<commit_message>
try bookdown word_document2 fig cross reference not work/n2
</commit_message>
<xml_diff>
--- a/API_doc/tech/introduction.docx
+++ b/API_doc/tech/introduction.docx
@@ -154,7 +154,7 @@
         </w:p>
       </w:sdtContent>
     </w:sdt>
-    <w:bookmarkStart w:id="20" w:name="introduction"/>
+    <w:bookmarkStart w:id="22" w:name="introduction"/>
     <w:p>
       <w:pPr>
         <w:pStyle w:val="1"/>
@@ -177,16 +177,29 @@
         <w:pStyle w:val="FirstParagraph"/>
       </w:pPr>
       <w:r>
-        <w:t xml:space="preserve">How can we design an infrastructure that help people easier, more safer, more convenient for adding ideas to use the bio-database of Ocean Data Bank (ODB)? ODB is dedicated to help academia to curate and use the databases whose data is mainly collected through marine research vessels which are supported by Ministry of Science and Technology (MOST), Taiwan. The data of ODB is in privacy under the restriction of the data release policies of MOST, and ODB compiles raw data after reviewing someone’s application. This restriction limits open usage of the information services we deliver. To bridge ODB’s information services between open usage and databases is a prerequisite, whereas a well-defined application programming interface (API) is often the answer (Box 1.1). In addition, ODB’s information services are usually not for implementing new theory or algorithm on scientific researches, but for helping academia to use data, check data patterns, and create data modeling in their researches. These considerations form the basis for how to construct the infrastructure of information services to use the bio-database of ODB:</w:t>
+        <w:t xml:space="preserve">How can we design an infrastructure that help people easier, more safer, more convenient for adding ideas to use the bio-database of Ocean Data Bank (ODB)? ODB is dedicated to help academia to curate and use the databases whose data is mainly collected through marine research vessels which are supported by Ministry of Science and Technology (MOST), Taiwan. The data of ODB is in privacy under the restriction of the data release policies of MOST, and ODB compiles raw data after reviewing someone’s application. This restriction limits open usage of the information services we deliver. To bridge ODB’s information services between open usage and databases is a prerequisite, whereas a well-defined application programming interface (API) is often the answer (</w:t>
+      </w:r>
+      <w:hyperlink w:anchor="box1-1">
+        <w:r>
+          <w:rPr>
+            <w:rStyle w:val="ae"/>
+          </w:rPr>
+          <w:t xml:space="preserve">Box 1.1</w:t>
+        </w:r>
+      </w:hyperlink>
+      <w:r>
+        <w:t xml:space="preserve">). In addition, ODB’s information services are usually not for implementing new theory or algorithm on scientific researches, but for helping academia to use data, check data patterns, and create data modeling in their researches. These considerations form the basis for how to construct the infrastructure of information services to use the bio-database of ODB:</w:t>
       </w:r>
     </w:p>
     <w:p>
       <w:pPr>
         <w:pStyle w:val="box1main"/>
       </w:pPr>
+      <w:bookmarkStart w:id="20" w:name="box1-1"/>
       <w:r>
         <w:t xml:space="preserve">Box1.1</w:t>
       </w:r>
+      <w:bookmarkEnd w:id="20"/>
     </w:p>
     <w:p>
       <w:pPr>
@@ -201,11 +214,81 @@
         <w:pStyle w:val="box1"/>
       </w:pPr>
       <w:r>
-        <w:t xml:space="preserve">✓ API can provide a secure way to access the bio-database (internal APIs, Fig. 1.1) with authority management. On the other hand, API can also provide open-access methods for public information compiled from the bio-database (public APIs).</w:t>
+        <w:t xml:space="preserve">✓ API can provide a secure way to access the bio-database (internal APIs, Fig.</w:t>
+      </w:r>
+      <w:r>
+        <w:t xml:space="preserve"> </w:t>
+      </w:r>
+      <w:r>
+        <w:t xml:space="preserve">1.1</w:t>
+      </w:r>
+      <w:hyperlink w:anchor="fig:fig-webapi"/>
+      <w:r>
+        <w:t xml:space="preserve">) with authority management. On the other hand, API can also provide open-access methods for public information compiled from the bio-database (public APIs).</w:t>
       </w:r>
     </w:p>
-    <w:bookmarkEnd w:id="20"/>
-    <w:bookmarkStart w:id="22" w:name="re-structuring-bio-database"/>
+    <w:p>
+      <w:pPr>
+        <w:pStyle w:val="a0"/>
+      </w:pPr>
+    </w:p>
+    <w:p>
+      <w:pPr>
+        <w:pStyle w:val="CaptionedFigure"/>
+      </w:pPr>
+      <w:r>
+        <w:drawing>
+          <wp:inline>
+            <wp:extent cx="5467989" cy="2246110"/>
+            <wp:effectExtent b="0" l="0" r="0" t="0"/>
+            <wp:docPr descr="Fig. 1.1: Simplified schematic for web API of the bio-database" title="" id="1" name="Picture"/>
+            <a:graphic>
+              <a:graphicData uri="http://schemas.openxmlformats.org/drawingml/2006/picture">
+                <pic:pic>
+                  <pic:nvPicPr>
+                    <pic:cNvPr descr="img/api_webapp01x.png" id="0" name="Picture"/>
+                    <pic:cNvPicPr>
+                      <a:picLocks noChangeArrowheads="1" noChangeAspect="1"/>
+                    </pic:cNvPicPr>
+                  </pic:nvPicPr>
+                  <pic:blipFill>
+                    <a:blip r:embed="rId21"/>
+                    <a:stretch>
+                      <a:fillRect/>
+                    </a:stretch>
+                  </pic:blipFill>
+                  <pic:spPr bwMode="auto">
+                    <a:xfrm>
+                      <a:off x="0" y="0"/>
+                      <a:ext cx="5467989" cy="2246110"/>
+                    </a:xfrm>
+                    <a:prstGeom prst="rect">
+                      <a:avLst/>
+                    </a:prstGeom>
+                    <a:noFill/>
+                    <a:ln w="9525">
+                      <a:noFill/>
+                      <a:headEnd/>
+                      <a:tailEnd/>
+                    </a:ln>
+                  </pic:spPr>
+                </pic:pic>
+              </a:graphicData>
+            </a:graphic>
+          </wp:inline>
+        </w:drawing>
+      </w:r>
+    </w:p>
+    <w:p>
+      <w:pPr>
+        <w:pStyle w:val="ImageCaption"/>
+      </w:pPr>
+      <w:r>
+        <w:t xml:space="preserve">Fig. 1.1: Simplified schematic for web API of the bio-database</w:t>
+      </w:r>
+    </w:p>
+    <w:bookmarkEnd w:id="22"/>
+    <w:bookmarkStart w:id="24" w:name="re-structuring-bio-database"/>
     <w:p>
       <w:pPr>
         <w:pStyle w:val="1"/>
@@ -227,7 +310,7 @@
         <w:t xml:space="preserve">Re-structuring bio-database</w:t>
       </w:r>
     </w:p>
-    <w:bookmarkStart w:id="21" w:name="X9fbb63468d5ced8f413d5a4018a5aeb8f5bbc84"/>
+    <w:bookmarkStart w:id="23" w:name="X9fbb63468d5ced8f413d5a4018a5aeb8f5bbc84"/>
     <w:p>
       <w:pPr>
         <w:pStyle w:val="2"/>
@@ -313,11 +396,11 @@
         <w:t xml:space="preserve">✓ SQL Server is suited for the Microsoft Server based framework, but not for an open cross-platform framework.</w:t>
       </w:r>
     </w:p>
-    <w:bookmarkEnd w:id="21"/>
-    <w:bookmarkEnd w:id="22"/>
+    <w:bookmarkEnd w:id="23"/>
+    <w:bookmarkEnd w:id="24"/>
     <w:sectPr>
-      <w:pgSz w:h="15840" w:w="12240"/>
-      <w:pgMar w:bottom="1440" w:footer="720" w:gutter="0" w:header="720" w:left="1800" w:right="1800" w:top="1440"/>
+      <w:pgSz w:w="12240" w:h="15840"/>
+      <w:pgMar w:top="1440" w:right="1800" w:bottom="1440" w:left="1800" w:header="720" w:footer="720" w:gutter="0"/>
       <w:cols w:space="720"/>
     </w:sectPr>
   </w:body>
@@ -348,8 +431,8 @@
 </file>
 
 <file path=word/numbering.xml><?xml version="1.0" encoding="utf-8"?>
-<w:numbering xmlns:cx="http://schemas.microsoft.com/office/drawing/2014/chartex" xmlns:cx1="http://schemas.microsoft.com/office/drawing/2015/9/8/chartex" xmlns:m="http://schemas.openxmlformats.org/officeDocument/2006/math" xmlns:mc="http://schemas.openxmlformats.org/markup-compatibility/2006" xmlns:o="urn:schemas-microsoft-com:office:office" xmlns:r="http://schemas.openxmlformats.org/officeDocument/2006/relationships" xmlns:v="urn:schemas-microsoft-com:vml" xmlns:w="http://schemas.openxmlformats.org/wordprocessingml/2006/main" xmlns:w10="urn:schemas-microsoft-com:office:word" xmlns:w14="http://schemas.microsoft.com/office/word/2010/wordml" xmlns:w15="http://schemas.microsoft.com/office/word/2012/wordml" xmlns:w16se="http://schemas.microsoft.com/office/word/2015/wordml/symex" xmlns:wne="http://schemas.microsoft.com/office/word/2006/wordml" xmlns:wp="http://schemas.openxmlformats.org/drawingml/2006/wordprocessingDrawing" xmlns:wp14="http://schemas.microsoft.com/office/word/2010/wordprocessingDrawing" xmlns:wpc="http://schemas.microsoft.com/office/word/2010/wordprocessingCanvas" xmlns:wpg="http://schemas.microsoft.com/office/word/2010/wordprocessingGroup" xmlns:wpi="http://schemas.microsoft.com/office/word/2010/wordprocessingInk" xmlns:wps="http://schemas.microsoft.com/office/word/2010/wordprocessingShape" mc:Ignorable="w14 w15 w16se wp14">
-  <w:abstractNum w15:restartNumberingAfterBreak="0" w:abstractNumId="0">
+<w:numbering xmlns:wpc="http://schemas.microsoft.com/office/word/2010/wordprocessingCanvas" xmlns:cx="http://schemas.microsoft.com/office/drawing/2014/chartex" xmlns:cx1="http://schemas.microsoft.com/office/drawing/2015/9/8/chartex" xmlns:mc="http://schemas.openxmlformats.org/markup-compatibility/2006" xmlns:o="urn:schemas-microsoft-com:office:office" xmlns:r="http://schemas.openxmlformats.org/officeDocument/2006/relationships" xmlns:m="http://schemas.openxmlformats.org/officeDocument/2006/math" xmlns:v="urn:schemas-microsoft-com:vml" xmlns:wp14="http://schemas.microsoft.com/office/word/2010/wordprocessingDrawing" xmlns:wp="http://schemas.openxmlformats.org/drawingml/2006/wordprocessingDrawing" xmlns:w10="urn:schemas-microsoft-com:office:word" xmlns:w="http://schemas.openxmlformats.org/wordprocessingml/2006/main" xmlns:w14="http://schemas.microsoft.com/office/word/2010/wordml" xmlns:w15="http://schemas.microsoft.com/office/word/2012/wordml" xmlns:w16se="http://schemas.microsoft.com/office/word/2015/wordml/symex" xmlns:wpg="http://schemas.microsoft.com/office/word/2010/wordprocessingGroup" xmlns:wpi="http://schemas.microsoft.com/office/word/2010/wordprocessingInk" xmlns:wne="http://schemas.microsoft.com/office/word/2006/wordml" xmlns:wps="http://schemas.microsoft.com/office/word/2010/wordprocessingShape" mc:Ignorable="w14 w15 w16se wp14">
+  <w:abstractNum w:abstractNumId="0" w15:restartNumberingAfterBreak="0">
     <w:nsid w:val="0000A990"/>
     <w:multiLevelType w:val="multilevel"/>
     <w:tmpl w:val="AC0E3548"/>
@@ -358,7 +441,7 @@
       <w:lvlText w:val=" "/>
       <w:lvlJc w:val="left"/>
       <w:pPr>
-        <w:ind w:hanging="480" w:left="720"/>
+        <w:ind w:left="720" w:hanging="480"/>
       </w:pPr>
     </w:lvl>
     <w:lvl w:ilvl="1">
@@ -366,7 +449,7 @@
       <w:lvlText w:val=" "/>
       <w:lvlJc w:val="left"/>
       <w:pPr>
-        <w:ind w:hanging="480" w:left="1440"/>
+        <w:ind w:left="1440" w:hanging="480"/>
       </w:pPr>
     </w:lvl>
     <w:lvl w:ilvl="2">
@@ -374,7 +457,7 @@
       <w:lvlText w:val=" "/>
       <w:lvlJc w:val="left"/>
       <w:pPr>
-        <w:ind w:hanging="480" w:left="2160"/>
+        <w:ind w:left="2160" w:hanging="480"/>
       </w:pPr>
     </w:lvl>
     <w:lvl w:ilvl="3">
@@ -382,7 +465,7 @@
       <w:lvlText w:val=" "/>
       <w:lvlJc w:val="left"/>
       <w:pPr>
-        <w:ind w:hanging="480" w:left="2880"/>
+        <w:ind w:left="2880" w:hanging="480"/>
       </w:pPr>
     </w:lvl>
     <w:lvl w:ilvl="4">
@@ -390,7 +473,7 @@
       <w:lvlText w:val=" "/>
       <w:lvlJc w:val="left"/>
       <w:pPr>
-        <w:ind w:hanging="480" w:left="3600"/>
+        <w:ind w:left="3600" w:hanging="480"/>
       </w:pPr>
     </w:lvl>
     <w:lvl w:ilvl="5">
@@ -398,7 +481,7 @@
       <w:lvlText w:val=" "/>
       <w:lvlJc w:val="left"/>
       <w:pPr>
-        <w:ind w:hanging="480" w:left="4320"/>
+        <w:ind w:left="4320" w:hanging="480"/>
       </w:pPr>
     </w:lvl>
     <w:lvl w:ilvl="6">
@@ -406,7 +489,7 @@
       <w:lvlText w:val=" "/>
       <w:lvlJc w:val="left"/>
       <w:pPr>
-        <w:ind w:hanging="480" w:left="5040"/>
+        <w:ind w:left="5040" w:hanging="480"/>
       </w:pPr>
     </w:lvl>
     <w:lvl w:ilvl="7">
@@ -414,7 +497,7 @@
       <w:lvlText w:val=" "/>
       <w:lvlJc w:val="left"/>
       <w:pPr>
-        <w:ind w:hanging="480" w:left="5760"/>
+        <w:ind w:left="5760" w:hanging="480"/>
       </w:pPr>
     </w:lvl>
     <w:lvl w:ilvl="8">
@@ -422,12 +505,12 @@
       <w:lvlText w:val=" "/>
       <w:lvlJc w:val="left"/>
       <w:pPr>
-        <w:ind w:hanging="480" w:left="6480"/>
+        <w:ind w:left="6480" w:hanging="480"/>
       </w:pPr>
     </w:lvl>
   </w:abstractNum>
   <w:abstractNum w:abstractNumId="990">
-    <w:nsid w:val="A990"/>
+    <w:nsid w:val="2c1ae401"/>
     <w:multiLevelType w:val="multilevel"/>
     <w:lvl w:ilvl="0">
       <w:numFmt w:val="bullet"/>
@@ -516,10 +599,10 @@
   <w:docDefaults>
     <w:rPrDefault>
       <w:rPr>
-        <w:rFonts w:asciiTheme="minorHAnsi" w:cstheme="minorBidi" w:eastAsiaTheme="minorEastAsia" w:hAnsiTheme="minorHAnsi"/>
+        <w:rFonts w:asciiTheme="minorHAnsi" w:eastAsiaTheme="minorEastAsia" w:hAnsiTheme="minorHAnsi" w:cstheme="minorBidi"/>
         <w:sz w:val="24"/>
         <w:szCs w:val="24"/>
-        <w:lang w:bidi="ar-SA" w:eastAsia="en-US" w:val="en-US"/>
+        <w:lang w:val="en-US" w:eastAsia="en-US" w:bidi="ar-SA"/>
       </w:rPr>
     </w:rPrDefault>
     <w:pPrDefault>
@@ -528,7 +611,7 @@
       </w:pPr>
     </w:pPrDefault>
   </w:docDefaults>
-  <w:latentStyles w:count="371" w:defLockedState="0" w:defQFormat="0" w:defSemiHidden="0" w:defUIPriority="0" w:defUnhideWhenUsed="0">
+  <w:latentStyles w:defLockedState="0" w:defUIPriority="0" w:defSemiHidden="0" w:defUnhideWhenUsed="0" w:defQFormat="0" w:count="371">
     <w:lsdException w:name="index 1" w:semiHidden="1" w:unhideWhenUsed="1"/>
     <w:lsdException w:name="index 7" w:semiHidden="1" w:unhideWhenUsed="1"/>
     <w:lsdException w:name="index 8" w:semiHidden="1" w:unhideWhenUsed="1"/>
@@ -858,11 +941,11 @@
     <w:lsdException w:name="List Table 6 Colorful Accent 6" w:uiPriority="51"/>
     <w:lsdException w:name="List Table 7 Colorful Accent 6" w:uiPriority="52"/>
   </w:latentStyles>
-  <w:style w:default="1" w:styleId="a" w:type="paragraph">
+  <w:style w:type="paragraph" w:default="1" w:styleId="a">
     <w:name w:val="Normal"/>
     <w:qFormat/>
   </w:style>
-  <w:style w:styleId="1" w:type="paragraph">
+  <w:style w:type="paragraph" w:styleId="1">
     <w:name w:val="heading 1"/>
     <w:basedOn w:val="a"/>
     <w:next w:val="a0"/>
@@ -871,19 +954,19 @@
     <w:pPr>
       <w:keepNext/>
       <w:keepLines/>
-      <w:spacing w:after="0" w:before="480"/>
+      <w:spacing w:before="480" w:after="0"/>
       <w:outlineLvl w:val="0"/>
     </w:pPr>
     <w:rPr>
-      <w:rFonts w:asciiTheme="majorHAnsi" w:cstheme="majorBidi" w:eastAsiaTheme="majorEastAsia" w:hAnsiTheme="majorHAnsi"/>
+      <w:rFonts w:asciiTheme="majorHAnsi" w:eastAsiaTheme="majorEastAsia" w:hAnsiTheme="majorHAnsi" w:cstheme="majorBidi"/>
       <w:b/>
       <w:bCs/>
-      <w:color w:themeColor="accent1" w:val="4F81BD"/>
+      <w:color w:val="4F81BD" w:themeColor="accent1"/>
       <w:sz w:val="32"/>
       <w:szCs w:val="32"/>
     </w:rPr>
   </w:style>
-  <w:style w:styleId="2" w:type="paragraph">
+  <w:style w:type="paragraph" w:styleId="2">
     <w:name w:val="heading 2"/>
     <w:basedOn w:val="a"/>
     <w:next w:val="a0"/>
@@ -893,19 +976,19 @@
     <w:pPr>
       <w:keepNext/>
       <w:keepLines/>
-      <w:spacing w:after="0" w:before="200"/>
+      <w:spacing w:before="200" w:after="0"/>
       <w:outlineLvl w:val="1"/>
     </w:pPr>
     <w:rPr>
-      <w:rFonts w:asciiTheme="majorHAnsi" w:cstheme="majorBidi" w:eastAsiaTheme="majorEastAsia" w:hAnsiTheme="majorHAnsi"/>
+      <w:rFonts w:asciiTheme="majorHAnsi" w:eastAsiaTheme="majorEastAsia" w:hAnsiTheme="majorHAnsi" w:cstheme="majorBidi"/>
       <w:b/>
       <w:bCs/>
-      <w:color w:themeColor="accent1" w:val="4F81BD"/>
+      <w:color w:val="4F81BD" w:themeColor="accent1"/>
       <w:sz w:val="28"/>
       <w:szCs w:val="28"/>
     </w:rPr>
   </w:style>
-  <w:style w:styleId="3" w:type="paragraph">
+  <w:style w:type="paragraph" w:styleId="3">
     <w:name w:val="heading 3"/>
     <w:basedOn w:val="a"/>
     <w:next w:val="a0"/>
@@ -916,17 +999,17 @@
     <w:pPr>
       <w:keepNext/>
       <w:keepLines/>
-      <w:spacing w:after="0" w:before="200"/>
+      <w:spacing w:before="200" w:after="0"/>
       <w:outlineLvl w:val="2"/>
     </w:pPr>
     <w:rPr>
-      <w:rFonts w:asciiTheme="majorHAnsi" w:cstheme="majorBidi" w:eastAsiaTheme="majorEastAsia" w:hAnsiTheme="majorHAnsi"/>
+      <w:rFonts w:asciiTheme="majorHAnsi" w:eastAsiaTheme="majorEastAsia" w:hAnsiTheme="majorHAnsi" w:cstheme="majorBidi"/>
       <w:b/>
       <w:bCs/>
-      <w:color w:themeColor="accent1" w:val="4F81BD"/>
-    </w:rPr>
-  </w:style>
-  <w:style w:styleId="4" w:type="paragraph">
+      <w:color w:val="4F81BD" w:themeColor="accent1"/>
+    </w:rPr>
+  </w:style>
+  <w:style w:type="paragraph" w:styleId="4">
     <w:name w:val="heading 4"/>
     <w:basedOn w:val="a"/>
     <w:next w:val="a0"/>
@@ -937,17 +1020,17 @@
     <w:pPr>
       <w:keepNext/>
       <w:keepLines/>
-      <w:spacing w:after="0" w:before="200"/>
+      <w:spacing w:before="200" w:after="0"/>
       <w:outlineLvl w:val="3"/>
     </w:pPr>
     <w:rPr>
-      <w:rFonts w:asciiTheme="majorHAnsi" w:cstheme="majorBidi" w:eastAsiaTheme="majorEastAsia" w:hAnsiTheme="majorHAnsi"/>
+      <w:rFonts w:asciiTheme="majorHAnsi" w:eastAsiaTheme="majorEastAsia" w:hAnsiTheme="majorHAnsi" w:cstheme="majorBidi"/>
       <w:bCs/>
       <w:i/>
-      <w:color w:themeColor="accent1" w:val="4F81BD"/>
-    </w:rPr>
-  </w:style>
-  <w:style w:styleId="5" w:type="paragraph">
+      <w:color w:val="4F81BD" w:themeColor="accent1"/>
+    </w:rPr>
+  </w:style>
+  <w:style w:type="paragraph" w:styleId="5">
     <w:name w:val="heading 5"/>
     <w:basedOn w:val="a"/>
     <w:next w:val="a0"/>
@@ -957,16 +1040,16 @@
     <w:pPr>
       <w:keepNext/>
       <w:keepLines/>
-      <w:spacing w:after="0" w:before="200"/>
+      <w:spacing w:before="200" w:after="0"/>
       <w:outlineLvl w:val="4"/>
     </w:pPr>
     <w:rPr>
-      <w:rFonts w:asciiTheme="majorHAnsi" w:cstheme="majorBidi" w:eastAsiaTheme="majorEastAsia" w:hAnsiTheme="majorHAnsi"/>
+      <w:rFonts w:asciiTheme="majorHAnsi" w:eastAsiaTheme="majorEastAsia" w:hAnsiTheme="majorHAnsi" w:cstheme="majorBidi"/>
       <w:iCs/>
-      <w:color w:themeColor="accent1" w:val="4F81BD"/>
-    </w:rPr>
-  </w:style>
-  <w:style w:styleId="6" w:type="paragraph">
+      <w:color w:val="4F81BD" w:themeColor="accent1"/>
+    </w:rPr>
+  </w:style>
+  <w:style w:type="paragraph" w:styleId="6">
     <w:name w:val="heading 6"/>
     <w:basedOn w:val="a"/>
     <w:next w:val="a0"/>
@@ -976,15 +1059,15 @@
     <w:pPr>
       <w:keepNext/>
       <w:keepLines/>
-      <w:spacing w:after="0" w:before="200"/>
+      <w:spacing w:before="200" w:after="0"/>
       <w:outlineLvl w:val="5"/>
     </w:pPr>
     <w:rPr>
-      <w:rFonts w:asciiTheme="majorHAnsi" w:cstheme="majorBidi" w:eastAsiaTheme="majorEastAsia" w:hAnsiTheme="majorHAnsi"/>
-      <w:color w:themeColor="accent1" w:val="4F81BD"/>
-    </w:rPr>
-  </w:style>
-  <w:style w:styleId="7" w:type="paragraph">
+      <w:rFonts w:asciiTheme="majorHAnsi" w:eastAsiaTheme="majorEastAsia" w:hAnsiTheme="majorHAnsi" w:cstheme="majorBidi"/>
+      <w:color w:val="4F81BD" w:themeColor="accent1"/>
+    </w:rPr>
+  </w:style>
+  <w:style w:type="paragraph" w:styleId="7">
     <w:name w:val="heading 7"/>
     <w:basedOn w:val="a"/>
     <w:next w:val="a0"/>
@@ -994,15 +1077,15 @@
     <w:pPr>
       <w:keepNext/>
       <w:keepLines/>
-      <w:spacing w:after="0" w:before="200"/>
+      <w:spacing w:before="200" w:after="0"/>
       <w:outlineLvl w:val="6"/>
     </w:pPr>
     <w:rPr>
-      <w:rFonts w:asciiTheme="majorHAnsi" w:cstheme="majorBidi" w:eastAsiaTheme="majorEastAsia" w:hAnsiTheme="majorHAnsi"/>
-      <w:color w:themeColor="accent1" w:val="4F81BD"/>
-    </w:rPr>
-  </w:style>
-  <w:style w:styleId="8" w:type="paragraph">
+      <w:rFonts w:asciiTheme="majorHAnsi" w:eastAsiaTheme="majorEastAsia" w:hAnsiTheme="majorHAnsi" w:cstheme="majorBidi"/>
+      <w:color w:val="4F81BD" w:themeColor="accent1"/>
+    </w:rPr>
+  </w:style>
+  <w:style w:type="paragraph" w:styleId="8">
     <w:name w:val="heading 8"/>
     <w:basedOn w:val="a"/>
     <w:next w:val="a0"/>
@@ -1012,15 +1095,15 @@
     <w:pPr>
       <w:keepNext/>
       <w:keepLines/>
-      <w:spacing w:after="0" w:before="200"/>
+      <w:spacing w:before="200" w:after="0"/>
       <w:outlineLvl w:val="7"/>
     </w:pPr>
     <w:rPr>
-      <w:rFonts w:asciiTheme="majorHAnsi" w:cstheme="majorBidi" w:eastAsiaTheme="majorEastAsia" w:hAnsiTheme="majorHAnsi"/>
-      <w:color w:themeColor="accent1" w:val="4F81BD"/>
-    </w:rPr>
-  </w:style>
-  <w:style w:styleId="9" w:type="paragraph">
+      <w:rFonts w:asciiTheme="majorHAnsi" w:eastAsiaTheme="majorEastAsia" w:hAnsiTheme="majorHAnsi" w:cstheme="majorBidi"/>
+      <w:color w:val="4F81BD" w:themeColor="accent1"/>
+    </w:rPr>
+  </w:style>
+  <w:style w:type="paragraph" w:styleId="9">
     <w:name w:val="heading 9"/>
     <w:basedOn w:val="a"/>
     <w:next w:val="a0"/>
@@ -1030,66 +1113,66 @@
     <w:pPr>
       <w:keepNext/>
       <w:keepLines/>
-      <w:spacing w:after="0" w:before="200"/>
+      <w:spacing w:before="200" w:after="0"/>
       <w:outlineLvl w:val="8"/>
     </w:pPr>
     <w:rPr>
-      <w:rFonts w:asciiTheme="majorHAnsi" w:cstheme="majorBidi" w:eastAsiaTheme="majorEastAsia" w:hAnsiTheme="majorHAnsi"/>
-      <w:color w:themeColor="accent1" w:val="4F81BD"/>
-    </w:rPr>
-  </w:style>
-  <w:style w:default="1" w:styleId="a1" w:type="character">
+      <w:rFonts w:asciiTheme="majorHAnsi" w:eastAsiaTheme="majorEastAsia" w:hAnsiTheme="majorHAnsi" w:cstheme="majorBidi"/>
+      <w:color w:val="4F81BD" w:themeColor="accent1"/>
+    </w:rPr>
+  </w:style>
+  <w:style w:type="character" w:default="1" w:styleId="a1">
     <w:name w:val="Default Paragraph Font"/>
     <w:uiPriority w:val="1"/>
     <w:semiHidden/>
     <w:unhideWhenUsed/>
   </w:style>
-  <w:style w:default="1" w:styleId="a2" w:type="table">
+  <w:style w:type="table" w:default="1" w:styleId="a2">
     <w:name w:val="Normal Table"/>
     <w:uiPriority w:val="99"/>
     <w:semiHidden/>
     <w:unhideWhenUsed/>
     <w:tblPr>
-      <w:tblInd w:type="dxa" w:w="0"/>
+      <w:tblInd w:w="0" w:type="dxa"/>
       <w:tblCellMar>
-        <w:top w:type="dxa" w:w="0"/>
-        <w:left w:type="dxa" w:w="108"/>
-        <w:bottom w:type="dxa" w:w="0"/>
-        <w:right w:type="dxa" w:w="108"/>
+        <w:top w:w="0" w:type="dxa"/>
+        <w:left w:w="108" w:type="dxa"/>
+        <w:bottom w:w="0" w:type="dxa"/>
+        <w:right w:w="108" w:type="dxa"/>
       </w:tblCellMar>
     </w:tblPr>
   </w:style>
-  <w:style w:default="1" w:styleId="a3" w:type="numbering">
+  <w:style w:type="numbering" w:default="1" w:styleId="a3">
     <w:name w:val="No List"/>
     <w:uiPriority w:val="99"/>
     <w:semiHidden/>
     <w:unhideWhenUsed/>
   </w:style>
-  <w:style w:styleId="a0" w:type="paragraph">
+  <w:style w:type="paragraph" w:styleId="a0">
     <w:name w:val="Body Text"/>
     <w:basedOn w:val="a"/>
     <w:link w:val="a4"/>
     <w:qFormat/>
     <w:pPr>
-      <w:spacing w:after="180" w:before="180"/>
-    </w:pPr>
-  </w:style>
-  <w:style w:customStyle="1" w:styleId="FirstParagraph" w:type="paragraph">
+      <w:spacing w:before="180" w:after="180"/>
+    </w:pPr>
+  </w:style>
+  <w:style w:type="paragraph" w:customStyle="1" w:styleId="FirstParagraph">
     <w:name w:val="First Paragraph"/>
     <w:basedOn w:val="a0"/>
     <w:next w:val="a0"/>
     <w:link w:val="FirstParagraph0"/>
     <w:qFormat/>
   </w:style>
-  <w:style w:customStyle="1" w:styleId="Compact" w:type="paragraph">
+  <w:style w:type="paragraph" w:customStyle="1" w:styleId="Compact">
     <w:name w:val="Compact"/>
     <w:basedOn w:val="a0"/>
     <w:qFormat/>
     <w:pPr>
-      <w:spacing w:after="36" w:before="36"/>
-    </w:pPr>
-  </w:style>
-  <w:style w:styleId="a5" w:type="paragraph">
+      <w:spacing w:before="36" w:after="36"/>
+    </w:pPr>
+  </w:style>
+  <w:style w:type="paragraph" w:styleId="a5">
     <w:name w:val="Title"/>
     <w:basedOn w:val="a"/>
     <w:next w:val="a0"/>
@@ -1097,19 +1180,19 @@
     <w:pPr>
       <w:keepNext/>
       <w:keepLines/>
-      <w:spacing w:after="240" w:before="480"/>
+      <w:spacing w:before="480" w:after="240"/>
       <w:jc w:val="center"/>
     </w:pPr>
     <w:rPr>
-      <w:rFonts w:asciiTheme="majorHAnsi" w:cstheme="majorBidi" w:eastAsiaTheme="majorEastAsia" w:hAnsiTheme="majorHAnsi"/>
+      <w:rFonts w:asciiTheme="majorHAnsi" w:eastAsiaTheme="majorEastAsia" w:hAnsiTheme="majorHAnsi" w:cstheme="majorBidi"/>
       <w:b/>
       <w:bCs/>
-      <w:color w:themeColor="accent1" w:themeShade="B5" w:val="345A8A"/>
+      <w:color w:val="345A8A" w:themeColor="accent1" w:themeShade="B5"/>
       <w:sz w:val="36"/>
       <w:szCs w:val="36"/>
     </w:rPr>
   </w:style>
-  <w:style w:styleId="a6" w:type="paragraph">
+  <w:style w:type="paragraph" w:styleId="a6">
     <w:name w:val="Subtitle"/>
     <w:basedOn w:val="a5"/>
     <w:next w:val="a0"/>
@@ -1122,7 +1205,7 @@
       <w:szCs w:val="30"/>
     </w:rPr>
   </w:style>
-  <w:style w:customStyle="1" w:styleId="Author" w:type="paragraph">
+  <w:style w:type="paragraph" w:customStyle="1" w:styleId="Author">
     <w:name w:val="Author"/>
     <w:next w:val="a0"/>
     <w:qFormat/>
@@ -1132,7 +1215,7 @@
       <w:jc w:val="center"/>
     </w:pPr>
   </w:style>
-  <w:style w:styleId="a7" w:type="paragraph">
+  <w:style w:type="paragraph" w:styleId="a7">
     <w:name w:val="Date"/>
     <w:next w:val="a0"/>
     <w:qFormat/>
@@ -1142,7 +1225,7 @@
       <w:jc w:val="center"/>
     </w:pPr>
   </w:style>
-  <w:style w:customStyle="1" w:styleId="Abstract" w:type="paragraph">
+  <w:style w:type="paragraph" w:customStyle="1" w:styleId="Abstract">
     <w:name w:val="Abstract"/>
     <w:basedOn w:val="a"/>
     <w:next w:val="a0"/>
@@ -1150,19 +1233,19 @@
     <w:pPr>
       <w:keepNext/>
       <w:keepLines/>
-      <w:spacing w:after="300" w:before="300"/>
+      <w:spacing w:before="300" w:after="300"/>
     </w:pPr>
     <w:rPr>
       <w:sz w:val="20"/>
       <w:szCs w:val="20"/>
     </w:rPr>
   </w:style>
-  <w:style w:styleId="a8" w:type="paragraph">
+  <w:style w:type="paragraph" w:styleId="a8">
     <w:name w:val="Bibliography"/>
     <w:basedOn w:val="a"/>
     <w:qFormat/>
   </w:style>
-  <w:style w:styleId="a9" w:type="paragraph">
+  <w:style w:type="paragraph" w:styleId="a9">
     <w:name w:val="Block Text"/>
     <w:basedOn w:val="a0"/>
     <w:next w:val="a0"/>
@@ -1170,29 +1253,29 @@
     <w:unhideWhenUsed/>
     <w:qFormat/>
     <w:pPr>
-      <w:spacing w:after="100" w:before="100"/>
+      <w:spacing w:before="100" w:after="100"/>
       <w:ind w:left="480" w:right="480"/>
     </w:pPr>
   </w:style>
-  <w:style w:styleId="aa" w:type="paragraph">
+  <w:style w:type="paragraph" w:styleId="aa">
     <w:name w:val="footnote text"/>
     <w:basedOn w:val="a"/>
     <w:uiPriority w:val="9"/>
     <w:unhideWhenUsed/>
     <w:qFormat/>
   </w:style>
-  <w:style w:customStyle="1" w:styleId="Table" w:type="table">
+  <w:style w:type="table" w:customStyle="1" w:styleId="Table">
     <w:name w:val="Table"/>
     <w:semiHidden/>
     <w:unhideWhenUsed/>
     <w:qFormat/>
     <w:tblPr>
-      <w:tblInd w:type="dxa" w:w="0"/>
+      <w:tblInd w:w="0" w:type="dxa"/>
       <w:tblCellMar>
-        <w:top w:type="dxa" w:w="0"/>
-        <w:left w:type="dxa" w:w="108"/>
-        <w:bottom w:type="dxa" w:w="0"/>
-        <w:right w:type="dxa" w:w="108"/>
+        <w:top w:w="0" w:type="dxa"/>
+        <w:left w:w="108" w:type="dxa"/>
+        <w:bottom w:w="0" w:type="dxa"/>
+        <w:right w:w="108" w:type="dxa"/>
       </w:tblCellMar>
     </w:tblPr>
     <w:tblStylePr w:type="firstRow">
@@ -1204,13 +1287,13 @@
       </w:trPr>
       <w:tcPr>
         <w:tcBorders>
-          <w:bottom w:color="auto" w:space="0" w:sz="0" w:val="single"/>
+          <w:bottom w:val="single" w:sz="0" w:space="0" w:color="auto"/>
         </w:tcBorders>
         <w:vAlign w:val="bottom"/>
       </w:tcPr>
     </w:tblStylePr>
   </w:style>
-  <w:style w:customStyle="1" w:styleId="DefinitionTerm" w:type="paragraph">
+  <w:style w:type="paragraph" w:customStyle="1" w:styleId="DefinitionTerm">
     <w:name w:val="Definition Term"/>
     <w:basedOn w:val="a"/>
     <w:next w:val="Definition"/>
@@ -1223,11 +1306,11 @@
       <w:b/>
     </w:rPr>
   </w:style>
-  <w:style w:customStyle="1" w:styleId="Definition" w:type="paragraph">
+  <w:style w:type="paragraph" w:customStyle="1" w:styleId="Definition">
     <w:name w:val="Definition"/>
     <w:basedOn w:val="a"/>
   </w:style>
-  <w:style w:styleId="ab" w:type="paragraph">
+  <w:style w:type="paragraph" w:styleId="ab">
     <w:name w:val="caption"/>
     <w:basedOn w:val="a"/>
     <w:link w:val="ac"/>
@@ -1238,34 +1321,34 @@
       <w:i/>
     </w:rPr>
   </w:style>
-  <w:style w:customStyle="1" w:styleId="TableCaption" w:type="paragraph">
+  <w:style w:type="paragraph" w:customStyle="1" w:styleId="TableCaption">
     <w:name w:val="Table Caption"/>
     <w:basedOn w:val="ab"/>
     <w:pPr>
       <w:keepNext/>
     </w:pPr>
   </w:style>
-  <w:style w:customStyle="1" w:styleId="ImageCaption" w:type="paragraph">
+  <w:style w:type="paragraph" w:customStyle="1" w:styleId="ImageCaption">
     <w:name w:val="Image Caption"/>
     <w:basedOn w:val="ab"/>
   </w:style>
-  <w:style w:customStyle="1" w:styleId="Figure" w:type="paragraph">
+  <w:style w:type="paragraph" w:customStyle="1" w:styleId="Figure">
     <w:name w:val="Figure"/>
     <w:basedOn w:val="a"/>
   </w:style>
-  <w:style w:customStyle="1" w:styleId="CaptionedFigure" w:type="paragraph">
+  <w:style w:type="paragraph" w:customStyle="1" w:styleId="CaptionedFigure">
     <w:name w:val="Captioned Figure"/>
     <w:basedOn w:val="Figure"/>
     <w:pPr>
       <w:keepNext/>
     </w:pPr>
   </w:style>
-  <w:style w:customStyle="1" w:styleId="ac" w:type="character">
+  <w:style w:type="character" w:customStyle="1" w:styleId="ac">
     <w:name w:val="標號 字元"/>
     <w:basedOn w:val="a1"/>
     <w:link w:val="ab"/>
   </w:style>
-  <w:style w:customStyle="1" w:styleId="VerbatimChar" w:type="character">
+  <w:style w:type="character" w:customStyle="1" w:styleId="VerbatimChar">
     <w:name w:val="Verbatim Char"/>
     <w:basedOn w:val="ac"/>
     <w:link w:val="SourceCode"/>
@@ -1274,26 +1357,26 @@
       <w:sz w:val="22"/>
     </w:rPr>
   </w:style>
-  <w:style w:customStyle="1" w:styleId="SectionNumber" w:type="character">
+  <w:style w:type="character" w:customStyle="1" w:styleId="SectionNumber">
     <w:name w:val="Section Number"/>
     <w:basedOn w:val="ac"/>
   </w:style>
-  <w:style w:styleId="ad" w:type="character">
+  <w:style w:type="character" w:styleId="ad">
     <w:name w:val="footnote reference"/>
     <w:basedOn w:val="ac"/>
     <w:rPr>
       <w:vertAlign w:val="superscript"/>
     </w:rPr>
   </w:style>
-  <w:style w:styleId="ae" w:type="character">
+  <w:style w:type="character" w:styleId="ae">
     <w:name w:val="Hyperlink"/>
     <w:basedOn w:val="ac"/>
     <w:uiPriority w:val="99"/>
     <w:rPr>
-      <w:color w:themeColor="accent1" w:val="4F81BD"/>
-    </w:rPr>
-  </w:style>
-  <w:style w:styleId="af" w:type="paragraph">
+      <w:color w:val="4F81BD" w:themeColor="accent1"/>
+    </w:rPr>
+  </w:style>
+  <w:style w:type="paragraph" w:styleId="af">
     <w:name w:val="TOC Heading"/>
     <w:basedOn w:val="1"/>
     <w:next w:val="a0"/>
@@ -1307,19 +1390,19 @@
     <w:rPr>
       <w:b w:val="0"/>
       <w:bCs w:val="0"/>
-      <w:color w:themeColor="accent1" w:themeShade="BF" w:val="365F91"/>
-    </w:rPr>
-  </w:style>
-  <w:style w:customStyle="1" w:styleId="SourceCode" w:type="paragraph">
+      <w:color w:val="365F91" w:themeColor="accent1" w:themeShade="BF"/>
+    </w:rPr>
+  </w:style>
+  <w:style w:type="paragraph" w:customStyle="1" w:styleId="SourceCode">
     <w:name w:val="Source Code"/>
     <w:basedOn w:val="a"/>
     <w:link w:val="VerbatimChar"/>
     <w:pPr>
-      <w:shd w:color="auto" w:fill="F8F8F8" w:val="clear"/>
+      <w:shd w:val="clear" w:color="auto" w:fill="F8F8F8"/>
       <w:wordWrap w:val="0"/>
     </w:pPr>
   </w:style>
-  <w:style w:customStyle="1" w:styleId="KeywordTok" w:type="character">
+  <w:style w:type="character" w:customStyle="1" w:styleId="KeywordTok">
     <w:name w:val="KeywordTok"/>
     <w:basedOn w:val="VerbatimChar"/>
     <w:rPr>
@@ -1327,119 +1410,119 @@
       <w:b/>
       <w:color w:val="204A87"/>
       <w:sz w:val="22"/>
-      <w:shd w:color="auto" w:fill="F8F8F8" w:val="clear"/>
-    </w:rPr>
-  </w:style>
-  <w:style w:customStyle="1" w:styleId="DataTypeTok" w:type="character">
+      <w:shd w:val="clear" w:color="auto" w:fill="F8F8F8"/>
+    </w:rPr>
+  </w:style>
+  <w:style w:type="character" w:customStyle="1" w:styleId="DataTypeTok">
     <w:name w:val="DataTypeTok"/>
     <w:basedOn w:val="VerbatimChar"/>
     <w:rPr>
       <w:rFonts w:ascii="Consolas" w:hAnsi="Consolas"/>
       <w:color w:val="204A87"/>
       <w:sz w:val="22"/>
-      <w:shd w:color="auto" w:fill="F8F8F8" w:val="clear"/>
-    </w:rPr>
-  </w:style>
-  <w:style w:customStyle="1" w:styleId="DecValTok" w:type="character">
+      <w:shd w:val="clear" w:color="auto" w:fill="F8F8F8"/>
+    </w:rPr>
+  </w:style>
+  <w:style w:type="character" w:customStyle="1" w:styleId="DecValTok">
     <w:name w:val="DecValTok"/>
     <w:basedOn w:val="VerbatimChar"/>
     <w:rPr>
       <w:rFonts w:ascii="Consolas" w:hAnsi="Consolas"/>
       <w:color w:val="0000CF"/>
       <w:sz w:val="22"/>
-      <w:shd w:color="auto" w:fill="F8F8F8" w:val="clear"/>
-    </w:rPr>
-  </w:style>
-  <w:style w:customStyle="1" w:styleId="BaseNTok" w:type="character">
+      <w:shd w:val="clear" w:color="auto" w:fill="F8F8F8"/>
+    </w:rPr>
+  </w:style>
+  <w:style w:type="character" w:customStyle="1" w:styleId="BaseNTok">
     <w:name w:val="BaseNTok"/>
     <w:basedOn w:val="VerbatimChar"/>
     <w:rPr>
       <w:rFonts w:ascii="Consolas" w:hAnsi="Consolas"/>
       <w:color w:val="0000CF"/>
       <w:sz w:val="22"/>
-      <w:shd w:color="auto" w:fill="F8F8F8" w:val="clear"/>
-    </w:rPr>
-  </w:style>
-  <w:style w:customStyle="1" w:styleId="FloatTok" w:type="character">
+      <w:shd w:val="clear" w:color="auto" w:fill="F8F8F8"/>
+    </w:rPr>
+  </w:style>
+  <w:style w:type="character" w:customStyle="1" w:styleId="FloatTok">
     <w:name w:val="FloatTok"/>
     <w:basedOn w:val="VerbatimChar"/>
     <w:rPr>
       <w:rFonts w:ascii="Consolas" w:hAnsi="Consolas"/>
       <w:color w:val="0000CF"/>
       <w:sz w:val="22"/>
-      <w:shd w:color="auto" w:fill="F8F8F8" w:val="clear"/>
-    </w:rPr>
-  </w:style>
-  <w:style w:customStyle="1" w:styleId="ConstantTok" w:type="character">
+      <w:shd w:val="clear" w:color="auto" w:fill="F8F8F8"/>
+    </w:rPr>
+  </w:style>
+  <w:style w:type="character" w:customStyle="1" w:styleId="ConstantTok">
     <w:name w:val="ConstantTok"/>
     <w:basedOn w:val="VerbatimChar"/>
     <w:rPr>
       <w:rFonts w:ascii="Consolas" w:hAnsi="Consolas"/>
       <w:color w:val="000000"/>
       <w:sz w:val="22"/>
-      <w:shd w:color="auto" w:fill="F8F8F8" w:val="clear"/>
-    </w:rPr>
-  </w:style>
-  <w:style w:customStyle="1" w:styleId="CharTok" w:type="character">
+      <w:shd w:val="clear" w:color="auto" w:fill="F8F8F8"/>
+    </w:rPr>
+  </w:style>
+  <w:style w:type="character" w:customStyle="1" w:styleId="CharTok">
     <w:name w:val="CharTok"/>
     <w:basedOn w:val="VerbatimChar"/>
     <w:rPr>
       <w:rFonts w:ascii="Consolas" w:hAnsi="Consolas"/>
       <w:color w:val="4E9A06"/>
       <w:sz w:val="22"/>
-      <w:shd w:color="auto" w:fill="F8F8F8" w:val="clear"/>
-    </w:rPr>
-  </w:style>
-  <w:style w:customStyle="1" w:styleId="SpecialCharTok" w:type="character">
+      <w:shd w:val="clear" w:color="auto" w:fill="F8F8F8"/>
+    </w:rPr>
+  </w:style>
+  <w:style w:type="character" w:customStyle="1" w:styleId="SpecialCharTok">
     <w:name w:val="SpecialCharTok"/>
     <w:basedOn w:val="VerbatimChar"/>
     <w:rPr>
       <w:rFonts w:ascii="Consolas" w:hAnsi="Consolas"/>
       <w:color w:val="000000"/>
       <w:sz w:val="22"/>
-      <w:shd w:color="auto" w:fill="F8F8F8" w:val="clear"/>
-    </w:rPr>
-  </w:style>
-  <w:style w:customStyle="1" w:styleId="StringTok" w:type="character">
+      <w:shd w:val="clear" w:color="auto" w:fill="F8F8F8"/>
+    </w:rPr>
+  </w:style>
+  <w:style w:type="character" w:customStyle="1" w:styleId="StringTok">
     <w:name w:val="StringTok"/>
     <w:basedOn w:val="VerbatimChar"/>
     <w:rPr>
       <w:rFonts w:ascii="Consolas" w:hAnsi="Consolas"/>
       <w:color w:val="4E9A06"/>
       <w:sz w:val="22"/>
-      <w:shd w:color="auto" w:fill="F8F8F8" w:val="clear"/>
-    </w:rPr>
-  </w:style>
-  <w:style w:customStyle="1" w:styleId="VerbatimStringTok" w:type="character">
+      <w:shd w:val="clear" w:color="auto" w:fill="F8F8F8"/>
+    </w:rPr>
+  </w:style>
+  <w:style w:type="character" w:customStyle="1" w:styleId="VerbatimStringTok">
     <w:name w:val="VerbatimStringTok"/>
     <w:basedOn w:val="VerbatimChar"/>
     <w:rPr>
       <w:rFonts w:ascii="Consolas" w:hAnsi="Consolas"/>
       <w:color w:val="4E9A06"/>
       <w:sz w:val="22"/>
-      <w:shd w:color="auto" w:fill="F8F8F8" w:val="clear"/>
-    </w:rPr>
-  </w:style>
-  <w:style w:customStyle="1" w:styleId="SpecialStringTok" w:type="character">
+      <w:shd w:val="clear" w:color="auto" w:fill="F8F8F8"/>
+    </w:rPr>
+  </w:style>
+  <w:style w:type="character" w:customStyle="1" w:styleId="SpecialStringTok">
     <w:name w:val="SpecialStringTok"/>
     <w:basedOn w:val="VerbatimChar"/>
     <w:rPr>
       <w:rFonts w:ascii="Consolas" w:hAnsi="Consolas"/>
       <w:color w:val="4E9A06"/>
       <w:sz w:val="22"/>
-      <w:shd w:color="auto" w:fill="F8F8F8" w:val="clear"/>
-    </w:rPr>
-  </w:style>
-  <w:style w:customStyle="1" w:styleId="ImportTok" w:type="character">
+      <w:shd w:val="clear" w:color="auto" w:fill="F8F8F8"/>
+    </w:rPr>
+  </w:style>
+  <w:style w:type="character" w:customStyle="1" w:styleId="ImportTok">
     <w:name w:val="ImportTok"/>
     <w:basedOn w:val="VerbatimChar"/>
     <w:rPr>
       <w:rFonts w:ascii="Consolas" w:hAnsi="Consolas"/>
       <w:sz w:val="22"/>
-      <w:shd w:color="auto" w:fill="F8F8F8" w:val="clear"/>
-    </w:rPr>
-  </w:style>
-  <w:style w:customStyle="1" w:styleId="CommentTok" w:type="character">
+      <w:shd w:val="clear" w:color="auto" w:fill="F8F8F8"/>
+    </w:rPr>
+  </w:style>
+  <w:style w:type="character" w:customStyle="1" w:styleId="CommentTok">
     <w:name w:val="CommentTok"/>
     <w:basedOn w:val="VerbatimChar"/>
     <w:rPr>
@@ -1447,10 +1530,10 @@
       <w:i/>
       <w:color w:val="8F5902"/>
       <w:sz w:val="22"/>
-      <w:shd w:color="auto" w:fill="F8F8F8" w:val="clear"/>
-    </w:rPr>
-  </w:style>
-  <w:style w:customStyle="1" w:styleId="DocumentationTok" w:type="character">
+      <w:shd w:val="clear" w:color="auto" w:fill="F8F8F8"/>
+    </w:rPr>
+  </w:style>
+  <w:style w:type="character" w:customStyle="1" w:styleId="DocumentationTok">
     <w:name w:val="DocumentationTok"/>
     <w:basedOn w:val="VerbatimChar"/>
     <w:rPr>
@@ -1459,10 +1542,10 @@
       <w:i/>
       <w:color w:val="8F5902"/>
       <w:sz w:val="22"/>
-      <w:shd w:color="auto" w:fill="F8F8F8" w:val="clear"/>
-    </w:rPr>
-  </w:style>
-  <w:style w:customStyle="1" w:styleId="AnnotationTok" w:type="character">
+      <w:shd w:val="clear" w:color="auto" w:fill="F8F8F8"/>
+    </w:rPr>
+  </w:style>
+  <w:style w:type="character" w:customStyle="1" w:styleId="AnnotationTok">
     <w:name w:val="AnnotationTok"/>
     <w:basedOn w:val="VerbatimChar"/>
     <w:rPr>
@@ -1471,10 +1554,10 @@
       <w:i/>
       <w:color w:val="8F5902"/>
       <w:sz w:val="22"/>
-      <w:shd w:color="auto" w:fill="F8F8F8" w:val="clear"/>
-    </w:rPr>
-  </w:style>
-  <w:style w:customStyle="1" w:styleId="CommentVarTok" w:type="character">
+      <w:shd w:val="clear" w:color="auto" w:fill="F8F8F8"/>
+    </w:rPr>
+  </w:style>
+  <w:style w:type="character" w:customStyle="1" w:styleId="CommentVarTok">
     <w:name w:val="CommentVarTok"/>
     <w:basedOn w:val="VerbatimChar"/>
     <w:rPr>
@@ -1483,40 +1566,40 @@
       <w:i/>
       <w:color w:val="8F5902"/>
       <w:sz w:val="22"/>
-      <w:shd w:color="auto" w:fill="F8F8F8" w:val="clear"/>
-    </w:rPr>
-  </w:style>
-  <w:style w:customStyle="1" w:styleId="OtherTok" w:type="character">
+      <w:shd w:val="clear" w:color="auto" w:fill="F8F8F8"/>
+    </w:rPr>
+  </w:style>
+  <w:style w:type="character" w:customStyle="1" w:styleId="OtherTok">
     <w:name w:val="OtherTok"/>
     <w:basedOn w:val="VerbatimChar"/>
     <w:rPr>
       <w:rFonts w:ascii="Consolas" w:hAnsi="Consolas"/>
       <w:color w:val="8F5902"/>
       <w:sz w:val="22"/>
-      <w:shd w:color="auto" w:fill="F8F8F8" w:val="clear"/>
-    </w:rPr>
-  </w:style>
-  <w:style w:customStyle="1" w:styleId="FunctionTok" w:type="character">
+      <w:shd w:val="clear" w:color="auto" w:fill="F8F8F8"/>
+    </w:rPr>
+  </w:style>
+  <w:style w:type="character" w:customStyle="1" w:styleId="FunctionTok">
     <w:name w:val="FunctionTok"/>
     <w:basedOn w:val="VerbatimChar"/>
     <w:rPr>
       <w:rFonts w:ascii="Consolas" w:hAnsi="Consolas"/>
       <w:color w:val="000000"/>
       <w:sz w:val="22"/>
-      <w:shd w:color="auto" w:fill="F8F8F8" w:val="clear"/>
-    </w:rPr>
-  </w:style>
-  <w:style w:customStyle="1" w:styleId="VariableTok" w:type="character">
+      <w:shd w:val="clear" w:color="auto" w:fill="F8F8F8"/>
+    </w:rPr>
+  </w:style>
+  <w:style w:type="character" w:customStyle="1" w:styleId="VariableTok">
     <w:name w:val="VariableTok"/>
     <w:basedOn w:val="VerbatimChar"/>
     <w:rPr>
       <w:rFonts w:ascii="Consolas" w:hAnsi="Consolas"/>
       <w:color w:val="000000"/>
       <w:sz w:val="22"/>
-      <w:shd w:color="auto" w:fill="F8F8F8" w:val="clear"/>
-    </w:rPr>
-  </w:style>
-  <w:style w:customStyle="1" w:styleId="ControlFlowTok" w:type="character">
+      <w:shd w:val="clear" w:color="auto" w:fill="F8F8F8"/>
+    </w:rPr>
+  </w:style>
+  <w:style w:type="character" w:customStyle="1" w:styleId="ControlFlowTok">
     <w:name w:val="ControlFlowTok"/>
     <w:basedOn w:val="VerbatimChar"/>
     <w:rPr>
@@ -1524,10 +1607,10 @@
       <w:b/>
       <w:color w:val="204A87"/>
       <w:sz w:val="22"/>
-      <w:shd w:color="auto" w:fill="F8F8F8" w:val="clear"/>
-    </w:rPr>
-  </w:style>
-  <w:style w:customStyle="1" w:styleId="OperatorTok" w:type="character">
+      <w:shd w:val="clear" w:color="auto" w:fill="F8F8F8"/>
+    </w:rPr>
+  </w:style>
+  <w:style w:type="character" w:customStyle="1" w:styleId="OperatorTok">
     <w:name w:val="OperatorTok"/>
     <w:basedOn w:val="VerbatimChar"/>
     <w:rPr>
@@ -1535,28 +1618,28 @@
       <w:b/>
       <w:color w:val="CE5C00"/>
       <w:sz w:val="22"/>
-      <w:shd w:color="auto" w:fill="F8F8F8" w:val="clear"/>
-    </w:rPr>
-  </w:style>
-  <w:style w:customStyle="1" w:styleId="BuiltInTok" w:type="character">
+      <w:shd w:val="clear" w:color="auto" w:fill="F8F8F8"/>
+    </w:rPr>
+  </w:style>
+  <w:style w:type="character" w:customStyle="1" w:styleId="BuiltInTok">
     <w:name w:val="BuiltInTok"/>
     <w:basedOn w:val="VerbatimChar"/>
     <w:rPr>
       <w:rFonts w:ascii="Consolas" w:hAnsi="Consolas"/>
       <w:sz w:val="22"/>
-      <w:shd w:color="auto" w:fill="F8F8F8" w:val="clear"/>
-    </w:rPr>
-  </w:style>
-  <w:style w:customStyle="1" w:styleId="ExtensionTok" w:type="character">
+      <w:shd w:val="clear" w:color="auto" w:fill="F8F8F8"/>
+    </w:rPr>
+  </w:style>
+  <w:style w:type="character" w:customStyle="1" w:styleId="ExtensionTok">
     <w:name w:val="ExtensionTok"/>
     <w:basedOn w:val="VerbatimChar"/>
     <w:rPr>
       <w:rFonts w:ascii="Consolas" w:hAnsi="Consolas"/>
       <w:sz w:val="22"/>
-      <w:shd w:color="auto" w:fill="F8F8F8" w:val="clear"/>
-    </w:rPr>
-  </w:style>
-  <w:style w:customStyle="1" w:styleId="PreprocessorTok" w:type="character">
+      <w:shd w:val="clear" w:color="auto" w:fill="F8F8F8"/>
+    </w:rPr>
+  </w:style>
+  <w:style w:type="character" w:customStyle="1" w:styleId="PreprocessorTok">
     <w:name w:val="PreprocessorTok"/>
     <w:basedOn w:val="VerbatimChar"/>
     <w:rPr>
@@ -1564,29 +1647,29 @@
       <w:i/>
       <w:color w:val="8F5902"/>
       <w:sz w:val="22"/>
-      <w:shd w:color="auto" w:fill="F8F8F8" w:val="clear"/>
-    </w:rPr>
-  </w:style>
-  <w:style w:customStyle="1" w:styleId="AttributeTok" w:type="character">
+      <w:shd w:val="clear" w:color="auto" w:fill="F8F8F8"/>
+    </w:rPr>
+  </w:style>
+  <w:style w:type="character" w:customStyle="1" w:styleId="AttributeTok">
     <w:name w:val="AttributeTok"/>
     <w:basedOn w:val="VerbatimChar"/>
     <w:rPr>
       <w:rFonts w:ascii="Consolas" w:hAnsi="Consolas"/>
       <w:color w:val="C4A000"/>
       <w:sz w:val="22"/>
-      <w:shd w:color="auto" w:fill="F8F8F8" w:val="clear"/>
-    </w:rPr>
-  </w:style>
-  <w:style w:customStyle="1" w:styleId="RegionMarkerTok" w:type="character">
+      <w:shd w:val="clear" w:color="auto" w:fill="F8F8F8"/>
+    </w:rPr>
+  </w:style>
+  <w:style w:type="character" w:customStyle="1" w:styleId="RegionMarkerTok">
     <w:name w:val="RegionMarkerTok"/>
     <w:basedOn w:val="VerbatimChar"/>
     <w:rPr>
       <w:rFonts w:ascii="Consolas" w:hAnsi="Consolas"/>
       <w:sz w:val="22"/>
-      <w:shd w:color="auto" w:fill="F8F8F8" w:val="clear"/>
-    </w:rPr>
-  </w:style>
-  <w:style w:customStyle="1" w:styleId="InformationTok" w:type="character">
+      <w:shd w:val="clear" w:color="auto" w:fill="F8F8F8"/>
+    </w:rPr>
+  </w:style>
+  <w:style w:type="character" w:customStyle="1" w:styleId="InformationTok">
     <w:name w:val="InformationTok"/>
     <w:basedOn w:val="VerbatimChar"/>
     <w:rPr>
@@ -1595,10 +1678,10 @@
       <w:i/>
       <w:color w:val="8F5902"/>
       <w:sz w:val="22"/>
-      <w:shd w:color="auto" w:fill="F8F8F8" w:val="clear"/>
-    </w:rPr>
-  </w:style>
-  <w:style w:customStyle="1" w:styleId="WarningTok" w:type="character">
+      <w:shd w:val="clear" w:color="auto" w:fill="F8F8F8"/>
+    </w:rPr>
+  </w:style>
+  <w:style w:type="character" w:customStyle="1" w:styleId="WarningTok">
     <w:name w:val="WarningTok"/>
     <w:basedOn w:val="VerbatimChar"/>
     <w:rPr>
@@ -1607,20 +1690,20 @@
       <w:i/>
       <w:color w:val="8F5902"/>
       <w:sz w:val="22"/>
-      <w:shd w:color="auto" w:fill="F8F8F8" w:val="clear"/>
-    </w:rPr>
-  </w:style>
-  <w:style w:customStyle="1" w:styleId="AlertTok" w:type="character">
+      <w:shd w:val="clear" w:color="auto" w:fill="F8F8F8"/>
+    </w:rPr>
+  </w:style>
+  <w:style w:type="character" w:customStyle="1" w:styleId="AlertTok">
     <w:name w:val="AlertTok"/>
     <w:basedOn w:val="VerbatimChar"/>
     <w:rPr>
       <w:rFonts w:ascii="Consolas" w:hAnsi="Consolas"/>
       <w:color w:val="EF2929"/>
       <w:sz w:val="22"/>
-      <w:shd w:color="auto" w:fill="F8F8F8" w:val="clear"/>
-    </w:rPr>
-  </w:style>
-  <w:style w:customStyle="1" w:styleId="ErrorTok" w:type="character">
+      <w:shd w:val="clear" w:color="auto" w:fill="F8F8F8"/>
+    </w:rPr>
+  </w:style>
+  <w:style w:type="character" w:customStyle="1" w:styleId="ErrorTok">
     <w:name w:val="ErrorTok"/>
     <w:basedOn w:val="VerbatimChar"/>
     <w:rPr>
@@ -1628,19 +1711,19 @@
       <w:b/>
       <w:color w:val="A40000"/>
       <w:sz w:val="22"/>
-      <w:shd w:color="auto" w:fill="F8F8F8" w:val="clear"/>
-    </w:rPr>
-  </w:style>
-  <w:style w:customStyle="1" w:styleId="NormalTok" w:type="character">
+      <w:shd w:val="clear" w:color="auto" w:fill="F8F8F8"/>
+    </w:rPr>
+  </w:style>
+  <w:style w:type="character" w:customStyle="1" w:styleId="NormalTok">
     <w:name w:val="NormalTok"/>
     <w:basedOn w:val="VerbatimChar"/>
     <w:rPr>
       <w:rFonts w:ascii="Consolas" w:hAnsi="Consolas"/>
       <w:sz w:val="22"/>
-      <w:shd w:color="auto" w:fill="F8F8F8" w:val="clear"/>
-    </w:rPr>
-  </w:style>
-  <w:style w:styleId="10" w:type="paragraph">
+      <w:shd w:val="clear" w:color="auto" w:fill="F8F8F8"/>
+    </w:rPr>
+  </w:style>
+  <w:style w:type="paragraph" w:styleId="10">
     <w:name w:val="toc 1"/>
     <w:basedOn w:val="a"/>
     <w:next w:val="a"/>
@@ -1649,7 +1732,7 @@
     <w:unhideWhenUsed/>
     <w:rsid w:val="00B31DCD"/>
   </w:style>
-  <w:style w:styleId="31" w:type="paragraph">
+  <w:style w:type="paragraph" w:styleId="31">
     <w:name w:val="toc 3"/>
     <w:basedOn w:val="a"/>
     <w:next w:val="a"/>
@@ -1658,10 +1741,10 @@
     <w:unhideWhenUsed/>
     <w:rsid w:val="00B31DCD"/>
     <w:pPr>
-      <w:ind w:left="960" w:leftChars="400"/>
-    </w:pPr>
-  </w:style>
-  <w:style w:styleId="20" w:type="paragraph">
+      <w:ind w:leftChars="400" w:left="960"/>
+    </w:pPr>
+  </w:style>
+  <w:style w:type="paragraph" w:styleId="20">
     <w:name w:val="toc 2"/>
     <w:basedOn w:val="a"/>
     <w:next w:val="a"/>
@@ -1670,10 +1753,10 @@
     <w:unhideWhenUsed/>
     <w:rsid w:val="00B31DCD"/>
     <w:pPr>
-      <w:ind w:left="480" w:leftChars="200"/>
-    </w:pPr>
-  </w:style>
-  <w:style w:customStyle="1" w:styleId="box1" w:type="paragraph">
+      <w:ind w:leftChars="200" w:left="480"/>
+    </w:pPr>
+  </w:style>
+  <w:style w:type="paragraph" w:customStyle="1" w:styleId="box1">
     <w:name w:val="box1"/>
     <w:basedOn w:val="FirstParagraph"/>
     <w:link w:val="box10"/>
@@ -1682,13 +1765,13 @@
     <w:rsid w:val="00B31DCD"/>
     <w:pPr>
       <w:pBdr>
-        <w:left w:color="7F7F7F" w:space="8" w:sz="4" w:themeColor="text1" w:themeTint="80" w:val="single"/>
-        <w:bottom w:color="7F7F7F" w:space="4" w:sz="4" w:themeColor="text1" w:themeTint="80" w:val="single"/>
-        <w:right w:color="7F7F7F" w:space="8" w:sz="4" w:themeColor="text1" w:themeTint="80" w:val="single"/>
+        <w:left w:val="single" w:sz="4" w:space="8" w:color="7F7F7F" w:themeColor="text1" w:themeTint="80"/>
+        <w:bottom w:val="single" w:sz="4" w:space="4" w:color="7F7F7F" w:themeColor="text1" w:themeTint="80"/>
+        <w:right w:val="single" w:sz="4" w:space="8" w:color="7F7F7F" w:themeColor="text1" w:themeTint="80"/>
       </w:pBdr>
     </w:pPr>
   </w:style>
-  <w:style w:customStyle="1" w:styleId="box1main" w:type="paragraph">
+  <w:style w:type="paragraph" w:customStyle="1" w:styleId="box1main">
     <w:name w:val="box1_main"/>
     <w:basedOn w:val="3"/>
     <w:link w:val="box1main0"/>
@@ -1697,31 +1780,31 @@
     <w:rsid w:val="00B31DCD"/>
     <w:pPr>
       <w:pBdr>
-        <w:top w:color="7F7F7F" w:space="4" w:sz="4" w:themeColor="text1" w:themeTint="80" w:val="single"/>
-        <w:left w:color="7F7F7F" w:space="8" w:sz="4" w:themeColor="text1" w:themeTint="80" w:val="single"/>
-        <w:right w:color="7F7F7F" w:space="8" w:sz="4" w:themeColor="text1" w:themeTint="80" w:val="single"/>
+        <w:top w:val="single" w:sz="4" w:space="4" w:color="7F7F7F" w:themeColor="text1" w:themeTint="80"/>
+        <w:left w:val="single" w:sz="4" w:space="8" w:color="7F7F7F" w:themeColor="text1" w:themeTint="80"/>
+        <w:right w:val="single" w:sz="4" w:space="8" w:color="7F7F7F" w:themeColor="text1" w:themeTint="80"/>
       </w:pBdr>
     </w:pPr>
   </w:style>
-  <w:style w:customStyle="1" w:styleId="a4" w:type="character">
+  <w:style w:type="character" w:customStyle="1" w:styleId="a4">
     <w:name w:val="本文 字元"/>
     <w:basedOn w:val="a1"/>
     <w:link w:val="a0"/>
     <w:rsid w:val="00B31DCD"/>
   </w:style>
-  <w:style w:customStyle="1" w:styleId="FirstParagraph0" w:type="character">
+  <w:style w:type="character" w:customStyle="1" w:styleId="FirstParagraph0">
     <w:name w:val="First Paragraph 字元"/>
     <w:basedOn w:val="a4"/>
     <w:link w:val="FirstParagraph"/>
     <w:rsid w:val="00B31DCD"/>
   </w:style>
-  <w:style w:customStyle="1" w:styleId="box10" w:type="character">
+  <w:style w:type="character" w:customStyle="1" w:styleId="box10">
     <w:name w:val="box1 字元"/>
     <w:basedOn w:val="FirstParagraph0"/>
     <w:link w:val="box1"/>
     <w:rsid w:val="00B31DCD"/>
   </w:style>
-  <w:style w:customStyle="1" w:styleId="box1sect" w:type="paragraph">
+  <w:style w:type="paragraph" w:customStyle="1" w:styleId="box1sect">
     <w:name w:val="box1_sect"/>
     <w:basedOn w:val="4"/>
     <w:link w:val="box1sect0"/>
@@ -1730,37 +1813,37 @@
     <w:rsid w:val="004F0FC1"/>
     <w:pPr>
       <w:pBdr>
-        <w:left w:color="7F7F7F" w:space="8" w:sz="4" w:themeColor="text1" w:themeTint="80" w:val="single"/>
-        <w:right w:color="7F7F7F" w:space="8" w:sz="4" w:themeColor="text1" w:themeTint="80" w:val="single"/>
+        <w:left w:val="single" w:sz="4" w:space="8" w:color="7F7F7F" w:themeColor="text1" w:themeTint="80"/>
+        <w:right w:val="single" w:sz="4" w:space="8" w:color="7F7F7F" w:themeColor="text1" w:themeTint="80"/>
       </w:pBdr>
     </w:pPr>
   </w:style>
-  <w:style w:customStyle="1" w:styleId="30" w:type="character">
+  <w:style w:type="character" w:customStyle="1" w:styleId="30">
     <w:name w:val="標題 3 字元"/>
     <w:basedOn w:val="a1"/>
     <w:link w:val="3"/>
     <w:uiPriority w:val="9"/>
     <w:rsid w:val="00B31DCD"/>
     <w:rPr>
-      <w:rFonts w:asciiTheme="majorHAnsi" w:cstheme="majorBidi" w:eastAsiaTheme="majorEastAsia" w:hAnsiTheme="majorHAnsi"/>
+      <w:rFonts w:asciiTheme="majorHAnsi" w:eastAsiaTheme="majorEastAsia" w:hAnsiTheme="majorHAnsi" w:cstheme="majorBidi"/>
       <w:b/>
       <w:bCs/>
-      <w:color w:themeColor="accent1" w:val="4F81BD"/>
-    </w:rPr>
-  </w:style>
-  <w:style w:customStyle="1" w:styleId="box1main0" w:type="character">
+      <w:color w:val="4F81BD" w:themeColor="accent1"/>
+    </w:rPr>
+  </w:style>
+  <w:style w:type="character" w:customStyle="1" w:styleId="box1main0">
     <w:name w:val="box1_main 字元"/>
     <w:basedOn w:val="30"/>
     <w:link w:val="box1main"/>
     <w:rsid w:val="00B31DCD"/>
     <w:rPr>
-      <w:rFonts w:asciiTheme="majorHAnsi" w:cstheme="majorBidi" w:eastAsiaTheme="majorEastAsia" w:hAnsiTheme="majorHAnsi"/>
+      <w:rFonts w:asciiTheme="majorHAnsi" w:eastAsiaTheme="majorEastAsia" w:hAnsiTheme="majorHAnsi" w:cstheme="majorBidi"/>
       <w:b/>
       <w:bCs/>
-      <w:color w:themeColor="accent1" w:val="4F81BD"/>
-    </w:rPr>
-  </w:style>
-  <w:style w:customStyle="1" w:styleId="box1inner" w:type="paragraph">
+      <w:color w:val="4F81BD" w:themeColor="accent1"/>
+    </w:rPr>
+  </w:style>
+  <w:style w:type="paragraph" w:customStyle="1" w:styleId="box1inner">
     <w:name w:val="box1_inner"/>
     <w:basedOn w:val="FirstParagraph"/>
     <w:link w:val="box1inner0"/>
@@ -1769,43 +1852,43 @@
     <w:rsid w:val="004F0FC1"/>
     <w:pPr>
       <w:pBdr>
-        <w:left w:color="7F7F7F" w:space="8" w:sz="4" w:themeColor="text1" w:themeTint="80" w:val="single"/>
-        <w:right w:color="7F7F7F" w:space="8" w:sz="4" w:themeColor="text1" w:themeTint="80" w:val="single"/>
+        <w:left w:val="single" w:sz="4" w:space="8" w:color="7F7F7F" w:themeColor="text1" w:themeTint="80"/>
+        <w:right w:val="single" w:sz="4" w:space="8" w:color="7F7F7F" w:themeColor="text1" w:themeTint="80"/>
       </w:pBdr>
     </w:pPr>
   </w:style>
-  <w:style w:customStyle="1" w:styleId="40" w:type="character">
+  <w:style w:type="character" w:customStyle="1" w:styleId="40">
     <w:name w:val="標題 4 字元"/>
     <w:basedOn w:val="a1"/>
     <w:link w:val="4"/>
     <w:uiPriority w:val="9"/>
     <w:rsid w:val="00B31DCD"/>
     <w:rPr>
-      <w:rFonts w:asciiTheme="majorHAnsi" w:cstheme="majorBidi" w:eastAsiaTheme="majorEastAsia" w:hAnsiTheme="majorHAnsi"/>
+      <w:rFonts w:asciiTheme="majorHAnsi" w:eastAsiaTheme="majorEastAsia" w:hAnsiTheme="majorHAnsi" w:cstheme="majorBidi"/>
       <w:bCs/>
       <w:i/>
-      <w:color w:themeColor="accent1" w:val="4F81BD"/>
-    </w:rPr>
-  </w:style>
-  <w:style w:customStyle="1" w:styleId="box1sect0" w:type="character">
+      <w:color w:val="4F81BD" w:themeColor="accent1"/>
+    </w:rPr>
+  </w:style>
+  <w:style w:type="character" w:customStyle="1" w:styleId="box1sect0">
     <w:name w:val="box1_sect 字元"/>
     <w:basedOn w:val="40"/>
     <w:link w:val="box1sect"/>
     <w:rsid w:val="004F0FC1"/>
     <w:rPr>
-      <w:rFonts w:asciiTheme="majorHAnsi" w:cstheme="majorBidi" w:eastAsiaTheme="majorEastAsia" w:hAnsiTheme="majorHAnsi"/>
+      <w:rFonts w:asciiTheme="majorHAnsi" w:eastAsiaTheme="majorEastAsia" w:hAnsiTheme="majorHAnsi" w:cstheme="majorBidi"/>
       <w:bCs/>
       <w:i/>
-      <w:color w:themeColor="accent1" w:val="4F81BD"/>
-    </w:rPr>
-  </w:style>
-  <w:style w:customStyle="1" w:styleId="box1inner0" w:type="character">
+      <w:color w:val="4F81BD" w:themeColor="accent1"/>
+    </w:rPr>
+  </w:style>
+  <w:style w:type="character" w:customStyle="1" w:styleId="box1inner0">
     <w:name w:val="box1_inner 字元"/>
     <w:basedOn w:val="FirstParagraph0"/>
     <w:link w:val="box1inner"/>
     <w:rsid w:val="004F0FC1"/>
   </w:style>
-  <w:style w:styleId="af0" w:type="paragraph">
+  <w:style w:type="paragraph" w:styleId="af0">
     <w:name w:val="header"/>
     <w:basedOn w:val="a"/>
     <w:link w:val="af1"/>
@@ -1813,8 +1896,8 @@
     <w:rsid w:val="004F0FC1"/>
     <w:pPr>
       <w:tabs>
-        <w:tab w:pos="4153" w:val="center"/>
-        <w:tab w:pos="8306" w:val="right"/>
+        <w:tab w:val="center" w:pos="4153"/>
+        <w:tab w:val="right" w:pos="8306"/>
       </w:tabs>
       <w:snapToGrid w:val="0"/>
     </w:pPr>
@@ -1823,7 +1906,7 @@
       <w:szCs w:val="20"/>
     </w:rPr>
   </w:style>
-  <w:style w:customStyle="1" w:styleId="af1" w:type="character">
+  <w:style w:type="character" w:customStyle="1" w:styleId="af1">
     <w:name w:val="頁首 字元"/>
     <w:basedOn w:val="a1"/>
     <w:link w:val="af0"/>
@@ -1833,7 +1916,7 @@
       <w:szCs w:val="20"/>
     </w:rPr>
   </w:style>
-  <w:style w:styleId="af2" w:type="paragraph">
+  <w:style w:type="paragraph" w:styleId="af2">
     <w:name w:val="footer"/>
     <w:basedOn w:val="a"/>
     <w:link w:val="af3"/>
@@ -1841,8 +1924,8 @@
     <w:rsid w:val="004F0FC1"/>
     <w:pPr>
       <w:tabs>
-        <w:tab w:pos="4153" w:val="center"/>
-        <w:tab w:pos="8306" w:val="right"/>
+        <w:tab w:val="center" w:pos="4153"/>
+        <w:tab w:val="right" w:pos="8306"/>
       </w:tabs>
       <w:snapToGrid w:val="0"/>
     </w:pPr>
@@ -1851,7 +1934,7 @@
       <w:szCs w:val="20"/>
     </w:rPr>
   </w:style>
-  <w:style w:customStyle="1" w:styleId="af3" w:type="character">
+  <w:style w:type="character" w:customStyle="1" w:styleId="af3">
     <w:name w:val="頁尾 字元"/>
     <w:basedOn w:val="a1"/>
     <w:link w:val="af2"/>

</xml_diff>

<commit_message>
try pandoc2.17.1.1 but cross-ref bookdown word fig not work yet/n3
</commit_message>
<xml_diff>
--- a/API_doc/tech/introduction.docx
+++ b/API_doc/tech/introduction.docx
@@ -222,7 +222,6 @@
       <w:r>
         <w:t xml:space="preserve">1.1</w:t>
       </w:r>
-      <w:hyperlink w:anchor="fig:fig-webapi"/>
       <w:r>
         <w:t xml:space="preserve">) with authority management. On the other hand, API can also provide open-access methods for public information compiled from the bio-database (public APIs).</w:t>
       </w:r>
@@ -287,6 +286,490 @@
         <w:t xml:space="preserve">Fig. 1.1: Simplified schematic for web API of the bio-database</w:t>
       </w:r>
     </w:p>
+    <w:p>
+      <w:pPr>
+        <w:pStyle w:val="a0"/>
+      </w:pPr>
+      <w:r>
+        <w:t xml:space="preserve">And see Table</w:t>
+      </w:r>
+      <w:r>
+        <w:t xml:space="preserve"> </w:t>
+      </w:r>
+      <w:r>
+        <w:t xml:space="preserve">1.1</w:t>
+      </w:r>
+      <w:r>
+        <w:t xml:space="preserve">.</w:t>
+      </w:r>
+    </w:p>
+    <w:p>
+      <w:pPr>
+        <w:pStyle w:val="TableCaption"/>
+      </w:pPr>
+      <w:r>
+        <w:t xml:space="preserve">Table 1.1: The mtcars data.</w:t>
+      </w:r>
+    </w:p>
+    <w:tbl>
+      <w:tblPr>
+        <w:tblStyle w:val="Table"/>
+        <w:tblW w:type="auto" w:w="0"/>
+        <w:tblLook w:firstRow="1" w:lastRow="0" w:firstColumn="0" w:lastColumn="0" w:noHBand="0" w:noVBand="0" w:val="0020"/>
+        <w:tblCaption w:val="Table 1.1: The mtcars data."/>
+      </w:tblPr>
+      <w:tblGrid>
+        <w:gridCol w:w="1320"/>
+        <w:gridCol w:w="1320"/>
+        <w:gridCol w:w="1320"/>
+        <w:gridCol w:w="1320"/>
+        <w:gridCol w:w="1320"/>
+        <w:gridCol w:w="1320"/>
+      </w:tblGrid>
+      <w:tr>
+        <w:trPr>
+          <w:tblHeader w:val="true"/>
+        </w:trPr>
+        <w:tc>
+          <w:tcPr/>
+          <w:p>
+            <w:pPr>
+              <w:pStyle w:val="Compact"/>
+            </w:pPr>
+          </w:p>
+        </w:tc>
+        <w:tc>
+          <w:tcPr/>
+          <w:p>
+            <w:pPr>
+              <w:pStyle w:val="Compact"/>
+              <w:jc w:val="right"/>
+            </w:pPr>
+            <w:r>
+              <w:t xml:space="preserve">mpg</w:t>
+            </w:r>
+          </w:p>
+        </w:tc>
+        <w:tc>
+          <w:tcPr/>
+          <w:p>
+            <w:pPr>
+              <w:pStyle w:val="Compact"/>
+              <w:jc w:val="right"/>
+            </w:pPr>
+            <w:r>
+              <w:t xml:space="preserve">cyl</w:t>
+            </w:r>
+          </w:p>
+        </w:tc>
+        <w:tc>
+          <w:tcPr/>
+          <w:p>
+            <w:pPr>
+              <w:pStyle w:val="Compact"/>
+              <w:jc w:val="right"/>
+            </w:pPr>
+            <w:r>
+              <w:t xml:space="preserve">disp</w:t>
+            </w:r>
+          </w:p>
+        </w:tc>
+        <w:tc>
+          <w:tcPr/>
+          <w:p>
+            <w:pPr>
+              <w:pStyle w:val="Compact"/>
+              <w:jc w:val="right"/>
+            </w:pPr>
+            <w:r>
+              <w:t xml:space="preserve">hp</w:t>
+            </w:r>
+          </w:p>
+        </w:tc>
+        <w:tc>
+          <w:tcPr/>
+          <w:p>
+            <w:pPr>
+              <w:pStyle w:val="Compact"/>
+              <w:jc w:val="right"/>
+            </w:pPr>
+            <w:r>
+              <w:t xml:space="preserve">drat</w:t>
+            </w:r>
+          </w:p>
+        </w:tc>
+      </w:tr>
+      <w:tr>
+        <w:tc>
+          <w:tcPr/>
+          <w:p>
+            <w:pPr>
+              <w:pStyle w:val="Compact"/>
+              <w:jc w:val="left"/>
+            </w:pPr>
+            <w:r>
+              <w:t xml:space="preserve">Mazda RX4</w:t>
+            </w:r>
+          </w:p>
+        </w:tc>
+        <w:tc>
+          <w:tcPr/>
+          <w:p>
+            <w:pPr>
+              <w:pStyle w:val="Compact"/>
+              <w:jc w:val="right"/>
+            </w:pPr>
+            <w:r>
+              <w:t xml:space="preserve">21.0</w:t>
+            </w:r>
+          </w:p>
+        </w:tc>
+        <w:tc>
+          <w:tcPr/>
+          <w:p>
+            <w:pPr>
+              <w:pStyle w:val="Compact"/>
+              <w:jc w:val="right"/>
+            </w:pPr>
+            <w:r>
+              <w:t xml:space="preserve">6</w:t>
+            </w:r>
+          </w:p>
+        </w:tc>
+        <w:tc>
+          <w:tcPr/>
+          <w:p>
+            <w:pPr>
+              <w:pStyle w:val="Compact"/>
+              <w:jc w:val="right"/>
+            </w:pPr>
+            <w:r>
+              <w:t xml:space="preserve">160</w:t>
+            </w:r>
+          </w:p>
+        </w:tc>
+        <w:tc>
+          <w:tcPr/>
+          <w:p>
+            <w:pPr>
+              <w:pStyle w:val="Compact"/>
+              <w:jc w:val="right"/>
+            </w:pPr>
+            <w:r>
+              <w:t xml:space="preserve">110</w:t>
+            </w:r>
+          </w:p>
+        </w:tc>
+        <w:tc>
+          <w:tcPr/>
+          <w:p>
+            <w:pPr>
+              <w:pStyle w:val="Compact"/>
+              <w:jc w:val="right"/>
+            </w:pPr>
+            <w:r>
+              <w:t xml:space="preserve">3.90</w:t>
+            </w:r>
+          </w:p>
+        </w:tc>
+      </w:tr>
+      <w:tr>
+        <w:tc>
+          <w:tcPr/>
+          <w:p>
+            <w:pPr>
+              <w:pStyle w:val="Compact"/>
+              <w:jc w:val="left"/>
+            </w:pPr>
+            <w:r>
+              <w:t xml:space="preserve">Mazda RX4 Wag</w:t>
+            </w:r>
+          </w:p>
+        </w:tc>
+        <w:tc>
+          <w:tcPr/>
+          <w:p>
+            <w:pPr>
+              <w:pStyle w:val="Compact"/>
+              <w:jc w:val="right"/>
+            </w:pPr>
+            <w:r>
+              <w:t xml:space="preserve">21.0</w:t>
+            </w:r>
+          </w:p>
+        </w:tc>
+        <w:tc>
+          <w:tcPr/>
+          <w:p>
+            <w:pPr>
+              <w:pStyle w:val="Compact"/>
+              <w:jc w:val="right"/>
+            </w:pPr>
+            <w:r>
+              <w:t xml:space="preserve">6</w:t>
+            </w:r>
+          </w:p>
+        </w:tc>
+        <w:tc>
+          <w:tcPr/>
+          <w:p>
+            <w:pPr>
+              <w:pStyle w:val="Compact"/>
+              <w:jc w:val="right"/>
+            </w:pPr>
+            <w:r>
+              <w:t xml:space="preserve">160</w:t>
+            </w:r>
+          </w:p>
+        </w:tc>
+        <w:tc>
+          <w:tcPr/>
+          <w:p>
+            <w:pPr>
+              <w:pStyle w:val="Compact"/>
+              <w:jc w:val="right"/>
+            </w:pPr>
+            <w:r>
+              <w:t xml:space="preserve">110</w:t>
+            </w:r>
+          </w:p>
+        </w:tc>
+        <w:tc>
+          <w:tcPr/>
+          <w:p>
+            <w:pPr>
+              <w:pStyle w:val="Compact"/>
+              <w:jc w:val="right"/>
+            </w:pPr>
+            <w:r>
+              <w:t xml:space="preserve">3.90</w:t>
+            </w:r>
+          </w:p>
+        </w:tc>
+      </w:tr>
+      <w:tr>
+        <w:tc>
+          <w:tcPr/>
+          <w:p>
+            <w:pPr>
+              <w:pStyle w:val="Compact"/>
+              <w:jc w:val="left"/>
+            </w:pPr>
+            <w:r>
+              <w:t xml:space="preserve">Datsun 710</w:t>
+            </w:r>
+          </w:p>
+        </w:tc>
+        <w:tc>
+          <w:tcPr/>
+          <w:p>
+            <w:pPr>
+              <w:pStyle w:val="Compact"/>
+              <w:jc w:val="right"/>
+            </w:pPr>
+            <w:r>
+              <w:t xml:space="preserve">22.8</w:t>
+            </w:r>
+          </w:p>
+        </w:tc>
+        <w:tc>
+          <w:tcPr/>
+          <w:p>
+            <w:pPr>
+              <w:pStyle w:val="Compact"/>
+              <w:jc w:val="right"/>
+            </w:pPr>
+            <w:r>
+              <w:t xml:space="preserve">4</w:t>
+            </w:r>
+          </w:p>
+        </w:tc>
+        <w:tc>
+          <w:tcPr/>
+          <w:p>
+            <w:pPr>
+              <w:pStyle w:val="Compact"/>
+              <w:jc w:val="right"/>
+            </w:pPr>
+            <w:r>
+              <w:t xml:space="preserve">108</w:t>
+            </w:r>
+          </w:p>
+        </w:tc>
+        <w:tc>
+          <w:tcPr/>
+          <w:p>
+            <w:pPr>
+              <w:pStyle w:val="Compact"/>
+              <w:jc w:val="right"/>
+            </w:pPr>
+            <w:r>
+              <w:t xml:space="preserve">93</w:t>
+            </w:r>
+          </w:p>
+        </w:tc>
+        <w:tc>
+          <w:tcPr/>
+          <w:p>
+            <w:pPr>
+              <w:pStyle w:val="Compact"/>
+              <w:jc w:val="right"/>
+            </w:pPr>
+            <w:r>
+              <w:t xml:space="preserve">3.85</w:t>
+            </w:r>
+          </w:p>
+        </w:tc>
+      </w:tr>
+      <w:tr>
+        <w:tc>
+          <w:tcPr/>
+          <w:p>
+            <w:pPr>
+              <w:pStyle w:val="Compact"/>
+              <w:jc w:val="left"/>
+            </w:pPr>
+            <w:r>
+              <w:t xml:space="preserve">Hornet 4 Drive</w:t>
+            </w:r>
+          </w:p>
+        </w:tc>
+        <w:tc>
+          <w:tcPr/>
+          <w:p>
+            <w:pPr>
+              <w:pStyle w:val="Compact"/>
+              <w:jc w:val="right"/>
+            </w:pPr>
+            <w:r>
+              <w:t xml:space="preserve">21.4</w:t>
+            </w:r>
+          </w:p>
+        </w:tc>
+        <w:tc>
+          <w:tcPr/>
+          <w:p>
+            <w:pPr>
+              <w:pStyle w:val="Compact"/>
+              <w:jc w:val="right"/>
+            </w:pPr>
+            <w:r>
+              <w:t xml:space="preserve">6</w:t>
+            </w:r>
+          </w:p>
+        </w:tc>
+        <w:tc>
+          <w:tcPr/>
+          <w:p>
+            <w:pPr>
+              <w:pStyle w:val="Compact"/>
+              <w:jc w:val="right"/>
+            </w:pPr>
+            <w:r>
+              <w:t xml:space="preserve">258</w:t>
+            </w:r>
+          </w:p>
+        </w:tc>
+        <w:tc>
+          <w:tcPr/>
+          <w:p>
+            <w:pPr>
+              <w:pStyle w:val="Compact"/>
+              <w:jc w:val="right"/>
+            </w:pPr>
+            <w:r>
+              <w:t xml:space="preserve">110</w:t>
+            </w:r>
+          </w:p>
+        </w:tc>
+        <w:tc>
+          <w:tcPr/>
+          <w:p>
+            <w:pPr>
+              <w:pStyle w:val="Compact"/>
+              <w:jc w:val="right"/>
+            </w:pPr>
+            <w:r>
+              <w:t xml:space="preserve">3.08</w:t>
+            </w:r>
+          </w:p>
+        </w:tc>
+      </w:tr>
+      <w:tr>
+        <w:tc>
+          <w:tcPr/>
+          <w:p>
+            <w:pPr>
+              <w:pStyle w:val="Compact"/>
+              <w:jc w:val="left"/>
+            </w:pPr>
+            <w:r>
+              <w:t xml:space="preserve">Hornet Sportabout</w:t>
+            </w:r>
+          </w:p>
+        </w:tc>
+        <w:tc>
+          <w:tcPr/>
+          <w:p>
+            <w:pPr>
+              <w:pStyle w:val="Compact"/>
+              <w:jc w:val="right"/>
+            </w:pPr>
+            <w:r>
+              <w:t xml:space="preserve">18.7</w:t>
+            </w:r>
+          </w:p>
+        </w:tc>
+        <w:tc>
+          <w:tcPr/>
+          <w:p>
+            <w:pPr>
+              <w:pStyle w:val="Compact"/>
+              <w:jc w:val="right"/>
+            </w:pPr>
+            <w:r>
+              <w:t xml:space="preserve">8</w:t>
+            </w:r>
+          </w:p>
+        </w:tc>
+        <w:tc>
+          <w:tcPr/>
+          <w:p>
+            <w:pPr>
+              <w:pStyle w:val="Compact"/>
+              <w:jc w:val="right"/>
+            </w:pPr>
+            <w:r>
+              <w:t xml:space="preserve">360</w:t>
+            </w:r>
+          </w:p>
+        </w:tc>
+        <w:tc>
+          <w:tcPr/>
+          <w:p>
+            <w:pPr>
+              <w:pStyle w:val="Compact"/>
+              <w:jc w:val="right"/>
+            </w:pPr>
+            <w:r>
+              <w:t xml:space="preserve">175</w:t>
+            </w:r>
+          </w:p>
+        </w:tc>
+        <w:tc>
+          <w:tcPr/>
+          <w:p>
+            <w:pPr>
+              <w:pStyle w:val="Compact"/>
+              <w:jc w:val="right"/>
+            </w:pPr>
+            <w:r>
+              <w:t xml:space="preserve">3.15</w:t>
+            </w:r>
+          </w:p>
+        </w:tc>
+      </w:tr>
+    </w:tbl>
     <w:bookmarkEnd w:id="22"/>
     <w:bookmarkStart w:id="24" w:name="re-structuring-bio-database"/>
     <w:p>
@@ -399,8 +882,8 @@
     <w:bookmarkEnd w:id="23"/>
     <w:bookmarkEnd w:id="24"/>
     <w:sectPr>
-      <w:pgSz w:w="12240" w:h="15840"/>
-      <w:pgMar w:top="1440" w:right="1800" w:bottom="1440" w:left="1800" w:header="720" w:footer="720" w:gutter="0"/>
+      <w:pgSz w:h="15840" w:w="12240"/>
+      <w:pgMar w:bottom="1440" w:footer="720" w:gutter="0" w:header="720" w:left="1800" w:right="1800" w:top="1440"/>
       <w:cols w:space="720"/>
     </w:sectPr>
   </w:body>
@@ -431,8 +914,8 @@
 </file>
 
 <file path=word/numbering.xml><?xml version="1.0" encoding="utf-8"?>
-<w:numbering xmlns:wpc="http://schemas.microsoft.com/office/word/2010/wordprocessingCanvas" xmlns:cx="http://schemas.microsoft.com/office/drawing/2014/chartex" xmlns:cx1="http://schemas.microsoft.com/office/drawing/2015/9/8/chartex" xmlns:mc="http://schemas.openxmlformats.org/markup-compatibility/2006" xmlns:o="urn:schemas-microsoft-com:office:office" xmlns:r="http://schemas.openxmlformats.org/officeDocument/2006/relationships" xmlns:m="http://schemas.openxmlformats.org/officeDocument/2006/math" xmlns:v="urn:schemas-microsoft-com:vml" xmlns:wp14="http://schemas.microsoft.com/office/word/2010/wordprocessingDrawing" xmlns:wp="http://schemas.openxmlformats.org/drawingml/2006/wordprocessingDrawing" xmlns:w10="urn:schemas-microsoft-com:office:word" xmlns:w="http://schemas.openxmlformats.org/wordprocessingml/2006/main" xmlns:w14="http://schemas.microsoft.com/office/word/2010/wordml" xmlns:w15="http://schemas.microsoft.com/office/word/2012/wordml" xmlns:w16se="http://schemas.microsoft.com/office/word/2015/wordml/symex" xmlns:wpg="http://schemas.microsoft.com/office/word/2010/wordprocessingGroup" xmlns:wpi="http://schemas.microsoft.com/office/word/2010/wordprocessingInk" xmlns:wne="http://schemas.microsoft.com/office/word/2006/wordml" xmlns:wps="http://schemas.microsoft.com/office/word/2010/wordprocessingShape" mc:Ignorable="w14 w15 w16se wp14">
-  <w:abstractNum w:abstractNumId="0" w15:restartNumberingAfterBreak="0">
+<w:numbering xmlns:cx="http://schemas.microsoft.com/office/drawing/2014/chartex" xmlns:cx1="http://schemas.microsoft.com/office/drawing/2015/9/8/chartex" xmlns:m="http://schemas.openxmlformats.org/officeDocument/2006/math" xmlns:mc="http://schemas.openxmlformats.org/markup-compatibility/2006" xmlns:o="urn:schemas-microsoft-com:office:office" xmlns:r="http://schemas.openxmlformats.org/officeDocument/2006/relationships" xmlns:v="urn:schemas-microsoft-com:vml" xmlns:w="http://schemas.openxmlformats.org/wordprocessingml/2006/main" xmlns:w10="urn:schemas-microsoft-com:office:word" xmlns:w14="http://schemas.microsoft.com/office/word/2010/wordml" xmlns:w15="http://schemas.microsoft.com/office/word/2012/wordml" xmlns:w16se="http://schemas.microsoft.com/office/word/2015/wordml/symex" xmlns:wne="http://schemas.microsoft.com/office/word/2006/wordml" xmlns:wp="http://schemas.openxmlformats.org/drawingml/2006/wordprocessingDrawing" xmlns:wp14="http://schemas.microsoft.com/office/word/2010/wordprocessingDrawing" xmlns:wpc="http://schemas.microsoft.com/office/word/2010/wordprocessingCanvas" xmlns:wpg="http://schemas.microsoft.com/office/word/2010/wordprocessingGroup" xmlns:wpi="http://schemas.microsoft.com/office/word/2010/wordprocessingInk" xmlns:wps="http://schemas.microsoft.com/office/word/2010/wordprocessingShape" mc:Ignorable="w14 w15 w16se wp14">
+  <w:abstractNum w15:restartNumberingAfterBreak="0" w:abstractNumId="0">
     <w:nsid w:val="0000A990"/>
     <w:multiLevelType w:val="multilevel"/>
     <w:tmpl w:val="AC0E3548"/>
@@ -441,7 +924,7 @@
       <w:lvlText w:val=" "/>
       <w:lvlJc w:val="left"/>
       <w:pPr>
-        <w:ind w:left="720" w:hanging="480"/>
+        <w:ind w:hanging="480" w:left="720"/>
       </w:pPr>
     </w:lvl>
     <w:lvl w:ilvl="1">
@@ -449,7 +932,7 @@
       <w:lvlText w:val=" "/>
       <w:lvlJc w:val="left"/>
       <w:pPr>
-        <w:ind w:left="1440" w:hanging="480"/>
+        <w:ind w:hanging="480" w:left="1440"/>
       </w:pPr>
     </w:lvl>
     <w:lvl w:ilvl="2">
@@ -457,7 +940,7 @@
       <w:lvlText w:val=" "/>
       <w:lvlJc w:val="left"/>
       <w:pPr>
-        <w:ind w:left="2160" w:hanging="480"/>
+        <w:ind w:hanging="480" w:left="2160"/>
       </w:pPr>
     </w:lvl>
     <w:lvl w:ilvl="3">
@@ -465,7 +948,7 @@
       <w:lvlText w:val=" "/>
       <w:lvlJc w:val="left"/>
       <w:pPr>
-        <w:ind w:left="2880" w:hanging="480"/>
+        <w:ind w:hanging="480" w:left="2880"/>
       </w:pPr>
     </w:lvl>
     <w:lvl w:ilvl="4">
@@ -473,7 +956,7 @@
       <w:lvlText w:val=" "/>
       <w:lvlJc w:val="left"/>
       <w:pPr>
-        <w:ind w:left="3600" w:hanging="480"/>
+        <w:ind w:hanging="480" w:left="3600"/>
       </w:pPr>
     </w:lvl>
     <w:lvl w:ilvl="5">
@@ -481,7 +964,7 @@
       <w:lvlText w:val=" "/>
       <w:lvlJc w:val="left"/>
       <w:pPr>
-        <w:ind w:left="4320" w:hanging="480"/>
+        <w:ind w:hanging="480" w:left="4320"/>
       </w:pPr>
     </w:lvl>
     <w:lvl w:ilvl="6">
@@ -489,7 +972,7 @@
       <w:lvlText w:val=" "/>
       <w:lvlJc w:val="left"/>
       <w:pPr>
-        <w:ind w:left="5040" w:hanging="480"/>
+        <w:ind w:hanging="480" w:left="5040"/>
       </w:pPr>
     </w:lvl>
     <w:lvl w:ilvl="7">
@@ -497,7 +980,7 @@
       <w:lvlText w:val=" "/>
       <w:lvlJc w:val="left"/>
       <w:pPr>
-        <w:ind w:left="5760" w:hanging="480"/>
+        <w:ind w:hanging="480" w:left="5760"/>
       </w:pPr>
     </w:lvl>
     <w:lvl w:ilvl="8">
@@ -505,12 +988,12 @@
       <w:lvlText w:val=" "/>
       <w:lvlJc w:val="left"/>
       <w:pPr>
-        <w:ind w:left="6480" w:hanging="480"/>
+        <w:ind w:hanging="480" w:left="6480"/>
       </w:pPr>
     </w:lvl>
   </w:abstractNum>
   <w:abstractNum w:abstractNumId="990">
-    <w:nsid w:val="2c1ae401"/>
+    <w:nsid w:val="A990"/>
     <w:multiLevelType w:val="multilevel"/>
     <w:lvl w:ilvl="0">
       <w:numFmt w:val="bullet"/>
@@ -599,10 +1082,10 @@
   <w:docDefaults>
     <w:rPrDefault>
       <w:rPr>
-        <w:rFonts w:asciiTheme="minorHAnsi" w:eastAsiaTheme="minorEastAsia" w:hAnsiTheme="minorHAnsi" w:cstheme="minorBidi"/>
+        <w:rFonts w:asciiTheme="minorHAnsi" w:cstheme="minorBidi" w:eastAsiaTheme="minorEastAsia" w:hAnsiTheme="minorHAnsi"/>
         <w:sz w:val="24"/>
         <w:szCs w:val="24"/>
-        <w:lang w:val="en-US" w:eastAsia="en-US" w:bidi="ar-SA"/>
+        <w:lang w:bidi="ar-SA" w:eastAsia="en-US" w:val="en-US"/>
       </w:rPr>
     </w:rPrDefault>
     <w:pPrDefault>
@@ -611,7 +1094,7 @@
       </w:pPr>
     </w:pPrDefault>
   </w:docDefaults>
-  <w:latentStyles w:defLockedState="0" w:defUIPriority="0" w:defSemiHidden="0" w:defUnhideWhenUsed="0" w:defQFormat="0" w:count="371">
+  <w:latentStyles w:count="371" w:defLockedState="0" w:defQFormat="0" w:defSemiHidden="0" w:defUIPriority="0" w:defUnhideWhenUsed="0">
     <w:lsdException w:name="index 1" w:semiHidden="1" w:unhideWhenUsed="1"/>
     <w:lsdException w:name="index 7" w:semiHidden="1" w:unhideWhenUsed="1"/>
     <w:lsdException w:name="index 8" w:semiHidden="1" w:unhideWhenUsed="1"/>
@@ -941,11 +1424,11 @@
     <w:lsdException w:name="List Table 6 Colorful Accent 6" w:uiPriority="51"/>
     <w:lsdException w:name="List Table 7 Colorful Accent 6" w:uiPriority="52"/>
   </w:latentStyles>
-  <w:style w:type="paragraph" w:default="1" w:styleId="a">
+  <w:style w:default="1" w:styleId="a" w:type="paragraph">
     <w:name w:val="Normal"/>
     <w:qFormat/>
   </w:style>
-  <w:style w:type="paragraph" w:styleId="1">
+  <w:style w:styleId="1" w:type="paragraph">
     <w:name w:val="heading 1"/>
     <w:basedOn w:val="a"/>
     <w:next w:val="a0"/>
@@ -954,19 +1437,19 @@
     <w:pPr>
       <w:keepNext/>
       <w:keepLines/>
-      <w:spacing w:before="480" w:after="0"/>
+      <w:spacing w:after="0" w:before="480"/>
       <w:outlineLvl w:val="0"/>
     </w:pPr>
     <w:rPr>
-      <w:rFonts w:asciiTheme="majorHAnsi" w:eastAsiaTheme="majorEastAsia" w:hAnsiTheme="majorHAnsi" w:cstheme="majorBidi"/>
+      <w:rFonts w:asciiTheme="majorHAnsi" w:cstheme="majorBidi" w:eastAsiaTheme="majorEastAsia" w:hAnsiTheme="majorHAnsi"/>
       <w:b/>
       <w:bCs/>
-      <w:color w:val="4F81BD" w:themeColor="accent1"/>
+      <w:color w:themeColor="accent1" w:val="4F81BD"/>
       <w:sz w:val="32"/>
       <w:szCs w:val="32"/>
     </w:rPr>
   </w:style>
-  <w:style w:type="paragraph" w:styleId="2">
+  <w:style w:styleId="2" w:type="paragraph">
     <w:name w:val="heading 2"/>
     <w:basedOn w:val="a"/>
     <w:next w:val="a0"/>
@@ -976,19 +1459,19 @@
     <w:pPr>
       <w:keepNext/>
       <w:keepLines/>
-      <w:spacing w:before="200" w:after="0"/>
+      <w:spacing w:after="0" w:before="200"/>
       <w:outlineLvl w:val="1"/>
     </w:pPr>
     <w:rPr>
-      <w:rFonts w:asciiTheme="majorHAnsi" w:eastAsiaTheme="majorEastAsia" w:hAnsiTheme="majorHAnsi" w:cstheme="majorBidi"/>
+      <w:rFonts w:asciiTheme="majorHAnsi" w:cstheme="majorBidi" w:eastAsiaTheme="majorEastAsia" w:hAnsiTheme="majorHAnsi"/>
       <w:b/>
       <w:bCs/>
-      <w:color w:val="4F81BD" w:themeColor="accent1"/>
+      <w:color w:themeColor="accent1" w:val="4F81BD"/>
       <w:sz w:val="28"/>
       <w:szCs w:val="28"/>
     </w:rPr>
   </w:style>
-  <w:style w:type="paragraph" w:styleId="3">
+  <w:style w:styleId="3" w:type="paragraph">
     <w:name w:val="heading 3"/>
     <w:basedOn w:val="a"/>
     <w:next w:val="a0"/>
@@ -999,17 +1482,17 @@
     <w:pPr>
       <w:keepNext/>
       <w:keepLines/>
-      <w:spacing w:before="200" w:after="0"/>
+      <w:spacing w:after="0" w:before="200"/>
       <w:outlineLvl w:val="2"/>
     </w:pPr>
     <w:rPr>
-      <w:rFonts w:asciiTheme="majorHAnsi" w:eastAsiaTheme="majorEastAsia" w:hAnsiTheme="majorHAnsi" w:cstheme="majorBidi"/>
+      <w:rFonts w:asciiTheme="majorHAnsi" w:cstheme="majorBidi" w:eastAsiaTheme="majorEastAsia" w:hAnsiTheme="majorHAnsi"/>
       <w:b/>
       <w:bCs/>
-      <w:color w:val="4F81BD" w:themeColor="accent1"/>
-    </w:rPr>
-  </w:style>
-  <w:style w:type="paragraph" w:styleId="4">
+      <w:color w:themeColor="accent1" w:val="4F81BD"/>
+    </w:rPr>
+  </w:style>
+  <w:style w:styleId="4" w:type="paragraph">
     <w:name w:val="heading 4"/>
     <w:basedOn w:val="a"/>
     <w:next w:val="a0"/>
@@ -1020,17 +1503,17 @@
     <w:pPr>
       <w:keepNext/>
       <w:keepLines/>
-      <w:spacing w:before="200" w:after="0"/>
+      <w:spacing w:after="0" w:before="200"/>
       <w:outlineLvl w:val="3"/>
     </w:pPr>
     <w:rPr>
-      <w:rFonts w:asciiTheme="majorHAnsi" w:eastAsiaTheme="majorEastAsia" w:hAnsiTheme="majorHAnsi" w:cstheme="majorBidi"/>
+      <w:rFonts w:asciiTheme="majorHAnsi" w:cstheme="majorBidi" w:eastAsiaTheme="majorEastAsia" w:hAnsiTheme="majorHAnsi"/>
       <w:bCs/>
       <w:i/>
-      <w:color w:val="4F81BD" w:themeColor="accent1"/>
-    </w:rPr>
-  </w:style>
-  <w:style w:type="paragraph" w:styleId="5">
+      <w:color w:themeColor="accent1" w:val="4F81BD"/>
+    </w:rPr>
+  </w:style>
+  <w:style w:styleId="5" w:type="paragraph">
     <w:name w:val="heading 5"/>
     <w:basedOn w:val="a"/>
     <w:next w:val="a0"/>
@@ -1040,16 +1523,16 @@
     <w:pPr>
       <w:keepNext/>
       <w:keepLines/>
-      <w:spacing w:before="200" w:after="0"/>
+      <w:spacing w:after="0" w:before="200"/>
       <w:outlineLvl w:val="4"/>
     </w:pPr>
     <w:rPr>
-      <w:rFonts w:asciiTheme="majorHAnsi" w:eastAsiaTheme="majorEastAsia" w:hAnsiTheme="majorHAnsi" w:cstheme="majorBidi"/>
+      <w:rFonts w:asciiTheme="majorHAnsi" w:cstheme="majorBidi" w:eastAsiaTheme="majorEastAsia" w:hAnsiTheme="majorHAnsi"/>
       <w:iCs/>
-      <w:color w:val="4F81BD" w:themeColor="accent1"/>
-    </w:rPr>
-  </w:style>
-  <w:style w:type="paragraph" w:styleId="6">
+      <w:color w:themeColor="accent1" w:val="4F81BD"/>
+    </w:rPr>
+  </w:style>
+  <w:style w:styleId="6" w:type="paragraph">
     <w:name w:val="heading 6"/>
     <w:basedOn w:val="a"/>
     <w:next w:val="a0"/>
@@ -1059,15 +1542,15 @@
     <w:pPr>
       <w:keepNext/>
       <w:keepLines/>
-      <w:spacing w:before="200" w:after="0"/>
+      <w:spacing w:after="0" w:before="200"/>
       <w:outlineLvl w:val="5"/>
     </w:pPr>
     <w:rPr>
-      <w:rFonts w:asciiTheme="majorHAnsi" w:eastAsiaTheme="majorEastAsia" w:hAnsiTheme="majorHAnsi" w:cstheme="majorBidi"/>
-      <w:color w:val="4F81BD" w:themeColor="accent1"/>
-    </w:rPr>
-  </w:style>
-  <w:style w:type="paragraph" w:styleId="7">
+      <w:rFonts w:asciiTheme="majorHAnsi" w:cstheme="majorBidi" w:eastAsiaTheme="majorEastAsia" w:hAnsiTheme="majorHAnsi"/>
+      <w:color w:themeColor="accent1" w:val="4F81BD"/>
+    </w:rPr>
+  </w:style>
+  <w:style w:styleId="7" w:type="paragraph">
     <w:name w:val="heading 7"/>
     <w:basedOn w:val="a"/>
     <w:next w:val="a0"/>
@@ -1077,15 +1560,15 @@
     <w:pPr>
       <w:keepNext/>
       <w:keepLines/>
-      <w:spacing w:before="200" w:after="0"/>
+      <w:spacing w:after="0" w:before="200"/>
       <w:outlineLvl w:val="6"/>
     </w:pPr>
     <w:rPr>
-      <w:rFonts w:asciiTheme="majorHAnsi" w:eastAsiaTheme="majorEastAsia" w:hAnsiTheme="majorHAnsi" w:cstheme="majorBidi"/>
-      <w:color w:val="4F81BD" w:themeColor="accent1"/>
-    </w:rPr>
-  </w:style>
-  <w:style w:type="paragraph" w:styleId="8">
+      <w:rFonts w:asciiTheme="majorHAnsi" w:cstheme="majorBidi" w:eastAsiaTheme="majorEastAsia" w:hAnsiTheme="majorHAnsi"/>
+      <w:color w:themeColor="accent1" w:val="4F81BD"/>
+    </w:rPr>
+  </w:style>
+  <w:style w:styleId="8" w:type="paragraph">
     <w:name w:val="heading 8"/>
     <w:basedOn w:val="a"/>
     <w:next w:val="a0"/>
@@ -1095,15 +1578,15 @@
     <w:pPr>
       <w:keepNext/>
       <w:keepLines/>
-      <w:spacing w:before="200" w:after="0"/>
+      <w:spacing w:after="0" w:before="200"/>
       <w:outlineLvl w:val="7"/>
     </w:pPr>
     <w:rPr>
-      <w:rFonts w:asciiTheme="majorHAnsi" w:eastAsiaTheme="majorEastAsia" w:hAnsiTheme="majorHAnsi" w:cstheme="majorBidi"/>
-      <w:color w:val="4F81BD" w:themeColor="accent1"/>
-    </w:rPr>
-  </w:style>
-  <w:style w:type="paragraph" w:styleId="9">
+      <w:rFonts w:asciiTheme="majorHAnsi" w:cstheme="majorBidi" w:eastAsiaTheme="majorEastAsia" w:hAnsiTheme="majorHAnsi"/>
+      <w:color w:themeColor="accent1" w:val="4F81BD"/>
+    </w:rPr>
+  </w:style>
+  <w:style w:styleId="9" w:type="paragraph">
     <w:name w:val="heading 9"/>
     <w:basedOn w:val="a"/>
     <w:next w:val="a0"/>
@@ -1113,66 +1596,66 @@
     <w:pPr>
       <w:keepNext/>
       <w:keepLines/>
-      <w:spacing w:before="200" w:after="0"/>
+      <w:spacing w:after="0" w:before="200"/>
       <w:outlineLvl w:val="8"/>
     </w:pPr>
     <w:rPr>
-      <w:rFonts w:asciiTheme="majorHAnsi" w:eastAsiaTheme="majorEastAsia" w:hAnsiTheme="majorHAnsi" w:cstheme="majorBidi"/>
-      <w:color w:val="4F81BD" w:themeColor="accent1"/>
-    </w:rPr>
-  </w:style>
-  <w:style w:type="character" w:default="1" w:styleId="a1">
+      <w:rFonts w:asciiTheme="majorHAnsi" w:cstheme="majorBidi" w:eastAsiaTheme="majorEastAsia" w:hAnsiTheme="majorHAnsi"/>
+      <w:color w:themeColor="accent1" w:val="4F81BD"/>
+    </w:rPr>
+  </w:style>
+  <w:style w:default="1" w:styleId="a1" w:type="character">
     <w:name w:val="Default Paragraph Font"/>
     <w:uiPriority w:val="1"/>
     <w:semiHidden/>
     <w:unhideWhenUsed/>
   </w:style>
-  <w:style w:type="table" w:default="1" w:styleId="a2">
+  <w:style w:default="1" w:styleId="a2" w:type="table">
     <w:name w:val="Normal Table"/>
     <w:uiPriority w:val="99"/>
     <w:semiHidden/>
     <w:unhideWhenUsed/>
     <w:tblPr>
-      <w:tblInd w:w="0" w:type="dxa"/>
+      <w:tblInd w:type="dxa" w:w="0"/>
       <w:tblCellMar>
-        <w:top w:w="0" w:type="dxa"/>
-        <w:left w:w="108" w:type="dxa"/>
-        <w:bottom w:w="0" w:type="dxa"/>
-        <w:right w:w="108" w:type="dxa"/>
+        <w:top w:type="dxa" w:w="0"/>
+        <w:left w:type="dxa" w:w="108"/>
+        <w:bottom w:type="dxa" w:w="0"/>
+        <w:right w:type="dxa" w:w="108"/>
       </w:tblCellMar>
     </w:tblPr>
   </w:style>
-  <w:style w:type="numbering" w:default="1" w:styleId="a3">
+  <w:style w:default="1" w:styleId="a3" w:type="numbering">
     <w:name w:val="No List"/>
     <w:uiPriority w:val="99"/>
     <w:semiHidden/>
     <w:unhideWhenUsed/>
   </w:style>
-  <w:style w:type="paragraph" w:styleId="a0">
+  <w:style w:styleId="a0" w:type="paragraph">
     <w:name w:val="Body Text"/>
     <w:basedOn w:val="a"/>
     <w:link w:val="a4"/>
     <w:qFormat/>
     <w:pPr>
-      <w:spacing w:before="180" w:after="180"/>
-    </w:pPr>
-  </w:style>
-  <w:style w:type="paragraph" w:customStyle="1" w:styleId="FirstParagraph">
+      <w:spacing w:after="180" w:before="180"/>
+    </w:pPr>
+  </w:style>
+  <w:style w:customStyle="1" w:styleId="FirstParagraph" w:type="paragraph">
     <w:name w:val="First Paragraph"/>
     <w:basedOn w:val="a0"/>
     <w:next w:val="a0"/>
     <w:link w:val="FirstParagraph0"/>
     <w:qFormat/>
   </w:style>
-  <w:style w:type="paragraph" w:customStyle="1" w:styleId="Compact">
+  <w:style w:customStyle="1" w:styleId="Compact" w:type="paragraph">
     <w:name w:val="Compact"/>
     <w:basedOn w:val="a0"/>
     <w:qFormat/>
     <w:pPr>
-      <w:spacing w:before="36" w:after="36"/>
-    </w:pPr>
-  </w:style>
-  <w:style w:type="paragraph" w:styleId="a5">
+      <w:spacing w:after="36" w:before="36"/>
+    </w:pPr>
+  </w:style>
+  <w:style w:styleId="a5" w:type="paragraph">
     <w:name w:val="Title"/>
     <w:basedOn w:val="a"/>
     <w:next w:val="a0"/>
@@ -1180,19 +1663,19 @@
     <w:pPr>
       <w:keepNext/>
       <w:keepLines/>
-      <w:spacing w:before="480" w:after="240"/>
+      <w:spacing w:after="240" w:before="480"/>
       <w:jc w:val="center"/>
     </w:pPr>
     <w:rPr>
-      <w:rFonts w:asciiTheme="majorHAnsi" w:eastAsiaTheme="majorEastAsia" w:hAnsiTheme="majorHAnsi" w:cstheme="majorBidi"/>
+      <w:rFonts w:asciiTheme="majorHAnsi" w:cstheme="majorBidi" w:eastAsiaTheme="majorEastAsia" w:hAnsiTheme="majorHAnsi"/>
       <w:b/>
       <w:bCs/>
-      <w:color w:val="345A8A" w:themeColor="accent1" w:themeShade="B5"/>
+      <w:color w:themeColor="accent1" w:themeShade="B5" w:val="345A8A"/>
       <w:sz w:val="36"/>
       <w:szCs w:val="36"/>
     </w:rPr>
   </w:style>
-  <w:style w:type="paragraph" w:styleId="a6">
+  <w:style w:styleId="a6" w:type="paragraph">
     <w:name w:val="Subtitle"/>
     <w:basedOn w:val="a5"/>
     <w:next w:val="a0"/>
@@ -1205,7 +1688,7 @@
       <w:szCs w:val="30"/>
     </w:rPr>
   </w:style>
-  <w:style w:type="paragraph" w:customStyle="1" w:styleId="Author">
+  <w:style w:customStyle="1" w:styleId="Author" w:type="paragraph">
     <w:name w:val="Author"/>
     <w:next w:val="a0"/>
     <w:qFormat/>
@@ -1215,7 +1698,7 @@
       <w:jc w:val="center"/>
     </w:pPr>
   </w:style>
-  <w:style w:type="paragraph" w:styleId="a7">
+  <w:style w:styleId="a7" w:type="paragraph">
     <w:name w:val="Date"/>
     <w:next w:val="a0"/>
     <w:qFormat/>
@@ -1225,7 +1708,7 @@
       <w:jc w:val="center"/>
     </w:pPr>
   </w:style>
-  <w:style w:type="paragraph" w:customStyle="1" w:styleId="Abstract">
+  <w:style w:customStyle="1" w:styleId="Abstract" w:type="paragraph">
     <w:name w:val="Abstract"/>
     <w:basedOn w:val="a"/>
     <w:next w:val="a0"/>
@@ -1233,19 +1716,19 @@
     <w:pPr>
       <w:keepNext/>
       <w:keepLines/>
-      <w:spacing w:before="300" w:after="300"/>
+      <w:spacing w:after="300" w:before="300"/>
     </w:pPr>
     <w:rPr>
       <w:sz w:val="20"/>
       <w:szCs w:val="20"/>
     </w:rPr>
   </w:style>
-  <w:style w:type="paragraph" w:styleId="a8">
+  <w:style w:styleId="a8" w:type="paragraph">
     <w:name w:val="Bibliography"/>
     <w:basedOn w:val="a"/>
     <w:qFormat/>
   </w:style>
-  <w:style w:type="paragraph" w:styleId="a9">
+  <w:style w:styleId="a9" w:type="paragraph">
     <w:name w:val="Block Text"/>
     <w:basedOn w:val="a0"/>
     <w:next w:val="a0"/>
@@ -1253,29 +1736,29 @@
     <w:unhideWhenUsed/>
     <w:qFormat/>
     <w:pPr>
-      <w:spacing w:before="100" w:after="100"/>
+      <w:spacing w:after="100" w:before="100"/>
       <w:ind w:left="480" w:right="480"/>
     </w:pPr>
   </w:style>
-  <w:style w:type="paragraph" w:styleId="aa">
+  <w:style w:styleId="aa" w:type="paragraph">
     <w:name w:val="footnote text"/>
     <w:basedOn w:val="a"/>
     <w:uiPriority w:val="9"/>
     <w:unhideWhenUsed/>
     <w:qFormat/>
   </w:style>
-  <w:style w:type="table" w:customStyle="1" w:styleId="Table">
+  <w:style w:customStyle="1" w:styleId="Table" w:type="table">
     <w:name w:val="Table"/>
     <w:semiHidden/>
     <w:unhideWhenUsed/>
     <w:qFormat/>
     <w:tblPr>
-      <w:tblInd w:w="0" w:type="dxa"/>
+      <w:tblInd w:type="dxa" w:w="0"/>
       <w:tblCellMar>
-        <w:top w:w="0" w:type="dxa"/>
-        <w:left w:w="108" w:type="dxa"/>
-        <w:bottom w:w="0" w:type="dxa"/>
-        <w:right w:w="108" w:type="dxa"/>
+        <w:top w:type="dxa" w:w="0"/>
+        <w:left w:type="dxa" w:w="108"/>
+        <w:bottom w:type="dxa" w:w="0"/>
+        <w:right w:type="dxa" w:w="108"/>
       </w:tblCellMar>
     </w:tblPr>
     <w:tblStylePr w:type="firstRow">
@@ -1287,13 +1770,13 @@
       </w:trPr>
       <w:tcPr>
         <w:tcBorders>
-          <w:bottom w:val="single" w:sz="0" w:space="0" w:color="auto"/>
+          <w:bottom w:color="auto" w:space="0" w:sz="0" w:val="single"/>
         </w:tcBorders>
         <w:vAlign w:val="bottom"/>
       </w:tcPr>
     </w:tblStylePr>
   </w:style>
-  <w:style w:type="paragraph" w:customStyle="1" w:styleId="DefinitionTerm">
+  <w:style w:customStyle="1" w:styleId="DefinitionTerm" w:type="paragraph">
     <w:name w:val="Definition Term"/>
     <w:basedOn w:val="a"/>
     <w:next w:val="Definition"/>
@@ -1306,11 +1789,11 @@
       <w:b/>
     </w:rPr>
   </w:style>
-  <w:style w:type="paragraph" w:customStyle="1" w:styleId="Definition">
+  <w:style w:customStyle="1" w:styleId="Definition" w:type="paragraph">
     <w:name w:val="Definition"/>
     <w:basedOn w:val="a"/>
   </w:style>
-  <w:style w:type="paragraph" w:styleId="ab">
+  <w:style w:styleId="ab" w:type="paragraph">
     <w:name w:val="caption"/>
     <w:basedOn w:val="a"/>
     <w:link w:val="ac"/>
@@ -1321,34 +1804,34 @@
       <w:i/>
     </w:rPr>
   </w:style>
-  <w:style w:type="paragraph" w:customStyle="1" w:styleId="TableCaption">
+  <w:style w:customStyle="1" w:styleId="TableCaption" w:type="paragraph">
     <w:name w:val="Table Caption"/>
     <w:basedOn w:val="ab"/>
     <w:pPr>
       <w:keepNext/>
     </w:pPr>
   </w:style>
-  <w:style w:type="paragraph" w:customStyle="1" w:styleId="ImageCaption">
+  <w:style w:customStyle="1" w:styleId="ImageCaption" w:type="paragraph">
     <w:name w:val="Image Caption"/>
     <w:basedOn w:val="ab"/>
   </w:style>
-  <w:style w:type="paragraph" w:customStyle="1" w:styleId="Figure">
+  <w:style w:customStyle="1" w:styleId="Figure" w:type="paragraph">
     <w:name w:val="Figure"/>
     <w:basedOn w:val="a"/>
   </w:style>
-  <w:style w:type="paragraph" w:customStyle="1" w:styleId="CaptionedFigure">
+  <w:style w:customStyle="1" w:styleId="CaptionedFigure" w:type="paragraph">
     <w:name w:val="Captioned Figure"/>
     <w:basedOn w:val="Figure"/>
     <w:pPr>
       <w:keepNext/>
     </w:pPr>
   </w:style>
-  <w:style w:type="character" w:customStyle="1" w:styleId="ac">
+  <w:style w:customStyle="1" w:styleId="ac" w:type="character">
     <w:name w:val="標號 字元"/>
     <w:basedOn w:val="a1"/>
     <w:link w:val="ab"/>
   </w:style>
-  <w:style w:type="character" w:customStyle="1" w:styleId="VerbatimChar">
+  <w:style w:customStyle="1" w:styleId="VerbatimChar" w:type="character">
     <w:name w:val="Verbatim Char"/>
     <w:basedOn w:val="ac"/>
     <w:link w:val="SourceCode"/>
@@ -1357,26 +1840,26 @@
       <w:sz w:val="22"/>
     </w:rPr>
   </w:style>
-  <w:style w:type="character" w:customStyle="1" w:styleId="SectionNumber">
+  <w:style w:customStyle="1" w:styleId="SectionNumber" w:type="character">
     <w:name w:val="Section Number"/>
     <w:basedOn w:val="ac"/>
   </w:style>
-  <w:style w:type="character" w:styleId="ad">
+  <w:style w:styleId="ad" w:type="character">
     <w:name w:val="footnote reference"/>
     <w:basedOn w:val="ac"/>
     <w:rPr>
       <w:vertAlign w:val="superscript"/>
     </w:rPr>
   </w:style>
-  <w:style w:type="character" w:styleId="ae">
+  <w:style w:styleId="ae" w:type="character">
     <w:name w:val="Hyperlink"/>
     <w:basedOn w:val="ac"/>
     <w:uiPriority w:val="99"/>
     <w:rPr>
-      <w:color w:val="4F81BD" w:themeColor="accent1"/>
-    </w:rPr>
-  </w:style>
-  <w:style w:type="paragraph" w:styleId="af">
+      <w:color w:themeColor="accent1" w:val="4F81BD"/>
+    </w:rPr>
+  </w:style>
+  <w:style w:styleId="af" w:type="paragraph">
     <w:name w:val="TOC Heading"/>
     <w:basedOn w:val="1"/>
     <w:next w:val="a0"/>
@@ -1390,19 +1873,19 @@
     <w:rPr>
       <w:b w:val="0"/>
       <w:bCs w:val="0"/>
-      <w:color w:val="365F91" w:themeColor="accent1" w:themeShade="BF"/>
-    </w:rPr>
-  </w:style>
-  <w:style w:type="paragraph" w:customStyle="1" w:styleId="SourceCode">
+      <w:color w:themeColor="accent1" w:themeShade="BF" w:val="365F91"/>
+    </w:rPr>
+  </w:style>
+  <w:style w:customStyle="1" w:styleId="SourceCode" w:type="paragraph">
     <w:name w:val="Source Code"/>
     <w:basedOn w:val="a"/>
     <w:link w:val="VerbatimChar"/>
     <w:pPr>
-      <w:shd w:val="clear" w:color="auto" w:fill="F8F8F8"/>
+      <w:shd w:color="auto" w:fill="F8F8F8" w:val="clear"/>
       <w:wordWrap w:val="0"/>
     </w:pPr>
   </w:style>
-  <w:style w:type="character" w:customStyle="1" w:styleId="KeywordTok">
+  <w:style w:customStyle="1" w:styleId="KeywordTok" w:type="character">
     <w:name w:val="KeywordTok"/>
     <w:basedOn w:val="VerbatimChar"/>
     <w:rPr>
@@ -1410,119 +1893,119 @@
       <w:b/>
       <w:color w:val="204A87"/>
       <w:sz w:val="22"/>
-      <w:shd w:val="clear" w:color="auto" w:fill="F8F8F8"/>
-    </w:rPr>
-  </w:style>
-  <w:style w:type="character" w:customStyle="1" w:styleId="DataTypeTok">
+      <w:shd w:color="auto" w:fill="F8F8F8" w:val="clear"/>
+    </w:rPr>
+  </w:style>
+  <w:style w:customStyle="1" w:styleId="DataTypeTok" w:type="character">
     <w:name w:val="DataTypeTok"/>
     <w:basedOn w:val="VerbatimChar"/>
     <w:rPr>
       <w:rFonts w:ascii="Consolas" w:hAnsi="Consolas"/>
       <w:color w:val="204A87"/>
       <w:sz w:val="22"/>
-      <w:shd w:val="clear" w:color="auto" w:fill="F8F8F8"/>
-    </w:rPr>
-  </w:style>
-  <w:style w:type="character" w:customStyle="1" w:styleId="DecValTok">
+      <w:shd w:color="auto" w:fill="F8F8F8" w:val="clear"/>
+    </w:rPr>
+  </w:style>
+  <w:style w:customStyle="1" w:styleId="DecValTok" w:type="character">
     <w:name w:val="DecValTok"/>
     <w:basedOn w:val="VerbatimChar"/>
     <w:rPr>
       <w:rFonts w:ascii="Consolas" w:hAnsi="Consolas"/>
       <w:color w:val="0000CF"/>
       <w:sz w:val="22"/>
-      <w:shd w:val="clear" w:color="auto" w:fill="F8F8F8"/>
-    </w:rPr>
-  </w:style>
-  <w:style w:type="character" w:customStyle="1" w:styleId="BaseNTok">
+      <w:shd w:color="auto" w:fill="F8F8F8" w:val="clear"/>
+    </w:rPr>
+  </w:style>
+  <w:style w:customStyle="1" w:styleId="BaseNTok" w:type="character">
     <w:name w:val="BaseNTok"/>
     <w:basedOn w:val="VerbatimChar"/>
     <w:rPr>
       <w:rFonts w:ascii="Consolas" w:hAnsi="Consolas"/>
       <w:color w:val="0000CF"/>
       <w:sz w:val="22"/>
-      <w:shd w:val="clear" w:color="auto" w:fill="F8F8F8"/>
-    </w:rPr>
-  </w:style>
-  <w:style w:type="character" w:customStyle="1" w:styleId="FloatTok">
+      <w:shd w:color="auto" w:fill="F8F8F8" w:val="clear"/>
+    </w:rPr>
+  </w:style>
+  <w:style w:customStyle="1" w:styleId="FloatTok" w:type="character">
     <w:name w:val="FloatTok"/>
     <w:basedOn w:val="VerbatimChar"/>
     <w:rPr>
       <w:rFonts w:ascii="Consolas" w:hAnsi="Consolas"/>
       <w:color w:val="0000CF"/>
       <w:sz w:val="22"/>
-      <w:shd w:val="clear" w:color="auto" w:fill="F8F8F8"/>
-    </w:rPr>
-  </w:style>
-  <w:style w:type="character" w:customStyle="1" w:styleId="ConstantTok">
+      <w:shd w:color="auto" w:fill="F8F8F8" w:val="clear"/>
+    </w:rPr>
+  </w:style>
+  <w:style w:customStyle="1" w:styleId="ConstantTok" w:type="character">
     <w:name w:val="ConstantTok"/>
     <w:basedOn w:val="VerbatimChar"/>
     <w:rPr>
       <w:rFonts w:ascii="Consolas" w:hAnsi="Consolas"/>
       <w:color w:val="000000"/>
       <w:sz w:val="22"/>
-      <w:shd w:val="clear" w:color="auto" w:fill="F8F8F8"/>
-    </w:rPr>
-  </w:style>
-  <w:style w:type="character" w:customStyle="1" w:styleId="CharTok">
+      <w:shd w:color="auto" w:fill="F8F8F8" w:val="clear"/>
+    </w:rPr>
+  </w:style>
+  <w:style w:customStyle="1" w:styleId="CharTok" w:type="character">
     <w:name w:val="CharTok"/>
     <w:basedOn w:val="VerbatimChar"/>
     <w:rPr>
       <w:rFonts w:ascii="Consolas" w:hAnsi="Consolas"/>
       <w:color w:val="4E9A06"/>
       <w:sz w:val="22"/>
-      <w:shd w:val="clear" w:color="auto" w:fill="F8F8F8"/>
-    </w:rPr>
-  </w:style>
-  <w:style w:type="character" w:customStyle="1" w:styleId="SpecialCharTok">
+      <w:shd w:color="auto" w:fill="F8F8F8" w:val="clear"/>
+    </w:rPr>
+  </w:style>
+  <w:style w:customStyle="1" w:styleId="SpecialCharTok" w:type="character">
     <w:name w:val="SpecialCharTok"/>
     <w:basedOn w:val="VerbatimChar"/>
     <w:rPr>
       <w:rFonts w:ascii="Consolas" w:hAnsi="Consolas"/>
       <w:color w:val="000000"/>
       <w:sz w:val="22"/>
-      <w:shd w:val="clear" w:color="auto" w:fill="F8F8F8"/>
-    </w:rPr>
-  </w:style>
-  <w:style w:type="character" w:customStyle="1" w:styleId="StringTok">
+      <w:shd w:color="auto" w:fill="F8F8F8" w:val="clear"/>
+    </w:rPr>
+  </w:style>
+  <w:style w:customStyle="1" w:styleId="StringTok" w:type="character">
     <w:name w:val="StringTok"/>
     <w:basedOn w:val="VerbatimChar"/>
     <w:rPr>
       <w:rFonts w:ascii="Consolas" w:hAnsi="Consolas"/>
       <w:color w:val="4E9A06"/>
       <w:sz w:val="22"/>
-      <w:shd w:val="clear" w:color="auto" w:fill="F8F8F8"/>
-    </w:rPr>
-  </w:style>
-  <w:style w:type="character" w:customStyle="1" w:styleId="VerbatimStringTok">
+      <w:shd w:color="auto" w:fill="F8F8F8" w:val="clear"/>
+    </w:rPr>
+  </w:style>
+  <w:style w:customStyle="1" w:styleId="VerbatimStringTok" w:type="character">
     <w:name w:val="VerbatimStringTok"/>
     <w:basedOn w:val="VerbatimChar"/>
     <w:rPr>
       <w:rFonts w:ascii="Consolas" w:hAnsi="Consolas"/>
       <w:color w:val="4E9A06"/>
       <w:sz w:val="22"/>
-      <w:shd w:val="clear" w:color="auto" w:fill="F8F8F8"/>
-    </w:rPr>
-  </w:style>
-  <w:style w:type="character" w:customStyle="1" w:styleId="SpecialStringTok">
+      <w:shd w:color="auto" w:fill="F8F8F8" w:val="clear"/>
+    </w:rPr>
+  </w:style>
+  <w:style w:customStyle="1" w:styleId="SpecialStringTok" w:type="character">
     <w:name w:val="SpecialStringTok"/>
     <w:basedOn w:val="VerbatimChar"/>
     <w:rPr>
       <w:rFonts w:ascii="Consolas" w:hAnsi="Consolas"/>
       <w:color w:val="4E9A06"/>
       <w:sz w:val="22"/>
-      <w:shd w:val="clear" w:color="auto" w:fill="F8F8F8"/>
-    </w:rPr>
-  </w:style>
-  <w:style w:type="character" w:customStyle="1" w:styleId="ImportTok">
+      <w:shd w:color="auto" w:fill="F8F8F8" w:val="clear"/>
+    </w:rPr>
+  </w:style>
+  <w:style w:customStyle="1" w:styleId="ImportTok" w:type="character">
     <w:name w:val="ImportTok"/>
     <w:basedOn w:val="VerbatimChar"/>
     <w:rPr>
       <w:rFonts w:ascii="Consolas" w:hAnsi="Consolas"/>
       <w:sz w:val="22"/>
-      <w:shd w:val="clear" w:color="auto" w:fill="F8F8F8"/>
-    </w:rPr>
-  </w:style>
-  <w:style w:type="character" w:customStyle="1" w:styleId="CommentTok">
+      <w:shd w:color="auto" w:fill="F8F8F8" w:val="clear"/>
+    </w:rPr>
+  </w:style>
+  <w:style w:customStyle="1" w:styleId="CommentTok" w:type="character">
     <w:name w:val="CommentTok"/>
     <w:basedOn w:val="VerbatimChar"/>
     <w:rPr>
@@ -1530,10 +2013,10 @@
       <w:i/>
       <w:color w:val="8F5902"/>
       <w:sz w:val="22"/>
-      <w:shd w:val="clear" w:color="auto" w:fill="F8F8F8"/>
-    </w:rPr>
-  </w:style>
-  <w:style w:type="character" w:customStyle="1" w:styleId="DocumentationTok">
+      <w:shd w:color="auto" w:fill="F8F8F8" w:val="clear"/>
+    </w:rPr>
+  </w:style>
+  <w:style w:customStyle="1" w:styleId="DocumentationTok" w:type="character">
     <w:name w:val="DocumentationTok"/>
     <w:basedOn w:val="VerbatimChar"/>
     <w:rPr>
@@ -1542,10 +2025,10 @@
       <w:i/>
       <w:color w:val="8F5902"/>
       <w:sz w:val="22"/>
-      <w:shd w:val="clear" w:color="auto" w:fill="F8F8F8"/>
-    </w:rPr>
-  </w:style>
-  <w:style w:type="character" w:customStyle="1" w:styleId="AnnotationTok">
+      <w:shd w:color="auto" w:fill="F8F8F8" w:val="clear"/>
+    </w:rPr>
+  </w:style>
+  <w:style w:customStyle="1" w:styleId="AnnotationTok" w:type="character">
     <w:name w:val="AnnotationTok"/>
     <w:basedOn w:val="VerbatimChar"/>
     <w:rPr>
@@ -1554,10 +2037,10 @@
       <w:i/>
       <w:color w:val="8F5902"/>
       <w:sz w:val="22"/>
-      <w:shd w:val="clear" w:color="auto" w:fill="F8F8F8"/>
-    </w:rPr>
-  </w:style>
-  <w:style w:type="character" w:customStyle="1" w:styleId="CommentVarTok">
+      <w:shd w:color="auto" w:fill="F8F8F8" w:val="clear"/>
+    </w:rPr>
+  </w:style>
+  <w:style w:customStyle="1" w:styleId="CommentVarTok" w:type="character">
     <w:name w:val="CommentVarTok"/>
     <w:basedOn w:val="VerbatimChar"/>
     <w:rPr>
@@ -1566,40 +2049,40 @@
       <w:i/>
       <w:color w:val="8F5902"/>
       <w:sz w:val="22"/>
-      <w:shd w:val="clear" w:color="auto" w:fill="F8F8F8"/>
-    </w:rPr>
-  </w:style>
-  <w:style w:type="character" w:customStyle="1" w:styleId="OtherTok">
+      <w:shd w:color="auto" w:fill="F8F8F8" w:val="clear"/>
+    </w:rPr>
+  </w:style>
+  <w:style w:customStyle="1" w:styleId="OtherTok" w:type="character">
     <w:name w:val="OtherTok"/>
     <w:basedOn w:val="VerbatimChar"/>
     <w:rPr>
       <w:rFonts w:ascii="Consolas" w:hAnsi="Consolas"/>
       <w:color w:val="8F5902"/>
       <w:sz w:val="22"/>
-      <w:shd w:val="clear" w:color="auto" w:fill="F8F8F8"/>
-    </w:rPr>
-  </w:style>
-  <w:style w:type="character" w:customStyle="1" w:styleId="FunctionTok">
+      <w:shd w:color="auto" w:fill="F8F8F8" w:val="clear"/>
+    </w:rPr>
+  </w:style>
+  <w:style w:customStyle="1" w:styleId="FunctionTok" w:type="character">
     <w:name w:val="FunctionTok"/>
     <w:basedOn w:val="VerbatimChar"/>
     <w:rPr>
       <w:rFonts w:ascii="Consolas" w:hAnsi="Consolas"/>
       <w:color w:val="000000"/>
       <w:sz w:val="22"/>
-      <w:shd w:val="clear" w:color="auto" w:fill="F8F8F8"/>
-    </w:rPr>
-  </w:style>
-  <w:style w:type="character" w:customStyle="1" w:styleId="VariableTok">
+      <w:shd w:color="auto" w:fill="F8F8F8" w:val="clear"/>
+    </w:rPr>
+  </w:style>
+  <w:style w:customStyle="1" w:styleId="VariableTok" w:type="character">
     <w:name w:val="VariableTok"/>
     <w:basedOn w:val="VerbatimChar"/>
     <w:rPr>
       <w:rFonts w:ascii="Consolas" w:hAnsi="Consolas"/>
       <w:color w:val="000000"/>
       <w:sz w:val="22"/>
-      <w:shd w:val="clear" w:color="auto" w:fill="F8F8F8"/>
-    </w:rPr>
-  </w:style>
-  <w:style w:type="character" w:customStyle="1" w:styleId="ControlFlowTok">
+      <w:shd w:color="auto" w:fill="F8F8F8" w:val="clear"/>
+    </w:rPr>
+  </w:style>
+  <w:style w:customStyle="1" w:styleId="ControlFlowTok" w:type="character">
     <w:name w:val="ControlFlowTok"/>
     <w:basedOn w:val="VerbatimChar"/>
     <w:rPr>
@@ -1607,10 +2090,10 @@
       <w:b/>
       <w:color w:val="204A87"/>
       <w:sz w:val="22"/>
-      <w:shd w:val="clear" w:color="auto" w:fill="F8F8F8"/>
-    </w:rPr>
-  </w:style>
-  <w:style w:type="character" w:customStyle="1" w:styleId="OperatorTok">
+      <w:shd w:color="auto" w:fill="F8F8F8" w:val="clear"/>
+    </w:rPr>
+  </w:style>
+  <w:style w:customStyle="1" w:styleId="OperatorTok" w:type="character">
     <w:name w:val="OperatorTok"/>
     <w:basedOn w:val="VerbatimChar"/>
     <w:rPr>
@@ -1618,28 +2101,28 @@
       <w:b/>
       <w:color w:val="CE5C00"/>
       <w:sz w:val="22"/>
-      <w:shd w:val="clear" w:color="auto" w:fill="F8F8F8"/>
-    </w:rPr>
-  </w:style>
-  <w:style w:type="character" w:customStyle="1" w:styleId="BuiltInTok">
+      <w:shd w:color="auto" w:fill="F8F8F8" w:val="clear"/>
+    </w:rPr>
+  </w:style>
+  <w:style w:customStyle="1" w:styleId="BuiltInTok" w:type="character">
     <w:name w:val="BuiltInTok"/>
     <w:basedOn w:val="VerbatimChar"/>
     <w:rPr>
       <w:rFonts w:ascii="Consolas" w:hAnsi="Consolas"/>
       <w:sz w:val="22"/>
-      <w:shd w:val="clear" w:color="auto" w:fill="F8F8F8"/>
-    </w:rPr>
-  </w:style>
-  <w:style w:type="character" w:customStyle="1" w:styleId="ExtensionTok">
+      <w:shd w:color="auto" w:fill="F8F8F8" w:val="clear"/>
+    </w:rPr>
+  </w:style>
+  <w:style w:customStyle="1" w:styleId="ExtensionTok" w:type="character">
     <w:name w:val="ExtensionTok"/>
     <w:basedOn w:val="VerbatimChar"/>
     <w:rPr>
       <w:rFonts w:ascii="Consolas" w:hAnsi="Consolas"/>
       <w:sz w:val="22"/>
-      <w:shd w:val="clear" w:color="auto" w:fill="F8F8F8"/>
-    </w:rPr>
-  </w:style>
-  <w:style w:type="character" w:customStyle="1" w:styleId="PreprocessorTok">
+      <w:shd w:color="auto" w:fill="F8F8F8" w:val="clear"/>
+    </w:rPr>
+  </w:style>
+  <w:style w:customStyle="1" w:styleId="PreprocessorTok" w:type="character">
     <w:name w:val="PreprocessorTok"/>
     <w:basedOn w:val="VerbatimChar"/>
     <w:rPr>
@@ -1647,29 +2130,29 @@
       <w:i/>
       <w:color w:val="8F5902"/>
       <w:sz w:val="22"/>
-      <w:shd w:val="clear" w:color="auto" w:fill="F8F8F8"/>
-    </w:rPr>
-  </w:style>
-  <w:style w:type="character" w:customStyle="1" w:styleId="AttributeTok">
+      <w:shd w:color="auto" w:fill="F8F8F8" w:val="clear"/>
+    </w:rPr>
+  </w:style>
+  <w:style w:customStyle="1" w:styleId="AttributeTok" w:type="character">
     <w:name w:val="AttributeTok"/>
     <w:basedOn w:val="VerbatimChar"/>
     <w:rPr>
       <w:rFonts w:ascii="Consolas" w:hAnsi="Consolas"/>
       <w:color w:val="C4A000"/>
       <w:sz w:val="22"/>
-      <w:shd w:val="clear" w:color="auto" w:fill="F8F8F8"/>
-    </w:rPr>
-  </w:style>
-  <w:style w:type="character" w:customStyle="1" w:styleId="RegionMarkerTok">
+      <w:shd w:color="auto" w:fill="F8F8F8" w:val="clear"/>
+    </w:rPr>
+  </w:style>
+  <w:style w:customStyle="1" w:styleId="RegionMarkerTok" w:type="character">
     <w:name w:val="RegionMarkerTok"/>
     <w:basedOn w:val="VerbatimChar"/>
     <w:rPr>
       <w:rFonts w:ascii="Consolas" w:hAnsi="Consolas"/>
       <w:sz w:val="22"/>
-      <w:shd w:val="clear" w:color="auto" w:fill="F8F8F8"/>
-    </w:rPr>
-  </w:style>
-  <w:style w:type="character" w:customStyle="1" w:styleId="InformationTok">
+      <w:shd w:color="auto" w:fill="F8F8F8" w:val="clear"/>
+    </w:rPr>
+  </w:style>
+  <w:style w:customStyle="1" w:styleId="InformationTok" w:type="character">
     <w:name w:val="InformationTok"/>
     <w:basedOn w:val="VerbatimChar"/>
     <w:rPr>
@@ -1678,10 +2161,10 @@
       <w:i/>
       <w:color w:val="8F5902"/>
       <w:sz w:val="22"/>
-      <w:shd w:val="clear" w:color="auto" w:fill="F8F8F8"/>
-    </w:rPr>
-  </w:style>
-  <w:style w:type="character" w:customStyle="1" w:styleId="WarningTok">
+      <w:shd w:color="auto" w:fill="F8F8F8" w:val="clear"/>
+    </w:rPr>
+  </w:style>
+  <w:style w:customStyle="1" w:styleId="WarningTok" w:type="character">
     <w:name w:val="WarningTok"/>
     <w:basedOn w:val="VerbatimChar"/>
     <w:rPr>
@@ -1690,20 +2173,20 @@
       <w:i/>
       <w:color w:val="8F5902"/>
       <w:sz w:val="22"/>
-      <w:shd w:val="clear" w:color="auto" w:fill="F8F8F8"/>
-    </w:rPr>
-  </w:style>
-  <w:style w:type="character" w:customStyle="1" w:styleId="AlertTok">
+      <w:shd w:color="auto" w:fill="F8F8F8" w:val="clear"/>
+    </w:rPr>
+  </w:style>
+  <w:style w:customStyle="1" w:styleId="AlertTok" w:type="character">
     <w:name w:val="AlertTok"/>
     <w:basedOn w:val="VerbatimChar"/>
     <w:rPr>
       <w:rFonts w:ascii="Consolas" w:hAnsi="Consolas"/>
       <w:color w:val="EF2929"/>
       <w:sz w:val="22"/>
-      <w:shd w:val="clear" w:color="auto" w:fill="F8F8F8"/>
-    </w:rPr>
-  </w:style>
-  <w:style w:type="character" w:customStyle="1" w:styleId="ErrorTok">
+      <w:shd w:color="auto" w:fill="F8F8F8" w:val="clear"/>
+    </w:rPr>
+  </w:style>
+  <w:style w:customStyle="1" w:styleId="ErrorTok" w:type="character">
     <w:name w:val="ErrorTok"/>
     <w:basedOn w:val="VerbatimChar"/>
     <w:rPr>
@@ -1711,19 +2194,19 @@
       <w:b/>
       <w:color w:val="A40000"/>
       <w:sz w:val="22"/>
-      <w:shd w:val="clear" w:color="auto" w:fill="F8F8F8"/>
-    </w:rPr>
-  </w:style>
-  <w:style w:type="character" w:customStyle="1" w:styleId="NormalTok">
+      <w:shd w:color="auto" w:fill="F8F8F8" w:val="clear"/>
+    </w:rPr>
+  </w:style>
+  <w:style w:customStyle="1" w:styleId="NormalTok" w:type="character">
     <w:name w:val="NormalTok"/>
     <w:basedOn w:val="VerbatimChar"/>
     <w:rPr>
       <w:rFonts w:ascii="Consolas" w:hAnsi="Consolas"/>
       <w:sz w:val="22"/>
-      <w:shd w:val="clear" w:color="auto" w:fill="F8F8F8"/>
-    </w:rPr>
-  </w:style>
-  <w:style w:type="paragraph" w:styleId="10">
+      <w:shd w:color="auto" w:fill="F8F8F8" w:val="clear"/>
+    </w:rPr>
+  </w:style>
+  <w:style w:styleId="10" w:type="paragraph">
     <w:name w:val="toc 1"/>
     <w:basedOn w:val="a"/>
     <w:next w:val="a"/>
@@ -1732,7 +2215,7 @@
     <w:unhideWhenUsed/>
     <w:rsid w:val="00B31DCD"/>
   </w:style>
-  <w:style w:type="paragraph" w:styleId="31">
+  <w:style w:styleId="31" w:type="paragraph">
     <w:name w:val="toc 3"/>
     <w:basedOn w:val="a"/>
     <w:next w:val="a"/>
@@ -1741,10 +2224,10 @@
     <w:unhideWhenUsed/>
     <w:rsid w:val="00B31DCD"/>
     <w:pPr>
-      <w:ind w:leftChars="400" w:left="960"/>
-    </w:pPr>
-  </w:style>
-  <w:style w:type="paragraph" w:styleId="20">
+      <w:ind w:left="960" w:leftChars="400"/>
+    </w:pPr>
+  </w:style>
+  <w:style w:styleId="20" w:type="paragraph">
     <w:name w:val="toc 2"/>
     <w:basedOn w:val="a"/>
     <w:next w:val="a"/>
@@ -1753,10 +2236,10 @@
     <w:unhideWhenUsed/>
     <w:rsid w:val="00B31DCD"/>
     <w:pPr>
-      <w:ind w:leftChars="200" w:left="480"/>
-    </w:pPr>
-  </w:style>
-  <w:style w:type="paragraph" w:customStyle="1" w:styleId="box1">
+      <w:ind w:left="480" w:leftChars="200"/>
+    </w:pPr>
+  </w:style>
+  <w:style w:customStyle="1" w:styleId="box1" w:type="paragraph">
     <w:name w:val="box1"/>
     <w:basedOn w:val="FirstParagraph"/>
     <w:link w:val="box10"/>
@@ -1765,13 +2248,13 @@
     <w:rsid w:val="00B31DCD"/>
     <w:pPr>
       <w:pBdr>
-        <w:left w:val="single" w:sz="4" w:space="8" w:color="7F7F7F" w:themeColor="text1" w:themeTint="80"/>
-        <w:bottom w:val="single" w:sz="4" w:space="4" w:color="7F7F7F" w:themeColor="text1" w:themeTint="80"/>
-        <w:right w:val="single" w:sz="4" w:space="8" w:color="7F7F7F" w:themeColor="text1" w:themeTint="80"/>
+        <w:left w:color="7F7F7F" w:space="8" w:sz="4" w:themeColor="text1" w:themeTint="80" w:val="single"/>
+        <w:bottom w:color="7F7F7F" w:space="4" w:sz="4" w:themeColor="text1" w:themeTint="80" w:val="single"/>
+        <w:right w:color="7F7F7F" w:space="8" w:sz="4" w:themeColor="text1" w:themeTint="80" w:val="single"/>
       </w:pBdr>
     </w:pPr>
   </w:style>
-  <w:style w:type="paragraph" w:customStyle="1" w:styleId="box1main">
+  <w:style w:customStyle="1" w:styleId="box1main" w:type="paragraph">
     <w:name w:val="box1_main"/>
     <w:basedOn w:val="3"/>
     <w:link w:val="box1main0"/>
@@ -1780,31 +2263,31 @@
     <w:rsid w:val="00B31DCD"/>
     <w:pPr>
       <w:pBdr>
-        <w:top w:val="single" w:sz="4" w:space="4" w:color="7F7F7F" w:themeColor="text1" w:themeTint="80"/>
-        <w:left w:val="single" w:sz="4" w:space="8" w:color="7F7F7F" w:themeColor="text1" w:themeTint="80"/>
-        <w:right w:val="single" w:sz="4" w:space="8" w:color="7F7F7F" w:themeColor="text1" w:themeTint="80"/>
+        <w:top w:color="7F7F7F" w:space="4" w:sz="4" w:themeColor="text1" w:themeTint="80" w:val="single"/>
+        <w:left w:color="7F7F7F" w:space="8" w:sz="4" w:themeColor="text1" w:themeTint="80" w:val="single"/>
+        <w:right w:color="7F7F7F" w:space="8" w:sz="4" w:themeColor="text1" w:themeTint="80" w:val="single"/>
       </w:pBdr>
     </w:pPr>
   </w:style>
-  <w:style w:type="character" w:customStyle="1" w:styleId="a4">
+  <w:style w:customStyle="1" w:styleId="a4" w:type="character">
     <w:name w:val="本文 字元"/>
     <w:basedOn w:val="a1"/>
     <w:link w:val="a0"/>
     <w:rsid w:val="00B31DCD"/>
   </w:style>
-  <w:style w:type="character" w:customStyle="1" w:styleId="FirstParagraph0">
+  <w:style w:customStyle="1" w:styleId="FirstParagraph0" w:type="character">
     <w:name w:val="First Paragraph 字元"/>
     <w:basedOn w:val="a4"/>
     <w:link w:val="FirstParagraph"/>
     <w:rsid w:val="00B31DCD"/>
   </w:style>
-  <w:style w:type="character" w:customStyle="1" w:styleId="box10">
+  <w:style w:customStyle="1" w:styleId="box10" w:type="character">
     <w:name w:val="box1 字元"/>
     <w:basedOn w:val="FirstParagraph0"/>
     <w:link w:val="box1"/>
     <w:rsid w:val="00B31DCD"/>
   </w:style>
-  <w:style w:type="paragraph" w:customStyle="1" w:styleId="box1sect">
+  <w:style w:customStyle="1" w:styleId="box1sect" w:type="paragraph">
     <w:name w:val="box1_sect"/>
     <w:basedOn w:val="4"/>
     <w:link w:val="box1sect0"/>
@@ -1813,37 +2296,37 @@
     <w:rsid w:val="004F0FC1"/>
     <w:pPr>
       <w:pBdr>
-        <w:left w:val="single" w:sz="4" w:space="8" w:color="7F7F7F" w:themeColor="text1" w:themeTint="80"/>
-        <w:right w:val="single" w:sz="4" w:space="8" w:color="7F7F7F" w:themeColor="text1" w:themeTint="80"/>
+        <w:left w:color="7F7F7F" w:space="8" w:sz="4" w:themeColor="text1" w:themeTint="80" w:val="single"/>
+        <w:right w:color="7F7F7F" w:space="8" w:sz="4" w:themeColor="text1" w:themeTint="80" w:val="single"/>
       </w:pBdr>
     </w:pPr>
   </w:style>
-  <w:style w:type="character" w:customStyle="1" w:styleId="30">
+  <w:style w:customStyle="1" w:styleId="30" w:type="character">
     <w:name w:val="標題 3 字元"/>
     <w:basedOn w:val="a1"/>
     <w:link w:val="3"/>
     <w:uiPriority w:val="9"/>
     <w:rsid w:val="00B31DCD"/>
     <w:rPr>
-      <w:rFonts w:asciiTheme="majorHAnsi" w:eastAsiaTheme="majorEastAsia" w:hAnsiTheme="majorHAnsi" w:cstheme="majorBidi"/>
+      <w:rFonts w:asciiTheme="majorHAnsi" w:cstheme="majorBidi" w:eastAsiaTheme="majorEastAsia" w:hAnsiTheme="majorHAnsi"/>
       <w:b/>
       <w:bCs/>
-      <w:color w:val="4F81BD" w:themeColor="accent1"/>
-    </w:rPr>
-  </w:style>
-  <w:style w:type="character" w:customStyle="1" w:styleId="box1main0">
+      <w:color w:themeColor="accent1" w:val="4F81BD"/>
+    </w:rPr>
+  </w:style>
+  <w:style w:customStyle="1" w:styleId="box1main0" w:type="character">
     <w:name w:val="box1_main 字元"/>
     <w:basedOn w:val="30"/>
     <w:link w:val="box1main"/>
     <w:rsid w:val="00B31DCD"/>
     <w:rPr>
-      <w:rFonts w:asciiTheme="majorHAnsi" w:eastAsiaTheme="majorEastAsia" w:hAnsiTheme="majorHAnsi" w:cstheme="majorBidi"/>
+      <w:rFonts w:asciiTheme="majorHAnsi" w:cstheme="majorBidi" w:eastAsiaTheme="majorEastAsia" w:hAnsiTheme="majorHAnsi"/>
       <w:b/>
       <w:bCs/>
-      <w:color w:val="4F81BD" w:themeColor="accent1"/>
-    </w:rPr>
-  </w:style>
-  <w:style w:type="paragraph" w:customStyle="1" w:styleId="box1inner">
+      <w:color w:themeColor="accent1" w:val="4F81BD"/>
+    </w:rPr>
+  </w:style>
+  <w:style w:customStyle="1" w:styleId="box1inner" w:type="paragraph">
     <w:name w:val="box1_inner"/>
     <w:basedOn w:val="FirstParagraph"/>
     <w:link w:val="box1inner0"/>
@@ -1852,43 +2335,43 @@
     <w:rsid w:val="004F0FC1"/>
     <w:pPr>
       <w:pBdr>
-        <w:left w:val="single" w:sz="4" w:space="8" w:color="7F7F7F" w:themeColor="text1" w:themeTint="80"/>
-        <w:right w:val="single" w:sz="4" w:space="8" w:color="7F7F7F" w:themeColor="text1" w:themeTint="80"/>
+        <w:left w:color="7F7F7F" w:space="8" w:sz="4" w:themeColor="text1" w:themeTint="80" w:val="single"/>
+        <w:right w:color="7F7F7F" w:space="8" w:sz="4" w:themeColor="text1" w:themeTint="80" w:val="single"/>
       </w:pBdr>
     </w:pPr>
   </w:style>
-  <w:style w:type="character" w:customStyle="1" w:styleId="40">
+  <w:style w:customStyle="1" w:styleId="40" w:type="character">
     <w:name w:val="標題 4 字元"/>
     <w:basedOn w:val="a1"/>
     <w:link w:val="4"/>
     <w:uiPriority w:val="9"/>
     <w:rsid w:val="00B31DCD"/>
     <w:rPr>
-      <w:rFonts w:asciiTheme="majorHAnsi" w:eastAsiaTheme="majorEastAsia" w:hAnsiTheme="majorHAnsi" w:cstheme="majorBidi"/>
+      <w:rFonts w:asciiTheme="majorHAnsi" w:cstheme="majorBidi" w:eastAsiaTheme="majorEastAsia" w:hAnsiTheme="majorHAnsi"/>
       <w:bCs/>
       <w:i/>
-      <w:color w:val="4F81BD" w:themeColor="accent1"/>
-    </w:rPr>
-  </w:style>
-  <w:style w:type="character" w:customStyle="1" w:styleId="box1sect0">
+      <w:color w:themeColor="accent1" w:val="4F81BD"/>
+    </w:rPr>
+  </w:style>
+  <w:style w:customStyle="1" w:styleId="box1sect0" w:type="character">
     <w:name w:val="box1_sect 字元"/>
     <w:basedOn w:val="40"/>
     <w:link w:val="box1sect"/>
     <w:rsid w:val="004F0FC1"/>
     <w:rPr>
-      <w:rFonts w:asciiTheme="majorHAnsi" w:eastAsiaTheme="majorEastAsia" w:hAnsiTheme="majorHAnsi" w:cstheme="majorBidi"/>
+      <w:rFonts w:asciiTheme="majorHAnsi" w:cstheme="majorBidi" w:eastAsiaTheme="majorEastAsia" w:hAnsiTheme="majorHAnsi"/>
       <w:bCs/>
       <w:i/>
-      <w:color w:val="4F81BD" w:themeColor="accent1"/>
-    </w:rPr>
-  </w:style>
-  <w:style w:type="character" w:customStyle="1" w:styleId="box1inner0">
+      <w:color w:themeColor="accent1" w:val="4F81BD"/>
+    </w:rPr>
+  </w:style>
+  <w:style w:customStyle="1" w:styleId="box1inner0" w:type="character">
     <w:name w:val="box1_inner 字元"/>
     <w:basedOn w:val="FirstParagraph0"/>
     <w:link w:val="box1inner"/>
     <w:rsid w:val="004F0FC1"/>
   </w:style>
-  <w:style w:type="paragraph" w:styleId="af0">
+  <w:style w:styleId="af0" w:type="paragraph">
     <w:name w:val="header"/>
     <w:basedOn w:val="a"/>
     <w:link w:val="af1"/>
@@ -1896,8 +2379,8 @@
     <w:rsid w:val="004F0FC1"/>
     <w:pPr>
       <w:tabs>
-        <w:tab w:val="center" w:pos="4153"/>
-        <w:tab w:val="right" w:pos="8306"/>
+        <w:tab w:pos="4153" w:val="center"/>
+        <w:tab w:pos="8306" w:val="right"/>
       </w:tabs>
       <w:snapToGrid w:val="0"/>
     </w:pPr>
@@ -1906,7 +2389,7 @@
       <w:szCs w:val="20"/>
     </w:rPr>
   </w:style>
-  <w:style w:type="character" w:customStyle="1" w:styleId="af1">
+  <w:style w:customStyle="1" w:styleId="af1" w:type="character">
     <w:name w:val="頁首 字元"/>
     <w:basedOn w:val="a1"/>
     <w:link w:val="af0"/>
@@ -1916,7 +2399,7 @@
       <w:szCs w:val="20"/>
     </w:rPr>
   </w:style>
-  <w:style w:type="paragraph" w:styleId="af2">
+  <w:style w:styleId="af2" w:type="paragraph">
     <w:name w:val="footer"/>
     <w:basedOn w:val="a"/>
     <w:link w:val="af3"/>
@@ -1924,8 +2407,8 @@
     <w:rsid w:val="004F0FC1"/>
     <w:pPr>
       <w:tabs>
-        <w:tab w:val="center" w:pos="4153"/>
-        <w:tab w:val="right" w:pos="8306"/>
+        <w:tab w:pos="4153" w:val="center"/>
+        <w:tab w:pos="8306" w:val="right"/>
       </w:tabs>
       <w:snapToGrid w:val="0"/>
     </w:pPr>
@@ -1934,7 +2417,7 @@
       <w:szCs w:val="20"/>
     </w:rPr>
   </w:style>
-  <w:style w:type="character" w:customStyle="1" w:styleId="af3">
+  <w:style w:customStyle="1" w:styleId="af3" w:type="character">
     <w:name w:val="頁尾 字元"/>
     <w:basedOn w:val="a1"/>
     <w:link w:val="af2"/>

</xml_diff>

<commit_message>
End this trial. bookdown issue:746 said not support word_document2 cross link.
</commit_message>
<xml_diff>
--- a/API_doc/tech/introduction.docx
+++ b/API_doc/tech/introduction.docx
@@ -125,7 +125,7 @@
         <w:pStyle w:val="a7"/>
       </w:pPr>
       <w:r>
-        <w:t xml:space="preserve">2022-02-19</w:t>
+        <w:t xml:space="preserve">2022-02-22</w:t>
       </w:r>
     </w:p>
     <w:sdt>
@@ -154,7 +154,7 @@
         </w:p>
       </w:sdtContent>
     </w:sdt>
-    <w:bookmarkStart w:id="22" w:name="introduction"/>
+    <w:bookmarkStart w:id="24" w:name="introduction"/>
     <w:p>
       <w:pPr>
         <w:pStyle w:val="1"/>
@@ -228,6 +228,19 @@
     </w:p>
     <w:p>
       <w:pPr>
+        <w:pStyle w:val="box1"/>
+      </w:pPr>
+      <w:hyperlink w:anchor="fig:fig-webapi">
+        <w:r>
+          <w:rPr>
+            <w:rStyle w:val="ae"/>
+          </w:rPr>
+          <w:t xml:space="preserve">(Test fig1)</w:t>
+        </w:r>
+      </w:hyperlink>
+    </w:p>
+    <w:p>
+      <w:pPr>
         <w:pStyle w:val="a0"/>
       </w:pPr>
     </w:p>
@@ -240,12 +253,12 @@
           <wp:inline>
             <wp:extent cx="5467989" cy="2246110"/>
             <wp:effectExtent b="0" l="0" r="0" t="0"/>
-            <wp:docPr descr="Fig. 1.1: Simplified schematic for web API of the bio-database" title="" id="1" name="Picture"/>
+            <wp:docPr descr="Fig. 1.1: Simplified schematic for web API of the bio-database" title="" id="22" name="Picture"/>
             <a:graphic>
               <a:graphicData uri="http://schemas.openxmlformats.org/drawingml/2006/picture">
                 <pic:pic>
                   <pic:nvPicPr>
-                    <pic:cNvPr descr="img/api_webapp01x.png" id="0" name="Picture"/>
+                    <pic:cNvPr descr="img/api_webapp01x.png" id="23" name="Picture"/>
                     <pic:cNvPicPr>
                       <a:picLocks noChangeArrowheads="1" noChangeAspect="1"/>
                     </pic:cNvPicPr>
@@ -302,476 +315,995 @@
       <w:r>
         <w:t xml:space="preserve">.</w:t>
       </w:r>
+      <w:r>
+        <w:t xml:space="preserve"> </w:t>
+      </w:r>
+      <w:hyperlink w:anchor="tab:mtcars">
+        <w:r>
+          <w:rPr>
+            <w:rStyle w:val="ae"/>
+          </w:rPr>
+          <w:t xml:space="preserve">(Test table1)</w:t>
+        </w:r>
+      </w:hyperlink>
     </w:p>
     <w:p>
       <w:pPr>
-        <w:pStyle w:val="TableCaption"/>
-      </w:pPr>
-      <w:r>
-        <w:t xml:space="preserve">Table 1.1: The mtcars data.</w:t>
+        <w:pStyle w:val="a0"/>
+      </w:pPr>
+      <w:bookmarkStart w:id="5ec5c6ef-ec72-4319-8aea-5b191c075814" w:name="mtcars"/>
+      <w:r>
+        <w:rPr>
+          <w:bCs/>
+          <w:b/>
+        </w:rPr>
+        <w:t xml:space="preserve">Table 1.1:</w:t>
+      </w:r>
+      <w:r>
+        <w:rPr>
+          <w:bCs/>
+          <w:b/>
+        </w:rPr>
+        <w:t xml:space="preserve"> </w:t>
+      </w:r>
+      <w:bookmarkEnd w:id="5ec5c6ef-ec72-4319-8aea-5b191c075814"/>
+      <w:r>
+        <w:t xml:space="preserve">An another table</w:t>
       </w:r>
     </w:p>
-    <w:tbl>
+    <w:tbl xmlns:w="http://schemas.openxmlformats.org/wordprocessingml/2006/main" xmlns:r="http://schemas.openxmlformats.org/officeDocument/2006/relationships" xmlns:w14="http://schemas.microsoft.com/office/word/2010/wordml" xmlns:wp="http://schemas.openxmlformats.org/drawingml/2006/wordprocessingDrawing" xmlns:a="http://schemas.openxmlformats.org/drawingml/2006/main" xmlns:pic="http://schemas.openxmlformats.org/drawingml/2006/picture">
       <w:tblPr>
-        <w:tblStyle w:val="Table"/>
-        <w:tblW w:type="auto" w:w="0"/>
-        <w:tblLook w:firstRow="1" w:lastRow="0" w:firstColumn="0" w:lastColumn="0" w:noHBand="0" w:noVBand="0" w:val="0020"/>
-        <w:tblCaption w:val="Table 1.1: The mtcars data."/>
+        <w:tblLayout w:type="fixed"/>
+        <w:jc w:val="center"/>
+        <w:tblLook w:firstRow="1" w:lastRow="0" w:firstColumn="0" w:lastColumn="0" w:noHBand="0" w:noVBand="1"/>
       </w:tblPr>
       <w:tblGrid>
-        <w:gridCol w:w="1320"/>
-        <w:gridCol w:w="1320"/>
-        <w:gridCol w:w="1320"/>
-        <w:gridCol w:w="1320"/>
-        <w:gridCol w:w="1320"/>
-        <w:gridCol w:w="1320"/>
+        <w:gridCol w:w="1080"/>
+        <w:gridCol w:w="1080"/>
+        <w:gridCol w:w="1080"/>
+        <w:gridCol w:w="1080"/>
+        <w:gridCol w:w="1080"/>
       </w:tblGrid>
       <w:tr>
         <w:trPr>
-          <w:tblHeader w:val="true"/>
+          <w:cantSplit/>
+          <w:trHeight w:val="360" w:hRule="auto"/>
+          <w:tblHeader/>
         </w:trPr>
         <w:tc>
-          <w:tcPr/>
+          <w:tcPr>
+            <w:tcBorders>
+              <w:bottom w:val="single" w:sz="16" w:space="0" w:color="666666"/>
+              <w:top w:val="single" w:sz="16" w:space="0" w:color="666666"/>
+            </w:tcBorders>
+            <w:shd w:val="clear" w:color="auto" w:fill="FFFFFF"/>
+            <w:tcMar>
+              <w:top w:w="0" w:type="dxa"/>
+              <w:bottom w:w="0" w:type="dxa"/>
+              <w:left w:w="0" w:type="dxa"/>
+              <w:right w:w="0" w:type="dxa"/>
+            </w:tcMar>
+            <w:vAlign w:val="center"/>
+          </w:tcPr>
           <w:p>
             <w:pPr>
-              <w:pStyle w:val="Compact"/>
+              <w:jc w:val="right"/>
+              <w:spacing w:after="100" w:before="100" w:line="240"/>
+              <w:ind w:firstLine="0" w:left="100" w:right="100"/>
             </w:pPr>
-          </w:p>
-        </w:tc>
-        <w:tc>
-          <w:tcPr/>
-          <w:p>
-            <w:pPr>
-              <w:pStyle w:val="Compact"/>
-              <w:jc w:val="right"/>
-            </w:pPr>
-            <w:r>
+            <w:r xmlns:w="http://schemas.openxmlformats.org/wordprocessingml/2006/main" xmlns:wp="http://schemas.openxmlformats.org/drawingml/2006/wordprocessingDrawing" xmlns:r="http://schemas.openxmlformats.org/officeDocument/2006/relationships" xmlns:w14="http://schemas.microsoft.com/office/word/2010/wordml">
+              <w:rPr>
+                <w:rFonts w:ascii="DejaVu Sans" w:hAnsi="DejaVu Sans" w:eastAsia="DejaVu Sans" w:cs="DejaVu Sans"/>
+                <w:sz w:val="22"/>
+                <w:szCs w:val="22"/>
+                <w:color w:val="000000"/>
+              </w:rPr>
               <w:t xml:space="preserve">mpg</w:t>
             </w:r>
           </w:p>
         </w:tc>
         <w:tc>
-          <w:tcPr/>
+          <w:tcPr>
+            <w:tcBorders>
+              <w:bottom w:val="single" w:sz="16" w:space="0" w:color="666666"/>
+              <w:top w:val="single" w:sz="16" w:space="0" w:color="666666"/>
+            </w:tcBorders>
+            <w:shd w:val="clear" w:color="auto" w:fill="FFFFFF"/>
+            <w:tcMar>
+              <w:top w:w="0" w:type="dxa"/>
+              <w:bottom w:w="0" w:type="dxa"/>
+              <w:left w:w="0" w:type="dxa"/>
+              <w:right w:w="0" w:type="dxa"/>
+            </w:tcMar>
+            <w:vAlign w:val="center"/>
+          </w:tcPr>
           <w:p>
             <w:pPr>
-              <w:pStyle w:val="Compact"/>
               <w:jc w:val="right"/>
+              <w:spacing w:after="100" w:before="100" w:line="240"/>
+              <w:ind w:firstLine="0" w:left="100" w:right="100"/>
             </w:pPr>
-            <w:r>
+            <w:r xmlns:w="http://schemas.openxmlformats.org/wordprocessingml/2006/main" xmlns:wp="http://schemas.openxmlformats.org/drawingml/2006/wordprocessingDrawing" xmlns:r="http://schemas.openxmlformats.org/officeDocument/2006/relationships" xmlns:w14="http://schemas.microsoft.com/office/word/2010/wordml">
+              <w:rPr>
+                <w:rFonts w:ascii="DejaVu Sans" w:hAnsi="DejaVu Sans" w:eastAsia="DejaVu Sans" w:cs="DejaVu Sans"/>
+                <w:sz w:val="22"/>
+                <w:szCs w:val="22"/>
+                <w:color w:val="000000"/>
+              </w:rPr>
               <w:t xml:space="preserve">cyl</w:t>
             </w:r>
           </w:p>
         </w:tc>
         <w:tc>
-          <w:tcPr/>
+          <w:tcPr>
+            <w:tcBorders>
+              <w:bottom w:val="single" w:sz="16" w:space="0" w:color="666666"/>
+              <w:top w:val="single" w:sz="16" w:space="0" w:color="666666"/>
+            </w:tcBorders>
+            <w:shd w:val="clear" w:color="auto" w:fill="FFFFFF"/>
+            <w:tcMar>
+              <w:top w:w="0" w:type="dxa"/>
+              <w:bottom w:w="0" w:type="dxa"/>
+              <w:left w:w="0" w:type="dxa"/>
+              <w:right w:w="0" w:type="dxa"/>
+            </w:tcMar>
+            <w:vAlign w:val="center"/>
+          </w:tcPr>
           <w:p>
             <w:pPr>
-              <w:pStyle w:val="Compact"/>
               <w:jc w:val="right"/>
+              <w:spacing w:after="100" w:before="100" w:line="240"/>
+              <w:ind w:firstLine="0" w:left="100" w:right="100"/>
             </w:pPr>
-            <w:r>
+            <w:r xmlns:w="http://schemas.openxmlformats.org/wordprocessingml/2006/main" xmlns:wp="http://schemas.openxmlformats.org/drawingml/2006/wordprocessingDrawing" xmlns:r="http://schemas.openxmlformats.org/officeDocument/2006/relationships" xmlns:w14="http://schemas.microsoft.com/office/word/2010/wordml">
+              <w:rPr>
+                <w:rFonts w:ascii="DejaVu Sans" w:hAnsi="DejaVu Sans" w:eastAsia="DejaVu Sans" w:cs="DejaVu Sans"/>
+                <w:sz w:val="22"/>
+                <w:szCs w:val="22"/>
+                <w:color w:val="000000"/>
+              </w:rPr>
               <w:t xml:space="preserve">disp</w:t>
             </w:r>
           </w:p>
         </w:tc>
         <w:tc>
-          <w:tcPr/>
+          <w:tcPr>
+            <w:tcBorders>
+              <w:bottom w:val="single" w:sz="16" w:space="0" w:color="666666"/>
+              <w:top w:val="single" w:sz="16" w:space="0" w:color="666666"/>
+            </w:tcBorders>
+            <w:shd w:val="clear" w:color="auto" w:fill="FFFFFF"/>
+            <w:tcMar>
+              <w:top w:w="0" w:type="dxa"/>
+              <w:bottom w:w="0" w:type="dxa"/>
+              <w:left w:w="0" w:type="dxa"/>
+              <w:right w:w="0" w:type="dxa"/>
+            </w:tcMar>
+            <w:vAlign w:val="center"/>
+          </w:tcPr>
           <w:p>
             <w:pPr>
-              <w:pStyle w:val="Compact"/>
               <w:jc w:val="right"/>
+              <w:spacing w:after="100" w:before="100" w:line="240"/>
+              <w:ind w:firstLine="0" w:left="100" w:right="100"/>
             </w:pPr>
-            <w:r>
+            <w:r xmlns:w="http://schemas.openxmlformats.org/wordprocessingml/2006/main" xmlns:wp="http://schemas.openxmlformats.org/drawingml/2006/wordprocessingDrawing" xmlns:r="http://schemas.openxmlformats.org/officeDocument/2006/relationships" xmlns:w14="http://schemas.microsoft.com/office/word/2010/wordml">
+              <w:rPr>
+                <w:rFonts w:ascii="DejaVu Sans" w:hAnsi="DejaVu Sans" w:eastAsia="DejaVu Sans" w:cs="DejaVu Sans"/>
+                <w:sz w:val="22"/>
+                <w:szCs w:val="22"/>
+                <w:color w:val="000000"/>
+              </w:rPr>
               <w:t xml:space="preserve">hp</w:t>
             </w:r>
           </w:p>
         </w:tc>
         <w:tc>
-          <w:tcPr/>
+          <w:tcPr>
+            <w:tcBorders>
+              <w:bottom w:val="single" w:sz="16" w:space="0" w:color="666666"/>
+              <w:top w:val="single" w:sz="16" w:space="0" w:color="666666"/>
+            </w:tcBorders>
+            <w:shd w:val="clear" w:color="auto" w:fill="FFFFFF"/>
+            <w:tcMar>
+              <w:top w:w="0" w:type="dxa"/>
+              <w:bottom w:w="0" w:type="dxa"/>
+              <w:left w:w="0" w:type="dxa"/>
+              <w:right w:w="0" w:type="dxa"/>
+            </w:tcMar>
+            <w:vAlign w:val="center"/>
+          </w:tcPr>
           <w:p>
             <w:pPr>
-              <w:pStyle w:val="Compact"/>
               <w:jc w:val="right"/>
+              <w:spacing w:after="100" w:before="100" w:line="240"/>
+              <w:ind w:firstLine="0" w:left="100" w:right="100"/>
             </w:pPr>
-            <w:r>
+            <w:r xmlns:w="http://schemas.openxmlformats.org/wordprocessingml/2006/main" xmlns:wp="http://schemas.openxmlformats.org/drawingml/2006/wordprocessingDrawing" xmlns:r="http://schemas.openxmlformats.org/officeDocument/2006/relationships" xmlns:w14="http://schemas.microsoft.com/office/word/2010/wordml">
+              <w:rPr>
+                <w:rFonts w:ascii="DejaVu Sans" w:hAnsi="DejaVu Sans" w:eastAsia="DejaVu Sans" w:cs="DejaVu Sans"/>
+                <w:sz w:val="22"/>
+                <w:szCs w:val="22"/>
+                <w:color w:val="000000"/>
+              </w:rPr>
               <w:t xml:space="preserve">drat</w:t>
             </w:r>
           </w:p>
         </w:tc>
       </w:tr>
       <w:tr>
+        <w:trPr>
+          <w:cantSplit/>
+          <w:trHeight w:val="360" w:hRule="auto"/>
+        </w:trPr>
         <w:tc>
-          <w:tcPr/>
+          <w:tcPr>
+            <w:tcBorders/>
+            <w:shd w:val="clear" w:color="auto" w:fill="FFFFFF"/>
+            <w:tcMar>
+              <w:top w:w="0" w:type="dxa"/>
+              <w:bottom w:w="0" w:type="dxa"/>
+              <w:left w:w="0" w:type="dxa"/>
+              <w:right w:w="0" w:type="dxa"/>
+            </w:tcMar>
+            <w:vAlign w:val="center"/>
+          </w:tcPr>
           <w:p>
             <w:pPr>
-              <w:pStyle w:val="Compact"/>
-              <w:jc w:val="left"/>
+              <w:jc w:val="right"/>
+              <w:spacing w:after="100" w:before="100" w:line="240"/>
+              <w:ind w:firstLine="0" w:left="100" w:right="100"/>
             </w:pPr>
-            <w:r>
-              <w:t xml:space="preserve">Mazda RX4</w:t>
-            </w:r>
-          </w:p>
-        </w:tc>
-        <w:tc>
-          <w:tcPr/>
-          <w:p>
-            <w:pPr>
-              <w:pStyle w:val="Compact"/>
-              <w:jc w:val="right"/>
-            </w:pPr>
-            <w:r>
+            <w:r xmlns:w="http://schemas.openxmlformats.org/wordprocessingml/2006/main" xmlns:wp="http://schemas.openxmlformats.org/drawingml/2006/wordprocessingDrawing" xmlns:r="http://schemas.openxmlformats.org/officeDocument/2006/relationships" xmlns:w14="http://schemas.microsoft.com/office/word/2010/wordml">
+              <w:rPr>
+                <w:rFonts w:ascii="DejaVu Sans" w:hAnsi="DejaVu Sans" w:eastAsia="DejaVu Sans" w:cs="DejaVu Sans"/>
+                <w:sz w:val="22"/>
+                <w:szCs w:val="22"/>
+                <w:color w:val="000000"/>
+              </w:rPr>
               <w:t xml:space="preserve">21.0</w:t>
             </w:r>
           </w:p>
         </w:tc>
         <w:tc>
-          <w:tcPr/>
+          <w:tcPr>
+            <w:tcBorders/>
+            <w:shd w:val="clear" w:color="auto" w:fill="FFFFFF"/>
+            <w:tcMar>
+              <w:top w:w="0" w:type="dxa"/>
+              <w:bottom w:w="0" w:type="dxa"/>
+              <w:left w:w="0" w:type="dxa"/>
+              <w:right w:w="0" w:type="dxa"/>
+            </w:tcMar>
+            <w:vAlign w:val="center"/>
+          </w:tcPr>
           <w:p>
             <w:pPr>
-              <w:pStyle w:val="Compact"/>
               <w:jc w:val="right"/>
+              <w:spacing w:after="100" w:before="100" w:line="240"/>
+              <w:ind w:firstLine="0" w:left="100" w:right="100"/>
             </w:pPr>
-            <w:r>
+            <w:r xmlns:w="http://schemas.openxmlformats.org/wordprocessingml/2006/main" xmlns:wp="http://schemas.openxmlformats.org/drawingml/2006/wordprocessingDrawing" xmlns:r="http://schemas.openxmlformats.org/officeDocument/2006/relationships" xmlns:w14="http://schemas.microsoft.com/office/word/2010/wordml">
+              <w:rPr>
+                <w:rFonts w:ascii="DejaVu Sans" w:hAnsi="DejaVu Sans" w:eastAsia="DejaVu Sans" w:cs="DejaVu Sans"/>
+                <w:sz w:val="22"/>
+                <w:szCs w:val="22"/>
+                <w:color w:val="000000"/>
+              </w:rPr>
               <w:t xml:space="preserve">6</w:t>
             </w:r>
           </w:p>
         </w:tc>
         <w:tc>
-          <w:tcPr/>
+          <w:tcPr>
+            <w:tcBorders/>
+            <w:shd w:val="clear" w:color="auto" w:fill="FFFFFF"/>
+            <w:tcMar>
+              <w:top w:w="0" w:type="dxa"/>
+              <w:bottom w:w="0" w:type="dxa"/>
+              <w:left w:w="0" w:type="dxa"/>
+              <w:right w:w="0" w:type="dxa"/>
+            </w:tcMar>
+            <w:vAlign w:val="center"/>
+          </w:tcPr>
           <w:p>
             <w:pPr>
-              <w:pStyle w:val="Compact"/>
               <w:jc w:val="right"/>
+              <w:spacing w:after="100" w:before="100" w:line="240"/>
+              <w:ind w:firstLine="0" w:left="100" w:right="100"/>
             </w:pPr>
-            <w:r>
+            <w:r xmlns:w="http://schemas.openxmlformats.org/wordprocessingml/2006/main" xmlns:wp="http://schemas.openxmlformats.org/drawingml/2006/wordprocessingDrawing" xmlns:r="http://schemas.openxmlformats.org/officeDocument/2006/relationships" xmlns:w14="http://schemas.microsoft.com/office/word/2010/wordml">
+              <w:rPr>
+                <w:rFonts w:ascii="DejaVu Sans" w:hAnsi="DejaVu Sans" w:eastAsia="DejaVu Sans" w:cs="DejaVu Sans"/>
+                <w:sz w:val="22"/>
+                <w:szCs w:val="22"/>
+                <w:color w:val="000000"/>
+              </w:rPr>
               <w:t xml:space="preserve">160</w:t>
             </w:r>
           </w:p>
         </w:tc>
         <w:tc>
-          <w:tcPr/>
+          <w:tcPr>
+            <w:tcBorders/>
+            <w:shd w:val="clear" w:color="auto" w:fill="FFFFFF"/>
+            <w:tcMar>
+              <w:top w:w="0" w:type="dxa"/>
+              <w:bottom w:w="0" w:type="dxa"/>
+              <w:left w:w="0" w:type="dxa"/>
+              <w:right w:w="0" w:type="dxa"/>
+            </w:tcMar>
+            <w:vAlign w:val="center"/>
+          </w:tcPr>
           <w:p>
             <w:pPr>
-              <w:pStyle w:val="Compact"/>
               <w:jc w:val="right"/>
+              <w:spacing w:after="100" w:before="100" w:line="240"/>
+              <w:ind w:firstLine="0" w:left="100" w:right="100"/>
             </w:pPr>
-            <w:r>
+            <w:r xmlns:w="http://schemas.openxmlformats.org/wordprocessingml/2006/main" xmlns:wp="http://schemas.openxmlformats.org/drawingml/2006/wordprocessingDrawing" xmlns:r="http://schemas.openxmlformats.org/officeDocument/2006/relationships" xmlns:w14="http://schemas.microsoft.com/office/word/2010/wordml">
+              <w:rPr>
+                <w:rFonts w:ascii="DejaVu Sans" w:hAnsi="DejaVu Sans" w:eastAsia="DejaVu Sans" w:cs="DejaVu Sans"/>
+                <w:sz w:val="22"/>
+                <w:szCs w:val="22"/>
+                <w:color w:val="000000"/>
+              </w:rPr>
               <w:t xml:space="preserve">110</w:t>
             </w:r>
           </w:p>
         </w:tc>
         <w:tc>
-          <w:tcPr/>
+          <w:tcPr>
+            <w:tcBorders/>
+            <w:shd w:val="clear" w:color="auto" w:fill="FFFFFF"/>
+            <w:tcMar>
+              <w:top w:w="0" w:type="dxa"/>
+              <w:bottom w:w="0" w:type="dxa"/>
+              <w:left w:w="0" w:type="dxa"/>
+              <w:right w:w="0" w:type="dxa"/>
+            </w:tcMar>
+            <w:vAlign w:val="center"/>
+          </w:tcPr>
           <w:p>
             <w:pPr>
-              <w:pStyle w:val="Compact"/>
               <w:jc w:val="right"/>
+              <w:spacing w:after="100" w:before="100" w:line="240"/>
+              <w:ind w:firstLine="0" w:left="100" w:right="100"/>
             </w:pPr>
-            <w:r>
+            <w:r xmlns:w="http://schemas.openxmlformats.org/wordprocessingml/2006/main" xmlns:wp="http://schemas.openxmlformats.org/drawingml/2006/wordprocessingDrawing" xmlns:r="http://schemas.openxmlformats.org/officeDocument/2006/relationships" xmlns:w14="http://schemas.microsoft.com/office/word/2010/wordml">
+              <w:rPr>
+                <w:rFonts w:ascii="DejaVu Sans" w:hAnsi="DejaVu Sans" w:eastAsia="DejaVu Sans" w:cs="DejaVu Sans"/>
+                <w:sz w:val="22"/>
+                <w:szCs w:val="22"/>
+                <w:color w:val="000000"/>
+              </w:rPr>
               <w:t xml:space="preserve">3.90</w:t>
             </w:r>
           </w:p>
         </w:tc>
       </w:tr>
       <w:tr>
+        <w:trPr>
+          <w:cantSplit/>
+          <w:trHeight w:val="360" w:hRule="auto"/>
+        </w:trPr>
         <w:tc>
-          <w:tcPr/>
+          <w:tcPr>
+            <w:tcBorders/>
+            <w:shd w:val="clear" w:color="auto" w:fill="FFFFFF"/>
+            <w:tcMar>
+              <w:top w:w="0" w:type="dxa"/>
+              <w:bottom w:w="0" w:type="dxa"/>
+              <w:left w:w="0" w:type="dxa"/>
+              <w:right w:w="0" w:type="dxa"/>
+            </w:tcMar>
+            <w:vAlign w:val="center"/>
+          </w:tcPr>
           <w:p>
             <w:pPr>
-              <w:pStyle w:val="Compact"/>
-              <w:jc w:val="left"/>
+              <w:jc w:val="right"/>
+              <w:spacing w:after="100" w:before="100" w:line="240"/>
+              <w:ind w:firstLine="0" w:left="100" w:right="100"/>
             </w:pPr>
-            <w:r>
-              <w:t xml:space="preserve">Mazda RX4 Wag</w:t>
-            </w:r>
-          </w:p>
-        </w:tc>
-        <w:tc>
-          <w:tcPr/>
-          <w:p>
-            <w:pPr>
-              <w:pStyle w:val="Compact"/>
-              <w:jc w:val="right"/>
-            </w:pPr>
-            <w:r>
+            <w:r xmlns:w="http://schemas.openxmlformats.org/wordprocessingml/2006/main" xmlns:wp="http://schemas.openxmlformats.org/drawingml/2006/wordprocessingDrawing" xmlns:r="http://schemas.openxmlformats.org/officeDocument/2006/relationships" xmlns:w14="http://schemas.microsoft.com/office/word/2010/wordml">
+              <w:rPr>
+                <w:rFonts w:ascii="DejaVu Sans" w:hAnsi="DejaVu Sans" w:eastAsia="DejaVu Sans" w:cs="DejaVu Sans"/>
+                <w:sz w:val="22"/>
+                <w:szCs w:val="22"/>
+                <w:color w:val="000000"/>
+              </w:rPr>
               <w:t xml:space="preserve">21.0</w:t>
             </w:r>
           </w:p>
         </w:tc>
         <w:tc>
-          <w:tcPr/>
+          <w:tcPr>
+            <w:tcBorders/>
+            <w:shd w:val="clear" w:color="auto" w:fill="FFFFFF"/>
+            <w:tcMar>
+              <w:top w:w="0" w:type="dxa"/>
+              <w:bottom w:w="0" w:type="dxa"/>
+              <w:left w:w="0" w:type="dxa"/>
+              <w:right w:w="0" w:type="dxa"/>
+            </w:tcMar>
+            <w:vAlign w:val="center"/>
+          </w:tcPr>
           <w:p>
             <w:pPr>
-              <w:pStyle w:val="Compact"/>
               <w:jc w:val="right"/>
+              <w:spacing w:after="100" w:before="100" w:line="240"/>
+              <w:ind w:firstLine="0" w:left="100" w:right="100"/>
             </w:pPr>
-            <w:r>
+            <w:r xmlns:w="http://schemas.openxmlformats.org/wordprocessingml/2006/main" xmlns:wp="http://schemas.openxmlformats.org/drawingml/2006/wordprocessingDrawing" xmlns:r="http://schemas.openxmlformats.org/officeDocument/2006/relationships" xmlns:w14="http://schemas.microsoft.com/office/word/2010/wordml">
+              <w:rPr>
+                <w:rFonts w:ascii="DejaVu Sans" w:hAnsi="DejaVu Sans" w:eastAsia="DejaVu Sans" w:cs="DejaVu Sans"/>
+                <w:sz w:val="22"/>
+                <w:szCs w:val="22"/>
+                <w:color w:val="000000"/>
+              </w:rPr>
               <w:t xml:space="preserve">6</w:t>
             </w:r>
           </w:p>
         </w:tc>
         <w:tc>
-          <w:tcPr/>
+          <w:tcPr>
+            <w:tcBorders/>
+            <w:shd w:val="clear" w:color="auto" w:fill="FFFFFF"/>
+            <w:tcMar>
+              <w:top w:w="0" w:type="dxa"/>
+              <w:bottom w:w="0" w:type="dxa"/>
+              <w:left w:w="0" w:type="dxa"/>
+              <w:right w:w="0" w:type="dxa"/>
+            </w:tcMar>
+            <w:vAlign w:val="center"/>
+          </w:tcPr>
           <w:p>
             <w:pPr>
-              <w:pStyle w:val="Compact"/>
               <w:jc w:val="right"/>
+              <w:spacing w:after="100" w:before="100" w:line="240"/>
+              <w:ind w:firstLine="0" w:left="100" w:right="100"/>
             </w:pPr>
-            <w:r>
+            <w:r xmlns:w="http://schemas.openxmlformats.org/wordprocessingml/2006/main" xmlns:wp="http://schemas.openxmlformats.org/drawingml/2006/wordprocessingDrawing" xmlns:r="http://schemas.openxmlformats.org/officeDocument/2006/relationships" xmlns:w14="http://schemas.microsoft.com/office/word/2010/wordml">
+              <w:rPr>
+                <w:rFonts w:ascii="DejaVu Sans" w:hAnsi="DejaVu Sans" w:eastAsia="DejaVu Sans" w:cs="DejaVu Sans"/>
+                <w:sz w:val="22"/>
+                <w:szCs w:val="22"/>
+                <w:color w:val="000000"/>
+              </w:rPr>
               <w:t xml:space="preserve">160</w:t>
             </w:r>
           </w:p>
         </w:tc>
         <w:tc>
-          <w:tcPr/>
+          <w:tcPr>
+            <w:tcBorders/>
+            <w:shd w:val="clear" w:color="auto" w:fill="FFFFFF"/>
+            <w:tcMar>
+              <w:top w:w="0" w:type="dxa"/>
+              <w:bottom w:w="0" w:type="dxa"/>
+              <w:left w:w="0" w:type="dxa"/>
+              <w:right w:w="0" w:type="dxa"/>
+            </w:tcMar>
+            <w:vAlign w:val="center"/>
+          </w:tcPr>
           <w:p>
             <w:pPr>
-              <w:pStyle w:val="Compact"/>
               <w:jc w:val="right"/>
+              <w:spacing w:after="100" w:before="100" w:line="240"/>
+              <w:ind w:firstLine="0" w:left="100" w:right="100"/>
             </w:pPr>
-            <w:r>
+            <w:r xmlns:w="http://schemas.openxmlformats.org/wordprocessingml/2006/main" xmlns:wp="http://schemas.openxmlformats.org/drawingml/2006/wordprocessingDrawing" xmlns:r="http://schemas.openxmlformats.org/officeDocument/2006/relationships" xmlns:w14="http://schemas.microsoft.com/office/word/2010/wordml">
+              <w:rPr>
+                <w:rFonts w:ascii="DejaVu Sans" w:hAnsi="DejaVu Sans" w:eastAsia="DejaVu Sans" w:cs="DejaVu Sans"/>
+                <w:sz w:val="22"/>
+                <w:szCs w:val="22"/>
+                <w:color w:val="000000"/>
+              </w:rPr>
               <w:t xml:space="preserve">110</w:t>
             </w:r>
           </w:p>
         </w:tc>
         <w:tc>
-          <w:tcPr/>
+          <w:tcPr>
+            <w:tcBorders/>
+            <w:shd w:val="clear" w:color="auto" w:fill="FFFFFF"/>
+            <w:tcMar>
+              <w:top w:w="0" w:type="dxa"/>
+              <w:bottom w:w="0" w:type="dxa"/>
+              <w:left w:w="0" w:type="dxa"/>
+              <w:right w:w="0" w:type="dxa"/>
+            </w:tcMar>
+            <w:vAlign w:val="center"/>
+          </w:tcPr>
           <w:p>
             <w:pPr>
-              <w:pStyle w:val="Compact"/>
               <w:jc w:val="right"/>
+              <w:spacing w:after="100" w:before="100" w:line="240"/>
+              <w:ind w:firstLine="0" w:left="100" w:right="100"/>
             </w:pPr>
-            <w:r>
+            <w:r xmlns:w="http://schemas.openxmlformats.org/wordprocessingml/2006/main" xmlns:wp="http://schemas.openxmlformats.org/drawingml/2006/wordprocessingDrawing" xmlns:r="http://schemas.openxmlformats.org/officeDocument/2006/relationships" xmlns:w14="http://schemas.microsoft.com/office/word/2010/wordml">
+              <w:rPr>
+                <w:rFonts w:ascii="DejaVu Sans" w:hAnsi="DejaVu Sans" w:eastAsia="DejaVu Sans" w:cs="DejaVu Sans"/>
+                <w:sz w:val="22"/>
+                <w:szCs w:val="22"/>
+                <w:color w:val="000000"/>
+              </w:rPr>
               <w:t xml:space="preserve">3.90</w:t>
             </w:r>
           </w:p>
         </w:tc>
       </w:tr>
       <w:tr>
+        <w:trPr>
+          <w:cantSplit/>
+          <w:trHeight w:val="360" w:hRule="auto"/>
+        </w:trPr>
         <w:tc>
-          <w:tcPr/>
+          <w:tcPr>
+            <w:tcBorders/>
+            <w:shd w:val="clear" w:color="auto" w:fill="FFFFFF"/>
+            <w:tcMar>
+              <w:top w:w="0" w:type="dxa"/>
+              <w:bottom w:w="0" w:type="dxa"/>
+              <w:left w:w="0" w:type="dxa"/>
+              <w:right w:w="0" w:type="dxa"/>
+            </w:tcMar>
+            <w:vAlign w:val="center"/>
+          </w:tcPr>
           <w:p>
             <w:pPr>
-              <w:pStyle w:val="Compact"/>
-              <w:jc w:val="left"/>
+              <w:jc w:val="right"/>
+              <w:spacing w:after="100" w:before="100" w:line="240"/>
+              <w:ind w:firstLine="0" w:left="100" w:right="100"/>
             </w:pPr>
-            <w:r>
-              <w:t xml:space="preserve">Datsun 710</w:t>
-            </w:r>
-          </w:p>
-        </w:tc>
-        <w:tc>
-          <w:tcPr/>
-          <w:p>
-            <w:pPr>
-              <w:pStyle w:val="Compact"/>
-              <w:jc w:val="right"/>
-            </w:pPr>
-            <w:r>
+            <w:r xmlns:w="http://schemas.openxmlformats.org/wordprocessingml/2006/main" xmlns:wp="http://schemas.openxmlformats.org/drawingml/2006/wordprocessingDrawing" xmlns:r="http://schemas.openxmlformats.org/officeDocument/2006/relationships" xmlns:w14="http://schemas.microsoft.com/office/word/2010/wordml">
+              <w:rPr>
+                <w:rFonts w:ascii="DejaVu Sans" w:hAnsi="DejaVu Sans" w:eastAsia="DejaVu Sans" w:cs="DejaVu Sans"/>
+                <w:sz w:val="22"/>
+                <w:szCs w:val="22"/>
+                <w:color w:val="000000"/>
+              </w:rPr>
               <w:t xml:space="preserve">22.8</w:t>
             </w:r>
           </w:p>
         </w:tc>
         <w:tc>
-          <w:tcPr/>
+          <w:tcPr>
+            <w:tcBorders/>
+            <w:shd w:val="clear" w:color="auto" w:fill="FFFFFF"/>
+            <w:tcMar>
+              <w:top w:w="0" w:type="dxa"/>
+              <w:bottom w:w="0" w:type="dxa"/>
+              <w:left w:w="0" w:type="dxa"/>
+              <w:right w:w="0" w:type="dxa"/>
+            </w:tcMar>
+            <w:vAlign w:val="center"/>
+          </w:tcPr>
           <w:p>
             <w:pPr>
-              <w:pStyle w:val="Compact"/>
               <w:jc w:val="right"/>
+              <w:spacing w:after="100" w:before="100" w:line="240"/>
+              <w:ind w:firstLine="0" w:left="100" w:right="100"/>
             </w:pPr>
-            <w:r>
+            <w:r xmlns:w="http://schemas.openxmlformats.org/wordprocessingml/2006/main" xmlns:wp="http://schemas.openxmlformats.org/drawingml/2006/wordprocessingDrawing" xmlns:r="http://schemas.openxmlformats.org/officeDocument/2006/relationships" xmlns:w14="http://schemas.microsoft.com/office/word/2010/wordml">
+              <w:rPr>
+                <w:rFonts w:ascii="DejaVu Sans" w:hAnsi="DejaVu Sans" w:eastAsia="DejaVu Sans" w:cs="DejaVu Sans"/>
+                <w:sz w:val="22"/>
+                <w:szCs w:val="22"/>
+                <w:color w:val="000000"/>
+              </w:rPr>
               <w:t xml:space="preserve">4</w:t>
             </w:r>
           </w:p>
         </w:tc>
         <w:tc>
-          <w:tcPr/>
+          <w:tcPr>
+            <w:tcBorders/>
+            <w:shd w:val="clear" w:color="auto" w:fill="FFFFFF"/>
+            <w:tcMar>
+              <w:top w:w="0" w:type="dxa"/>
+              <w:bottom w:w="0" w:type="dxa"/>
+              <w:left w:w="0" w:type="dxa"/>
+              <w:right w:w="0" w:type="dxa"/>
+            </w:tcMar>
+            <w:vAlign w:val="center"/>
+          </w:tcPr>
           <w:p>
             <w:pPr>
-              <w:pStyle w:val="Compact"/>
               <w:jc w:val="right"/>
+              <w:spacing w:after="100" w:before="100" w:line="240"/>
+              <w:ind w:firstLine="0" w:left="100" w:right="100"/>
             </w:pPr>
-            <w:r>
+            <w:r xmlns:w="http://schemas.openxmlformats.org/wordprocessingml/2006/main" xmlns:wp="http://schemas.openxmlformats.org/drawingml/2006/wordprocessingDrawing" xmlns:r="http://schemas.openxmlformats.org/officeDocument/2006/relationships" xmlns:w14="http://schemas.microsoft.com/office/word/2010/wordml">
+              <w:rPr>
+                <w:rFonts w:ascii="DejaVu Sans" w:hAnsi="DejaVu Sans" w:eastAsia="DejaVu Sans" w:cs="DejaVu Sans"/>
+                <w:sz w:val="22"/>
+                <w:szCs w:val="22"/>
+                <w:color w:val="000000"/>
+              </w:rPr>
               <w:t xml:space="preserve">108</w:t>
             </w:r>
           </w:p>
         </w:tc>
         <w:tc>
-          <w:tcPr/>
+          <w:tcPr>
+            <w:tcBorders/>
+            <w:shd w:val="clear" w:color="auto" w:fill="FFFFFF"/>
+            <w:tcMar>
+              <w:top w:w="0" w:type="dxa"/>
+              <w:bottom w:w="0" w:type="dxa"/>
+              <w:left w:w="0" w:type="dxa"/>
+              <w:right w:w="0" w:type="dxa"/>
+            </w:tcMar>
+            <w:vAlign w:val="center"/>
+          </w:tcPr>
           <w:p>
             <w:pPr>
-              <w:pStyle w:val="Compact"/>
               <w:jc w:val="right"/>
+              <w:spacing w:after="100" w:before="100" w:line="240"/>
+              <w:ind w:firstLine="0" w:left="100" w:right="100"/>
             </w:pPr>
-            <w:r>
+            <w:r xmlns:w="http://schemas.openxmlformats.org/wordprocessingml/2006/main" xmlns:wp="http://schemas.openxmlformats.org/drawingml/2006/wordprocessingDrawing" xmlns:r="http://schemas.openxmlformats.org/officeDocument/2006/relationships" xmlns:w14="http://schemas.microsoft.com/office/word/2010/wordml">
+              <w:rPr>
+                <w:rFonts w:ascii="DejaVu Sans" w:hAnsi="DejaVu Sans" w:eastAsia="DejaVu Sans" w:cs="DejaVu Sans"/>
+                <w:sz w:val="22"/>
+                <w:szCs w:val="22"/>
+                <w:color w:val="000000"/>
+              </w:rPr>
               <w:t xml:space="preserve">93</w:t>
             </w:r>
           </w:p>
         </w:tc>
         <w:tc>
-          <w:tcPr/>
+          <w:tcPr>
+            <w:tcBorders/>
+            <w:shd w:val="clear" w:color="auto" w:fill="FFFFFF"/>
+            <w:tcMar>
+              <w:top w:w="0" w:type="dxa"/>
+              <w:bottom w:w="0" w:type="dxa"/>
+              <w:left w:w="0" w:type="dxa"/>
+              <w:right w:w="0" w:type="dxa"/>
+            </w:tcMar>
+            <w:vAlign w:val="center"/>
+          </w:tcPr>
           <w:p>
             <w:pPr>
-              <w:pStyle w:val="Compact"/>
               <w:jc w:val="right"/>
+              <w:spacing w:after="100" w:before="100" w:line="240"/>
+              <w:ind w:firstLine="0" w:left="100" w:right="100"/>
             </w:pPr>
-            <w:r>
+            <w:r xmlns:w="http://schemas.openxmlformats.org/wordprocessingml/2006/main" xmlns:wp="http://schemas.openxmlformats.org/drawingml/2006/wordprocessingDrawing" xmlns:r="http://schemas.openxmlformats.org/officeDocument/2006/relationships" xmlns:w14="http://schemas.microsoft.com/office/word/2010/wordml">
+              <w:rPr>
+                <w:rFonts w:ascii="DejaVu Sans" w:hAnsi="DejaVu Sans" w:eastAsia="DejaVu Sans" w:cs="DejaVu Sans"/>
+                <w:sz w:val="22"/>
+                <w:szCs w:val="22"/>
+                <w:color w:val="000000"/>
+              </w:rPr>
               <w:t xml:space="preserve">3.85</w:t>
             </w:r>
           </w:p>
         </w:tc>
       </w:tr>
       <w:tr>
+        <w:trPr>
+          <w:cantSplit/>
+          <w:trHeight w:val="360" w:hRule="auto"/>
+        </w:trPr>
         <w:tc>
-          <w:tcPr/>
+          <w:tcPr>
+            <w:tcBorders/>
+            <w:shd w:val="clear" w:color="auto" w:fill="FFFFFF"/>
+            <w:tcMar>
+              <w:top w:w="0" w:type="dxa"/>
+              <w:bottom w:w="0" w:type="dxa"/>
+              <w:left w:w="0" w:type="dxa"/>
+              <w:right w:w="0" w:type="dxa"/>
+            </w:tcMar>
+            <w:vAlign w:val="center"/>
+          </w:tcPr>
           <w:p>
             <w:pPr>
-              <w:pStyle w:val="Compact"/>
-              <w:jc w:val="left"/>
+              <w:jc w:val="right"/>
+              <w:spacing w:after="100" w:before="100" w:line="240"/>
+              <w:ind w:firstLine="0" w:left="100" w:right="100"/>
             </w:pPr>
-            <w:r>
-              <w:t xml:space="preserve">Hornet 4 Drive</w:t>
-            </w:r>
-          </w:p>
-        </w:tc>
-        <w:tc>
-          <w:tcPr/>
-          <w:p>
-            <w:pPr>
-              <w:pStyle w:val="Compact"/>
-              <w:jc w:val="right"/>
-            </w:pPr>
-            <w:r>
+            <w:r xmlns:w="http://schemas.openxmlformats.org/wordprocessingml/2006/main" xmlns:wp="http://schemas.openxmlformats.org/drawingml/2006/wordprocessingDrawing" xmlns:r="http://schemas.openxmlformats.org/officeDocument/2006/relationships" xmlns:w14="http://schemas.microsoft.com/office/word/2010/wordml">
+              <w:rPr>
+                <w:rFonts w:ascii="DejaVu Sans" w:hAnsi="DejaVu Sans" w:eastAsia="DejaVu Sans" w:cs="DejaVu Sans"/>
+                <w:sz w:val="22"/>
+                <w:szCs w:val="22"/>
+                <w:color w:val="000000"/>
+              </w:rPr>
               <w:t xml:space="preserve">21.4</w:t>
             </w:r>
           </w:p>
         </w:tc>
         <w:tc>
-          <w:tcPr/>
+          <w:tcPr>
+            <w:tcBorders/>
+            <w:shd w:val="clear" w:color="auto" w:fill="FFFFFF"/>
+            <w:tcMar>
+              <w:top w:w="0" w:type="dxa"/>
+              <w:bottom w:w="0" w:type="dxa"/>
+              <w:left w:w="0" w:type="dxa"/>
+              <w:right w:w="0" w:type="dxa"/>
+            </w:tcMar>
+            <w:vAlign w:val="center"/>
+          </w:tcPr>
           <w:p>
             <w:pPr>
-              <w:pStyle w:val="Compact"/>
               <w:jc w:val="right"/>
+              <w:spacing w:after="100" w:before="100" w:line="240"/>
+              <w:ind w:firstLine="0" w:left="100" w:right="100"/>
             </w:pPr>
-            <w:r>
+            <w:r xmlns:w="http://schemas.openxmlformats.org/wordprocessingml/2006/main" xmlns:wp="http://schemas.openxmlformats.org/drawingml/2006/wordprocessingDrawing" xmlns:r="http://schemas.openxmlformats.org/officeDocument/2006/relationships" xmlns:w14="http://schemas.microsoft.com/office/word/2010/wordml">
+              <w:rPr>
+                <w:rFonts w:ascii="DejaVu Sans" w:hAnsi="DejaVu Sans" w:eastAsia="DejaVu Sans" w:cs="DejaVu Sans"/>
+                <w:sz w:val="22"/>
+                <w:szCs w:val="22"/>
+                <w:color w:val="000000"/>
+              </w:rPr>
               <w:t xml:space="preserve">6</w:t>
             </w:r>
           </w:p>
         </w:tc>
         <w:tc>
-          <w:tcPr/>
+          <w:tcPr>
+            <w:tcBorders/>
+            <w:shd w:val="clear" w:color="auto" w:fill="FFFFFF"/>
+            <w:tcMar>
+              <w:top w:w="0" w:type="dxa"/>
+              <w:bottom w:w="0" w:type="dxa"/>
+              <w:left w:w="0" w:type="dxa"/>
+              <w:right w:w="0" w:type="dxa"/>
+            </w:tcMar>
+            <w:vAlign w:val="center"/>
+          </w:tcPr>
           <w:p>
             <w:pPr>
-              <w:pStyle w:val="Compact"/>
               <w:jc w:val="right"/>
+              <w:spacing w:after="100" w:before="100" w:line="240"/>
+              <w:ind w:firstLine="0" w:left="100" w:right="100"/>
             </w:pPr>
-            <w:r>
+            <w:r xmlns:w="http://schemas.openxmlformats.org/wordprocessingml/2006/main" xmlns:wp="http://schemas.openxmlformats.org/drawingml/2006/wordprocessingDrawing" xmlns:r="http://schemas.openxmlformats.org/officeDocument/2006/relationships" xmlns:w14="http://schemas.microsoft.com/office/word/2010/wordml">
+              <w:rPr>
+                <w:rFonts w:ascii="DejaVu Sans" w:hAnsi="DejaVu Sans" w:eastAsia="DejaVu Sans" w:cs="DejaVu Sans"/>
+                <w:sz w:val="22"/>
+                <w:szCs w:val="22"/>
+                <w:color w:val="000000"/>
+              </w:rPr>
               <w:t xml:space="preserve">258</w:t>
             </w:r>
           </w:p>
         </w:tc>
         <w:tc>
-          <w:tcPr/>
+          <w:tcPr>
+            <w:tcBorders/>
+            <w:shd w:val="clear" w:color="auto" w:fill="FFFFFF"/>
+            <w:tcMar>
+              <w:top w:w="0" w:type="dxa"/>
+              <w:bottom w:w="0" w:type="dxa"/>
+              <w:left w:w="0" w:type="dxa"/>
+              <w:right w:w="0" w:type="dxa"/>
+            </w:tcMar>
+            <w:vAlign w:val="center"/>
+          </w:tcPr>
           <w:p>
             <w:pPr>
-              <w:pStyle w:val="Compact"/>
               <w:jc w:val="right"/>
+              <w:spacing w:after="100" w:before="100" w:line="240"/>
+              <w:ind w:firstLine="0" w:left="100" w:right="100"/>
             </w:pPr>
-            <w:r>
+            <w:r xmlns:w="http://schemas.openxmlformats.org/wordprocessingml/2006/main" xmlns:wp="http://schemas.openxmlformats.org/drawingml/2006/wordprocessingDrawing" xmlns:r="http://schemas.openxmlformats.org/officeDocument/2006/relationships" xmlns:w14="http://schemas.microsoft.com/office/word/2010/wordml">
+              <w:rPr>
+                <w:rFonts w:ascii="DejaVu Sans" w:hAnsi="DejaVu Sans" w:eastAsia="DejaVu Sans" w:cs="DejaVu Sans"/>
+                <w:sz w:val="22"/>
+                <w:szCs w:val="22"/>
+                <w:color w:val="000000"/>
+              </w:rPr>
               <w:t xml:space="preserve">110</w:t>
             </w:r>
           </w:p>
         </w:tc>
         <w:tc>
-          <w:tcPr/>
+          <w:tcPr>
+            <w:tcBorders/>
+            <w:shd w:val="clear" w:color="auto" w:fill="FFFFFF"/>
+            <w:tcMar>
+              <w:top w:w="0" w:type="dxa"/>
+              <w:bottom w:w="0" w:type="dxa"/>
+              <w:left w:w="0" w:type="dxa"/>
+              <w:right w:w="0" w:type="dxa"/>
+            </w:tcMar>
+            <w:vAlign w:val="center"/>
+          </w:tcPr>
           <w:p>
             <w:pPr>
-              <w:pStyle w:val="Compact"/>
               <w:jc w:val="right"/>
+              <w:spacing w:after="100" w:before="100" w:line="240"/>
+              <w:ind w:firstLine="0" w:left="100" w:right="100"/>
             </w:pPr>
-            <w:r>
+            <w:r xmlns:w="http://schemas.openxmlformats.org/wordprocessingml/2006/main" xmlns:wp="http://schemas.openxmlformats.org/drawingml/2006/wordprocessingDrawing" xmlns:r="http://schemas.openxmlformats.org/officeDocument/2006/relationships" xmlns:w14="http://schemas.microsoft.com/office/word/2010/wordml">
+              <w:rPr>
+                <w:rFonts w:ascii="DejaVu Sans" w:hAnsi="DejaVu Sans" w:eastAsia="DejaVu Sans" w:cs="DejaVu Sans"/>
+                <w:sz w:val="22"/>
+                <w:szCs w:val="22"/>
+                <w:color w:val="000000"/>
+              </w:rPr>
               <w:t xml:space="preserve">3.08</w:t>
             </w:r>
           </w:p>
         </w:tc>
       </w:tr>
       <w:tr>
+        <w:trPr>
+          <w:cantSplit/>
+          <w:trHeight w:val="360" w:hRule="auto"/>
+        </w:trPr>
         <w:tc>
-          <w:tcPr/>
+          <w:tcPr>
+            <w:tcBorders>
+              <w:bottom w:val="single" w:sz="16" w:space="0" w:color="666666"/>
+            </w:tcBorders>
+            <w:shd w:val="clear" w:color="auto" w:fill="FFFFFF"/>
+            <w:tcMar>
+              <w:top w:w="0" w:type="dxa"/>
+              <w:bottom w:w="0" w:type="dxa"/>
+              <w:left w:w="0" w:type="dxa"/>
+              <w:right w:w="0" w:type="dxa"/>
+            </w:tcMar>
+            <w:vAlign w:val="center"/>
+          </w:tcPr>
           <w:p>
             <w:pPr>
-              <w:pStyle w:val="Compact"/>
-              <w:jc w:val="left"/>
+              <w:jc w:val="right"/>
+              <w:spacing w:after="100" w:before="100" w:line="240"/>
+              <w:ind w:firstLine="0" w:left="100" w:right="100"/>
             </w:pPr>
-            <w:r>
-              <w:t xml:space="preserve">Hornet Sportabout</w:t>
-            </w:r>
-          </w:p>
-        </w:tc>
-        <w:tc>
-          <w:tcPr/>
-          <w:p>
-            <w:pPr>
-              <w:pStyle w:val="Compact"/>
-              <w:jc w:val="right"/>
-            </w:pPr>
-            <w:r>
+            <w:r xmlns:w="http://schemas.openxmlformats.org/wordprocessingml/2006/main" xmlns:wp="http://schemas.openxmlformats.org/drawingml/2006/wordprocessingDrawing" xmlns:r="http://schemas.openxmlformats.org/officeDocument/2006/relationships" xmlns:w14="http://schemas.microsoft.com/office/word/2010/wordml">
+              <w:rPr>
+                <w:rFonts w:ascii="DejaVu Sans" w:hAnsi="DejaVu Sans" w:eastAsia="DejaVu Sans" w:cs="DejaVu Sans"/>
+                <w:sz w:val="22"/>
+                <w:szCs w:val="22"/>
+                <w:color w:val="000000"/>
+              </w:rPr>
               <w:t xml:space="preserve">18.7</w:t>
             </w:r>
           </w:p>
         </w:tc>
         <w:tc>
-          <w:tcPr/>
+          <w:tcPr>
+            <w:tcBorders>
+              <w:bottom w:val="single" w:sz="16" w:space="0" w:color="666666"/>
+            </w:tcBorders>
+            <w:shd w:val="clear" w:color="auto" w:fill="FFFFFF"/>
+            <w:tcMar>
+              <w:top w:w="0" w:type="dxa"/>
+              <w:bottom w:w="0" w:type="dxa"/>
+              <w:left w:w="0" w:type="dxa"/>
+              <w:right w:w="0" w:type="dxa"/>
+            </w:tcMar>
+            <w:vAlign w:val="center"/>
+          </w:tcPr>
           <w:p>
             <w:pPr>
-              <w:pStyle w:val="Compact"/>
               <w:jc w:val="right"/>
+              <w:spacing w:after="100" w:before="100" w:line="240"/>
+              <w:ind w:firstLine="0" w:left="100" w:right="100"/>
             </w:pPr>
-            <w:r>
+            <w:r xmlns:w="http://schemas.openxmlformats.org/wordprocessingml/2006/main" xmlns:wp="http://schemas.openxmlformats.org/drawingml/2006/wordprocessingDrawing" xmlns:r="http://schemas.openxmlformats.org/officeDocument/2006/relationships" xmlns:w14="http://schemas.microsoft.com/office/word/2010/wordml">
+              <w:rPr>
+                <w:rFonts w:ascii="DejaVu Sans" w:hAnsi="DejaVu Sans" w:eastAsia="DejaVu Sans" w:cs="DejaVu Sans"/>
+                <w:sz w:val="22"/>
+                <w:szCs w:val="22"/>
+                <w:color w:val="000000"/>
+              </w:rPr>
               <w:t xml:space="preserve">8</w:t>
             </w:r>
           </w:p>
         </w:tc>
         <w:tc>
-          <w:tcPr/>
+          <w:tcPr>
+            <w:tcBorders>
+              <w:bottom w:val="single" w:sz="16" w:space="0" w:color="666666"/>
+            </w:tcBorders>
+            <w:shd w:val="clear" w:color="auto" w:fill="FFFFFF"/>
+            <w:tcMar>
+              <w:top w:w="0" w:type="dxa"/>
+              <w:bottom w:w="0" w:type="dxa"/>
+              <w:left w:w="0" w:type="dxa"/>
+              <w:right w:w="0" w:type="dxa"/>
+            </w:tcMar>
+            <w:vAlign w:val="center"/>
+          </w:tcPr>
           <w:p>
             <w:pPr>
-              <w:pStyle w:val="Compact"/>
               <w:jc w:val="right"/>
+              <w:spacing w:after="100" w:before="100" w:line="240"/>
+              <w:ind w:firstLine="0" w:left="100" w:right="100"/>
             </w:pPr>
-            <w:r>
+            <w:r xmlns:w="http://schemas.openxmlformats.org/wordprocessingml/2006/main" xmlns:wp="http://schemas.openxmlformats.org/drawingml/2006/wordprocessingDrawing" xmlns:r="http://schemas.openxmlformats.org/officeDocument/2006/relationships" xmlns:w14="http://schemas.microsoft.com/office/word/2010/wordml">
+              <w:rPr>
+                <w:rFonts w:ascii="DejaVu Sans" w:hAnsi="DejaVu Sans" w:eastAsia="DejaVu Sans" w:cs="DejaVu Sans"/>
+                <w:sz w:val="22"/>
+                <w:szCs w:val="22"/>
+                <w:color w:val="000000"/>
+              </w:rPr>
               <w:t xml:space="preserve">360</w:t>
             </w:r>
           </w:p>
         </w:tc>
         <w:tc>
-          <w:tcPr/>
+          <w:tcPr>
+            <w:tcBorders>
+              <w:bottom w:val="single" w:sz="16" w:space="0" w:color="666666"/>
+            </w:tcBorders>
+            <w:shd w:val="clear" w:color="auto" w:fill="FFFFFF"/>
+            <w:tcMar>
+              <w:top w:w="0" w:type="dxa"/>
+              <w:bottom w:w="0" w:type="dxa"/>
+              <w:left w:w="0" w:type="dxa"/>
+              <w:right w:w="0" w:type="dxa"/>
+            </w:tcMar>
+            <w:vAlign w:val="center"/>
+          </w:tcPr>
           <w:p>
             <w:pPr>
-              <w:pStyle w:val="Compact"/>
               <w:jc w:val="right"/>
+              <w:spacing w:after="100" w:before="100" w:line="240"/>
+              <w:ind w:firstLine="0" w:left="100" w:right="100"/>
             </w:pPr>
-            <w:r>
+            <w:r xmlns:w="http://schemas.openxmlformats.org/wordprocessingml/2006/main" xmlns:wp="http://schemas.openxmlformats.org/drawingml/2006/wordprocessingDrawing" xmlns:r="http://schemas.openxmlformats.org/officeDocument/2006/relationships" xmlns:w14="http://schemas.microsoft.com/office/word/2010/wordml">
+              <w:rPr>
+                <w:rFonts w:ascii="DejaVu Sans" w:hAnsi="DejaVu Sans" w:eastAsia="DejaVu Sans" w:cs="DejaVu Sans"/>
+                <w:sz w:val="22"/>
+                <w:szCs w:val="22"/>
+                <w:color w:val="000000"/>
+              </w:rPr>
               <w:t xml:space="preserve">175</w:t>
             </w:r>
           </w:p>
         </w:tc>
         <w:tc>
-          <w:tcPr/>
+          <w:tcPr>
+            <w:tcBorders>
+              <w:bottom w:val="single" w:sz="16" w:space="0" w:color="666666"/>
+            </w:tcBorders>
+            <w:shd w:val="clear" w:color="auto" w:fill="FFFFFF"/>
+            <w:tcMar>
+              <w:top w:w="0" w:type="dxa"/>
+              <w:bottom w:w="0" w:type="dxa"/>
+              <w:left w:w="0" w:type="dxa"/>
+              <w:right w:w="0" w:type="dxa"/>
+            </w:tcMar>
+            <w:vAlign w:val="center"/>
+          </w:tcPr>
           <w:p>
             <w:pPr>
-              <w:pStyle w:val="Compact"/>
               <w:jc w:val="right"/>
+              <w:spacing w:after="100" w:before="100" w:line="240"/>
+              <w:ind w:firstLine="0" w:left="100" w:right="100"/>
             </w:pPr>
-            <w:r>
+            <w:r xmlns:w="http://schemas.openxmlformats.org/wordprocessingml/2006/main" xmlns:wp="http://schemas.openxmlformats.org/drawingml/2006/wordprocessingDrawing" xmlns:r="http://schemas.openxmlformats.org/officeDocument/2006/relationships" xmlns:w14="http://schemas.microsoft.com/office/word/2010/wordml">
+              <w:rPr>
+                <w:rFonts w:ascii="DejaVu Sans" w:hAnsi="DejaVu Sans" w:eastAsia="DejaVu Sans" w:cs="DejaVu Sans"/>
+                <w:sz w:val="22"/>
+                <w:szCs w:val="22"/>
+                <w:color w:val="000000"/>
+              </w:rPr>
               <w:t xml:space="preserve">3.15</w:t>
             </w:r>
           </w:p>
         </w:tc>
       </w:tr>
     </w:tbl>
-    <w:bookmarkEnd w:id="22"/>
-    <w:bookmarkStart w:id="24" w:name="re-structuring-bio-database"/>
+    <w:p>
+      <w:r>
+        <w:br w:type="page"/>
+      </w:r>
+    </w:p>
+    <w:bookmarkEnd w:id="24"/>
+    <w:bookmarkStart w:id="26" w:name="re-structuring-bio-database"/>
     <w:p>
       <w:pPr>
         <w:pStyle w:val="1"/>
@@ -793,7 +1325,7 @@
         <w:t xml:space="preserve">Re-structuring bio-database</w:t>
       </w:r>
     </w:p>
-    <w:bookmarkStart w:id="23" w:name="X9fbb63468d5ced8f413d5a4018a5aeb8f5bbc84"/>
+    <w:bookmarkStart w:id="25" w:name="X9fbb63468d5ced8f413d5a4018a5aeb8f5bbc84"/>
     <w:p>
       <w:pPr>
         <w:pStyle w:val="2"/>
@@ -825,50 +1357,47 @@
     </w:p>
     <w:p>
       <w:pPr>
-        <w:pStyle w:val="box1main"/>
-      </w:pPr>
-      <w:r>
-        <w:t xml:space="preserve">Box2.1</w:t>
-      </w:r>
+        <w:pStyle w:val="a0"/>
+      </w:pPr>
     </w:p>
     <w:p>
       <w:pPr>
-        <w:pStyle w:val="box1sect"/>
-      </w:pPr>
-      <w:r>
-        <w:t xml:space="preserve">Web APIs of bio-database</w:t>
+        <w:pStyle w:val="box1main"/>
+      </w:pPr>
+      <w:r>
+        <w:t xml:space="preserve">Box2.1</w:t>
       </w:r>
     </w:p>
     <w:p>
       <w:pPr>
-        <w:pStyle w:val="box1inner"/>
-      </w:pPr>
-      <w:r>
-        <w:t xml:space="preserve">✓ API is a set of interfacing specifications for machine-to-machine communications. Here we focus on web API, i.e., data transport upon HTTP request/response structure. Most popular web API protocol is REST (Representational State Transfer), and increasingly used, GraphQL API. Commonly used data formats are JSON and XML.</w:t>
+        <w:pStyle w:val="box1sect"/>
+      </w:pPr>
+      <w:r>
+        <w:t xml:space="preserve">Why not just use original Microsoft SQL Server as backend database for developing APIs of bio-database?</w:t>
       </w:r>
     </w:p>
     <w:p>
       <w:pPr>
-        <w:pStyle w:val="box1inner"/>
-      </w:pPr>
-      <w:r>
-        <w:t xml:space="preserve">✓ API can provide a secure way to access bio-database (internal APIs, Fig. 1.1) with authority management. On the other hand, API can also provide open-access methods for public information compiled from bio-database (public APIs).</w:t>
+        <w:pStyle w:val="box1"/>
+      </w:pPr>
+      <w:r>
+        <w:t xml:space="preserve">✓ SQL Server is a commercial software with annual license fees.</w:t>
       </w:r>
     </w:p>
     <w:p>
       <w:pPr>
-        <w:pStyle w:val="box1sect"/>
-      </w:pPr>
-      <w:r>
-        <w:t xml:space="preserve">Why not just use original Microsoft SQL Server as backend database for developing APIs of bio-database?</w:t>
+        <w:pStyle w:val="box1"/>
+      </w:pPr>
+      <w:r>
+        <w:t xml:space="preserve">✓ SQL Server is suited for the Microsoft Server based framework, but not for an open cross-platform framework.</w:t>
       </w:r>
     </w:p>
     <w:p>
       <w:pPr>
-        <w:pStyle w:val="box1"/>
-      </w:pPr>
-      <w:r>
-        <w:t xml:space="preserve">✓ SQL Server is a commercial software with annual license fees.</w:t>
+        <w:pStyle w:val="box1sect"/>
+      </w:pPr>
+      <w:r>
+        <w:t xml:space="preserve">Why choose PostgreSQL?</w:t>
       </w:r>
     </w:p>
     <w:p>
@@ -876,11 +1405,160 @@
         <w:pStyle w:val="box1"/>
       </w:pPr>
       <w:r>
-        <w:t xml:space="preserve">✓ SQL Server is suited for the Microsoft Server based framework, but not for an open cross-platform framework.</w:t>
+        <w:t xml:space="preserve">✓ PostgreSQL is a powerful open-source object-relational database systems.</w:t>
       </w:r>
     </w:p>
-    <w:bookmarkEnd w:id="23"/>
-    <w:bookmarkEnd w:id="24"/>
+    <w:p>
+      <w:pPr>
+        <w:pStyle w:val="box1"/>
+      </w:pPr>
+      <w:r>
+        <w:t xml:space="preserve">✓ PostgreSQL can be well integrated in Geographic Information System (GIS) applications by its PostGIS extension.</w:t>
+      </w:r>
+      <w:r>
+        <w:t xml:space="preserve"> </w:t>
+      </w:r>
+      <w:r>
+        <w:t xml:space="preserve">- It’s an important reason why we choose PostgreSQL. Most of APIs in ODB are used to develop GIS related applications.</w:t>
+      </w:r>
+    </w:p>
+    <w:p>
+      <w:pPr>
+        <w:pStyle w:val="a0"/>
+      </w:pPr>
+    </w:p>
+    <w:p>
+      <w:pPr>
+        <w:pStyle w:val="a0"/>
+      </w:pPr>
+      <w:r>
+        <w:t xml:space="preserve">As a backend database for API in production, we do not need some columns of variables originally in SQL Server (Fig. 2a) that used to remark some quality control (QC) issues. So when mutating the bio-database on PostgreSQL, we also did some simplifications for database schema (Fig. 2b). Roughly speaking, we left the</w:t>
+      </w:r>
+      <w:r>
+        <w:t xml:space="preserve"> </w:t>
+      </w:r>
+      <w:r>
+        <w:t xml:space="preserve">“</w:t>
+      </w:r>
+      <w:r>
+        <w:t xml:space="preserve">remark_xxx</w:t>
+      </w:r>
+      <w:r>
+        <w:t xml:space="preserve">”</w:t>
+      </w:r>
+      <w:r>
+        <w:t xml:space="preserve"> </w:t>
+      </w:r>
+      <w:r>
+        <w:t xml:space="preserve">or</w:t>
+      </w:r>
+      <w:r>
+        <w:t xml:space="preserve"> </w:t>
+      </w:r>
+      <w:r>
+        <w:t xml:space="preserve">“</w:t>
+      </w:r>
+      <w:r>
+        <w:t xml:space="preserve">flag_xxx</w:t>
+      </w:r>
+      <w:r>
+        <w:t xml:space="preserve">”</w:t>
+      </w:r>
+      <w:r>
+        <w:t xml:space="preserve"> </w:t>
+      </w:r>
+      <w:r>
+        <w:t xml:space="preserve">columns in SQL Server only, and in PostgreSQL, re-arranged the tables to make frequently-used variables more easily be accessed in table</w:t>
+      </w:r>
+      <w:r>
+        <w:t xml:space="preserve"> </w:t>
+      </w:r>
+      <w:r>
+        <w:t xml:space="preserve">“</w:t>
+      </w:r>
+      <w:r>
+        <w:t xml:space="preserve">cast_site</w:t>
+      </w:r>
+      <w:r>
+        <w:t xml:space="preserve">”</w:t>
+      </w:r>
+      <w:r>
+        <w:t xml:space="preserve"> </w:t>
+      </w:r>
+      <w:r>
+        <w:t xml:space="preserve">(site information) and</w:t>
+      </w:r>
+      <w:r>
+        <w:t xml:space="preserve"> </w:t>
+      </w:r>
+      <w:r>
+        <w:t xml:space="preserve">“</w:t>
+      </w:r>
+      <w:r>
+        <w:t xml:space="preserve">taxa_data</w:t>
+      </w:r>
+      <w:r>
+        <w:t xml:space="preserve">”</w:t>
+      </w:r>
+      <w:r>
+        <w:t xml:space="preserve"> </w:t>
+      </w:r>
+      <w:r>
+        <w:t xml:space="preserve">(abundance data of taxonomic groups). Another important modification is to construct classification of taxonomic groups in table ’taxon_group” that can help us in analytical statistics among taxonomic groups when using bio-database data. The major parts of schema for bio-database on PostgreSQL include:</w:t>
+      </w:r>
+      <w:r>
+        <w:t xml:space="preserve"> </w:t>
+      </w:r>
+      <w:r>
+        <w:t xml:space="preserve">taxon_group:</w:t>
+      </w:r>
+    </w:p>
+    <w:p>
+      <w:pPr>
+        <w:numPr>
+          <w:ilvl w:val="0"/>
+          <w:numId w:val="1001"/>
+        </w:numPr>
+      </w:pPr>
+      <w:r>
+        <w:t xml:space="preserve">cast_site:</w:t>
+      </w:r>
+    </w:p>
+    <w:p>
+      <w:pPr>
+        <w:numPr>
+          <w:ilvl w:val="0"/>
+          <w:numId w:val="1001"/>
+        </w:numPr>
+      </w:pPr>
+      <w:r>
+        <w:t xml:space="preserve">c00_cast_tbl:</w:t>
+      </w:r>
+    </w:p>
+    <w:p>
+      <w:pPr>
+        <w:numPr>
+          <w:ilvl w:val="0"/>
+          <w:numId w:val="1001"/>
+        </w:numPr>
+      </w:pPr>
+      <w:r>
+        <w:t xml:space="preserve">t00_taxa_tbl:</w:t>
+      </w:r>
+    </w:p>
+    <w:p>
+      <w:pPr>
+        <w:numPr>
+          <w:ilvl w:val="0"/>
+          <w:numId w:val="1001"/>
+        </w:numPr>
+      </w:pPr>
+      <w:r>
+        <w:t xml:space="preserve">taxa_data:</w:t>
+      </w:r>
+    </w:p>
+    <w:bookmarkEnd w:id="25"/>
+    <w:bookmarkEnd w:id="26"/>
     <w:sectPr>
       <w:pgSz w:h="15840" w:w="12240"/>
       <w:pgMar w:bottom="1440" w:footer="720" w:gutter="0" w:header="720" w:left="1800" w:right="1800" w:top="1440"/>
@@ -1068,11 +1746,126 @@
       </w:pPr>
     </w:lvl>
   </w:abstractNum>
+  <w:abstractNum w:abstractNumId="99411">
+    <w:nsid w:val="A99411"/>
+    <w:multiLevelType w:val="multilevel"/>
+    <w:lvl w:ilvl="0">
+      <w:start w:val="1"/>
+      <w:numFmt w:val="decimal"/>
+      <w:lvlText w:val="%1."/>
+      <w:lvlJc w:val="left"/>
+      <w:pPr>
+        <w:ind w:left="720" w:hanging="480"/>
+      </w:pPr>
+    </w:lvl>
+    <w:lvl w:ilvl="1">
+      <w:start w:val="1"/>
+      <w:numFmt w:val="decimal"/>
+      <w:lvlText w:val="%2."/>
+      <w:lvlJc w:val="left"/>
+      <w:pPr>
+        <w:ind w:left="1440" w:hanging="480"/>
+      </w:pPr>
+    </w:lvl>
+    <w:lvl w:ilvl="2">
+      <w:start w:val="1"/>
+      <w:numFmt w:val="decimal"/>
+      <w:lvlText w:val="%3."/>
+      <w:lvlJc w:val="left"/>
+      <w:pPr>
+        <w:ind w:left="2160" w:hanging="480"/>
+      </w:pPr>
+    </w:lvl>
+    <w:lvl w:ilvl="3">
+      <w:start w:val="1"/>
+      <w:numFmt w:val="decimal"/>
+      <w:lvlText w:val="%4."/>
+      <w:lvlJc w:val="left"/>
+      <w:pPr>
+        <w:ind w:left="2880" w:hanging="480"/>
+      </w:pPr>
+    </w:lvl>
+    <w:lvl w:ilvl="4">
+      <w:start w:val="1"/>
+      <w:numFmt w:val="decimal"/>
+      <w:lvlText w:val="%5."/>
+      <w:lvlJc w:val="left"/>
+      <w:pPr>
+        <w:ind w:left="3600" w:hanging="480"/>
+      </w:pPr>
+    </w:lvl>
+    <w:lvl w:ilvl="5">
+      <w:start w:val="1"/>
+      <w:numFmt w:val="decimal"/>
+      <w:lvlText w:val="%6."/>
+      <w:lvlJc w:val="left"/>
+      <w:pPr>
+        <w:ind w:left="4320" w:hanging="480"/>
+      </w:pPr>
+    </w:lvl>
+    <w:lvl w:ilvl="6">
+      <w:start w:val="1"/>
+      <w:numFmt w:val="decimal"/>
+      <w:lvlText w:val="%7."/>
+      <w:lvlJc w:val="left"/>
+      <w:pPr>
+        <w:ind w:left="5040" w:hanging="480"/>
+      </w:pPr>
+    </w:lvl>
+    <w:lvl w:ilvl="7">
+      <w:start w:val="1"/>
+      <w:numFmt w:val="decimal"/>
+      <w:lvlText w:val="%8."/>
+      <w:lvlJc w:val="left"/>
+      <w:pPr>
+        <w:ind w:left="5760" w:hanging="480"/>
+      </w:pPr>
+    </w:lvl>
+    <w:lvl w:ilvl="8">
+      <w:start w:val="1"/>
+      <w:numFmt w:val="decimal"/>
+      <w:lvlText w:val="%9."/>
+      <w:lvlJc w:val="left"/>
+      <w:pPr>
+        <w:ind w:left="6480" w:hanging="480"/>
+      </w:pPr>
+    </w:lvl>
+  </w:abstractNum>
   <w:num w:numId="1">
     <w:abstractNumId w:val="0"/>
   </w:num>
   <w:num w:numId="1000">
     <w:abstractNumId w:val="990"/>
+  </w:num>
+  <w:num w:numId="1001">
+    <w:abstractNumId w:val="99411"/>
+    <w:lvlOverride w:ilvl="0">
+      <w:startOverride w:val="1"/>
+    </w:lvlOverride>
+    <w:lvlOverride w:ilvl="1">
+      <w:startOverride w:val="1"/>
+    </w:lvlOverride>
+    <w:lvlOverride w:ilvl="2">
+      <w:startOverride w:val="1"/>
+    </w:lvlOverride>
+    <w:lvlOverride w:ilvl="3">
+      <w:startOverride w:val="1"/>
+    </w:lvlOverride>
+    <w:lvlOverride w:ilvl="4">
+      <w:startOverride w:val="1"/>
+    </w:lvlOverride>
+    <w:lvlOverride w:ilvl="5">
+      <w:startOverride w:val="1"/>
+    </w:lvlOverride>
+    <w:lvlOverride w:ilvl="6">
+      <w:startOverride w:val="1"/>
+    </w:lvlOverride>
+    <w:lvlOverride w:ilvl="7">
+      <w:startOverride w:val="1"/>
+    </w:lvlOverride>
+    <w:lvlOverride w:ilvl="8">
+      <w:startOverride w:val="1"/>
+    </w:lvlOverride>
   </w:num>
 </w:numbering>
 </file>
@@ -1650,6 +2443,7 @@
   <w:style w:customStyle="1" w:styleId="Compact" w:type="paragraph">
     <w:name w:val="Compact"/>
     <w:basedOn w:val="a0"/>
+    <w:link w:val="Compact0"/>
     <w:qFormat/>
     <w:pPr>
       <w:spacing w:after="36" w:before="36"/>
@@ -1807,6 +2601,7 @@
   <w:style w:customStyle="1" w:styleId="TableCaption" w:type="paragraph">
     <w:name w:val="Table Caption"/>
     <w:basedOn w:val="ab"/>
+    <w:link w:val="TableCaption0"/>
     <w:pPr>
       <w:keepNext/>
     </w:pPr>
@@ -1818,10 +2613,12 @@
   <w:style w:customStyle="1" w:styleId="Figure" w:type="paragraph">
     <w:name w:val="Figure"/>
     <w:basedOn w:val="a"/>
+    <w:link w:val="Figure0"/>
   </w:style>
   <w:style w:customStyle="1" w:styleId="CaptionedFigure" w:type="paragraph">
     <w:name w:val="Captioned Figure"/>
     <w:basedOn w:val="Figure"/>
+    <w:link w:val="CaptionedFigure0"/>
     <w:pPr>
       <w:keepNext/>
     </w:pPr>
@@ -2425,6 +3222,96 @@
     <w:rPr>
       <w:sz w:val="20"/>
       <w:szCs w:val="20"/>
+    </w:rPr>
+  </w:style>
+  <w:style w:customStyle="1" w:styleId="fig1" w:type="paragraph">
+    <w:name w:val="fig1"/>
+    <w:basedOn w:val="CaptionedFigure"/>
+    <w:link w:val="fig10"/>
+    <w:autoRedefine/>
+    <w:qFormat/>
+    <w:rsid w:val="00033A2B"/>
+    <w:pPr>
+      <w:framePr w:hAnchor="text" w:vAnchor="text" w:wrap="notBeside" w:xAlign="center" w:y="1"/>
+      <w:jc w:val="center"/>
+    </w:pPr>
+    <w:rPr>
+      <w:noProof/>
+      <w:lang w:eastAsia="zh-TW"/>
+    </w:rPr>
+  </w:style>
+  <w:style w:customStyle="1" w:styleId="table1" w:type="paragraph">
+    <w:name w:val="table1"/>
+    <w:basedOn w:val="Compact"/>
+    <w:link w:val="table10"/>
+    <w:qFormat/>
+    <w:rsid w:val="00033A2B"/>
+    <w:pPr>
+      <w:framePr w:hAnchor="text" w:vAnchor="text" w:wrap="notBeside" w:xAlign="center" w:y="1"/>
+    </w:pPr>
+  </w:style>
+  <w:style w:customStyle="1" w:styleId="Figure0" w:type="character">
+    <w:name w:val="Figure 字元"/>
+    <w:basedOn w:val="a1"/>
+    <w:link w:val="Figure"/>
+    <w:rsid w:val="00033A2B"/>
+  </w:style>
+  <w:style w:customStyle="1" w:styleId="CaptionedFigure0" w:type="character">
+    <w:name w:val="Captioned Figure 字元"/>
+    <w:basedOn w:val="Figure0"/>
+    <w:link w:val="CaptionedFigure"/>
+    <w:rsid w:val="00033A2B"/>
+  </w:style>
+  <w:style w:customStyle="1" w:styleId="fig10" w:type="character">
+    <w:name w:val="fig1 字元"/>
+    <w:basedOn w:val="CaptionedFigure0"/>
+    <w:link w:val="fig1"/>
+    <w:rsid w:val="00033A2B"/>
+    <w:rPr>
+      <w:noProof/>
+      <w:lang w:eastAsia="zh-TW"/>
+    </w:rPr>
+  </w:style>
+  <w:style w:customStyle="1" w:styleId="table1title" w:type="paragraph">
+    <w:name w:val="table1_title"/>
+    <w:basedOn w:val="TableCaption"/>
+    <w:link w:val="table1title0"/>
+    <w:autoRedefine/>
+    <w:qFormat/>
+    <w:rsid w:val="00033A2B"/>
+    <w:pPr>
+      <w:spacing w:before="120"/>
+      <w:jc w:val="center"/>
+    </w:pPr>
+  </w:style>
+  <w:style w:customStyle="1" w:styleId="Compact0" w:type="character">
+    <w:name w:val="Compact 字元"/>
+    <w:basedOn w:val="a4"/>
+    <w:link w:val="Compact"/>
+    <w:rsid w:val="00033A2B"/>
+  </w:style>
+  <w:style w:customStyle="1" w:styleId="table10" w:type="character">
+    <w:name w:val="table1 字元"/>
+    <w:basedOn w:val="Compact0"/>
+    <w:link w:val="table1"/>
+    <w:rsid w:val="00033A2B"/>
+  </w:style>
+  <w:style w:customStyle="1" w:styleId="TableCaption0" w:type="character">
+    <w:name w:val="Table Caption 字元"/>
+    <w:basedOn w:val="ac"/>
+    <w:link w:val="TableCaption"/>
+    <w:rsid w:val="00033A2B"/>
+    <w:rPr>
+      <w:i/>
+    </w:rPr>
+  </w:style>
+  <w:style w:customStyle="1" w:styleId="table1title0" w:type="character">
+    <w:name w:val="table1_title 字元"/>
+    <w:basedOn w:val="TableCaption0"/>
+    <w:link w:val="table1title"/>
+    <w:rsid w:val="00033A2B"/>
+    <w:rPr>
+      <w:i/>
     </w:rPr>
   </w:style>
 </w:styles>

</xml_diff>

<commit_message>
officedown::rdocx_document can get correct cross-ref
</commit_message>
<xml_diff>
--- a/API_doc/tech/introduction.docx
+++ b/API_doc/tech/introduction.docx
@@ -154,20 +154,11 @@
         </w:p>
       </w:sdtContent>
     </w:sdt>
-    <w:bookmarkStart w:id="24" w:name="introduction"/>
+    <w:bookmarkStart w:id="21" w:name="introduction"/>
     <w:p>
       <w:pPr>
         <w:pStyle w:val="1"/>
       </w:pPr>
-      <w:r>
-        <w:rPr>
-          <w:rStyle w:val="SectionNumber"/>
-        </w:rPr>
-        <w:t xml:space="preserve">1</w:t>
-      </w:r>
-      <w:r>
-        <w:tab/>
-      </w:r>
       <w:r>
         <w:t xml:space="preserve">Introduction</w:t>
       </w:r>
@@ -219,25 +210,23 @@
       <w:r>
         <w:t xml:space="preserve"> </w:t>
       </w:r>
-      <w:r>
-        <w:t xml:space="preserve">1.1</w:t>
-      </w:r>
-      <w:r>
-        <w:t xml:space="preserve">) with authority management. On the other hand, API can also provide open-access methods for public information compiled from the bio-database (public APIs).</w:t>
-      </w:r>
-    </w:p>
-    <w:p>
-      <w:pPr>
-        <w:pStyle w:val="box1"/>
-      </w:pPr>
-      <w:hyperlink w:anchor="fig:fig-webapi">
-        <w:r>
-          <w:rPr>
-            <w:rStyle w:val="ae"/>
-          </w:rPr>
-          <w:t xml:space="preserve">(Test fig1)</w:t>
+      <w:hyperlink w:anchor="fig-webapi">
+        <w:r xmlns:w="http://schemas.openxmlformats.org/wordprocessingml/2006/main" xmlns:wp="http://schemas.openxmlformats.org/drawingml/2006/wordprocessingDrawing" xmlns:r="http://schemas.openxmlformats.org/officeDocument/2006/relationships" xmlns:w14="http://schemas.microsoft.com/office/word/2010/wordml">
+          <w:rPr/>
+          <w:fldChar w:fldCharType="begin" w:dirty="true"/>
+        </w:r>
+        <w:r xmlns:w="http://schemas.openxmlformats.org/wordprocessingml/2006/main" xmlns:wp="http://schemas.openxmlformats.org/drawingml/2006/wordprocessingDrawing" xmlns:r="http://schemas.openxmlformats.org/officeDocument/2006/relationships" xmlns:w14="http://schemas.microsoft.com/office/word/2010/wordml">
+          <w:rPr/>
+          <w:instrText xml:space="preserve" w:dirty="true"> REF fig-webapi \h</w:instrText>
+        </w:r>
+        <w:r xmlns:w="http://schemas.openxmlformats.org/wordprocessingml/2006/main" xmlns:wp="http://schemas.openxmlformats.org/drawingml/2006/wordprocessingDrawing" xmlns:r="http://schemas.openxmlformats.org/officeDocument/2006/relationships" xmlns:w14="http://schemas.microsoft.com/office/word/2010/wordml">
+          <w:rPr/>
+          <w:fldChar w:fldCharType="end" w:dirty="true"/>
         </w:r>
       </w:hyperlink>
+      <w:r>
+        <w:t xml:space="preserve">) with authority management. On the other hand, API can also provide open-access methods for public information compiled from the bio-database (public APIs).</w:t>
+      </w:r>
     </w:p>
     <w:p>
       <w:pPr>
@@ -246,25 +235,30 @@
     </w:p>
     <w:p>
       <w:pPr>
-        <w:pStyle w:val="CaptionedFigure"/>
-      </w:pPr>
-      <w:r>
-        <w:drawing>
-          <wp:inline>
-            <wp:extent cx="5467989" cy="2246110"/>
-            <wp:effectExtent b="0" l="0" r="0" t="0"/>
-            <wp:docPr descr="Fig. 1.1: Simplified schematic for web API of the bio-database" title="" id="22" name="Picture"/>
-            <a:graphic>
+        <w:jc w:val="center"/>
+        <w:pStyle w:val="Figure"/>
+      </w:pPr>
+      <w:r>
+        <w:rPr/>
+        <w:drawing xmlns:r="http://schemas.openxmlformats.org/officeDocument/2006/relationships">
+          <wp:inline distT="0" distB="0" distL="0" distR="0">
+            <wp:extent cx="4572000" cy="3657600"/>
+            <wp:docPr id="1" name="" descr=""/>
+            <wp:cNvGraphicFramePr>
+              <a:graphicFrameLocks xmlns:a="http://schemas.openxmlformats.org/drawingml/2006/main" noChangeAspect="1"/>
+            </wp:cNvGraphicFramePr>
+            <a:graphic xmlns:a="http://schemas.openxmlformats.org/drawingml/2006/main">
               <a:graphicData uri="http://schemas.openxmlformats.org/drawingml/2006/picture">
-                <pic:pic>
+                <pic:pic xmlns:pic="http://schemas.openxmlformats.org/drawingml/2006/picture">
                   <pic:nvPicPr>
-                    <pic:cNvPr descr="img/api_webapp01x.png" id="23" name="Picture"/>
+                    <pic:cNvPr id="2" name=""/>
                     <pic:cNvPicPr>
-                      <a:picLocks noChangeArrowheads="1" noChangeAspect="1"/>
+                      <a:picLocks noChangeAspect="1" noChangeArrowheads="1"/>
                     </pic:cNvPicPr>
                   </pic:nvPicPr>
                   <pic:blipFill>
-                    <a:blip r:embed="rId21"/>
+                    <a:blip r:embed="rId9"/>
+                    <a:srcRect/>
                     <a:stretch>
                       <a:fillRect/>
                     </a:stretch>
@@ -272,17 +266,12 @@
                   <pic:spPr bwMode="auto">
                     <a:xfrm>
                       <a:off x="0" y="0"/>
-                      <a:ext cx="5467989" cy="2246110"/>
+                      <a:ext cx="63500" cy="50800"/>
                     </a:xfrm>
                     <a:prstGeom prst="rect">
                       <a:avLst/>
                     </a:prstGeom>
                     <a:noFill/>
-                    <a:ln w="9525">
-                      <a:noFill/>
-                      <a:headEnd/>
-                      <a:tailEnd/>
-                    </a:ln>
                   </pic:spPr>
                 </pic:pic>
               </a:graphicData>
@@ -296,1049 +285,66 @@
         <w:pStyle w:val="ImageCaption"/>
       </w:pPr>
       <w:r>
-        <w:t xml:space="preserve">Fig. 1.1: Simplified schematic for web API of the bio-database</w:t>
-      </w:r>
-    </w:p>
-    <w:p>
-      <w:pPr>
-        <w:pStyle w:val="a0"/>
-      </w:pPr>
-      <w:r>
-        <w:t xml:space="preserve">And see Table</w:t>
-      </w:r>
-      <w:r>
-        <w:t xml:space="preserve"> </w:t>
-      </w:r>
-      <w:r>
-        <w:t xml:space="preserve">1.1</w:t>
-      </w:r>
-      <w:r>
-        <w:t xml:space="preserve">.</w:t>
-      </w:r>
-      <w:r>
-        <w:t xml:space="preserve"> </w:t>
-      </w:r>
-      <w:hyperlink w:anchor="tab:mtcars">
-        <w:r>
-          <w:rPr>
-            <w:rStyle w:val="ae"/>
-          </w:rPr>
-          <w:t xml:space="preserve">(Test table1)</w:t>
-        </w:r>
-      </w:hyperlink>
-    </w:p>
-    <w:p>
-      <w:pPr>
-        <w:pStyle w:val="a0"/>
-      </w:pPr>
-      <w:bookmarkStart w:id="5ec5c6ef-ec72-4319-8aea-5b191c075814" w:name="mtcars"/>
+        <w:rPr>
+          <w:rFonts/>
+          <w:b w:val="true"/>
+        </w:rPr>
+        <w:t xml:space="preserve">Figure </w:t>
+      </w:r>
+      <w:bookmarkStart w:id="c6c6a9a5-ccd1-449f-890e-ec14f8e2491e" w:name="fig-webapi"/>
+      <w:r xmlns:w="http://schemas.openxmlformats.org/wordprocessingml/2006/main" xmlns:wp="http://schemas.openxmlformats.org/drawingml/2006/wordprocessingDrawing" xmlns:r="http://schemas.openxmlformats.org/officeDocument/2006/relationships" xmlns:w14="http://schemas.microsoft.com/office/word/2010/wordml">
+        <w:rPr>
+          <w:rFonts/>
+          <w:b w:val="true"/>
+        </w:rPr>
+        <w:fldChar w:fldCharType="begin" w:dirty="true"/>
+      </w:r>
+      <w:r xmlns:w="http://schemas.openxmlformats.org/wordprocessingml/2006/main" xmlns:wp="http://schemas.openxmlformats.org/drawingml/2006/wordprocessingDrawing" xmlns:r="http://schemas.openxmlformats.org/officeDocument/2006/relationships" xmlns:w14="http://schemas.microsoft.com/office/word/2010/wordml">
+        <w:rPr>
+          <w:rFonts/>
+          <w:b w:val="true"/>
+        </w:rPr>
+        <w:instrText xml:space="preserve" w:dirty="true">SEQ fig \* Arabic</w:instrText>
+      </w:r>
+      <w:r xmlns:w="http://schemas.openxmlformats.org/wordprocessingml/2006/main" xmlns:wp="http://schemas.openxmlformats.org/drawingml/2006/wordprocessingDrawing" xmlns:r="http://schemas.openxmlformats.org/officeDocument/2006/relationships" xmlns:w14="http://schemas.microsoft.com/office/word/2010/wordml">
+        <w:rPr>
+          <w:rFonts/>
+          <w:b w:val="true"/>
+        </w:rPr>
+        <w:fldChar w:fldCharType="end" w:dirty="true"/>
+      </w:r>
+      <w:bookmarkEnd w:id="c6c6a9a5-ccd1-449f-890e-ec14f8e2491e"/>
+      <w:r>
+        <w:t xml:space="preserve">: </w:t>
+      </w:r>
+      <w:r>
+        <w:t xml:space="preserve">Simplified schematic for web API of the bio-database</w:t>
+      </w:r>
+    </w:p>
+    <w:p>
+      <w:r>
+        <w:br w:type="page"/>
+      </w:r>
+    </w:p>
+    <w:bookmarkEnd w:id="21"/>
+    <w:bookmarkStart w:id="23" w:name="re-structuring-bio-database"/>
+    <w:p>
+      <w:pPr>
+        <w:pStyle w:val="1"/>
+      </w:pPr>
       <w:r>
         <w:rPr>
           <w:bCs/>
           <w:b/>
         </w:rPr>
-        <w:t xml:space="preserve">Table 1.1:</w:t>
-      </w:r>
-      <w:r>
-        <w:rPr>
-          <w:bCs/>
-          <w:b/>
-        </w:rPr>
-        <w:t xml:space="preserve"> </w:t>
-      </w:r>
-      <w:bookmarkEnd w:id="5ec5c6ef-ec72-4319-8aea-5b191c075814"/>
-      <w:r>
-        <w:t xml:space="preserve">An another table</w:t>
-      </w:r>
-    </w:p>
-    <w:tbl xmlns:w="http://schemas.openxmlformats.org/wordprocessingml/2006/main" xmlns:r="http://schemas.openxmlformats.org/officeDocument/2006/relationships" xmlns:w14="http://schemas.microsoft.com/office/word/2010/wordml" xmlns:wp="http://schemas.openxmlformats.org/drawingml/2006/wordprocessingDrawing" xmlns:a="http://schemas.openxmlformats.org/drawingml/2006/main" xmlns:pic="http://schemas.openxmlformats.org/drawingml/2006/picture">
-      <w:tblPr>
-        <w:tblLayout w:type="fixed"/>
-        <w:jc w:val="center"/>
-        <w:tblLook w:firstRow="1" w:lastRow="0" w:firstColumn="0" w:lastColumn="0" w:noHBand="0" w:noVBand="1"/>
-      </w:tblPr>
-      <w:tblGrid>
-        <w:gridCol w:w="1080"/>
-        <w:gridCol w:w="1080"/>
-        <w:gridCol w:w="1080"/>
-        <w:gridCol w:w="1080"/>
-        <w:gridCol w:w="1080"/>
-      </w:tblGrid>
-      <w:tr>
-        <w:trPr>
-          <w:cantSplit/>
-          <w:trHeight w:val="360" w:hRule="auto"/>
-          <w:tblHeader/>
-        </w:trPr>
-        <w:tc>
-          <w:tcPr>
-            <w:tcBorders>
-              <w:bottom w:val="single" w:sz="16" w:space="0" w:color="666666"/>
-              <w:top w:val="single" w:sz="16" w:space="0" w:color="666666"/>
-            </w:tcBorders>
-            <w:shd w:val="clear" w:color="auto" w:fill="FFFFFF"/>
-            <w:tcMar>
-              <w:top w:w="0" w:type="dxa"/>
-              <w:bottom w:w="0" w:type="dxa"/>
-              <w:left w:w="0" w:type="dxa"/>
-              <w:right w:w="0" w:type="dxa"/>
-            </w:tcMar>
-            <w:vAlign w:val="center"/>
-          </w:tcPr>
-          <w:p>
-            <w:pPr>
-              <w:jc w:val="right"/>
-              <w:spacing w:after="100" w:before="100" w:line="240"/>
-              <w:ind w:firstLine="0" w:left="100" w:right="100"/>
-            </w:pPr>
-            <w:r xmlns:w="http://schemas.openxmlformats.org/wordprocessingml/2006/main" xmlns:wp="http://schemas.openxmlformats.org/drawingml/2006/wordprocessingDrawing" xmlns:r="http://schemas.openxmlformats.org/officeDocument/2006/relationships" xmlns:w14="http://schemas.microsoft.com/office/word/2010/wordml">
-              <w:rPr>
-                <w:rFonts w:ascii="DejaVu Sans" w:hAnsi="DejaVu Sans" w:eastAsia="DejaVu Sans" w:cs="DejaVu Sans"/>
-                <w:sz w:val="22"/>
-                <w:szCs w:val="22"/>
-                <w:color w:val="000000"/>
-              </w:rPr>
-              <w:t xml:space="preserve">mpg</w:t>
-            </w:r>
-          </w:p>
-        </w:tc>
-        <w:tc>
-          <w:tcPr>
-            <w:tcBorders>
-              <w:bottom w:val="single" w:sz="16" w:space="0" w:color="666666"/>
-              <w:top w:val="single" w:sz="16" w:space="0" w:color="666666"/>
-            </w:tcBorders>
-            <w:shd w:val="clear" w:color="auto" w:fill="FFFFFF"/>
-            <w:tcMar>
-              <w:top w:w="0" w:type="dxa"/>
-              <w:bottom w:w="0" w:type="dxa"/>
-              <w:left w:w="0" w:type="dxa"/>
-              <w:right w:w="0" w:type="dxa"/>
-            </w:tcMar>
-            <w:vAlign w:val="center"/>
-          </w:tcPr>
-          <w:p>
-            <w:pPr>
-              <w:jc w:val="right"/>
-              <w:spacing w:after="100" w:before="100" w:line="240"/>
-              <w:ind w:firstLine="0" w:left="100" w:right="100"/>
-            </w:pPr>
-            <w:r xmlns:w="http://schemas.openxmlformats.org/wordprocessingml/2006/main" xmlns:wp="http://schemas.openxmlformats.org/drawingml/2006/wordprocessingDrawing" xmlns:r="http://schemas.openxmlformats.org/officeDocument/2006/relationships" xmlns:w14="http://schemas.microsoft.com/office/word/2010/wordml">
-              <w:rPr>
-                <w:rFonts w:ascii="DejaVu Sans" w:hAnsi="DejaVu Sans" w:eastAsia="DejaVu Sans" w:cs="DejaVu Sans"/>
-                <w:sz w:val="22"/>
-                <w:szCs w:val="22"/>
-                <w:color w:val="000000"/>
-              </w:rPr>
-              <w:t xml:space="preserve">cyl</w:t>
-            </w:r>
-          </w:p>
-        </w:tc>
-        <w:tc>
-          <w:tcPr>
-            <w:tcBorders>
-              <w:bottom w:val="single" w:sz="16" w:space="0" w:color="666666"/>
-              <w:top w:val="single" w:sz="16" w:space="0" w:color="666666"/>
-            </w:tcBorders>
-            <w:shd w:val="clear" w:color="auto" w:fill="FFFFFF"/>
-            <w:tcMar>
-              <w:top w:w="0" w:type="dxa"/>
-              <w:bottom w:w="0" w:type="dxa"/>
-              <w:left w:w="0" w:type="dxa"/>
-              <w:right w:w="0" w:type="dxa"/>
-            </w:tcMar>
-            <w:vAlign w:val="center"/>
-          </w:tcPr>
-          <w:p>
-            <w:pPr>
-              <w:jc w:val="right"/>
-              <w:spacing w:after="100" w:before="100" w:line="240"/>
-              <w:ind w:firstLine="0" w:left="100" w:right="100"/>
-            </w:pPr>
-            <w:r xmlns:w="http://schemas.openxmlformats.org/wordprocessingml/2006/main" xmlns:wp="http://schemas.openxmlformats.org/drawingml/2006/wordprocessingDrawing" xmlns:r="http://schemas.openxmlformats.org/officeDocument/2006/relationships" xmlns:w14="http://schemas.microsoft.com/office/word/2010/wordml">
-              <w:rPr>
-                <w:rFonts w:ascii="DejaVu Sans" w:hAnsi="DejaVu Sans" w:eastAsia="DejaVu Sans" w:cs="DejaVu Sans"/>
-                <w:sz w:val="22"/>
-                <w:szCs w:val="22"/>
-                <w:color w:val="000000"/>
-              </w:rPr>
-              <w:t xml:space="preserve">disp</w:t>
-            </w:r>
-          </w:p>
-        </w:tc>
-        <w:tc>
-          <w:tcPr>
-            <w:tcBorders>
-              <w:bottom w:val="single" w:sz="16" w:space="0" w:color="666666"/>
-              <w:top w:val="single" w:sz="16" w:space="0" w:color="666666"/>
-            </w:tcBorders>
-            <w:shd w:val="clear" w:color="auto" w:fill="FFFFFF"/>
-            <w:tcMar>
-              <w:top w:w="0" w:type="dxa"/>
-              <w:bottom w:w="0" w:type="dxa"/>
-              <w:left w:w="0" w:type="dxa"/>
-              <w:right w:w="0" w:type="dxa"/>
-            </w:tcMar>
-            <w:vAlign w:val="center"/>
-          </w:tcPr>
-          <w:p>
-            <w:pPr>
-              <w:jc w:val="right"/>
-              <w:spacing w:after="100" w:before="100" w:line="240"/>
-              <w:ind w:firstLine="0" w:left="100" w:right="100"/>
-            </w:pPr>
-            <w:r xmlns:w="http://schemas.openxmlformats.org/wordprocessingml/2006/main" xmlns:wp="http://schemas.openxmlformats.org/drawingml/2006/wordprocessingDrawing" xmlns:r="http://schemas.openxmlformats.org/officeDocument/2006/relationships" xmlns:w14="http://schemas.microsoft.com/office/word/2010/wordml">
-              <w:rPr>
-                <w:rFonts w:ascii="DejaVu Sans" w:hAnsi="DejaVu Sans" w:eastAsia="DejaVu Sans" w:cs="DejaVu Sans"/>
-                <w:sz w:val="22"/>
-                <w:szCs w:val="22"/>
-                <w:color w:val="000000"/>
-              </w:rPr>
-              <w:t xml:space="preserve">hp</w:t>
-            </w:r>
-          </w:p>
-        </w:tc>
-        <w:tc>
-          <w:tcPr>
-            <w:tcBorders>
-              <w:bottom w:val="single" w:sz="16" w:space="0" w:color="666666"/>
-              <w:top w:val="single" w:sz="16" w:space="0" w:color="666666"/>
-            </w:tcBorders>
-            <w:shd w:val="clear" w:color="auto" w:fill="FFFFFF"/>
-            <w:tcMar>
-              <w:top w:w="0" w:type="dxa"/>
-              <w:bottom w:w="0" w:type="dxa"/>
-              <w:left w:w="0" w:type="dxa"/>
-              <w:right w:w="0" w:type="dxa"/>
-            </w:tcMar>
-            <w:vAlign w:val="center"/>
-          </w:tcPr>
-          <w:p>
-            <w:pPr>
-              <w:jc w:val="right"/>
-              <w:spacing w:after="100" w:before="100" w:line="240"/>
-              <w:ind w:firstLine="0" w:left="100" w:right="100"/>
-            </w:pPr>
-            <w:r xmlns:w="http://schemas.openxmlformats.org/wordprocessingml/2006/main" xmlns:wp="http://schemas.openxmlformats.org/drawingml/2006/wordprocessingDrawing" xmlns:r="http://schemas.openxmlformats.org/officeDocument/2006/relationships" xmlns:w14="http://schemas.microsoft.com/office/word/2010/wordml">
-              <w:rPr>
-                <w:rFonts w:ascii="DejaVu Sans" w:hAnsi="DejaVu Sans" w:eastAsia="DejaVu Sans" w:cs="DejaVu Sans"/>
-                <w:sz w:val="22"/>
-                <w:szCs w:val="22"/>
-                <w:color w:val="000000"/>
-              </w:rPr>
-              <w:t xml:space="preserve">drat</w:t>
-            </w:r>
-          </w:p>
-        </w:tc>
-      </w:tr>
-      <w:tr>
-        <w:trPr>
-          <w:cantSplit/>
-          <w:trHeight w:val="360" w:hRule="auto"/>
-        </w:trPr>
-        <w:tc>
-          <w:tcPr>
-            <w:tcBorders/>
-            <w:shd w:val="clear" w:color="auto" w:fill="FFFFFF"/>
-            <w:tcMar>
-              <w:top w:w="0" w:type="dxa"/>
-              <w:bottom w:w="0" w:type="dxa"/>
-              <w:left w:w="0" w:type="dxa"/>
-              <w:right w:w="0" w:type="dxa"/>
-            </w:tcMar>
-            <w:vAlign w:val="center"/>
-          </w:tcPr>
-          <w:p>
-            <w:pPr>
-              <w:jc w:val="right"/>
-              <w:spacing w:after="100" w:before="100" w:line="240"/>
-              <w:ind w:firstLine="0" w:left="100" w:right="100"/>
-            </w:pPr>
-            <w:r xmlns:w="http://schemas.openxmlformats.org/wordprocessingml/2006/main" xmlns:wp="http://schemas.openxmlformats.org/drawingml/2006/wordprocessingDrawing" xmlns:r="http://schemas.openxmlformats.org/officeDocument/2006/relationships" xmlns:w14="http://schemas.microsoft.com/office/word/2010/wordml">
-              <w:rPr>
-                <w:rFonts w:ascii="DejaVu Sans" w:hAnsi="DejaVu Sans" w:eastAsia="DejaVu Sans" w:cs="DejaVu Sans"/>
-                <w:sz w:val="22"/>
-                <w:szCs w:val="22"/>
-                <w:color w:val="000000"/>
-              </w:rPr>
-              <w:t xml:space="preserve">21.0</w:t>
-            </w:r>
-          </w:p>
-        </w:tc>
-        <w:tc>
-          <w:tcPr>
-            <w:tcBorders/>
-            <w:shd w:val="clear" w:color="auto" w:fill="FFFFFF"/>
-            <w:tcMar>
-              <w:top w:w="0" w:type="dxa"/>
-              <w:bottom w:w="0" w:type="dxa"/>
-              <w:left w:w="0" w:type="dxa"/>
-              <w:right w:w="0" w:type="dxa"/>
-            </w:tcMar>
-            <w:vAlign w:val="center"/>
-          </w:tcPr>
-          <w:p>
-            <w:pPr>
-              <w:jc w:val="right"/>
-              <w:spacing w:after="100" w:before="100" w:line="240"/>
-              <w:ind w:firstLine="0" w:left="100" w:right="100"/>
-            </w:pPr>
-            <w:r xmlns:w="http://schemas.openxmlformats.org/wordprocessingml/2006/main" xmlns:wp="http://schemas.openxmlformats.org/drawingml/2006/wordprocessingDrawing" xmlns:r="http://schemas.openxmlformats.org/officeDocument/2006/relationships" xmlns:w14="http://schemas.microsoft.com/office/word/2010/wordml">
-              <w:rPr>
-                <w:rFonts w:ascii="DejaVu Sans" w:hAnsi="DejaVu Sans" w:eastAsia="DejaVu Sans" w:cs="DejaVu Sans"/>
-                <w:sz w:val="22"/>
-                <w:szCs w:val="22"/>
-                <w:color w:val="000000"/>
-              </w:rPr>
-              <w:t xml:space="preserve">6</w:t>
-            </w:r>
-          </w:p>
-        </w:tc>
-        <w:tc>
-          <w:tcPr>
-            <w:tcBorders/>
-            <w:shd w:val="clear" w:color="auto" w:fill="FFFFFF"/>
-            <w:tcMar>
-              <w:top w:w="0" w:type="dxa"/>
-              <w:bottom w:w="0" w:type="dxa"/>
-              <w:left w:w="0" w:type="dxa"/>
-              <w:right w:w="0" w:type="dxa"/>
-            </w:tcMar>
-            <w:vAlign w:val="center"/>
-          </w:tcPr>
-          <w:p>
-            <w:pPr>
-              <w:jc w:val="right"/>
-              <w:spacing w:after="100" w:before="100" w:line="240"/>
-              <w:ind w:firstLine="0" w:left="100" w:right="100"/>
-            </w:pPr>
-            <w:r xmlns:w="http://schemas.openxmlformats.org/wordprocessingml/2006/main" xmlns:wp="http://schemas.openxmlformats.org/drawingml/2006/wordprocessingDrawing" xmlns:r="http://schemas.openxmlformats.org/officeDocument/2006/relationships" xmlns:w14="http://schemas.microsoft.com/office/word/2010/wordml">
-              <w:rPr>
-                <w:rFonts w:ascii="DejaVu Sans" w:hAnsi="DejaVu Sans" w:eastAsia="DejaVu Sans" w:cs="DejaVu Sans"/>
-                <w:sz w:val="22"/>
-                <w:szCs w:val="22"/>
-                <w:color w:val="000000"/>
-              </w:rPr>
-              <w:t xml:space="preserve">160</w:t>
-            </w:r>
-          </w:p>
-        </w:tc>
-        <w:tc>
-          <w:tcPr>
-            <w:tcBorders/>
-            <w:shd w:val="clear" w:color="auto" w:fill="FFFFFF"/>
-            <w:tcMar>
-              <w:top w:w="0" w:type="dxa"/>
-              <w:bottom w:w="0" w:type="dxa"/>
-              <w:left w:w="0" w:type="dxa"/>
-              <w:right w:w="0" w:type="dxa"/>
-            </w:tcMar>
-            <w:vAlign w:val="center"/>
-          </w:tcPr>
-          <w:p>
-            <w:pPr>
-              <w:jc w:val="right"/>
-              <w:spacing w:after="100" w:before="100" w:line="240"/>
-              <w:ind w:firstLine="0" w:left="100" w:right="100"/>
-            </w:pPr>
-            <w:r xmlns:w="http://schemas.openxmlformats.org/wordprocessingml/2006/main" xmlns:wp="http://schemas.openxmlformats.org/drawingml/2006/wordprocessingDrawing" xmlns:r="http://schemas.openxmlformats.org/officeDocument/2006/relationships" xmlns:w14="http://schemas.microsoft.com/office/word/2010/wordml">
-              <w:rPr>
-                <w:rFonts w:ascii="DejaVu Sans" w:hAnsi="DejaVu Sans" w:eastAsia="DejaVu Sans" w:cs="DejaVu Sans"/>
-                <w:sz w:val="22"/>
-                <w:szCs w:val="22"/>
-                <w:color w:val="000000"/>
-              </w:rPr>
-              <w:t xml:space="preserve">110</w:t>
-            </w:r>
-          </w:p>
-        </w:tc>
-        <w:tc>
-          <w:tcPr>
-            <w:tcBorders/>
-            <w:shd w:val="clear" w:color="auto" w:fill="FFFFFF"/>
-            <w:tcMar>
-              <w:top w:w="0" w:type="dxa"/>
-              <w:bottom w:w="0" w:type="dxa"/>
-              <w:left w:w="0" w:type="dxa"/>
-              <w:right w:w="0" w:type="dxa"/>
-            </w:tcMar>
-            <w:vAlign w:val="center"/>
-          </w:tcPr>
-          <w:p>
-            <w:pPr>
-              <w:jc w:val="right"/>
-              <w:spacing w:after="100" w:before="100" w:line="240"/>
-              <w:ind w:firstLine="0" w:left="100" w:right="100"/>
-            </w:pPr>
-            <w:r xmlns:w="http://schemas.openxmlformats.org/wordprocessingml/2006/main" xmlns:wp="http://schemas.openxmlformats.org/drawingml/2006/wordprocessingDrawing" xmlns:r="http://schemas.openxmlformats.org/officeDocument/2006/relationships" xmlns:w14="http://schemas.microsoft.com/office/word/2010/wordml">
-              <w:rPr>
-                <w:rFonts w:ascii="DejaVu Sans" w:hAnsi="DejaVu Sans" w:eastAsia="DejaVu Sans" w:cs="DejaVu Sans"/>
-                <w:sz w:val="22"/>
-                <w:szCs w:val="22"/>
-                <w:color w:val="000000"/>
-              </w:rPr>
-              <w:t xml:space="preserve">3.90</w:t>
-            </w:r>
-          </w:p>
-        </w:tc>
-      </w:tr>
-      <w:tr>
-        <w:trPr>
-          <w:cantSplit/>
-          <w:trHeight w:val="360" w:hRule="auto"/>
-        </w:trPr>
-        <w:tc>
-          <w:tcPr>
-            <w:tcBorders/>
-            <w:shd w:val="clear" w:color="auto" w:fill="FFFFFF"/>
-            <w:tcMar>
-              <w:top w:w="0" w:type="dxa"/>
-              <w:bottom w:w="0" w:type="dxa"/>
-              <w:left w:w="0" w:type="dxa"/>
-              <w:right w:w="0" w:type="dxa"/>
-            </w:tcMar>
-            <w:vAlign w:val="center"/>
-          </w:tcPr>
-          <w:p>
-            <w:pPr>
-              <w:jc w:val="right"/>
-              <w:spacing w:after="100" w:before="100" w:line="240"/>
-              <w:ind w:firstLine="0" w:left="100" w:right="100"/>
-            </w:pPr>
-            <w:r xmlns:w="http://schemas.openxmlformats.org/wordprocessingml/2006/main" xmlns:wp="http://schemas.openxmlformats.org/drawingml/2006/wordprocessingDrawing" xmlns:r="http://schemas.openxmlformats.org/officeDocument/2006/relationships" xmlns:w14="http://schemas.microsoft.com/office/word/2010/wordml">
-              <w:rPr>
-                <w:rFonts w:ascii="DejaVu Sans" w:hAnsi="DejaVu Sans" w:eastAsia="DejaVu Sans" w:cs="DejaVu Sans"/>
-                <w:sz w:val="22"/>
-                <w:szCs w:val="22"/>
-                <w:color w:val="000000"/>
-              </w:rPr>
-              <w:t xml:space="preserve">21.0</w:t>
-            </w:r>
-          </w:p>
-        </w:tc>
-        <w:tc>
-          <w:tcPr>
-            <w:tcBorders/>
-            <w:shd w:val="clear" w:color="auto" w:fill="FFFFFF"/>
-            <w:tcMar>
-              <w:top w:w="0" w:type="dxa"/>
-              <w:bottom w:w="0" w:type="dxa"/>
-              <w:left w:w="0" w:type="dxa"/>
-              <w:right w:w="0" w:type="dxa"/>
-            </w:tcMar>
-            <w:vAlign w:val="center"/>
-          </w:tcPr>
-          <w:p>
-            <w:pPr>
-              <w:jc w:val="right"/>
-              <w:spacing w:after="100" w:before="100" w:line="240"/>
-              <w:ind w:firstLine="0" w:left="100" w:right="100"/>
-            </w:pPr>
-            <w:r xmlns:w="http://schemas.openxmlformats.org/wordprocessingml/2006/main" xmlns:wp="http://schemas.openxmlformats.org/drawingml/2006/wordprocessingDrawing" xmlns:r="http://schemas.openxmlformats.org/officeDocument/2006/relationships" xmlns:w14="http://schemas.microsoft.com/office/word/2010/wordml">
-              <w:rPr>
-                <w:rFonts w:ascii="DejaVu Sans" w:hAnsi="DejaVu Sans" w:eastAsia="DejaVu Sans" w:cs="DejaVu Sans"/>
-                <w:sz w:val="22"/>
-                <w:szCs w:val="22"/>
-                <w:color w:val="000000"/>
-              </w:rPr>
-              <w:t xml:space="preserve">6</w:t>
-            </w:r>
-          </w:p>
-        </w:tc>
-        <w:tc>
-          <w:tcPr>
-            <w:tcBorders/>
-            <w:shd w:val="clear" w:color="auto" w:fill="FFFFFF"/>
-            <w:tcMar>
-              <w:top w:w="0" w:type="dxa"/>
-              <w:bottom w:w="0" w:type="dxa"/>
-              <w:left w:w="0" w:type="dxa"/>
-              <w:right w:w="0" w:type="dxa"/>
-            </w:tcMar>
-            <w:vAlign w:val="center"/>
-          </w:tcPr>
-          <w:p>
-            <w:pPr>
-              <w:jc w:val="right"/>
-              <w:spacing w:after="100" w:before="100" w:line="240"/>
-              <w:ind w:firstLine="0" w:left="100" w:right="100"/>
-            </w:pPr>
-            <w:r xmlns:w="http://schemas.openxmlformats.org/wordprocessingml/2006/main" xmlns:wp="http://schemas.openxmlformats.org/drawingml/2006/wordprocessingDrawing" xmlns:r="http://schemas.openxmlformats.org/officeDocument/2006/relationships" xmlns:w14="http://schemas.microsoft.com/office/word/2010/wordml">
-              <w:rPr>
-                <w:rFonts w:ascii="DejaVu Sans" w:hAnsi="DejaVu Sans" w:eastAsia="DejaVu Sans" w:cs="DejaVu Sans"/>
-                <w:sz w:val="22"/>
-                <w:szCs w:val="22"/>
-                <w:color w:val="000000"/>
-              </w:rPr>
-              <w:t xml:space="preserve">160</w:t>
-            </w:r>
-          </w:p>
-        </w:tc>
-        <w:tc>
-          <w:tcPr>
-            <w:tcBorders/>
-            <w:shd w:val="clear" w:color="auto" w:fill="FFFFFF"/>
-            <w:tcMar>
-              <w:top w:w="0" w:type="dxa"/>
-              <w:bottom w:w="0" w:type="dxa"/>
-              <w:left w:w="0" w:type="dxa"/>
-              <w:right w:w="0" w:type="dxa"/>
-            </w:tcMar>
-            <w:vAlign w:val="center"/>
-          </w:tcPr>
-          <w:p>
-            <w:pPr>
-              <w:jc w:val="right"/>
-              <w:spacing w:after="100" w:before="100" w:line="240"/>
-              <w:ind w:firstLine="0" w:left="100" w:right="100"/>
-            </w:pPr>
-            <w:r xmlns:w="http://schemas.openxmlformats.org/wordprocessingml/2006/main" xmlns:wp="http://schemas.openxmlformats.org/drawingml/2006/wordprocessingDrawing" xmlns:r="http://schemas.openxmlformats.org/officeDocument/2006/relationships" xmlns:w14="http://schemas.microsoft.com/office/word/2010/wordml">
-              <w:rPr>
-                <w:rFonts w:ascii="DejaVu Sans" w:hAnsi="DejaVu Sans" w:eastAsia="DejaVu Sans" w:cs="DejaVu Sans"/>
-                <w:sz w:val="22"/>
-                <w:szCs w:val="22"/>
-                <w:color w:val="000000"/>
-              </w:rPr>
-              <w:t xml:space="preserve">110</w:t>
-            </w:r>
-          </w:p>
-        </w:tc>
-        <w:tc>
-          <w:tcPr>
-            <w:tcBorders/>
-            <w:shd w:val="clear" w:color="auto" w:fill="FFFFFF"/>
-            <w:tcMar>
-              <w:top w:w="0" w:type="dxa"/>
-              <w:bottom w:w="0" w:type="dxa"/>
-              <w:left w:w="0" w:type="dxa"/>
-              <w:right w:w="0" w:type="dxa"/>
-            </w:tcMar>
-            <w:vAlign w:val="center"/>
-          </w:tcPr>
-          <w:p>
-            <w:pPr>
-              <w:jc w:val="right"/>
-              <w:spacing w:after="100" w:before="100" w:line="240"/>
-              <w:ind w:firstLine="0" w:left="100" w:right="100"/>
-            </w:pPr>
-            <w:r xmlns:w="http://schemas.openxmlformats.org/wordprocessingml/2006/main" xmlns:wp="http://schemas.openxmlformats.org/drawingml/2006/wordprocessingDrawing" xmlns:r="http://schemas.openxmlformats.org/officeDocument/2006/relationships" xmlns:w14="http://schemas.microsoft.com/office/word/2010/wordml">
-              <w:rPr>
-                <w:rFonts w:ascii="DejaVu Sans" w:hAnsi="DejaVu Sans" w:eastAsia="DejaVu Sans" w:cs="DejaVu Sans"/>
-                <w:sz w:val="22"/>
-                <w:szCs w:val="22"/>
-                <w:color w:val="000000"/>
-              </w:rPr>
-              <w:t xml:space="preserve">3.90</w:t>
-            </w:r>
-          </w:p>
-        </w:tc>
-      </w:tr>
-      <w:tr>
-        <w:trPr>
-          <w:cantSplit/>
-          <w:trHeight w:val="360" w:hRule="auto"/>
-        </w:trPr>
-        <w:tc>
-          <w:tcPr>
-            <w:tcBorders/>
-            <w:shd w:val="clear" w:color="auto" w:fill="FFFFFF"/>
-            <w:tcMar>
-              <w:top w:w="0" w:type="dxa"/>
-              <w:bottom w:w="0" w:type="dxa"/>
-              <w:left w:w="0" w:type="dxa"/>
-              <w:right w:w="0" w:type="dxa"/>
-            </w:tcMar>
-            <w:vAlign w:val="center"/>
-          </w:tcPr>
-          <w:p>
-            <w:pPr>
-              <w:jc w:val="right"/>
-              <w:spacing w:after="100" w:before="100" w:line="240"/>
-              <w:ind w:firstLine="0" w:left="100" w:right="100"/>
-            </w:pPr>
-            <w:r xmlns:w="http://schemas.openxmlformats.org/wordprocessingml/2006/main" xmlns:wp="http://schemas.openxmlformats.org/drawingml/2006/wordprocessingDrawing" xmlns:r="http://schemas.openxmlformats.org/officeDocument/2006/relationships" xmlns:w14="http://schemas.microsoft.com/office/word/2010/wordml">
-              <w:rPr>
-                <w:rFonts w:ascii="DejaVu Sans" w:hAnsi="DejaVu Sans" w:eastAsia="DejaVu Sans" w:cs="DejaVu Sans"/>
-                <w:sz w:val="22"/>
-                <w:szCs w:val="22"/>
-                <w:color w:val="000000"/>
-              </w:rPr>
-              <w:t xml:space="preserve">22.8</w:t>
-            </w:r>
-          </w:p>
-        </w:tc>
-        <w:tc>
-          <w:tcPr>
-            <w:tcBorders/>
-            <w:shd w:val="clear" w:color="auto" w:fill="FFFFFF"/>
-            <w:tcMar>
-              <w:top w:w="0" w:type="dxa"/>
-              <w:bottom w:w="0" w:type="dxa"/>
-              <w:left w:w="0" w:type="dxa"/>
-              <w:right w:w="0" w:type="dxa"/>
-            </w:tcMar>
-            <w:vAlign w:val="center"/>
-          </w:tcPr>
-          <w:p>
-            <w:pPr>
-              <w:jc w:val="right"/>
-              <w:spacing w:after="100" w:before="100" w:line="240"/>
-              <w:ind w:firstLine="0" w:left="100" w:right="100"/>
-            </w:pPr>
-            <w:r xmlns:w="http://schemas.openxmlformats.org/wordprocessingml/2006/main" xmlns:wp="http://schemas.openxmlformats.org/drawingml/2006/wordprocessingDrawing" xmlns:r="http://schemas.openxmlformats.org/officeDocument/2006/relationships" xmlns:w14="http://schemas.microsoft.com/office/word/2010/wordml">
-              <w:rPr>
-                <w:rFonts w:ascii="DejaVu Sans" w:hAnsi="DejaVu Sans" w:eastAsia="DejaVu Sans" w:cs="DejaVu Sans"/>
-                <w:sz w:val="22"/>
-                <w:szCs w:val="22"/>
-                <w:color w:val="000000"/>
-              </w:rPr>
-              <w:t xml:space="preserve">4</w:t>
-            </w:r>
-          </w:p>
-        </w:tc>
-        <w:tc>
-          <w:tcPr>
-            <w:tcBorders/>
-            <w:shd w:val="clear" w:color="auto" w:fill="FFFFFF"/>
-            <w:tcMar>
-              <w:top w:w="0" w:type="dxa"/>
-              <w:bottom w:w="0" w:type="dxa"/>
-              <w:left w:w="0" w:type="dxa"/>
-              <w:right w:w="0" w:type="dxa"/>
-            </w:tcMar>
-            <w:vAlign w:val="center"/>
-          </w:tcPr>
-          <w:p>
-            <w:pPr>
-              <w:jc w:val="right"/>
-              <w:spacing w:after="100" w:before="100" w:line="240"/>
-              <w:ind w:firstLine="0" w:left="100" w:right="100"/>
-            </w:pPr>
-            <w:r xmlns:w="http://schemas.openxmlformats.org/wordprocessingml/2006/main" xmlns:wp="http://schemas.openxmlformats.org/drawingml/2006/wordprocessingDrawing" xmlns:r="http://schemas.openxmlformats.org/officeDocument/2006/relationships" xmlns:w14="http://schemas.microsoft.com/office/word/2010/wordml">
-              <w:rPr>
-                <w:rFonts w:ascii="DejaVu Sans" w:hAnsi="DejaVu Sans" w:eastAsia="DejaVu Sans" w:cs="DejaVu Sans"/>
-                <w:sz w:val="22"/>
-                <w:szCs w:val="22"/>
-                <w:color w:val="000000"/>
-              </w:rPr>
-              <w:t xml:space="preserve">108</w:t>
-            </w:r>
-          </w:p>
-        </w:tc>
-        <w:tc>
-          <w:tcPr>
-            <w:tcBorders/>
-            <w:shd w:val="clear" w:color="auto" w:fill="FFFFFF"/>
-            <w:tcMar>
-              <w:top w:w="0" w:type="dxa"/>
-              <w:bottom w:w="0" w:type="dxa"/>
-              <w:left w:w="0" w:type="dxa"/>
-              <w:right w:w="0" w:type="dxa"/>
-            </w:tcMar>
-            <w:vAlign w:val="center"/>
-          </w:tcPr>
-          <w:p>
-            <w:pPr>
-              <w:jc w:val="right"/>
-              <w:spacing w:after="100" w:before="100" w:line="240"/>
-              <w:ind w:firstLine="0" w:left="100" w:right="100"/>
-            </w:pPr>
-            <w:r xmlns:w="http://schemas.openxmlformats.org/wordprocessingml/2006/main" xmlns:wp="http://schemas.openxmlformats.org/drawingml/2006/wordprocessingDrawing" xmlns:r="http://schemas.openxmlformats.org/officeDocument/2006/relationships" xmlns:w14="http://schemas.microsoft.com/office/word/2010/wordml">
-              <w:rPr>
-                <w:rFonts w:ascii="DejaVu Sans" w:hAnsi="DejaVu Sans" w:eastAsia="DejaVu Sans" w:cs="DejaVu Sans"/>
-                <w:sz w:val="22"/>
-                <w:szCs w:val="22"/>
-                <w:color w:val="000000"/>
-              </w:rPr>
-              <w:t xml:space="preserve">93</w:t>
-            </w:r>
-          </w:p>
-        </w:tc>
-        <w:tc>
-          <w:tcPr>
-            <w:tcBorders/>
-            <w:shd w:val="clear" w:color="auto" w:fill="FFFFFF"/>
-            <w:tcMar>
-              <w:top w:w="0" w:type="dxa"/>
-              <w:bottom w:w="0" w:type="dxa"/>
-              <w:left w:w="0" w:type="dxa"/>
-              <w:right w:w="0" w:type="dxa"/>
-            </w:tcMar>
-            <w:vAlign w:val="center"/>
-          </w:tcPr>
-          <w:p>
-            <w:pPr>
-              <w:jc w:val="right"/>
-              <w:spacing w:after="100" w:before="100" w:line="240"/>
-              <w:ind w:firstLine="0" w:left="100" w:right="100"/>
-            </w:pPr>
-            <w:r xmlns:w="http://schemas.openxmlformats.org/wordprocessingml/2006/main" xmlns:wp="http://schemas.openxmlformats.org/drawingml/2006/wordprocessingDrawing" xmlns:r="http://schemas.openxmlformats.org/officeDocument/2006/relationships" xmlns:w14="http://schemas.microsoft.com/office/word/2010/wordml">
-              <w:rPr>
-                <w:rFonts w:ascii="DejaVu Sans" w:hAnsi="DejaVu Sans" w:eastAsia="DejaVu Sans" w:cs="DejaVu Sans"/>
-                <w:sz w:val="22"/>
-                <w:szCs w:val="22"/>
-                <w:color w:val="000000"/>
-              </w:rPr>
-              <w:t xml:space="preserve">3.85</w:t>
-            </w:r>
-          </w:p>
-        </w:tc>
-      </w:tr>
-      <w:tr>
-        <w:trPr>
-          <w:cantSplit/>
-          <w:trHeight w:val="360" w:hRule="auto"/>
-        </w:trPr>
-        <w:tc>
-          <w:tcPr>
-            <w:tcBorders/>
-            <w:shd w:val="clear" w:color="auto" w:fill="FFFFFF"/>
-            <w:tcMar>
-              <w:top w:w="0" w:type="dxa"/>
-              <w:bottom w:w="0" w:type="dxa"/>
-              <w:left w:w="0" w:type="dxa"/>
-              <w:right w:w="0" w:type="dxa"/>
-            </w:tcMar>
-            <w:vAlign w:val="center"/>
-          </w:tcPr>
-          <w:p>
-            <w:pPr>
-              <w:jc w:val="right"/>
-              <w:spacing w:after="100" w:before="100" w:line="240"/>
-              <w:ind w:firstLine="0" w:left="100" w:right="100"/>
-            </w:pPr>
-            <w:r xmlns:w="http://schemas.openxmlformats.org/wordprocessingml/2006/main" xmlns:wp="http://schemas.openxmlformats.org/drawingml/2006/wordprocessingDrawing" xmlns:r="http://schemas.openxmlformats.org/officeDocument/2006/relationships" xmlns:w14="http://schemas.microsoft.com/office/word/2010/wordml">
-              <w:rPr>
-                <w:rFonts w:ascii="DejaVu Sans" w:hAnsi="DejaVu Sans" w:eastAsia="DejaVu Sans" w:cs="DejaVu Sans"/>
-                <w:sz w:val="22"/>
-                <w:szCs w:val="22"/>
-                <w:color w:val="000000"/>
-              </w:rPr>
-              <w:t xml:space="preserve">21.4</w:t>
-            </w:r>
-          </w:p>
-        </w:tc>
-        <w:tc>
-          <w:tcPr>
-            <w:tcBorders/>
-            <w:shd w:val="clear" w:color="auto" w:fill="FFFFFF"/>
-            <w:tcMar>
-              <w:top w:w="0" w:type="dxa"/>
-              <w:bottom w:w="0" w:type="dxa"/>
-              <w:left w:w="0" w:type="dxa"/>
-              <w:right w:w="0" w:type="dxa"/>
-            </w:tcMar>
-            <w:vAlign w:val="center"/>
-          </w:tcPr>
-          <w:p>
-            <w:pPr>
-              <w:jc w:val="right"/>
-              <w:spacing w:after="100" w:before="100" w:line="240"/>
-              <w:ind w:firstLine="0" w:left="100" w:right="100"/>
-            </w:pPr>
-            <w:r xmlns:w="http://schemas.openxmlformats.org/wordprocessingml/2006/main" xmlns:wp="http://schemas.openxmlformats.org/drawingml/2006/wordprocessingDrawing" xmlns:r="http://schemas.openxmlformats.org/officeDocument/2006/relationships" xmlns:w14="http://schemas.microsoft.com/office/word/2010/wordml">
-              <w:rPr>
-                <w:rFonts w:ascii="DejaVu Sans" w:hAnsi="DejaVu Sans" w:eastAsia="DejaVu Sans" w:cs="DejaVu Sans"/>
-                <w:sz w:val="22"/>
-                <w:szCs w:val="22"/>
-                <w:color w:val="000000"/>
-              </w:rPr>
-              <w:t xml:space="preserve">6</w:t>
-            </w:r>
-          </w:p>
-        </w:tc>
-        <w:tc>
-          <w:tcPr>
-            <w:tcBorders/>
-            <w:shd w:val="clear" w:color="auto" w:fill="FFFFFF"/>
-            <w:tcMar>
-              <w:top w:w="0" w:type="dxa"/>
-              <w:bottom w:w="0" w:type="dxa"/>
-              <w:left w:w="0" w:type="dxa"/>
-              <w:right w:w="0" w:type="dxa"/>
-            </w:tcMar>
-            <w:vAlign w:val="center"/>
-          </w:tcPr>
-          <w:p>
-            <w:pPr>
-              <w:jc w:val="right"/>
-              <w:spacing w:after="100" w:before="100" w:line="240"/>
-              <w:ind w:firstLine="0" w:left="100" w:right="100"/>
-            </w:pPr>
-            <w:r xmlns:w="http://schemas.openxmlformats.org/wordprocessingml/2006/main" xmlns:wp="http://schemas.openxmlformats.org/drawingml/2006/wordprocessingDrawing" xmlns:r="http://schemas.openxmlformats.org/officeDocument/2006/relationships" xmlns:w14="http://schemas.microsoft.com/office/word/2010/wordml">
-              <w:rPr>
-                <w:rFonts w:ascii="DejaVu Sans" w:hAnsi="DejaVu Sans" w:eastAsia="DejaVu Sans" w:cs="DejaVu Sans"/>
-                <w:sz w:val="22"/>
-                <w:szCs w:val="22"/>
-                <w:color w:val="000000"/>
-              </w:rPr>
-              <w:t xml:space="preserve">258</w:t>
-            </w:r>
-          </w:p>
-        </w:tc>
-        <w:tc>
-          <w:tcPr>
-            <w:tcBorders/>
-            <w:shd w:val="clear" w:color="auto" w:fill="FFFFFF"/>
-            <w:tcMar>
-              <w:top w:w="0" w:type="dxa"/>
-              <w:bottom w:w="0" w:type="dxa"/>
-              <w:left w:w="0" w:type="dxa"/>
-              <w:right w:w="0" w:type="dxa"/>
-            </w:tcMar>
-            <w:vAlign w:val="center"/>
-          </w:tcPr>
-          <w:p>
-            <w:pPr>
-              <w:jc w:val="right"/>
-              <w:spacing w:after="100" w:before="100" w:line="240"/>
-              <w:ind w:firstLine="0" w:left="100" w:right="100"/>
-            </w:pPr>
-            <w:r xmlns:w="http://schemas.openxmlformats.org/wordprocessingml/2006/main" xmlns:wp="http://schemas.openxmlformats.org/drawingml/2006/wordprocessingDrawing" xmlns:r="http://schemas.openxmlformats.org/officeDocument/2006/relationships" xmlns:w14="http://schemas.microsoft.com/office/word/2010/wordml">
-              <w:rPr>
-                <w:rFonts w:ascii="DejaVu Sans" w:hAnsi="DejaVu Sans" w:eastAsia="DejaVu Sans" w:cs="DejaVu Sans"/>
-                <w:sz w:val="22"/>
-                <w:szCs w:val="22"/>
-                <w:color w:val="000000"/>
-              </w:rPr>
-              <w:t xml:space="preserve">110</w:t>
-            </w:r>
-          </w:p>
-        </w:tc>
-        <w:tc>
-          <w:tcPr>
-            <w:tcBorders/>
-            <w:shd w:val="clear" w:color="auto" w:fill="FFFFFF"/>
-            <w:tcMar>
-              <w:top w:w="0" w:type="dxa"/>
-              <w:bottom w:w="0" w:type="dxa"/>
-              <w:left w:w="0" w:type="dxa"/>
-              <w:right w:w="0" w:type="dxa"/>
-            </w:tcMar>
-            <w:vAlign w:val="center"/>
-          </w:tcPr>
-          <w:p>
-            <w:pPr>
-              <w:jc w:val="right"/>
-              <w:spacing w:after="100" w:before="100" w:line="240"/>
-              <w:ind w:firstLine="0" w:left="100" w:right="100"/>
-            </w:pPr>
-            <w:r xmlns:w="http://schemas.openxmlformats.org/wordprocessingml/2006/main" xmlns:wp="http://schemas.openxmlformats.org/drawingml/2006/wordprocessingDrawing" xmlns:r="http://schemas.openxmlformats.org/officeDocument/2006/relationships" xmlns:w14="http://schemas.microsoft.com/office/word/2010/wordml">
-              <w:rPr>
-                <w:rFonts w:ascii="DejaVu Sans" w:hAnsi="DejaVu Sans" w:eastAsia="DejaVu Sans" w:cs="DejaVu Sans"/>
-                <w:sz w:val="22"/>
-                <w:szCs w:val="22"/>
-                <w:color w:val="000000"/>
-              </w:rPr>
-              <w:t xml:space="preserve">3.08</w:t>
-            </w:r>
-          </w:p>
-        </w:tc>
-      </w:tr>
-      <w:tr>
-        <w:trPr>
-          <w:cantSplit/>
-          <w:trHeight w:val="360" w:hRule="auto"/>
-        </w:trPr>
-        <w:tc>
-          <w:tcPr>
-            <w:tcBorders>
-              <w:bottom w:val="single" w:sz="16" w:space="0" w:color="666666"/>
-            </w:tcBorders>
-            <w:shd w:val="clear" w:color="auto" w:fill="FFFFFF"/>
-            <w:tcMar>
-              <w:top w:w="0" w:type="dxa"/>
-              <w:bottom w:w="0" w:type="dxa"/>
-              <w:left w:w="0" w:type="dxa"/>
-              <w:right w:w="0" w:type="dxa"/>
-            </w:tcMar>
-            <w:vAlign w:val="center"/>
-          </w:tcPr>
-          <w:p>
-            <w:pPr>
-              <w:jc w:val="right"/>
-              <w:spacing w:after="100" w:before="100" w:line="240"/>
-              <w:ind w:firstLine="0" w:left="100" w:right="100"/>
-            </w:pPr>
-            <w:r xmlns:w="http://schemas.openxmlformats.org/wordprocessingml/2006/main" xmlns:wp="http://schemas.openxmlformats.org/drawingml/2006/wordprocessingDrawing" xmlns:r="http://schemas.openxmlformats.org/officeDocument/2006/relationships" xmlns:w14="http://schemas.microsoft.com/office/word/2010/wordml">
-              <w:rPr>
-                <w:rFonts w:ascii="DejaVu Sans" w:hAnsi="DejaVu Sans" w:eastAsia="DejaVu Sans" w:cs="DejaVu Sans"/>
-                <w:sz w:val="22"/>
-                <w:szCs w:val="22"/>
-                <w:color w:val="000000"/>
-              </w:rPr>
-              <w:t xml:space="preserve">18.7</w:t>
-            </w:r>
-          </w:p>
-        </w:tc>
-        <w:tc>
-          <w:tcPr>
-            <w:tcBorders>
-              <w:bottom w:val="single" w:sz="16" w:space="0" w:color="666666"/>
-            </w:tcBorders>
-            <w:shd w:val="clear" w:color="auto" w:fill="FFFFFF"/>
-            <w:tcMar>
-              <w:top w:w="0" w:type="dxa"/>
-              <w:bottom w:w="0" w:type="dxa"/>
-              <w:left w:w="0" w:type="dxa"/>
-              <w:right w:w="0" w:type="dxa"/>
-            </w:tcMar>
-            <w:vAlign w:val="center"/>
-          </w:tcPr>
-          <w:p>
-            <w:pPr>
-              <w:jc w:val="right"/>
-              <w:spacing w:after="100" w:before="100" w:line="240"/>
-              <w:ind w:firstLine="0" w:left="100" w:right="100"/>
-            </w:pPr>
-            <w:r xmlns:w="http://schemas.openxmlformats.org/wordprocessingml/2006/main" xmlns:wp="http://schemas.openxmlformats.org/drawingml/2006/wordprocessingDrawing" xmlns:r="http://schemas.openxmlformats.org/officeDocument/2006/relationships" xmlns:w14="http://schemas.microsoft.com/office/word/2010/wordml">
-              <w:rPr>
-                <w:rFonts w:ascii="DejaVu Sans" w:hAnsi="DejaVu Sans" w:eastAsia="DejaVu Sans" w:cs="DejaVu Sans"/>
-                <w:sz w:val="22"/>
-                <w:szCs w:val="22"/>
-                <w:color w:val="000000"/>
-              </w:rPr>
-              <w:t xml:space="preserve">8</w:t>
-            </w:r>
-          </w:p>
-        </w:tc>
-        <w:tc>
-          <w:tcPr>
-            <w:tcBorders>
-              <w:bottom w:val="single" w:sz="16" w:space="0" w:color="666666"/>
-            </w:tcBorders>
-            <w:shd w:val="clear" w:color="auto" w:fill="FFFFFF"/>
-            <w:tcMar>
-              <w:top w:w="0" w:type="dxa"/>
-              <w:bottom w:w="0" w:type="dxa"/>
-              <w:left w:w="0" w:type="dxa"/>
-              <w:right w:w="0" w:type="dxa"/>
-            </w:tcMar>
-            <w:vAlign w:val="center"/>
-          </w:tcPr>
-          <w:p>
-            <w:pPr>
-              <w:jc w:val="right"/>
-              <w:spacing w:after="100" w:before="100" w:line="240"/>
-              <w:ind w:firstLine="0" w:left="100" w:right="100"/>
-            </w:pPr>
-            <w:r xmlns:w="http://schemas.openxmlformats.org/wordprocessingml/2006/main" xmlns:wp="http://schemas.openxmlformats.org/drawingml/2006/wordprocessingDrawing" xmlns:r="http://schemas.openxmlformats.org/officeDocument/2006/relationships" xmlns:w14="http://schemas.microsoft.com/office/word/2010/wordml">
-              <w:rPr>
-                <w:rFonts w:ascii="DejaVu Sans" w:hAnsi="DejaVu Sans" w:eastAsia="DejaVu Sans" w:cs="DejaVu Sans"/>
-                <w:sz w:val="22"/>
-                <w:szCs w:val="22"/>
-                <w:color w:val="000000"/>
-              </w:rPr>
-              <w:t xml:space="preserve">360</w:t>
-            </w:r>
-          </w:p>
-        </w:tc>
-        <w:tc>
-          <w:tcPr>
-            <w:tcBorders>
-              <w:bottom w:val="single" w:sz="16" w:space="0" w:color="666666"/>
-            </w:tcBorders>
-            <w:shd w:val="clear" w:color="auto" w:fill="FFFFFF"/>
-            <w:tcMar>
-              <w:top w:w="0" w:type="dxa"/>
-              <w:bottom w:w="0" w:type="dxa"/>
-              <w:left w:w="0" w:type="dxa"/>
-              <w:right w:w="0" w:type="dxa"/>
-            </w:tcMar>
-            <w:vAlign w:val="center"/>
-          </w:tcPr>
-          <w:p>
-            <w:pPr>
-              <w:jc w:val="right"/>
-              <w:spacing w:after="100" w:before="100" w:line="240"/>
-              <w:ind w:firstLine="0" w:left="100" w:right="100"/>
-            </w:pPr>
-            <w:r xmlns:w="http://schemas.openxmlformats.org/wordprocessingml/2006/main" xmlns:wp="http://schemas.openxmlformats.org/drawingml/2006/wordprocessingDrawing" xmlns:r="http://schemas.openxmlformats.org/officeDocument/2006/relationships" xmlns:w14="http://schemas.microsoft.com/office/word/2010/wordml">
-              <w:rPr>
-                <w:rFonts w:ascii="DejaVu Sans" w:hAnsi="DejaVu Sans" w:eastAsia="DejaVu Sans" w:cs="DejaVu Sans"/>
-                <w:sz w:val="22"/>
-                <w:szCs w:val="22"/>
-                <w:color w:val="000000"/>
-              </w:rPr>
-              <w:t xml:space="preserve">175</w:t>
-            </w:r>
-          </w:p>
-        </w:tc>
-        <w:tc>
-          <w:tcPr>
-            <w:tcBorders>
-              <w:bottom w:val="single" w:sz="16" w:space="0" w:color="666666"/>
-            </w:tcBorders>
-            <w:shd w:val="clear" w:color="auto" w:fill="FFFFFF"/>
-            <w:tcMar>
-              <w:top w:w="0" w:type="dxa"/>
-              <w:bottom w:w="0" w:type="dxa"/>
-              <w:left w:w="0" w:type="dxa"/>
-              <w:right w:w="0" w:type="dxa"/>
-            </w:tcMar>
-            <w:vAlign w:val="center"/>
-          </w:tcPr>
-          <w:p>
-            <w:pPr>
-              <w:jc w:val="right"/>
-              <w:spacing w:after="100" w:before="100" w:line="240"/>
-              <w:ind w:firstLine="0" w:left="100" w:right="100"/>
-            </w:pPr>
-            <w:r xmlns:w="http://schemas.openxmlformats.org/wordprocessingml/2006/main" xmlns:wp="http://schemas.openxmlformats.org/drawingml/2006/wordprocessingDrawing" xmlns:r="http://schemas.openxmlformats.org/officeDocument/2006/relationships" xmlns:w14="http://schemas.microsoft.com/office/word/2010/wordml">
-              <w:rPr>
-                <w:rFonts w:ascii="DejaVu Sans" w:hAnsi="DejaVu Sans" w:eastAsia="DejaVu Sans" w:cs="DejaVu Sans"/>
-                <w:sz w:val="22"/>
-                <w:szCs w:val="22"/>
-                <w:color w:val="000000"/>
-              </w:rPr>
-              <w:t xml:space="preserve">3.15</w:t>
-            </w:r>
-          </w:p>
-        </w:tc>
-      </w:tr>
-    </w:tbl>
-    <w:p>
-      <w:r>
-        <w:br w:type="page"/>
-      </w:r>
-    </w:p>
-    <w:bookmarkEnd w:id="24"/>
-    <w:bookmarkStart w:id="26" w:name="re-structuring-bio-database"/>
-    <w:p>
-      <w:pPr>
-        <w:pStyle w:val="1"/>
-      </w:pPr>
-      <w:r>
-        <w:rPr>
-          <w:rStyle w:val="SectionNumber"/>
-        </w:rPr>
-        <w:t xml:space="preserve">2</w:t>
-      </w:r>
-      <w:r>
-        <w:tab/>
-      </w:r>
-      <w:r>
-        <w:rPr>
-          <w:bCs/>
-          <w:b/>
-        </w:rPr>
         <w:t xml:space="preserve">Re-structuring bio-database</w:t>
       </w:r>
     </w:p>
-    <w:bookmarkStart w:id="25" w:name="X9fbb63468d5ced8f413d5a4018a5aeb8f5bbc84"/>
+    <w:bookmarkStart w:id="22" w:name="X9fbb63468d5ced8f413d5a4018a5aeb8f5bbc84"/>
     <w:p>
       <w:pPr>
         <w:pStyle w:val="2"/>
       </w:pPr>
-      <w:r>
-        <w:rPr>
-          <w:rStyle w:val="SectionNumber"/>
-        </w:rPr>
-        <w:t xml:space="preserve">2.1</w:t>
-      </w:r>
-      <w:r>
-        <w:tab/>
-      </w:r>
       <w:r>
         <w:rPr>
           <w:iCs/>
@@ -1557,12 +563,228 @@
         <w:t xml:space="preserve">taxa_data:</w:t>
       </w:r>
     </w:p>
-    <w:bookmarkEnd w:id="25"/>
-    <w:bookmarkEnd w:id="26"/>
-    <w:sectPr>
-      <w:pgSz w:h="15840" w:w="12240"/>
-      <w:pgMar w:bottom="1440" w:footer="720" w:gutter="0" w:header="720" w:left="1800" w:right="1800" w:top="1440"/>
-      <w:cols w:space="720"/>
+    <w:p>
+      <w:pPr>
+        <w:pStyle w:val="SourceCode"/>
+      </w:pPr>
+      <w:r>
+        <w:rPr>
+          <w:rStyle w:val="CommentTok"/>
+        </w:rPr>
+        <w:t xml:space="preserve"># NOW in Ubuntu, this driver is not support old SQL Serve 2008 R2. It only works in Windows</w:t>
+      </w:r>
+      <w:r>
+        <w:br/>
+      </w:r>
+      <w:r>
+        <w:rPr>
+          <w:rStyle w:val="FunctionTok"/>
+        </w:rPr>
+        <w:t xml:space="preserve">library</w:t>
+      </w:r>
+      <w:r>
+        <w:rPr>
+          <w:rStyle w:val="NormalTok"/>
+        </w:rPr>
+        <w:t xml:space="preserve">(RODBC)</w:t>
+      </w:r>
+      <w:r>
+        <w:br/>
+      </w:r>
+      <w:r>
+        <w:rPr>
+          <w:rStyle w:val="NormalTok"/>
+        </w:rPr>
+        <w:t xml:space="preserve">ms_conn </w:t>
+      </w:r>
+      <w:r>
+        <w:rPr>
+          <w:rStyle w:val="OtherTok"/>
+        </w:rPr>
+        <w:t xml:space="preserve">&lt;-</w:t>
+      </w:r>
+      <w:r>
+        <w:rPr>
+          <w:rStyle w:val="NormalTok"/>
+        </w:rPr>
+        <w:t xml:space="preserve"> </w:t>
+      </w:r>
+      <w:r>
+        <w:rPr>
+          <w:rStyle w:val="FunctionTok"/>
+        </w:rPr>
+        <w:t xml:space="preserve">odbcDriverConnect</w:t>
+      </w:r>
+      <w:r>
+        <w:rPr>
+          <w:rStyle w:val="NormalTok"/>
+        </w:rPr>
+        <w:t xml:space="preserve">(</w:t>
+      </w:r>
+      <w:r>
+        <w:rPr>
+          <w:rStyle w:val="FunctionTok"/>
+        </w:rPr>
+        <w:t xml:space="preserve">paste0</w:t>
+      </w:r>
+      <w:r>
+        <w:rPr>
+          <w:rStyle w:val="NormalTok"/>
+        </w:rPr>
+        <w:t xml:space="preserve">(</w:t>
+      </w:r>
+      <w:r>
+        <w:rPr>
+          <w:rStyle w:val="StringTok"/>
+        </w:rPr>
+        <w:t xml:space="preserve">'driver={ODBC Driver 18 for SQL Server};server='</w:t>
+      </w:r>
+      <w:r>
+        <w:rPr>
+          <w:rStyle w:val="NormalTok"/>
+        </w:rPr>
+        <w:t xml:space="preserve">, sqlServerHost,  </w:t>
+      </w:r>
+      <w:r>
+        <w:rPr>
+          <w:rStyle w:val="StringTok"/>
+        </w:rPr>
+        <w:t xml:space="preserve">';database='</w:t>
+      </w:r>
+      <w:r>
+        <w:rPr>
+          <w:rStyle w:val="NormalTok"/>
+        </w:rPr>
+        <w:t xml:space="preserve">, sqlServerDB, </w:t>
+      </w:r>
+      <w:r>
+        <w:rPr>
+          <w:rStyle w:val="StringTok"/>
+        </w:rPr>
+        <w:t xml:space="preserve">';uid='</w:t>
+      </w:r>
+      <w:r>
+        <w:rPr>
+          <w:rStyle w:val="NormalTok"/>
+        </w:rPr>
+        <w:t xml:space="preserve">, sqlServerUser, </w:t>
+      </w:r>
+      <w:r>
+        <w:rPr>
+          <w:rStyle w:val="StringTok"/>
+        </w:rPr>
+        <w:t xml:space="preserve">';pwd='</w:t>
+      </w:r>
+      <w:r>
+        <w:rPr>
+          <w:rStyle w:val="NormalTok"/>
+        </w:rPr>
+        <w:t xml:space="preserve">, sqlServerPass))</w:t>
+      </w:r>
+    </w:p>
+    <w:p>
+      <w:pPr>
+        <w:pStyle w:val="SourceCode"/>
+      </w:pPr>
+      <w:r>
+        <w:rPr>
+          <w:rStyle w:val="VerbatimChar"/>
+        </w:rPr>
+        <w:t xml:space="preserve">## Warning in odbcDriverConnect(paste0("driver={ODBC Driver 18 for SQL</w:t>
+      </w:r>
+      <w:r>
+        <w:br/>
+      </w:r>
+      <w:r>
+        <w:rPr>
+          <w:rStyle w:val="VerbatimChar"/>
+        </w:rPr>
+        <w:t xml:space="preserve">## Server};server=", : [RODBC] ERROR: state 08001, code -1, message [Microsoft]</w:t>
+      </w:r>
+      <w:r>
+        <w:br/>
+      </w:r>
+      <w:r>
+        <w:rPr>
+          <w:rStyle w:val="VerbatimChar"/>
+        </w:rPr>
+        <w:t xml:space="preserve">## [ODBC Driver 18 for SQL Server]SSL Provider: [error:1425F102:SSL</w:t>
+      </w:r>
+      <w:r>
+        <w:br/>
+      </w:r>
+      <w:r>
+        <w:rPr>
+          <w:rStyle w:val="VerbatimChar"/>
+        </w:rPr>
+        <w:t xml:space="preserve">## routines:ssl_choose_client_version:unsupported protocol][error:140B40C7:SSL</w:t>
+      </w:r>
+      <w:r>
+        <w:br/>
+      </w:r>
+      <w:r>
+        <w:rPr>
+          <w:rStyle w:val="VerbatimChar"/>
+        </w:rPr>
+        <w:t xml:space="preserve">## routines:SSL_do_handshake:peer did not return a certificate]</w:t>
+      </w:r>
+    </w:p>
+    <w:p>
+      <w:pPr>
+        <w:pStyle w:val="SourceCode"/>
+      </w:pPr>
+      <w:r>
+        <w:rPr>
+          <w:rStyle w:val="VerbatimChar"/>
+        </w:rPr>
+        <w:t xml:space="preserve">## Warning in odbcDriverConnect(paste0("driver={ODBC Driver 18 for SQL</w:t>
+      </w:r>
+      <w:r>
+        <w:br/>
+      </w:r>
+      <w:r>
+        <w:rPr>
+          <w:rStyle w:val="VerbatimChar"/>
+        </w:rPr>
+        <w:t xml:space="preserve">## Server};server=", : [RODBC] ERROR: state 08001, code -1, message [Microsoft]</w:t>
+      </w:r>
+      <w:r>
+        <w:br/>
+      </w:r>
+      <w:r>
+        <w:rPr>
+          <w:rStyle w:val="VerbatimChar"/>
+        </w:rPr>
+        <w:t xml:space="preserve">## [ODBC Driver 18 for SQL Server]Client unable to establish connection</w:t>
+      </w:r>
+    </w:p>
+    <w:p>
+      <w:pPr>
+        <w:pStyle w:val="SourceCode"/>
+      </w:pPr>
+      <w:r>
+        <w:rPr>
+          <w:rStyle w:val="VerbatimChar"/>
+        </w:rPr>
+        <w:t xml:space="preserve">## Warning in odbcDriverConnect(paste0("driver={ODBC Driver 18 for SQL</w:t>
+      </w:r>
+      <w:r>
+        <w:br/>
+      </w:r>
+      <w:r>
+        <w:rPr>
+          <w:rStyle w:val="VerbatimChar"/>
+        </w:rPr>
+        <w:t xml:space="preserve">## Server};server=", : ODBC connection failed</w:t>
+      </w:r>
+    </w:p>
+    <w:bookmarkEnd w:id="22"/>
+    <w:bookmarkEnd w:id="23"/>
+    <w:sectPr xmlns:w="http://schemas.openxmlformats.org/wordprocessingml/2006/main">
+      <w:pgMar w:header="720" w:bottom="1800" w:top="1800" w:right="720" w:left="720" w:footer="720" w:gutter="720"/>
+      <w:pgSz w:h="16848" w:w="11952" w:orient="portrait"/>
+      <w:type w:val="continuous"/>
+      <w:cols/>
     </w:sectPr>
   </w:body>
 </w:document>

</xml_diff>

<commit_message>
try officedown plot parameters
</commit_message>
<xml_diff>
--- a/API_doc/tech/introduction.docx
+++ b/API_doc/tech/introduction.docx
@@ -125,7 +125,7 @@
         <w:pStyle w:val="a7"/>
       </w:pPr>
       <w:r>
-        <w:t xml:space="preserve">2022-02-22</w:t>
+        <w:t xml:space="preserve">2022-02-23</w:t>
       </w:r>
     </w:p>
     <w:sdt>
@@ -154,11 +154,20 @@
         </w:p>
       </w:sdtContent>
     </w:sdt>
-    <w:bookmarkStart w:id="21" w:name="introduction"/>
+    <w:bookmarkStart w:id="24" w:name="introduction"/>
     <w:p>
       <w:pPr>
         <w:pStyle w:val="1"/>
       </w:pPr>
+      <w:r>
+        <w:rPr>
+          <w:rStyle w:val="SectionNumber"/>
+        </w:rPr>
+        <w:t xml:space="preserve">1</w:t>
+      </w:r>
+      <w:r>
+        <w:tab/>
+      </w:r>
       <w:r>
         <w:t xml:space="preserve">Introduction</w:t>
       </w:r>
@@ -210,20 +219,9 @@
       <w:r>
         <w:t xml:space="preserve"> </w:t>
       </w:r>
-      <w:hyperlink w:anchor="fig-webapi">
-        <w:r xmlns:w="http://schemas.openxmlformats.org/wordprocessingml/2006/main" xmlns:wp="http://schemas.openxmlformats.org/drawingml/2006/wordprocessingDrawing" xmlns:r="http://schemas.openxmlformats.org/officeDocument/2006/relationships" xmlns:w14="http://schemas.microsoft.com/office/word/2010/wordml">
-          <w:rPr/>
-          <w:fldChar w:fldCharType="begin" w:dirty="true"/>
-        </w:r>
-        <w:r xmlns:w="http://schemas.openxmlformats.org/wordprocessingml/2006/main" xmlns:wp="http://schemas.openxmlformats.org/drawingml/2006/wordprocessingDrawing" xmlns:r="http://schemas.openxmlformats.org/officeDocument/2006/relationships" xmlns:w14="http://schemas.microsoft.com/office/word/2010/wordml">
-          <w:rPr/>
-          <w:instrText xml:space="preserve" w:dirty="true"> REF fig-webapi \h</w:instrText>
-        </w:r>
-        <w:r xmlns:w="http://schemas.openxmlformats.org/wordprocessingml/2006/main" xmlns:wp="http://schemas.openxmlformats.org/drawingml/2006/wordprocessingDrawing" xmlns:r="http://schemas.openxmlformats.org/officeDocument/2006/relationships" xmlns:w14="http://schemas.microsoft.com/office/word/2010/wordml">
-          <w:rPr/>
-          <w:fldChar w:fldCharType="end" w:dirty="true"/>
-        </w:r>
-      </w:hyperlink>
+      <w:r>
+        <w:t xml:space="preserve">1.1</w:t>
+      </w:r>
       <w:r>
         <w:t xml:space="preserve">) with authority management. On the other hand, API can also provide open-access methods for public information compiled from the bio-database (public APIs).</w:t>
       </w:r>
@@ -235,30 +233,25 @@
     </w:p>
     <w:p>
       <w:pPr>
-        <w:jc w:val="center"/>
-        <w:pStyle w:val="Figure"/>
-      </w:pPr>
-      <w:r>
-        <w:rPr/>
-        <w:drawing xmlns:r="http://schemas.openxmlformats.org/officeDocument/2006/relationships">
-          <wp:inline distT="0" distB="0" distL="0" distR="0">
-            <wp:extent cx="4572000" cy="3657600"/>
-            <wp:docPr id="1" name="" descr=""/>
-            <wp:cNvGraphicFramePr>
-              <a:graphicFrameLocks xmlns:a="http://schemas.openxmlformats.org/drawingml/2006/main" noChangeAspect="1"/>
-            </wp:cNvGraphicFramePr>
-            <a:graphic xmlns:a="http://schemas.openxmlformats.org/drawingml/2006/main">
+        <w:pStyle w:val="CaptionedFigure"/>
+      </w:pPr>
+      <w:r>
+        <w:drawing>
+          <wp:inline>
+            <wp:extent cx="5467989" cy="2246110"/>
+            <wp:effectExtent b="0" l="0" r="0" t="0"/>
+            <wp:docPr descr="Fig. 1.1: Simplified schematic for web API of the bio-database" title="" id="22" name="Picture"/>
+            <a:graphic>
               <a:graphicData uri="http://schemas.openxmlformats.org/drawingml/2006/picture">
-                <pic:pic xmlns:pic="http://schemas.openxmlformats.org/drawingml/2006/picture">
+                <pic:pic>
                   <pic:nvPicPr>
-                    <pic:cNvPr id="2" name=""/>
+                    <pic:cNvPr descr="img/api_webapp01x.png" id="23" name="Picture"/>
                     <pic:cNvPicPr>
-                      <a:picLocks noChangeAspect="1" noChangeArrowheads="1"/>
+                      <a:picLocks noChangeArrowheads="1" noChangeAspect="1"/>
                     </pic:cNvPicPr>
                   </pic:nvPicPr>
                   <pic:blipFill>
-                    <a:blip r:embed="rId9"/>
-                    <a:srcRect/>
+                    <a:blip r:embed="rId21"/>
                     <a:stretch>
                       <a:fillRect/>
                     </a:stretch>
@@ -266,12 +259,17 @@
                   <pic:spPr bwMode="auto">
                     <a:xfrm>
                       <a:off x="0" y="0"/>
-                      <a:ext cx="63500" cy="50800"/>
+                      <a:ext cx="5467989" cy="2246110"/>
                     </a:xfrm>
                     <a:prstGeom prst="rect">
                       <a:avLst/>
                     </a:prstGeom>
                     <a:noFill/>
+                    <a:ln w="9525">
+                      <a:noFill/>
+                      <a:headEnd/>
+                      <a:tailEnd/>
+                    </a:ln>
                   </pic:spPr>
                 </pic:pic>
               </a:graphicData>
@@ -285,40 +283,7 @@
         <w:pStyle w:val="ImageCaption"/>
       </w:pPr>
       <w:r>
-        <w:rPr>
-          <w:rFonts/>
-          <w:b w:val="true"/>
-        </w:rPr>
-        <w:t xml:space="preserve">Figure </w:t>
-      </w:r>
-      <w:bookmarkStart w:id="c6c6a9a5-ccd1-449f-890e-ec14f8e2491e" w:name="fig-webapi"/>
-      <w:r xmlns:w="http://schemas.openxmlformats.org/wordprocessingml/2006/main" xmlns:wp="http://schemas.openxmlformats.org/drawingml/2006/wordprocessingDrawing" xmlns:r="http://schemas.openxmlformats.org/officeDocument/2006/relationships" xmlns:w14="http://schemas.microsoft.com/office/word/2010/wordml">
-        <w:rPr>
-          <w:rFonts/>
-          <w:b w:val="true"/>
-        </w:rPr>
-        <w:fldChar w:fldCharType="begin" w:dirty="true"/>
-      </w:r>
-      <w:r xmlns:w="http://schemas.openxmlformats.org/wordprocessingml/2006/main" xmlns:wp="http://schemas.openxmlformats.org/drawingml/2006/wordprocessingDrawing" xmlns:r="http://schemas.openxmlformats.org/officeDocument/2006/relationships" xmlns:w14="http://schemas.microsoft.com/office/word/2010/wordml">
-        <w:rPr>
-          <w:rFonts/>
-          <w:b w:val="true"/>
-        </w:rPr>
-        <w:instrText xml:space="preserve" w:dirty="true">SEQ fig \* Arabic</w:instrText>
-      </w:r>
-      <w:r xmlns:w="http://schemas.openxmlformats.org/wordprocessingml/2006/main" xmlns:wp="http://schemas.openxmlformats.org/drawingml/2006/wordprocessingDrawing" xmlns:r="http://schemas.openxmlformats.org/officeDocument/2006/relationships" xmlns:w14="http://schemas.microsoft.com/office/word/2010/wordml">
-        <w:rPr>
-          <w:rFonts/>
-          <w:b w:val="true"/>
-        </w:rPr>
-        <w:fldChar w:fldCharType="end" w:dirty="true"/>
-      </w:r>
-      <w:bookmarkEnd w:id="c6c6a9a5-ccd1-449f-890e-ec14f8e2491e"/>
-      <w:r>
-        <w:t xml:space="preserve">: </w:t>
-      </w:r>
-      <w:r>
-        <w:t xml:space="preserve">Simplified schematic for web API of the bio-database</w:t>
+        <w:t xml:space="preserve">Fig. 1.1: Simplified schematic for web API of the bio-database</w:t>
       </w:r>
     </w:p>
     <w:p>
@@ -326,12 +291,21 @@
         <w:br w:type="page"/>
       </w:r>
     </w:p>
-    <w:bookmarkEnd w:id="21"/>
-    <w:bookmarkStart w:id="23" w:name="re-structuring-bio-database"/>
+    <w:bookmarkEnd w:id="24"/>
+    <w:bookmarkStart w:id="26" w:name="re-structuring-bio-database"/>
     <w:p>
       <w:pPr>
         <w:pStyle w:val="1"/>
       </w:pPr>
+      <w:r>
+        <w:rPr>
+          <w:rStyle w:val="SectionNumber"/>
+        </w:rPr>
+        <w:t xml:space="preserve">2</w:t>
+      </w:r>
+      <w:r>
+        <w:tab/>
+      </w:r>
       <w:r>
         <w:rPr>
           <w:bCs/>
@@ -340,11 +314,20 @@
         <w:t xml:space="preserve">Re-structuring bio-database</w:t>
       </w:r>
     </w:p>
-    <w:bookmarkStart w:id="22" w:name="X9fbb63468d5ced8f413d5a4018a5aeb8f5bbc84"/>
+    <w:bookmarkStart w:id="25" w:name="X9fbb63468d5ced8f413d5a4018a5aeb8f5bbc84"/>
     <w:p>
       <w:pPr>
         <w:pStyle w:val="2"/>
       </w:pPr>
+      <w:r>
+        <w:rPr>
+          <w:rStyle w:val="SectionNumber"/>
+        </w:rPr>
+        <w:t xml:space="preserve">2.1</w:t>
+      </w:r>
+      <w:r>
+        <w:tab/>
+      </w:r>
       <w:r>
         <w:rPr>
           <w:iCs/>
@@ -578,6 +561,15 @@
       </w:r>
       <w:r>
         <w:rPr>
+          <w:rStyle w:val="CommentTok"/>
+        </w:rPr>
+        <w:t xml:space="preserve"># if on Ubuntu, the driver setting is in /etc/odbcinst.ini, e.g. driver={ODBC Driver 18 for SQL Server}</w:t>
+      </w:r>
+      <w:r>
+        <w:br/>
+      </w:r>
+      <w:r>
+        <w:rPr>
           <w:rStyle w:val="FunctionTok"/>
         </w:rPr>
         <w:t xml:space="preserve">library</w:t>
@@ -588,98 +580,140 @@
         </w:rPr>
         <w:t xml:space="preserve">(RODBC)</w:t>
       </w:r>
+    </w:p>
+    <w:p>
+      <w:pPr>
+        <w:pStyle w:val="SourceCode"/>
+      </w:pPr>
+      <w:r>
+        <w:rPr>
+          <w:rStyle w:val="VerbatimChar"/>
+        </w:rPr>
+        <w:t xml:space="preserve">## Warning: package 'RODBC' was built under R version 4.1.1</w:t>
+      </w:r>
+    </w:p>
+    <w:p>
+      <w:pPr>
+        <w:pStyle w:val="SourceCode"/>
+      </w:pPr>
+      <w:r>
+        <w:rPr>
+          <w:rStyle w:val="NormalTok"/>
+        </w:rPr>
+        <w:t xml:space="preserve">ms_conn </w:t>
+      </w:r>
+      <w:r>
+        <w:rPr>
+          <w:rStyle w:val="OtherTok"/>
+        </w:rPr>
+        <w:t xml:space="preserve">&lt;-</w:t>
+      </w:r>
+      <w:r>
+        <w:rPr>
+          <w:rStyle w:val="NormalTok"/>
+        </w:rPr>
+        <w:t xml:space="preserve"> </w:t>
+      </w:r>
+      <w:r>
+        <w:rPr>
+          <w:rStyle w:val="FunctionTok"/>
+        </w:rPr>
+        <w:t xml:space="preserve">odbcDriverConnect</w:t>
+      </w:r>
+      <w:r>
+        <w:rPr>
+          <w:rStyle w:val="NormalTok"/>
+        </w:rPr>
+        <w:t xml:space="preserve">(</w:t>
+      </w:r>
+      <w:r>
+        <w:rPr>
+          <w:rStyle w:val="FunctionTok"/>
+        </w:rPr>
+        <w:t xml:space="preserve">paste0</w:t>
+      </w:r>
+      <w:r>
+        <w:rPr>
+          <w:rStyle w:val="NormalTok"/>
+        </w:rPr>
+        <w:t xml:space="preserve">(</w:t>
+      </w:r>
+      <w:r>
+        <w:rPr>
+          <w:rStyle w:val="StringTok"/>
+        </w:rPr>
+        <w:t xml:space="preserve">'driver={SQL Server};server='</w:t>
+      </w:r>
+      <w:r>
+        <w:rPr>
+          <w:rStyle w:val="NormalTok"/>
+        </w:rPr>
+        <w:t xml:space="preserve">, sqlServerHost,  </w:t>
+      </w:r>
+      <w:r>
+        <w:rPr>
+          <w:rStyle w:val="StringTok"/>
+        </w:rPr>
+        <w:t xml:space="preserve">';database='</w:t>
+      </w:r>
+      <w:r>
+        <w:rPr>
+          <w:rStyle w:val="NormalTok"/>
+        </w:rPr>
+        <w:t xml:space="preserve">, sqlServerDB, </w:t>
+      </w:r>
+      <w:r>
+        <w:rPr>
+          <w:rStyle w:val="StringTok"/>
+        </w:rPr>
+        <w:t xml:space="preserve">';uid='</w:t>
+      </w:r>
+      <w:r>
+        <w:rPr>
+          <w:rStyle w:val="NormalTok"/>
+        </w:rPr>
+        <w:t xml:space="preserve">, sqlServerUser, </w:t>
+      </w:r>
+      <w:r>
+        <w:rPr>
+          <w:rStyle w:val="StringTok"/>
+        </w:rPr>
+        <w:t xml:space="preserve">';pwd='</w:t>
+      </w:r>
+      <w:r>
+        <w:rPr>
+          <w:rStyle w:val="NormalTok"/>
+        </w:rPr>
+        <w:t xml:space="preserve">, sqlServerPass))</w:t>
+      </w:r>
+    </w:p>
+    <w:p>
+      <w:pPr>
+        <w:pStyle w:val="SourceCode"/>
+      </w:pPr>
+      <w:r>
+        <w:rPr>
+          <w:rStyle w:val="VerbatimChar"/>
+        </w:rPr>
+        <w:t xml:space="preserve">## Warning in odbcDriverConnect(paste0("driver={SQL Server};server=",</w:t>
+      </w:r>
       <w:r>
         <w:br/>
       </w:r>
       <w:r>
         <w:rPr>
-          <w:rStyle w:val="NormalTok"/>
-        </w:rPr>
-        <w:t xml:space="preserve">ms_conn </w:t>
-      </w:r>
-      <w:r>
-        <w:rPr>
-          <w:rStyle w:val="OtherTok"/>
-        </w:rPr>
-        <w:t xml:space="preserve">&lt;-</w:t>
-      </w:r>
-      <w:r>
-        <w:rPr>
-          <w:rStyle w:val="NormalTok"/>
-        </w:rPr>
-        <w:t xml:space="preserve"> </w:t>
-      </w:r>
-      <w:r>
-        <w:rPr>
-          <w:rStyle w:val="FunctionTok"/>
-        </w:rPr>
-        <w:t xml:space="preserve">odbcDriverConnect</w:t>
-      </w:r>
-      <w:r>
-        <w:rPr>
-          <w:rStyle w:val="NormalTok"/>
-        </w:rPr>
-        <w:t xml:space="preserve">(</w:t>
-      </w:r>
-      <w:r>
-        <w:rPr>
-          <w:rStyle w:val="FunctionTok"/>
-        </w:rPr>
-        <w:t xml:space="preserve">paste0</w:t>
-      </w:r>
-      <w:r>
-        <w:rPr>
-          <w:rStyle w:val="NormalTok"/>
-        </w:rPr>
-        <w:t xml:space="preserve">(</w:t>
-      </w:r>
-      <w:r>
-        <w:rPr>
-          <w:rStyle w:val="StringTok"/>
-        </w:rPr>
-        <w:t xml:space="preserve">'driver={ODBC Driver 18 for SQL Server};server='</w:t>
-      </w:r>
-      <w:r>
-        <w:rPr>
-          <w:rStyle w:val="NormalTok"/>
-        </w:rPr>
-        <w:t xml:space="preserve">, sqlServerHost,  </w:t>
-      </w:r>
-      <w:r>
-        <w:rPr>
-          <w:rStyle w:val="StringTok"/>
-        </w:rPr>
-        <w:t xml:space="preserve">';database='</w:t>
-      </w:r>
-      <w:r>
-        <w:rPr>
-          <w:rStyle w:val="NormalTok"/>
-        </w:rPr>
-        <w:t xml:space="preserve">, sqlServerDB, </w:t>
-      </w:r>
-      <w:r>
-        <w:rPr>
-          <w:rStyle w:val="StringTok"/>
-        </w:rPr>
-        <w:t xml:space="preserve">';uid='</w:t>
-      </w:r>
-      <w:r>
-        <w:rPr>
-          <w:rStyle w:val="NormalTok"/>
-        </w:rPr>
-        <w:t xml:space="preserve">, sqlServerUser, </w:t>
-      </w:r>
-      <w:r>
-        <w:rPr>
-          <w:rStyle w:val="StringTok"/>
-        </w:rPr>
-        <w:t xml:space="preserve">';pwd='</w:t>
-      </w:r>
-      <w:r>
-        <w:rPr>
-          <w:rStyle w:val="NormalTok"/>
-        </w:rPr>
-        <w:t xml:space="preserve">, sqlServerPass))</w:t>
+          <w:rStyle w:val="VerbatimChar"/>
+        </w:rPr>
+        <w:t xml:space="preserve">## sqlServerHost, : [RODBC] ERROR: state 08001, code 17, message [Microsoft][ODBC</w:t>
+      </w:r>
+      <w:r>
+        <w:br/>
+      </w:r>
+      <w:r>
+        <w:rPr>
+          <w:rStyle w:val="VerbatimChar"/>
+        </w:rPr>
+        <w:t xml:space="preserve">## SQL Server Driver][DBNETLIB]SQL Server 不存在或拒絕存取。</w:t>
       </w:r>
     </w:p>
     <w:p>
@@ -690,7 +724,7 @@
         <w:rPr>
           <w:rStyle w:val="VerbatimChar"/>
         </w:rPr>
-        <w:t xml:space="preserve">## Warning in odbcDriverConnect(paste0("driver={ODBC Driver 18 for SQL</w:t>
+        <w:t xml:space="preserve">## Warning in odbcDriverConnect(paste0("driver={SQL Server};server=",</w:t>
       </w:r>
       <w:r>
         <w:br/>
@@ -699,7 +733,7 @@
         <w:rPr>
           <w:rStyle w:val="VerbatimChar"/>
         </w:rPr>
-        <w:t xml:space="preserve">## Server};server=", : [RODBC] ERROR: state 08001, code -1, message [Microsoft]</w:t>
+        <w:t xml:space="preserve">## sqlServerHost, : [RODBC] ERROR: state 01000, code 2, message [Microsoft][ODBC</w:t>
       </w:r>
       <w:r>
         <w:br/>
@@ -708,7 +742,18 @@
         <w:rPr>
           <w:rStyle w:val="VerbatimChar"/>
         </w:rPr>
-        <w:t xml:space="preserve">## [ODBC Driver 18 for SQL Server]SSL Provider: [error:1425F102:SSL</w:t>
+        <w:t xml:space="preserve">## SQL Server Driver][DBNETLIB]ConnectionOpen (Connect()).</w:t>
+      </w:r>
+    </w:p>
+    <w:p>
+      <w:pPr>
+        <w:pStyle w:val="SourceCode"/>
+      </w:pPr>
+      <w:r>
+        <w:rPr>
+          <w:rStyle w:val="VerbatimChar"/>
+        </w:rPr>
+        <w:t xml:space="preserve">## Warning in odbcDriverConnect(paste0("driver={SQL Server};server=",</w:t>
       </w:r>
       <w:r>
         <w:br/>
@@ -717,74 +762,15 @@
         <w:rPr>
           <w:rStyle w:val="VerbatimChar"/>
         </w:rPr>
-        <w:t xml:space="preserve">## routines:ssl_choose_client_version:unsupported protocol][error:140B40C7:SSL</w:t>
-      </w:r>
-      <w:r>
-        <w:br/>
-      </w:r>
-      <w:r>
-        <w:rPr>
-          <w:rStyle w:val="VerbatimChar"/>
-        </w:rPr>
-        <w:t xml:space="preserve">## routines:SSL_do_handshake:peer did not return a certificate]</w:t>
-      </w:r>
-    </w:p>
-    <w:p>
-      <w:pPr>
-        <w:pStyle w:val="SourceCode"/>
-      </w:pPr>
-      <w:r>
-        <w:rPr>
-          <w:rStyle w:val="VerbatimChar"/>
-        </w:rPr>
-        <w:t xml:space="preserve">## Warning in odbcDriverConnect(paste0("driver={ODBC Driver 18 for SQL</w:t>
-      </w:r>
-      <w:r>
-        <w:br/>
-      </w:r>
-      <w:r>
-        <w:rPr>
-          <w:rStyle w:val="VerbatimChar"/>
-        </w:rPr>
-        <w:t xml:space="preserve">## Server};server=", : [RODBC] ERROR: state 08001, code -1, message [Microsoft]</w:t>
-      </w:r>
-      <w:r>
-        <w:br/>
-      </w:r>
-      <w:r>
-        <w:rPr>
-          <w:rStyle w:val="VerbatimChar"/>
-        </w:rPr>
-        <w:t xml:space="preserve">## [ODBC Driver 18 for SQL Server]Client unable to establish connection</w:t>
-      </w:r>
-    </w:p>
-    <w:p>
-      <w:pPr>
-        <w:pStyle w:val="SourceCode"/>
-      </w:pPr>
-      <w:r>
-        <w:rPr>
-          <w:rStyle w:val="VerbatimChar"/>
-        </w:rPr>
-        <w:t xml:space="preserve">## Warning in odbcDriverConnect(paste0("driver={ODBC Driver 18 for SQL</w:t>
-      </w:r>
-      <w:r>
-        <w:br/>
-      </w:r>
-      <w:r>
-        <w:rPr>
-          <w:rStyle w:val="VerbatimChar"/>
-        </w:rPr>
-        <w:t xml:space="preserve">## Server};server=", : ODBC connection failed</w:t>
-      </w:r>
-    </w:p>
-    <w:bookmarkEnd w:id="22"/>
-    <w:bookmarkEnd w:id="23"/>
-    <w:sectPr xmlns:w="http://schemas.openxmlformats.org/wordprocessingml/2006/main">
-      <w:pgMar w:header="720" w:bottom="1800" w:top="1800" w:right="720" w:left="720" w:footer="720" w:gutter="720"/>
-      <w:pgSz w:h="16848" w:w="11952" w:orient="portrait"/>
-      <w:type w:val="continuous"/>
-      <w:cols/>
+        <w:t xml:space="preserve">## sqlServerHost, : ODBC connection failed</w:t>
+      </w:r>
+    </w:p>
+    <w:bookmarkEnd w:id="25"/>
+    <w:bookmarkEnd w:id="26"/>
+    <w:sectPr>
+      <w:pgSz w:h="15840" w:w="12240"/>
+      <w:pgMar w:bottom="1440" w:footer="720" w:gutter="0" w:header="720" w:left="1800" w:right="1800" w:top="1440"/>
+      <w:cols w:space="720"/>
     </w:sectPr>
   </w:body>
 </w:document>

</xml_diff>

<commit_message>
try officedown table extract to word
</commit_message>
<xml_diff>
--- a/API_doc/tech/introduction.docx
+++ b/API_doc/tech/introduction.docx
@@ -125,7 +125,7 @@
         <w:pStyle w:val="a7"/>
       </w:pPr>
       <w:r>
-        <w:t xml:space="preserve">2022-02-23</w:t>
+        <w:t xml:space="preserve">2022-02-28</w:t>
       </w:r>
     </w:p>
     <w:sdt>
@@ -154,8 +154,28 @@
         </w:p>
       </w:sdtContent>
     </w:sdt>
-    <w:bookmarkStart w:id="24" w:name="introduction"/>
     <w:p>
+      <w:pPr/>
+      <w:r xmlns:w="http://schemas.openxmlformats.org/wordprocessingml/2006/main" xmlns:wp="http://schemas.openxmlformats.org/drawingml/2006/wordprocessingDrawing" xmlns:r="http://schemas.openxmlformats.org/officeDocument/2006/relationships" xmlns:w14="http://schemas.microsoft.com/office/word/2010/wordml">
+        <w:rPr/>
+        <w:fldChar w:fldCharType="begin" w:dirty="true"/>
+      </w:r>
+      <w:r xmlns:w="http://schemas.openxmlformats.org/wordprocessingml/2006/main" xmlns:wp="http://schemas.openxmlformats.org/drawingml/2006/wordprocessingDrawing" xmlns:r="http://schemas.openxmlformats.org/officeDocument/2006/relationships" xmlns:w14="http://schemas.microsoft.com/office/word/2010/wordml">
+        <w:rPr/>
+        <w:instrText xml:space="preserve" w:dirty="true">TOC \o "1-2" \h \z \u</w:instrText>
+      </w:r>
+      <w:r xmlns:w="http://schemas.openxmlformats.org/wordprocessingml/2006/main" xmlns:wp="http://schemas.openxmlformats.org/drawingml/2006/wordprocessingDrawing" xmlns:r="http://schemas.openxmlformats.org/officeDocument/2006/relationships" xmlns:w14="http://schemas.microsoft.com/office/word/2010/wordml">
+        <w:rPr/>
+        <w:fldChar w:fldCharType="end" w:dirty="true"/>
+      </w:r>
+    </w:p>
+    <w:p>
+      <w:r>
+        <w:br w:type="page"/>
+      </w:r>
+    </w:p>
+    <w:bookmarkStart w:id="22" w:name="introduction"/>
+    <w:p>
       <w:pPr>
         <w:pStyle w:val="1"/>
       </w:pPr>
@@ -170,6 +190,24 @@
       </w:r>
       <w:r>
         <w:t xml:space="preserve">Introduction</w:t>
+      </w:r>
+    </w:p>
+    <w:bookmarkStart w:id="21" w:name="X5a8749b15af83c2ef5ad50c76963d8938339e9c"/>
+    <w:p>
+      <w:pPr>
+        <w:pStyle w:val="2"/>
+      </w:pPr>
+      <w:r>
+        <w:rPr>
+          <w:rStyle w:val="SectionNumber"/>
+        </w:rPr>
+        <w:t xml:space="preserve">1.1</w:t>
+      </w:r>
+      <w:r>
+        <w:tab/>
+      </w:r>
+      <w:r>
+        <w:t xml:space="preserve">An infrastructure for information services of ODB’s bio-database</w:t>
       </w:r>
     </w:p>
     <w:p>
@@ -219,9 +257,20 @@
       <w:r>
         <w:t xml:space="preserve"> </w:t>
       </w:r>
-      <w:r>
-        <w:t xml:space="preserve">1.1</w:t>
-      </w:r>
+      <w:hyperlink w:anchor="fig-webapi">
+        <w:r xmlns:w="http://schemas.openxmlformats.org/wordprocessingml/2006/main" xmlns:wp="http://schemas.openxmlformats.org/drawingml/2006/wordprocessingDrawing" xmlns:r="http://schemas.openxmlformats.org/officeDocument/2006/relationships" xmlns:w14="http://schemas.microsoft.com/office/word/2010/wordml">
+          <w:rPr/>
+          <w:fldChar w:fldCharType="begin" w:dirty="true"/>
+        </w:r>
+        <w:r xmlns:w="http://schemas.openxmlformats.org/wordprocessingml/2006/main" xmlns:wp="http://schemas.openxmlformats.org/drawingml/2006/wordprocessingDrawing" xmlns:r="http://schemas.openxmlformats.org/officeDocument/2006/relationships" xmlns:w14="http://schemas.microsoft.com/office/word/2010/wordml">
+          <w:rPr/>
+          <w:instrText xml:space="preserve" w:dirty="true"> REF fig-webapi \h</w:instrText>
+        </w:r>
+        <w:r xmlns:w="http://schemas.openxmlformats.org/wordprocessingml/2006/main" xmlns:wp="http://schemas.openxmlformats.org/drawingml/2006/wordprocessingDrawing" xmlns:r="http://schemas.openxmlformats.org/officeDocument/2006/relationships" xmlns:w14="http://schemas.microsoft.com/office/word/2010/wordml">
+          <w:rPr/>
+          <w:fldChar w:fldCharType="end" w:dirty="true"/>
+        </w:r>
+      </w:hyperlink>
       <w:r>
         <w:t xml:space="preserve">) with authority management. On the other hand, API can also provide open-access methods for public information compiled from the bio-database (public APIs).</w:t>
       </w:r>
@@ -233,25 +282,30 @@
     </w:p>
     <w:p>
       <w:pPr>
-        <w:pStyle w:val="CaptionedFigure"/>
-      </w:pPr>
-      <w:r>
-        <w:drawing>
-          <wp:inline>
-            <wp:extent cx="5467989" cy="2246110"/>
-            <wp:effectExtent b="0" l="0" r="0" t="0"/>
-            <wp:docPr descr="Fig. 1.1: Simplified schematic for web API of the bio-database" title="" id="22" name="Picture"/>
-            <a:graphic>
+        <w:jc w:val="center"/>
+        <w:pStyle w:val="a"/>
+      </w:pPr>
+      <w:r>
+        <w:rPr/>
+        <w:drawing xmlns:r="http://schemas.openxmlformats.org/officeDocument/2006/relationships">
+          <wp:inline distT="0" distB="0" distL="0" distR="0">
+            <wp:extent cx="4572000" cy="3657600"/>
+            <wp:docPr id="1" name="" descr=""/>
+            <wp:cNvGraphicFramePr>
+              <a:graphicFrameLocks xmlns:a="http://schemas.openxmlformats.org/drawingml/2006/main" noChangeAspect="1"/>
+            </wp:cNvGraphicFramePr>
+            <a:graphic xmlns:a="http://schemas.openxmlformats.org/drawingml/2006/main">
               <a:graphicData uri="http://schemas.openxmlformats.org/drawingml/2006/picture">
-                <pic:pic>
+                <pic:pic xmlns:pic="http://schemas.openxmlformats.org/drawingml/2006/picture">
                   <pic:nvPicPr>
-                    <pic:cNvPr descr="img/api_webapp01x.png" id="23" name="Picture"/>
+                    <pic:cNvPr id="2" name=""/>
                     <pic:cNvPicPr>
-                      <a:picLocks noChangeArrowheads="1" noChangeAspect="1"/>
+                      <a:picLocks noChangeAspect="1" noChangeArrowheads="1"/>
                     </pic:cNvPicPr>
                   </pic:nvPicPr>
                   <pic:blipFill>
-                    <a:blip r:embed="rId21"/>
+                    <a:blip r:embed="rId9"/>
+                    <a:srcRect/>
                     <a:stretch>
                       <a:fillRect/>
                     </a:stretch>
@@ -259,17 +313,12 @@
                   <pic:spPr bwMode="auto">
                     <a:xfrm>
                       <a:off x="0" y="0"/>
-                      <a:ext cx="5467989" cy="2246110"/>
+                      <a:ext cx="63500" cy="50800"/>
                     </a:xfrm>
                     <a:prstGeom prst="rect">
                       <a:avLst/>
                     </a:prstGeom>
                     <a:noFill/>
-                    <a:ln w="9525">
-                      <a:noFill/>
-                      <a:headEnd/>
-                      <a:tailEnd/>
-                    </a:ln>
                   </pic:spPr>
                 </pic:pic>
               </a:graphicData>
@@ -283,224 +332,58 @@
         <w:pStyle w:val="ImageCaption"/>
       </w:pPr>
       <w:r>
-        <w:t xml:space="preserve">Fig. 1.1: Simplified schematic for web API of the bio-database</w:t>
+        <w:t xml:space="preserve">Fig.</w:t>
+      </w:r>
+      <w:r>
+        <w:t xml:space="preserve"> </w:t>
+      </w:r>
+      <w:bookmarkStart w:id="6d6e6790-d5ad-456b-8760-3e6c010d739a" w:name="fig-webapi"/>
+      <w:r xmlns:w="http://schemas.openxmlformats.org/wordprocessingml/2006/main" xmlns:wp="http://schemas.openxmlformats.org/drawingml/2006/wordprocessingDrawing" xmlns:r="http://schemas.openxmlformats.org/officeDocument/2006/relationships" xmlns:w14="http://schemas.microsoft.com/office/word/2010/wordml">
+        <w:rPr/>
+        <w:fldChar w:fldCharType="begin" w:dirty="true"/>
+      </w:r>
+      <w:r xmlns:w="http://schemas.openxmlformats.org/wordprocessingml/2006/main" xmlns:wp="http://schemas.openxmlformats.org/drawingml/2006/wordprocessingDrawing" xmlns:r="http://schemas.openxmlformats.org/officeDocument/2006/relationships" xmlns:w14="http://schemas.microsoft.com/office/word/2010/wordml">
+        <w:rPr/>
+        <w:instrText xml:space="preserve" w:dirty="true">STYLEREF 1 \s</w:instrText>
+      </w:r>
+      <w:r xmlns:w="http://schemas.openxmlformats.org/wordprocessingml/2006/main" xmlns:wp="http://schemas.openxmlformats.org/drawingml/2006/wordprocessingDrawing" xmlns:r="http://schemas.openxmlformats.org/officeDocument/2006/relationships" xmlns:w14="http://schemas.microsoft.com/office/word/2010/wordml">
+        <w:rPr/>
+        <w:fldChar w:fldCharType="end" w:dirty="true"/>
+      </w:r>
+      <w:r>
+        <w:t xml:space="preserve">.</w:t>
+      </w:r>
+      <w:r>
+        <w:rPr/>
+        <w:t xml:space="preserve"/>
+      </w:r>
+      <w:r xmlns:w="http://schemas.openxmlformats.org/wordprocessingml/2006/main" xmlns:wp="http://schemas.openxmlformats.org/drawingml/2006/wordprocessingDrawing" xmlns:r="http://schemas.openxmlformats.org/officeDocument/2006/relationships" xmlns:w14="http://schemas.microsoft.com/office/word/2010/wordml">
+        <w:rPr/>
+        <w:fldChar w:fldCharType="begin" w:dirty="true"/>
+      </w:r>
+      <w:r xmlns:w="http://schemas.openxmlformats.org/wordprocessingml/2006/main" xmlns:wp="http://schemas.openxmlformats.org/drawingml/2006/wordprocessingDrawing" xmlns:r="http://schemas.openxmlformats.org/officeDocument/2006/relationships" xmlns:w14="http://schemas.microsoft.com/office/word/2010/wordml">
+        <w:rPr/>
+        <w:instrText xml:space="preserve" w:dirty="true">SEQ fig \* Arabic \r 1</w:instrText>
+      </w:r>
+      <w:r xmlns:w="http://schemas.openxmlformats.org/wordprocessingml/2006/main" xmlns:wp="http://schemas.openxmlformats.org/drawingml/2006/wordprocessingDrawing" xmlns:r="http://schemas.openxmlformats.org/officeDocument/2006/relationships" xmlns:w14="http://schemas.microsoft.com/office/word/2010/wordml">
+        <w:rPr/>
+        <w:fldChar w:fldCharType="end" w:dirty="true"/>
+      </w:r>
+      <w:r>
+        <w:t xml:space="preserve"/>
+      </w:r>
+      <w:bookmarkEnd w:id="6d6e6790-d5ad-456b-8760-3e6c010d739a"/>
+      <w:r>
+        <w:t xml:space="preserve"> </w:t>
+      </w:r>
+      <w:r>
+        <w:t xml:space="preserve">Simplified schematic for web API of the bio-database</w:t>
       </w:r>
     </w:p>
     <w:p>
-      <w:r>
-        <w:br w:type="page"/>
-      </w:r>
-    </w:p>
-    <w:bookmarkEnd w:id="24"/>
-    <w:bookmarkStart w:id="26" w:name="re-structuring-bio-database"/>
-    <w:p>
-      <w:pPr>
-        <w:pStyle w:val="1"/>
-      </w:pPr>
-      <w:r>
-        <w:rPr>
-          <w:rStyle w:val="SectionNumber"/>
-        </w:rPr>
-        <w:t xml:space="preserve">2</w:t>
-      </w:r>
-      <w:r>
-        <w:tab/>
-      </w:r>
-      <w:r>
-        <w:rPr>
-          <w:bCs/>
-          <w:b/>
-        </w:rPr>
-        <w:t xml:space="preserve">Re-structuring bio-database</w:t>
-      </w:r>
-    </w:p>
-    <w:bookmarkStart w:id="25" w:name="X9fbb63468d5ced8f413d5a4018a5aeb8f5bbc84"/>
-    <w:p>
-      <w:pPr>
-        <w:pStyle w:val="2"/>
-      </w:pPr>
-      <w:r>
-        <w:rPr>
-          <w:rStyle w:val="SectionNumber"/>
-        </w:rPr>
-        <w:t xml:space="preserve">2.1</w:t>
-      </w:r>
-      <w:r>
-        <w:tab/>
-      </w:r>
-      <w:r>
-        <w:rPr>
-          <w:iCs/>
-          <w:i/>
-        </w:rPr>
-        <w:t xml:space="preserve">Mutating a new bio-database on PostgreSQL</w:t>
-      </w:r>
-    </w:p>
-    <w:p>
-      <w:pPr>
-        <w:pStyle w:val="FirstParagraph"/>
-      </w:pPr>
-      <w:r>
-        <w:t xml:space="preserve">The bio-database of ODB had been constructed since 2009 and completely set-up on Microsoft SQL Server since 2015. The data curation is basically done by a Microsoft C# program. These protocols of data curation was documented in 圖輯. For developing an open cross-platform framework for web APIs of bio-database, first, we mutated a bio-database on PostgreSQL, i.e., exported from SQL Server, and then re-imported to a new database by using PostgreSQL.</w:t>
-      </w:r>
-    </w:p>
-    <w:p>
       <w:pPr>
         <w:pStyle w:val="a0"/>
       </w:pPr>
-    </w:p>
-    <w:p>
-      <w:pPr>
-        <w:pStyle w:val="box1main"/>
-      </w:pPr>
-      <w:r>
-        <w:t xml:space="preserve">Box2.1</w:t>
-      </w:r>
-    </w:p>
-    <w:p>
-      <w:pPr>
-        <w:pStyle w:val="box1sect"/>
-      </w:pPr>
-      <w:r>
-        <w:t xml:space="preserve">Why not just use original Microsoft SQL Server as backend database for developing APIs of bio-database?</w:t>
-      </w:r>
-    </w:p>
-    <w:p>
-      <w:pPr>
-        <w:pStyle w:val="box1"/>
-      </w:pPr>
-      <w:r>
-        <w:t xml:space="preserve">✓ SQL Server is a commercial software with annual license fees.</w:t>
-      </w:r>
-    </w:p>
-    <w:p>
-      <w:pPr>
-        <w:pStyle w:val="box1"/>
-      </w:pPr>
-      <w:r>
-        <w:t xml:space="preserve">✓ SQL Server is suited for the Microsoft Server based framework, but not for an open cross-platform framework.</w:t>
-      </w:r>
-    </w:p>
-    <w:p>
-      <w:pPr>
-        <w:pStyle w:val="box1sect"/>
-      </w:pPr>
-      <w:r>
-        <w:t xml:space="preserve">Why choose PostgreSQL?</w:t>
-      </w:r>
-    </w:p>
-    <w:p>
-      <w:pPr>
-        <w:pStyle w:val="box1"/>
-      </w:pPr>
-      <w:r>
-        <w:t xml:space="preserve">✓ PostgreSQL is a powerful open-source object-relational database systems.</w:t>
-      </w:r>
-    </w:p>
-    <w:p>
-      <w:pPr>
-        <w:pStyle w:val="box1"/>
-      </w:pPr>
-      <w:r>
-        <w:t xml:space="preserve">✓ PostgreSQL can be well integrated in Geographic Information System (GIS) applications by its PostGIS extension.</w:t>
-      </w:r>
-      <w:r>
-        <w:t xml:space="preserve"> </w:t>
-      </w:r>
-      <w:r>
-        <w:t xml:space="preserve">- It’s an important reason why we choose PostgreSQL. Most of APIs in ODB are used to develop GIS related applications.</w:t>
-      </w:r>
-    </w:p>
-    <w:p>
-      <w:pPr>
-        <w:pStyle w:val="a0"/>
-      </w:pPr>
-    </w:p>
-    <w:p>
-      <w:pPr>
-        <w:pStyle w:val="a0"/>
-      </w:pPr>
-      <w:r>
-        <w:t xml:space="preserve">As a backend database for API in production, we do not need some columns of variables originally in SQL Server (Fig. 2a) that used to remark some quality control (QC) issues. So when mutating the bio-database on PostgreSQL, we also did some simplifications for database schema (Fig. 2b). Roughly speaking, we left the</w:t>
-      </w:r>
-      <w:r>
-        <w:t xml:space="preserve"> </w:t>
-      </w:r>
-      <w:r>
-        <w:t xml:space="preserve">“</w:t>
-      </w:r>
-      <w:r>
-        <w:t xml:space="preserve">remark_xxx</w:t>
-      </w:r>
-      <w:r>
-        <w:t xml:space="preserve">”</w:t>
-      </w:r>
-      <w:r>
-        <w:t xml:space="preserve"> </w:t>
-      </w:r>
-      <w:r>
-        <w:t xml:space="preserve">or</w:t>
-      </w:r>
-      <w:r>
-        <w:t xml:space="preserve"> </w:t>
-      </w:r>
-      <w:r>
-        <w:t xml:space="preserve">“</w:t>
-      </w:r>
-      <w:r>
-        <w:t xml:space="preserve">flag_xxx</w:t>
-      </w:r>
-      <w:r>
-        <w:t xml:space="preserve">”</w:t>
-      </w:r>
-      <w:r>
-        <w:t xml:space="preserve"> </w:t>
-      </w:r>
-      <w:r>
-        <w:t xml:space="preserve">columns in SQL Server only, and in PostgreSQL, re-arranged the tables to make frequently-used variables more easily be accessed in table</w:t>
-      </w:r>
-      <w:r>
-        <w:t xml:space="preserve"> </w:t>
-      </w:r>
-      <w:r>
-        <w:t xml:space="preserve">“</w:t>
-      </w:r>
-      <w:r>
-        <w:t xml:space="preserve">cast_site</w:t>
-      </w:r>
-      <w:r>
-        <w:t xml:space="preserve">”</w:t>
-      </w:r>
-      <w:r>
-        <w:t xml:space="preserve"> </w:t>
-      </w:r>
-      <w:r>
-        <w:t xml:space="preserve">(site information) and</w:t>
-      </w:r>
-      <w:r>
-        <w:t xml:space="preserve"> </w:t>
-      </w:r>
-      <w:r>
-        <w:t xml:space="preserve">“</w:t>
-      </w:r>
-      <w:r>
-        <w:t xml:space="preserve">taxa_data</w:t>
-      </w:r>
-      <w:r>
-        <w:t xml:space="preserve">”</w:t>
-      </w:r>
-      <w:r>
-        <w:t xml:space="preserve"> </w:t>
-      </w:r>
-      <w:r>
-        <w:t xml:space="preserve">(abundance data of taxonomic groups). Another important modification is to construct classification of taxonomic groups in table ’taxon_group” that can help us in analytical statistics among taxonomic groups when using bio-database data. The major parts of schema for bio-database on PostgreSQL include:</w:t>
-      </w:r>
-      <w:r>
-        <w:t xml:space="preserve"> </w:t>
-      </w:r>
-      <w:r>
-        <w:t xml:space="preserve">taxon_group:</w:t>
-      </w:r>
     </w:p>
     <w:p>
       <w:pPr>
@@ -510,7 +393,25 @@
         </w:numPr>
       </w:pPr>
       <w:r>
-        <w:t xml:space="preserve">cast_site:</w:t>
+        <w:t xml:space="preserve">Don’t reinvent the wheel: ODB’s information services should be focused on problem solving.</w:t>
+      </w:r>
+      <w:r>
+        <w:t xml:space="preserve"> </w:t>
+      </w:r>
+      <w:r>
+        <w:t xml:space="preserve">“</w:t>
+      </w:r>
+      <w:r>
+        <w:t xml:space="preserve">Don’t reinvent the wheel</w:t>
+      </w:r>
+      <w:r>
+        <w:t xml:space="preserve">”</w:t>
+      </w:r>
+      <w:r>
+        <w:t xml:space="preserve"> </w:t>
+      </w:r>
+      <w:r>
+        <w:t xml:space="preserve">here means use existing, proven, and open source software (OSS) to get solutions. There are many OSS packages in data manipulation, data visualization, database-engine wrapper, Geographic Information System (GIS) processing, and statistics which are the major fields of data science that used for ecological applications. To be able to add these OSS packages upon the infrastructure in a more flexible way facilitate us to bring ideas into practice.</w:t>
       </w:r>
     </w:p>
     <w:p>
@@ -521,7 +422,7 @@
         </w:numPr>
       </w:pPr>
       <w:r>
-        <w:t xml:space="preserve">c00_cast_tbl:</w:t>
+        <w:t xml:space="preserve">Faster development and deployment: It’s practical to design the infrastructure of ODB’s information services under the premise that most of the researchers are not programmers and no need to have background for database when using the data. But the researchers usually have to demonstrate their ideas, to check data patterns, and to modeling their data more efficiently. That’s why we need to have an infrastructure that is suitable for faster development and deployment.</w:t>
       </w:r>
     </w:p>
     <w:p>
@@ -532,159 +433,276 @@
         </w:numPr>
       </w:pPr>
       <w:r>
-        <w:t xml:space="preserve">t00_taxa_tbl:</w:t>
+        <w:t xml:space="preserve">Scalability, reproducibility, and consistency: To be easier to combine user data with ODB’s data so that the researchers can check data patterns in different scales. It’s also necessary to make the results be reproducible and consistent.</w:t>
       </w:r>
     </w:p>
     <w:p>
       <w:pPr>
+        <w:pStyle w:val="FirstParagraph"/>
+      </w:pPr>
+      <w:r>
+        <w:t xml:space="preserve">We present an infrastructure which may fulfill these requirements for constructing ODB’s information services upon (Fig. 1.2). We use R ()</w:t>
+      </w:r>
+    </w:p>
+    <w:p>
+      <w:r>
+        <w:br w:type="page"/>
+      </w:r>
+    </w:p>
+    <w:bookmarkEnd w:id="21"/>
+    <w:bookmarkEnd w:id="22"/>
+    <w:bookmarkStart w:id="24" w:name="re-structuring-bio-database"/>
+    <w:p>
+      <w:pPr>
+        <w:pStyle w:val="1"/>
+      </w:pPr>
+      <w:r>
+        <w:rPr>
+          <w:rStyle w:val="SectionNumber"/>
+        </w:rPr>
+        <w:t xml:space="preserve">2</w:t>
+      </w:r>
+      <w:r>
+        <w:tab/>
+      </w:r>
+      <w:r>
+        <w:rPr>
+          <w:bCs/>
+          <w:b/>
+        </w:rPr>
+        <w:t xml:space="preserve">Re-structuring bio-database</w:t>
+      </w:r>
+    </w:p>
+    <w:bookmarkStart w:id="23" w:name="X9fbb63468d5ced8f413d5a4018a5aeb8f5bbc84"/>
+    <w:p>
+      <w:pPr>
+        <w:pStyle w:val="2"/>
+      </w:pPr>
+      <w:r>
+        <w:rPr>
+          <w:rStyle w:val="SectionNumber"/>
+        </w:rPr>
+        <w:t xml:space="preserve">2.1</w:t>
+      </w:r>
+      <w:r>
+        <w:tab/>
+      </w:r>
+      <w:r>
+        <w:rPr>
+          <w:iCs/>
+          <w:i/>
+        </w:rPr>
+        <w:t xml:space="preserve">Mutating a new bio-database on PostgreSQL</w:t>
+      </w:r>
+    </w:p>
+    <w:p>
+      <w:pPr>
+        <w:pStyle w:val="FirstParagraph"/>
+      </w:pPr>
+      <w:r>
+        <w:t xml:space="preserve">The bio-database of ODB had been constructed since 2009 and completely set-up on Microsoft SQL Server since 2015. The data curation is basically done by a Microsoft C# program. These protocols of data curation was documented in 圖輯. For developing an open cross-platform framework for web APIs of bio-database, first, we mutated a bio-database on PostgreSQL, i.e., exported from SQL Server, and then re-imported to a new database by using PostgreSQL.</w:t>
+      </w:r>
+    </w:p>
+    <w:p>
+      <w:pPr>
+        <w:pStyle w:val="a0"/>
+      </w:pPr>
+    </w:p>
+    <w:p>
+      <w:pPr>
+        <w:pStyle w:val="box1main"/>
+      </w:pPr>
+      <w:r>
+        <w:t xml:space="preserve">Box2.1</w:t>
+      </w:r>
+    </w:p>
+    <w:p>
+      <w:pPr>
+        <w:pStyle w:val="box1sect"/>
+      </w:pPr>
+      <w:r>
+        <w:t xml:space="preserve">Why not just use original Microsoft SQL Server as backend database for developing APIs of bio-database?</w:t>
+      </w:r>
+    </w:p>
+    <w:p>
+      <w:pPr>
+        <w:pStyle w:val="box1inner"/>
+      </w:pPr>
+      <w:r>
+        <w:t xml:space="preserve">✓ SQL Server is a commercial software with annual license fees.</w:t>
+      </w:r>
+    </w:p>
+    <w:p>
+      <w:pPr>
+        <w:pStyle w:val="box1inner"/>
+      </w:pPr>
+      <w:r>
+        <w:t xml:space="preserve">✓ SQL Server is suited for the Microsoft Server based framework, but not for an open cross-platform framework.</w:t>
+      </w:r>
+    </w:p>
+    <w:p>
+      <w:pPr>
+        <w:pStyle w:val="box1sect"/>
+      </w:pPr>
+      <w:r>
+        <w:t xml:space="preserve">Why choose PostgreSQL?</w:t>
+      </w:r>
+    </w:p>
+    <w:p>
+      <w:pPr>
+        <w:pStyle w:val="box1"/>
+      </w:pPr>
+      <w:r>
+        <w:t xml:space="preserve">✓ PostgreSQL is a powerful open-source object-relational database systems.</w:t>
+      </w:r>
+    </w:p>
+    <w:p>
+      <w:pPr>
+        <w:pStyle w:val="box1"/>
+      </w:pPr>
+      <w:r>
+        <w:t xml:space="preserve">✓ PostgreSQL can be well integrated in Geographic Information System (GIS) applications by its PostGIS extension.</w:t>
+      </w:r>
+      <w:r>
+        <w:t xml:space="preserve"> </w:t>
+      </w:r>
+      <w:r>
+        <w:t xml:space="preserve">- It’s an important reason why we choose PostgreSQL. Most of APIs in ODB are used to develop GIS related applications.</w:t>
+      </w:r>
+    </w:p>
+    <w:p>
+      <w:pPr>
+        <w:pStyle w:val="a0"/>
+      </w:pPr>
+    </w:p>
+    <w:p>
+      <w:pPr>
+        <w:pStyle w:val="a0"/>
+      </w:pPr>
+      <w:r>
+        <w:t xml:space="preserve">As a backend database for API in production, we do not need some columns of variables originally in SQL Server (Fig. 2a) that used to remark some quality control (QC) issues. So when mutating the bio-database on PostgreSQL, we also did some simplifications for database schema (Fig. 2b). Roughly speaking, we left the</w:t>
+      </w:r>
+      <w:r>
+        <w:t xml:space="preserve"> </w:t>
+      </w:r>
+      <w:r>
+        <w:t xml:space="preserve">“</w:t>
+      </w:r>
+      <w:r>
+        <w:t xml:space="preserve">remark_xxx</w:t>
+      </w:r>
+      <w:r>
+        <w:t xml:space="preserve">”</w:t>
+      </w:r>
+      <w:r>
+        <w:t xml:space="preserve"> </w:t>
+      </w:r>
+      <w:r>
+        <w:t xml:space="preserve">or</w:t>
+      </w:r>
+      <w:r>
+        <w:t xml:space="preserve"> </w:t>
+      </w:r>
+      <w:r>
+        <w:t xml:space="preserve">“</w:t>
+      </w:r>
+      <w:r>
+        <w:t xml:space="preserve">flag_xxx</w:t>
+      </w:r>
+      <w:r>
+        <w:t xml:space="preserve">”</w:t>
+      </w:r>
+      <w:r>
+        <w:t xml:space="preserve"> </w:t>
+      </w:r>
+      <w:r>
+        <w:t xml:space="preserve">columns in SQL Server only, and in PostgreSQL, re-arranged the tables to make frequently-used variables more easily be accessed in table</w:t>
+      </w:r>
+      <w:r>
+        <w:t xml:space="preserve"> </w:t>
+      </w:r>
+      <w:r>
+        <w:t xml:space="preserve">“</w:t>
+      </w:r>
+      <w:r>
+        <w:t xml:space="preserve">cast_site</w:t>
+      </w:r>
+      <w:r>
+        <w:t xml:space="preserve">”</w:t>
+      </w:r>
+      <w:r>
+        <w:t xml:space="preserve"> </w:t>
+      </w:r>
+      <w:r>
+        <w:t xml:space="preserve">(site information) and</w:t>
+      </w:r>
+      <w:r>
+        <w:t xml:space="preserve"> </w:t>
+      </w:r>
+      <w:r>
+        <w:t xml:space="preserve">“</w:t>
+      </w:r>
+      <w:r>
+        <w:t xml:space="preserve">taxa_data</w:t>
+      </w:r>
+      <w:r>
+        <w:t xml:space="preserve">”</w:t>
+      </w:r>
+      <w:r>
+        <w:t xml:space="preserve"> </w:t>
+      </w:r>
+      <w:r>
+        <w:t xml:space="preserve">(abundance data of taxonomic groups). Another important modification is to construct classification of taxonomic groups in table ’taxon_group” that can help us in analytical statistics among taxonomic groups when using bio-database data. The major parts of schema for bio-database on PostgreSQL include:</w:t>
+      </w:r>
+      <w:r>
+        <w:t xml:space="preserve"> </w:t>
+      </w:r>
+      <w:r>
+        <w:t xml:space="preserve">taxon_group:</w:t>
+      </w:r>
+    </w:p>
+    <w:p>
+      <w:pPr>
         <w:numPr>
           <w:ilvl w:val="0"/>
-          <w:numId w:val="1001"/>
+          <w:numId w:val="1002"/>
         </w:numPr>
       </w:pPr>
       <w:r>
-        <w:t xml:space="preserve">taxa_data:</w:t>
+        <w:t xml:space="preserve">cast_site:</w:t>
       </w:r>
     </w:p>
     <w:p>
       <w:pPr>
-        <w:pStyle w:val="SourceCode"/>
-      </w:pPr>
-      <w:r>
-        <w:rPr>
-          <w:rStyle w:val="CommentTok"/>
-        </w:rPr>
-        <w:t xml:space="preserve"># NOW in Ubuntu, this driver is not support old SQL Serve 2008 R2. It only works in Windows</w:t>
-      </w:r>
-      <w:r>
-        <w:br/>
-      </w:r>
-      <w:r>
-        <w:rPr>
-          <w:rStyle w:val="CommentTok"/>
-        </w:rPr>
-        <w:t xml:space="preserve"># if on Ubuntu, the driver setting is in /etc/odbcinst.ini, e.g. driver={ODBC Driver 18 for SQL Server}</w:t>
-      </w:r>
-      <w:r>
-        <w:br/>
-      </w:r>
-      <w:r>
-        <w:rPr>
-          <w:rStyle w:val="FunctionTok"/>
-        </w:rPr>
-        <w:t xml:space="preserve">library</w:t>
-      </w:r>
-      <w:r>
-        <w:rPr>
-          <w:rStyle w:val="NormalTok"/>
-        </w:rPr>
-        <w:t xml:space="preserve">(RODBC)</w:t>
+        <w:numPr>
+          <w:ilvl w:val="0"/>
+          <w:numId w:val="1002"/>
+        </w:numPr>
+      </w:pPr>
+      <w:r>
+        <w:t xml:space="preserve">c00_cast_tbl:</w:t>
       </w:r>
     </w:p>
     <w:p>
       <w:pPr>
-        <w:pStyle w:val="SourceCode"/>
-      </w:pPr>
-      <w:r>
-        <w:rPr>
-          <w:rStyle w:val="VerbatimChar"/>
-        </w:rPr>
-        <w:t xml:space="preserve">## Warning: package 'RODBC' was built under R version 4.1.1</w:t>
+        <w:numPr>
+          <w:ilvl w:val="0"/>
+          <w:numId w:val="1002"/>
+        </w:numPr>
+      </w:pPr>
+      <w:r>
+        <w:t xml:space="preserve">t00_taxa_tbl:</w:t>
       </w:r>
     </w:p>
     <w:p>
       <w:pPr>
-        <w:pStyle w:val="SourceCode"/>
-      </w:pPr>
-      <w:r>
-        <w:rPr>
-          <w:rStyle w:val="NormalTok"/>
-        </w:rPr>
-        <w:t xml:space="preserve">ms_conn </w:t>
-      </w:r>
-      <w:r>
-        <w:rPr>
-          <w:rStyle w:val="OtherTok"/>
-        </w:rPr>
-        <w:t xml:space="preserve">&lt;-</w:t>
-      </w:r>
-      <w:r>
-        <w:rPr>
-          <w:rStyle w:val="NormalTok"/>
-        </w:rPr>
-        <w:t xml:space="preserve"> </w:t>
-      </w:r>
-      <w:r>
-        <w:rPr>
-          <w:rStyle w:val="FunctionTok"/>
-        </w:rPr>
-        <w:t xml:space="preserve">odbcDriverConnect</w:t>
-      </w:r>
-      <w:r>
-        <w:rPr>
-          <w:rStyle w:val="NormalTok"/>
-        </w:rPr>
-        <w:t xml:space="preserve">(</w:t>
-      </w:r>
-      <w:r>
-        <w:rPr>
-          <w:rStyle w:val="FunctionTok"/>
-        </w:rPr>
-        <w:t xml:space="preserve">paste0</w:t>
-      </w:r>
-      <w:r>
-        <w:rPr>
-          <w:rStyle w:val="NormalTok"/>
-        </w:rPr>
-        <w:t xml:space="preserve">(</w:t>
-      </w:r>
-      <w:r>
-        <w:rPr>
-          <w:rStyle w:val="StringTok"/>
-        </w:rPr>
-        <w:t xml:space="preserve">'driver={SQL Server};server='</w:t>
-      </w:r>
-      <w:r>
-        <w:rPr>
-          <w:rStyle w:val="NormalTok"/>
-        </w:rPr>
-        <w:t xml:space="preserve">, sqlServerHost,  </w:t>
-      </w:r>
-      <w:r>
-        <w:rPr>
-          <w:rStyle w:val="StringTok"/>
-        </w:rPr>
-        <w:t xml:space="preserve">';database='</w:t>
-      </w:r>
-      <w:r>
-        <w:rPr>
-          <w:rStyle w:val="NormalTok"/>
-        </w:rPr>
-        <w:t xml:space="preserve">, sqlServerDB, </w:t>
-      </w:r>
-      <w:r>
-        <w:rPr>
-          <w:rStyle w:val="StringTok"/>
-        </w:rPr>
-        <w:t xml:space="preserve">';uid='</w:t>
-      </w:r>
-      <w:r>
-        <w:rPr>
-          <w:rStyle w:val="NormalTok"/>
-        </w:rPr>
-        <w:t xml:space="preserve">, sqlServerUser, </w:t>
-      </w:r>
-      <w:r>
-        <w:rPr>
-          <w:rStyle w:val="StringTok"/>
-        </w:rPr>
-        <w:t xml:space="preserve">';pwd='</w:t>
-      </w:r>
-      <w:r>
-        <w:rPr>
-          <w:rStyle w:val="NormalTok"/>
-        </w:rPr>
-        <w:t xml:space="preserve">, sqlServerPass))</w:t>
+        <w:numPr>
+          <w:ilvl w:val="0"/>
+          <w:numId w:val="1002"/>
+        </w:numPr>
+      </w:pPr>
+      <w:r>
+        <w:t xml:space="preserve">taxa_data:</w:t>
       </w:r>
     </w:p>
     <w:p>
@@ -693,84 +711,1822 @@
       </w:pPr>
       <w:r>
         <w:rPr>
-          <w:rStyle w:val="VerbatimChar"/>
-        </w:rPr>
-        <w:t xml:space="preserve">## Warning in odbcDriverConnect(paste0("driver={SQL Server};server=",</w:t>
+          <w:rStyle w:val="CommentTok"/>
+        </w:rPr>
+        <w:t xml:space="preserve"># NOW on Ubuntu, this driver not support old SQL Server 2008-R2. It only works on Windows</w:t>
       </w:r>
       <w:r>
         <w:br/>
       </w:r>
       <w:r>
         <w:rPr>
-          <w:rStyle w:val="VerbatimChar"/>
-        </w:rPr>
-        <w:t xml:space="preserve">## sqlServerHost, : [RODBC] ERROR: state 08001, code 17, message [Microsoft][ODBC</w:t>
+          <w:rStyle w:val="CommentTok"/>
+        </w:rPr>
+        <w:t xml:space="preserve"># On Ubuntu, the driver setting is in /etc/odbcinst.ini, e.g. driver={ODBC Driver 18 for SQL Server}</w:t>
       </w:r>
       <w:r>
         <w:br/>
       </w:r>
       <w:r>
         <w:rPr>
-          <w:rStyle w:val="VerbatimChar"/>
-        </w:rPr>
-        <w:t xml:space="preserve">## SQL Server Driver][DBNETLIB]SQL Server 不存在或拒絕存取。</w:t>
+          <w:rStyle w:val="FunctionTok"/>
+        </w:rPr>
+        <w:t xml:space="preserve">library</w:t>
+      </w:r>
+      <w:r>
+        <w:rPr>
+          <w:rStyle w:val="NormalTok"/>
+        </w:rPr>
+        <w:t xml:space="preserve">(RODBC)      </w:t>
+      </w:r>
+      <w:r>
+        <w:rPr>
+          <w:rStyle w:val="CommentTok"/>
+        </w:rPr>
+        <w:t xml:space="preserve">#R interface of ODBC driver to connect SQL Server</w:t>
+      </w:r>
+      <w:r>
+        <w:br/>
+      </w:r>
+      <w:r>
+        <w:rPr>
+          <w:rStyle w:val="FunctionTok"/>
+        </w:rPr>
+        <w:t xml:space="preserve">library</w:t>
+      </w:r>
+      <w:r>
+        <w:rPr>
+          <w:rStyle w:val="NormalTok"/>
+        </w:rPr>
+        <w:t xml:space="preserve">(sqldf)      </w:t>
+      </w:r>
+      <w:r>
+        <w:rPr>
+          <w:rStyle w:val="CommentTok"/>
+        </w:rPr>
+        <w:t xml:space="preserve">#runing SQL statements on R data frames</w:t>
+      </w:r>
+      <w:r>
+        <w:br/>
+      </w:r>
+      <w:r>
+        <w:rPr>
+          <w:rStyle w:val="FunctionTok"/>
+        </w:rPr>
+        <w:t xml:space="preserve">library</w:t>
+      </w:r>
+      <w:r>
+        <w:rPr>
+          <w:rStyle w:val="NormalTok"/>
+        </w:rPr>
+        <w:t xml:space="preserve">(data.table) </w:t>
+      </w:r>
+      <w:r>
+        <w:rPr>
+          <w:rStyle w:val="CommentTok"/>
+        </w:rPr>
+        <w:t xml:space="preserve">#data.table is superb fast in R data manipulation</w:t>
+      </w:r>
+      <w:r>
+        <w:br/>
+      </w:r>
+      <w:r>
+        <w:rPr>
+          <w:rStyle w:val="FunctionTok"/>
+        </w:rPr>
+        <w:t xml:space="preserve">library</w:t>
+      </w:r>
+      <w:r>
+        <w:rPr>
+          <w:rStyle w:val="NormalTok"/>
+        </w:rPr>
+        <w:t xml:space="preserve">(magrittr)   </w:t>
+      </w:r>
+      <w:r>
+        <w:rPr>
+          <w:rStyle w:val="CommentTok"/>
+        </w:rPr>
+        <w:t xml:space="preserve">#pipe function</w:t>
+      </w:r>
+      <w:r>
+        <w:br/>
+      </w:r>
+      <w:r>
+        <w:rPr>
+          <w:rStyle w:val="NormalTok"/>
+        </w:rPr>
+        <w:t xml:space="preserve">ms_conn </w:t>
+      </w:r>
+      <w:r>
+        <w:rPr>
+          <w:rStyle w:val="OtherTok"/>
+        </w:rPr>
+        <w:t xml:space="preserve">&lt;-</w:t>
+      </w:r>
+      <w:r>
+        <w:rPr>
+          <w:rStyle w:val="NormalTok"/>
+        </w:rPr>
+        <w:t xml:space="preserve"> </w:t>
+      </w:r>
+      <w:r>
+        <w:br/>
+      </w:r>
+      <w:r>
+        <w:rPr>
+          <w:rStyle w:val="NormalTok"/>
+        </w:rPr>
+        <w:t xml:space="preserve">  </w:t>
+      </w:r>
+      <w:r>
+        <w:rPr>
+          <w:rStyle w:val="FunctionTok"/>
+        </w:rPr>
+        <w:t xml:space="preserve">paste0</w:t>
+      </w:r>
+      <w:r>
+        <w:rPr>
+          <w:rStyle w:val="NormalTok"/>
+        </w:rPr>
+        <w:t xml:space="preserve">(</w:t>
+      </w:r>
+      <w:r>
+        <w:rPr>
+          <w:rStyle w:val="StringTok"/>
+        </w:rPr>
+        <w:t xml:space="preserve">'driver={SQL Server};server='</w:t>
+      </w:r>
+      <w:r>
+        <w:rPr>
+          <w:rStyle w:val="NormalTok"/>
+        </w:rPr>
+        <w:t xml:space="preserve">, sqlServerHost,</w:t>
+      </w:r>
+      <w:r>
+        <w:br/>
+      </w:r>
+      <w:r>
+        <w:rPr>
+          <w:rStyle w:val="NormalTok"/>
+        </w:rPr>
+        <w:t xml:space="preserve">         </w:t>
+      </w:r>
+      <w:r>
+        <w:rPr>
+          <w:rStyle w:val="StringTok"/>
+        </w:rPr>
+        <w:t xml:space="preserve">';database='</w:t>
+      </w:r>
+      <w:r>
+        <w:rPr>
+          <w:rStyle w:val="NormalTok"/>
+        </w:rPr>
+        <w:t xml:space="preserve">, sqlServerDB,</w:t>
+      </w:r>
+      <w:r>
+        <w:br/>
+      </w:r>
+      <w:r>
+        <w:rPr>
+          <w:rStyle w:val="NormalTok"/>
+        </w:rPr>
+        <w:t xml:space="preserve">         </w:t>
+      </w:r>
+      <w:r>
+        <w:rPr>
+          <w:rStyle w:val="StringTok"/>
+        </w:rPr>
+        <w:t xml:space="preserve">';uid='</w:t>
+      </w:r>
+      <w:r>
+        <w:rPr>
+          <w:rStyle w:val="NormalTok"/>
+        </w:rPr>
+        <w:t xml:space="preserve">, sqlServerUser,</w:t>
+      </w:r>
+      <w:r>
+        <w:br/>
+      </w:r>
+      <w:r>
+        <w:rPr>
+          <w:rStyle w:val="NormalTok"/>
+        </w:rPr>
+        <w:t xml:space="preserve">         </w:t>
+      </w:r>
+      <w:r>
+        <w:rPr>
+          <w:rStyle w:val="StringTok"/>
+        </w:rPr>
+        <w:t xml:space="preserve">';pwd='</w:t>
+      </w:r>
+      <w:r>
+        <w:rPr>
+          <w:rStyle w:val="NormalTok"/>
+        </w:rPr>
+        <w:t xml:space="preserve">, sqlServerPass) </w:t>
+      </w:r>
+      <w:r>
+        <w:rPr>
+          <w:rStyle w:val="SpecialCharTok"/>
+        </w:rPr>
+        <w:t xml:space="preserve">%&gt;%</w:t>
+      </w:r>
+      <w:r>
+        <w:br/>
+      </w:r>
+      <w:r>
+        <w:rPr>
+          <w:rStyle w:val="NormalTok"/>
+        </w:rPr>
+        <w:t xml:space="preserve">  </w:t>
+      </w:r>
+      <w:r>
+        <w:rPr>
+          <w:rStyle w:val="FunctionTok"/>
+        </w:rPr>
+        <w:t xml:space="preserve">odbcDriverConnect</w:t>
+      </w:r>
+      <w:r>
+        <w:rPr>
+          <w:rStyle w:val="NormalTok"/>
+        </w:rPr>
+        <w:t xml:space="preserve">()</w:t>
+      </w:r>
+      <w:r>
+        <w:br/>
+      </w:r>
+      <w:r>
+        <w:br/>
+      </w:r>
+      <w:r>
+        <w:rPr>
+          <w:rStyle w:val="CommentTok"/>
+        </w:rPr>
+        <w:t xml:space="preserve"># Query all taxonomic abundance in SQL server</w:t>
+      </w:r>
+      <w:r>
+        <w:br/>
+      </w:r>
+      <w:r>
+        <w:rPr>
+          <w:rStyle w:val="NormalTok"/>
+        </w:rPr>
+        <w:t xml:space="preserve">taxa_data </w:t>
+      </w:r>
+      <w:r>
+        <w:rPr>
+          <w:rStyle w:val="OtherTok"/>
+        </w:rPr>
+        <w:t xml:space="preserve">&lt;-</w:t>
+      </w:r>
+      <w:r>
+        <w:rPr>
+          <w:rStyle w:val="NormalTok"/>
+        </w:rPr>
+        <w:t xml:space="preserve"> </w:t>
+      </w:r>
+      <w:r>
+        <w:rPr>
+          <w:rStyle w:val="FunctionTok"/>
+        </w:rPr>
+        <w:t xml:space="preserve">sqlQuery</w:t>
+      </w:r>
+      <w:r>
+        <w:rPr>
+          <w:rStyle w:val="NormalTok"/>
+        </w:rPr>
+        <w:t xml:space="preserve">(ms_conn, </w:t>
+      </w:r>
+      <w:r>
+        <w:rPr>
+          <w:rStyle w:val="StringTok"/>
+        </w:rPr>
+        <w:t xml:space="preserve">'select * from dbo.Taxa_record'</w:t>
+      </w:r>
+      <w:r>
+        <w:rPr>
+          <w:rStyle w:val="NormalTok"/>
+        </w:rPr>
+        <w:t xml:space="preserve">) </w:t>
+      </w:r>
+      <w:r>
+        <w:rPr>
+          <w:rStyle w:val="SpecialCharTok"/>
+        </w:rPr>
+        <w:t xml:space="preserve">%&gt;%</w:t>
+      </w:r>
+      <w:r>
+        <w:rPr>
+          <w:rStyle w:val="NormalTok"/>
+        </w:rPr>
+        <w:t xml:space="preserve"> </w:t>
+      </w:r>
+      <w:r>
+        <w:rPr>
+          <w:rStyle w:val="FunctionTok"/>
+        </w:rPr>
+        <w:t xml:space="preserve">setDT</w:t>
+      </w:r>
+      <w:r>
+        <w:rPr>
+          <w:rStyle w:val="NormalTok"/>
+        </w:rPr>
+        <w:t xml:space="preserve">()</w:t>
+      </w:r>
+      <w:r>
+        <w:br/>
+      </w:r>
+      <w:r>
+        <w:br/>
+      </w:r>
+      <w:r>
+        <w:rPr>
+          <w:rStyle w:val="CommentTok"/>
+        </w:rPr>
+        <w:t xml:space="preserve"># Query site</w:t>
+      </w:r>
+      <w:r>
+        <w:br/>
+      </w:r>
+      <w:r>
+        <w:rPr>
+          <w:rStyle w:val="NormalTok"/>
+        </w:rPr>
+        <w:t xml:space="preserve">cast_site </w:t>
+      </w:r>
+      <w:r>
+        <w:rPr>
+          <w:rStyle w:val="OtherTok"/>
+        </w:rPr>
+        <w:t xml:space="preserve">&lt;-</w:t>
+      </w:r>
+      <w:r>
+        <w:rPr>
+          <w:rStyle w:val="NormalTok"/>
+        </w:rPr>
+        <w:t xml:space="preserve"> </w:t>
+      </w:r>
+      <w:r>
+        <w:rPr>
+          <w:rStyle w:val="FunctionTok"/>
+        </w:rPr>
+        <w:t xml:space="preserve">sqlQuery</w:t>
+      </w:r>
+      <w:r>
+        <w:rPr>
+          <w:rStyle w:val="NormalTok"/>
+        </w:rPr>
+        <w:t xml:space="preserve">(ms_conn, </w:t>
+      </w:r>
+      <w:r>
+        <w:rPr>
+          <w:rStyle w:val="StringTok"/>
+        </w:rPr>
+        <w:t xml:space="preserve">'select * from dbo.Cast'</w:t>
+      </w:r>
+      <w:r>
+        <w:rPr>
+          <w:rStyle w:val="NormalTok"/>
+        </w:rPr>
+        <w:t xml:space="preserve">) </w:t>
+      </w:r>
+      <w:r>
+        <w:rPr>
+          <w:rStyle w:val="SpecialCharTok"/>
+        </w:rPr>
+        <w:t xml:space="preserve">%&gt;%</w:t>
+      </w:r>
+      <w:r>
+        <w:rPr>
+          <w:rStyle w:val="NormalTok"/>
+        </w:rPr>
+        <w:t xml:space="preserve"> </w:t>
+      </w:r>
+      <w:r>
+        <w:rPr>
+          <w:rStyle w:val="FunctionTok"/>
+        </w:rPr>
+        <w:t xml:space="preserve">setDT</w:t>
+      </w:r>
+      <w:r>
+        <w:rPr>
+          <w:rStyle w:val="NormalTok"/>
+        </w:rPr>
+        <w:t xml:space="preserve">()</w:t>
+      </w:r>
+      <w:r>
+        <w:br/>
+      </w:r>
+      <w:r>
+        <w:br/>
+      </w:r>
+      <w:r>
+        <w:rPr>
+          <w:rStyle w:val="FunctionTok"/>
+        </w:rPr>
+        <w:t xml:space="preserve">close</w:t>
+      </w:r>
+      <w:r>
+        <w:rPr>
+          <w:rStyle w:val="NormalTok"/>
+        </w:rPr>
+        <w:t xml:space="preserve">(ms_conn)</w:t>
       </w:r>
     </w:p>
     <w:p>
       <w:pPr>
-        <w:pStyle w:val="SourceCode"/>
-      </w:pPr>
-      <w:r>
-        <w:rPr>
-          <w:rStyle w:val="VerbatimChar"/>
-        </w:rPr>
-        <w:t xml:space="preserve">## Warning in odbcDriverConnect(paste0("driver={SQL Server};server=",</w:t>
-      </w:r>
-      <w:r>
-        <w:br/>
-      </w:r>
-      <w:r>
-        <w:rPr>
-          <w:rStyle w:val="VerbatimChar"/>
-        </w:rPr>
-        <w:t xml:space="preserve">## sqlServerHost, : [RODBC] ERROR: state 01000, code 2, message [Microsoft][ODBC</w:t>
-      </w:r>
-      <w:r>
-        <w:br/>
-      </w:r>
-      <w:r>
-        <w:rPr>
-          <w:rStyle w:val="VerbatimChar"/>
-        </w:rPr>
-        <w:t xml:space="preserve">## SQL Server Driver][DBNETLIB]ConnectionOpen (Connect()).</w:t>
+        <w:pStyle w:val="TableCaption"/>
+      </w:pPr>
+      <w:r>
+        <w:t xml:space="preserve">Table</w:t>
+      </w:r>
+      <w:r>
+        <w:t xml:space="preserve"> </w:t>
+      </w:r>
+      <w:bookmarkStart w:id="1443ffbf-840f-49ef-b9f9-5f081f24f8e5" w:name="taxa_data"/>
+      <w:r xmlns:w="http://schemas.openxmlformats.org/wordprocessingml/2006/main" xmlns:wp="http://schemas.openxmlformats.org/drawingml/2006/wordprocessingDrawing" xmlns:r="http://schemas.openxmlformats.org/officeDocument/2006/relationships" xmlns:w14="http://schemas.microsoft.com/office/word/2010/wordml">
+        <w:rPr/>
+        <w:fldChar w:fldCharType="begin" w:dirty="true"/>
+      </w:r>
+      <w:r xmlns:w="http://schemas.openxmlformats.org/wordprocessingml/2006/main" xmlns:wp="http://schemas.openxmlformats.org/drawingml/2006/wordprocessingDrawing" xmlns:r="http://schemas.openxmlformats.org/officeDocument/2006/relationships" xmlns:w14="http://schemas.microsoft.com/office/word/2010/wordml">
+        <w:rPr/>
+        <w:instrText xml:space="preserve" w:dirty="true">STYLEREF 1 \s</w:instrText>
+      </w:r>
+      <w:r xmlns:w="http://schemas.openxmlformats.org/wordprocessingml/2006/main" xmlns:wp="http://schemas.openxmlformats.org/drawingml/2006/wordprocessingDrawing" xmlns:r="http://schemas.openxmlformats.org/officeDocument/2006/relationships" xmlns:w14="http://schemas.microsoft.com/office/word/2010/wordml">
+        <w:rPr/>
+        <w:fldChar w:fldCharType="end" w:dirty="true"/>
+      </w:r>
+      <w:r>
+        <w:t xml:space="preserve"/>
+      </w:r>
+      <w:r>
+        <w:rPr/>
+        <w:t xml:space="preserve"/>
+      </w:r>
+      <w:r xmlns:w="http://schemas.openxmlformats.org/wordprocessingml/2006/main" xmlns:wp="http://schemas.openxmlformats.org/drawingml/2006/wordprocessingDrawing" xmlns:r="http://schemas.openxmlformats.org/officeDocument/2006/relationships" xmlns:w14="http://schemas.microsoft.com/office/word/2010/wordml">
+        <w:rPr/>
+        <w:fldChar w:fldCharType="begin" w:dirty="true"/>
+      </w:r>
+      <w:r xmlns:w="http://schemas.openxmlformats.org/wordprocessingml/2006/main" xmlns:wp="http://schemas.openxmlformats.org/drawingml/2006/wordprocessingDrawing" xmlns:r="http://schemas.openxmlformats.org/officeDocument/2006/relationships" xmlns:w14="http://schemas.microsoft.com/office/word/2010/wordml">
+        <w:rPr/>
+        <w:instrText xml:space="preserve" w:dirty="true">SEQ table \* Arabic \r 1</w:instrText>
+      </w:r>
+      <w:r xmlns:w="http://schemas.openxmlformats.org/wordprocessingml/2006/main" xmlns:wp="http://schemas.openxmlformats.org/drawingml/2006/wordprocessingDrawing" xmlns:r="http://schemas.openxmlformats.org/officeDocument/2006/relationships" xmlns:w14="http://schemas.microsoft.com/office/word/2010/wordml">
+        <w:rPr/>
+        <w:fldChar w:fldCharType="end" w:dirty="true"/>
+      </w:r>
+      <w:r>
+        <w:t xml:space="preserve"/>
+      </w:r>
+      <w:bookmarkEnd w:id="1443ffbf-840f-49ef-b9f9-5f081f24f8e5"/>
+      <w:r>
+        <w:t xml:space="preserve"> </w:t>
+      </w:r>
+      <w:r>
+        <w:t xml:space="preserve">Taxaonomic abundance in bio-database</w:t>
+      </w:r>
+    </w:p>
+    <w:tbl>
+      <w:tblPr>
+        <w:tblStyle w:val="Table"/>
+        <w:tblLayout w:type="autofit"/>
+        <w:jc w:val="center"/>
+        <w:tblLook w:firstRow="1" w:lastRow="0" w:firstColumn="0" w:lastColumn="0" w:noHBand="0" w:noVBand="1"/>
+      </w:tblPr>
+      <w:tr>
+        <w:trPr>
+          <w:tblHeader/>
+        </w:trPr>
+        <w:tc>
+          <w:p>
+            <w:pPr>
+              <w:pStyle w:val="a"/>
+            </w:pPr>
+            <w:r>
+              <w:t>taxarec_id</w:t>
+            </w:r>
+          </w:p>
+        </w:tc>
+        <w:tc>
+          <w:p>
+            <w:pPr>
+              <w:pStyle w:val="a"/>
+            </w:pPr>
+            <w:r>
+              <w:t>cast_id</w:t>
+            </w:r>
+          </w:p>
+        </w:tc>
+        <w:tc>
+          <w:p>
+            <w:pPr>
+              <w:pStyle w:val="a"/>
+            </w:pPr>
+            <w:r>
+              <w:t>taxonomic_name</w:t>
+            </w:r>
+          </w:p>
+        </w:tc>
+        <w:tc>
+          <w:p>
+            <w:pPr>
+              <w:pStyle w:val="a"/>
+            </w:pPr>
+            <w:r>
+              <w:t>taxon_count</w:t>
+            </w:r>
+          </w:p>
+        </w:tc>
+        <w:tc>
+          <w:p>
+            <w:pPr>
+              <w:pStyle w:val="a"/>
+            </w:pPr>
+            <w:r>
+              <w:t>original_unit</w:t>
+            </w:r>
+          </w:p>
+        </w:tc>
+      </w:tr>
+      <w:tr>
+        <w:tc>
+          <w:p>
+            <w:pPr>
+              <w:pStyle w:val="a"/>
+            </w:pPr>
+            <w:r>
+              <w:t>T0000000001 </w:t>
+            </w:r>
+          </w:p>
+        </w:tc>
+        <w:tc>
+          <w:p>
+            <w:pPr>
+              <w:pStyle w:val="a"/>
+            </w:pPr>
+            <w:r>
+              <w:t>C00000013</w:t>
+            </w:r>
+          </w:p>
+        </w:tc>
+        <w:tc>
+          <w:p>
+            <w:pPr>
+              <w:pStyle w:val="a"/>
+            </w:pPr>
+            <w:r>
+              <w:t>Acartia bifilosa</w:t>
+            </w:r>
+          </w:p>
+        </w:tc>
+        <w:tc>
+          <w:p>
+            <w:pPr>
+              <w:pStyle w:val="a"/>
+            </w:pPr>
+            <w:r>
+              <w:t>18.9960</w:t>
+            </w:r>
+          </w:p>
+        </w:tc>
+        <w:tc>
+          <w:p>
+            <w:pPr>
+              <w:pStyle w:val="a"/>
+            </w:pPr>
+            <w:r>
+              <w:t>per m3</w:t>
+            </w:r>
+          </w:p>
+        </w:tc>
+      </w:tr>
+      <w:tr>
+        <w:tc>
+          <w:p>
+            <w:pPr>
+              <w:pStyle w:val="a"/>
+            </w:pPr>
+            <w:r>
+              <w:t>T0000000002 </w:t>
+            </w:r>
+          </w:p>
+        </w:tc>
+        <w:tc>
+          <w:p>
+            <w:pPr>
+              <w:pStyle w:val="a"/>
+            </w:pPr>
+            <w:r>
+              <w:t>C00000014</w:t>
+            </w:r>
+          </w:p>
+        </w:tc>
+        <w:tc>
+          <w:p>
+            <w:pPr>
+              <w:pStyle w:val="a"/>
+            </w:pPr>
+            <w:r>
+              <w:t>Acartia negligens</w:t>
+            </w:r>
+          </w:p>
+        </w:tc>
+        <w:tc>
+          <w:p>
+            <w:pPr>
+              <w:pStyle w:val="a"/>
+            </w:pPr>
+            <w:r>
+              <w:t>31.9352</w:t>
+            </w:r>
+          </w:p>
+        </w:tc>
+        <w:tc>
+          <w:p>
+            <w:pPr>
+              <w:pStyle w:val="a"/>
+            </w:pPr>
+            <w:r>
+              <w:t>per m3</w:t>
+            </w:r>
+          </w:p>
+        </w:tc>
+      </w:tr>
+      <w:tr>
+        <w:tc>
+          <w:p>
+            <w:pPr>
+              <w:pStyle w:val="a"/>
+            </w:pPr>
+            <w:r>
+              <w:t>T0000000003 </w:t>
+            </w:r>
+          </w:p>
+        </w:tc>
+        <w:tc>
+          <w:p>
+            <w:pPr>
+              <w:pStyle w:val="a"/>
+            </w:pPr>
+            <w:r>
+              <w:t>C00000015</w:t>
+            </w:r>
+          </w:p>
+        </w:tc>
+        <w:tc>
+          <w:p>
+            <w:pPr>
+              <w:pStyle w:val="a"/>
+            </w:pPr>
+            <w:r>
+              <w:t>Acartia negligens</w:t>
+            </w:r>
+          </w:p>
+        </w:tc>
+        <w:tc>
+          <w:p>
+            <w:pPr>
+              <w:pStyle w:val="a"/>
+            </w:pPr>
+            <w:r>
+              <w:t>14.4690</w:t>
+            </w:r>
+          </w:p>
+        </w:tc>
+        <w:tc>
+          <w:p>
+            <w:pPr>
+              <w:pStyle w:val="a"/>
+            </w:pPr>
+            <w:r>
+              <w:t>per m3</w:t>
+            </w:r>
+          </w:p>
+        </w:tc>
+      </w:tr>
+      <w:tr>
+        <w:tc>
+          <w:p>
+            <w:pPr>
+              <w:pStyle w:val="a"/>
+            </w:pPr>
+            <w:r>
+              <w:t>T0000000004 </w:t>
+            </w:r>
+          </w:p>
+        </w:tc>
+        <w:tc>
+          <w:p>
+            <w:pPr>
+              <w:pStyle w:val="a"/>
+            </w:pPr>
+            <w:r>
+              <w:t>C00000001</w:t>
+            </w:r>
+          </w:p>
+        </w:tc>
+        <w:tc>
+          <w:p>
+            <w:pPr>
+              <w:pStyle w:val="a"/>
+            </w:pPr>
+            <w:r>
+              <w:t>Acartia negligens</w:t>
+            </w:r>
+          </w:p>
+        </w:tc>
+        <w:tc>
+          <w:p>
+            <w:pPr>
+              <w:pStyle w:val="a"/>
+            </w:pPr>
+            <w:r>
+              <w:t>48.5928</w:t>
+            </w:r>
+          </w:p>
+        </w:tc>
+        <w:tc>
+          <w:p>
+            <w:pPr>
+              <w:pStyle w:val="a"/>
+            </w:pPr>
+            <w:r>
+              <w:t>per m3</w:t>
+            </w:r>
+          </w:p>
+        </w:tc>
+      </w:tr>
+      <w:tr>
+        <w:tc>
+          <w:p>
+            <w:pPr>
+              <w:pStyle w:val="a"/>
+            </w:pPr>
+            <w:r>
+              <w:t>T0000000005 </w:t>
+            </w:r>
+          </w:p>
+        </w:tc>
+        <w:tc>
+          <w:p>
+            <w:pPr>
+              <w:pStyle w:val="a"/>
+            </w:pPr>
+            <w:r>
+              <w:t>C00000002</w:t>
+            </w:r>
+          </w:p>
+        </w:tc>
+        <w:tc>
+          <w:p>
+            <w:pPr>
+              <w:pStyle w:val="a"/>
+            </w:pPr>
+            <w:r>
+              <w:t>Acartia negligens</w:t>
+            </w:r>
+          </w:p>
+        </w:tc>
+        <w:tc>
+          <w:p>
+            <w:pPr>
+              <w:pStyle w:val="a"/>
+            </w:pPr>
+            <w:r>
+              <w:t>39.0825</w:t>
+            </w:r>
+          </w:p>
+        </w:tc>
+        <w:tc>
+          <w:p>
+            <w:pPr>
+              <w:pStyle w:val="a"/>
+            </w:pPr>
+            <w:r>
+              <w:t>per m3</w:t>
+            </w:r>
+          </w:p>
+        </w:tc>
+      </w:tr>
+      <w:tr>
+        <w:tc>
+          <w:p>
+            <w:pPr>
+              <w:pStyle w:val="a"/>
+            </w:pPr>
+            <w:r>
+              <w:t>T0000000006 </w:t>
+            </w:r>
+          </w:p>
+        </w:tc>
+        <w:tc>
+          <w:p>
+            <w:pPr>
+              <w:pStyle w:val="a"/>
+            </w:pPr>
+            <w:r>
+              <w:t>C00000003</w:t>
+            </w:r>
+          </w:p>
+        </w:tc>
+        <w:tc>
+          <w:p>
+            <w:pPr>
+              <w:pStyle w:val="a"/>
+            </w:pPr>
+            <w:r>
+              <w:t>Acartia negligens</w:t>
+            </w:r>
+          </w:p>
+        </w:tc>
+        <w:tc>
+          <w:p>
+            <w:pPr>
+              <w:pStyle w:val="a"/>
+            </w:pPr>
+            <w:r>
+              <w:t>47.9880</w:t>
+            </w:r>
+          </w:p>
+        </w:tc>
+        <w:tc>
+          <w:p>
+            <w:pPr>
+              <w:pStyle w:val="a"/>
+            </w:pPr>
+            <w:r>
+              <w:t>per m3</w:t>
+            </w:r>
+          </w:p>
+        </w:tc>
+      </w:tr>
+    </w:tbl>
+    <w:p>
+      <w:pPr>
+        <w:pStyle w:val="TableCaption"/>
+      </w:pPr>
+      <w:r>
+        <w:t xml:space="preserve">Table</w:t>
+      </w:r>
+      <w:r>
+        <w:t xml:space="preserve"> </w:t>
+      </w:r>
+      <w:bookmarkStart w:id="edac2d00-67aa-4b0c-940c-f0d7bd534ffe" w:name="cast_site"/>
+      <w:r xmlns:w="http://schemas.openxmlformats.org/wordprocessingml/2006/main" xmlns:wp="http://schemas.openxmlformats.org/drawingml/2006/wordprocessingDrawing" xmlns:r="http://schemas.openxmlformats.org/officeDocument/2006/relationships" xmlns:w14="http://schemas.microsoft.com/office/word/2010/wordml">
+        <w:rPr/>
+        <w:fldChar w:fldCharType="begin" w:dirty="true"/>
+      </w:r>
+      <w:r xmlns:w="http://schemas.openxmlformats.org/wordprocessingml/2006/main" xmlns:wp="http://schemas.openxmlformats.org/drawingml/2006/wordprocessingDrawing" xmlns:r="http://schemas.openxmlformats.org/officeDocument/2006/relationships" xmlns:w14="http://schemas.microsoft.com/office/word/2010/wordml">
+        <w:rPr/>
+        <w:instrText xml:space="preserve" w:dirty="true">STYLEREF 1 \s</w:instrText>
+      </w:r>
+      <w:r xmlns:w="http://schemas.openxmlformats.org/wordprocessingml/2006/main" xmlns:wp="http://schemas.openxmlformats.org/drawingml/2006/wordprocessingDrawing" xmlns:r="http://schemas.openxmlformats.org/officeDocument/2006/relationships" xmlns:w14="http://schemas.microsoft.com/office/word/2010/wordml">
+        <w:rPr/>
+        <w:fldChar w:fldCharType="end" w:dirty="true"/>
+      </w:r>
+      <w:r>
+        <w:t xml:space="preserve"/>
+      </w:r>
+      <w:r>
+        <w:rPr/>
+        <w:t xml:space="preserve"/>
+      </w:r>
+      <w:r xmlns:w="http://schemas.openxmlformats.org/wordprocessingml/2006/main" xmlns:wp="http://schemas.openxmlformats.org/drawingml/2006/wordprocessingDrawing" xmlns:r="http://schemas.openxmlformats.org/officeDocument/2006/relationships" xmlns:w14="http://schemas.microsoft.com/office/word/2010/wordml">
+        <w:rPr/>
+        <w:fldChar w:fldCharType="begin" w:dirty="true"/>
+      </w:r>
+      <w:r xmlns:w="http://schemas.openxmlformats.org/wordprocessingml/2006/main" xmlns:wp="http://schemas.openxmlformats.org/drawingml/2006/wordprocessingDrawing" xmlns:r="http://schemas.openxmlformats.org/officeDocument/2006/relationships" xmlns:w14="http://schemas.microsoft.com/office/word/2010/wordml">
+        <w:rPr/>
+        <w:instrText xml:space="preserve" w:dirty="true">SEQ table \* Arabic \r 1</w:instrText>
+      </w:r>
+      <w:r xmlns:w="http://schemas.openxmlformats.org/wordprocessingml/2006/main" xmlns:wp="http://schemas.openxmlformats.org/drawingml/2006/wordprocessingDrawing" xmlns:r="http://schemas.openxmlformats.org/officeDocument/2006/relationships" xmlns:w14="http://schemas.microsoft.com/office/word/2010/wordml">
+        <w:rPr/>
+        <w:fldChar w:fldCharType="end" w:dirty="true"/>
+      </w:r>
+      <w:r>
+        <w:t xml:space="preserve"/>
+      </w:r>
+      <w:bookmarkEnd w:id="edac2d00-67aa-4b0c-940c-f0d7bd534ffe"/>
+      <w:r>
+        <w:t xml:space="preserve"> </w:t>
+      </w:r>
+      <w:r>
+        <w:t xml:space="preserve">Casting sites in bio-database</w:t>
+      </w:r>
+    </w:p>
+    <w:tbl>
+      <w:tblPr>
+        <w:tblStyle w:val="Table"/>
+        <w:tblLayout w:type="autofit"/>
+        <w:jc w:val="center"/>
+        <w:tblLook w:firstRow="1" w:lastRow="0" w:firstColumn="0" w:lastColumn="0" w:noHBand="0" w:noVBand="1"/>
+      </w:tblPr>
+      <w:tr>
+        <w:trPr>
+          <w:tblHeader/>
+        </w:trPr>
+        <w:tc>
+          <w:p>
+            <w:pPr>
+              <w:pStyle w:val="a"/>
+            </w:pPr>
+            <w:r>
+              <w:t>cast_id</w:t>
+            </w:r>
+          </w:p>
+        </w:tc>
+        <w:tc>
+          <w:p>
+            <w:pPr>
+              <w:pStyle w:val="a"/>
+            </w:pPr>
+            <w:r>
+              <w:t>station_id</w:t>
+            </w:r>
+          </w:p>
+        </w:tc>
+        <w:tc>
+          <w:p>
+            <w:pPr>
+              <w:pStyle w:val="a"/>
+            </w:pPr>
+            <w:r>
+              <w:t>date</w:t>
+            </w:r>
+          </w:p>
+        </w:tc>
+        <w:tc>
+          <w:p>
+            <w:pPr>
+              <w:pStyle w:val="a"/>
+            </w:pPr>
+            <w:r>
+              <w:t>depth_lower_bound</w:t>
+            </w:r>
+          </w:p>
+        </w:tc>
+        <w:tc>
+          <w:p>
+            <w:pPr>
+              <w:pStyle w:val="a"/>
+            </w:pPr>
+            <w:r>
+              <w:t>mesh_size</w:t>
+            </w:r>
+          </w:p>
+        </w:tc>
+        <w:tc>
+          <w:p>
+            <w:pPr>
+              <w:pStyle w:val="a"/>
+            </w:pPr>
+            <w:r>
+              <w:t>gear_type</w:t>
+            </w:r>
+          </w:p>
+        </w:tc>
+      </w:tr>
+      <w:tr>
+        <w:tc>
+          <w:p>
+            <w:pPr>
+              <w:pStyle w:val="a"/>
+            </w:pPr>
+            <w:r>
+              <w:t>C00000001</w:t>
+            </w:r>
+          </w:p>
+        </w:tc>
+        <w:tc>
+          <w:p>
+            <w:pPr>
+              <w:pStyle w:val="a"/>
+            </w:pPr>
+            <w:r>
+              <w:t>S000001</w:t>
+            </w:r>
+          </w:p>
+        </w:tc>
+        <w:tc>
+          <w:p>
+            <w:pPr>
+              <w:pStyle w:val="a"/>
+            </w:pPr>
+            <w:r>
+              <w:t>1999-08-16</w:t>
+            </w:r>
+          </w:p>
+        </w:tc>
+        <w:tc>
+          <w:p>
+            <w:pPr>
+              <w:pStyle w:val="a"/>
+            </w:pPr>
+            <w:r>
+              <w:t>163</w:t>
+            </w:r>
+          </w:p>
+        </w:tc>
+        <w:tc>
+          <w:p>
+            <w:pPr>
+              <w:pStyle w:val="a"/>
+            </w:pPr>
+            <w:r>
+              <w:t>150</w:t>
+            </w:r>
+          </w:p>
+        </w:tc>
+        <w:tc>
+          <w:p>
+            <w:pPr>
+              <w:pStyle w:val="a"/>
+            </w:pPr>
+            <w:r>
+              <w:t>NORPAC Net</w:t>
+            </w:r>
+          </w:p>
+        </w:tc>
+      </w:tr>
+      <w:tr>
+        <w:tc>
+          <w:p>
+            <w:pPr>
+              <w:pStyle w:val="a"/>
+            </w:pPr>
+            <w:r>
+              <w:t>C00000002</w:t>
+            </w:r>
+          </w:p>
+        </w:tc>
+        <w:tc>
+          <w:p>
+            <w:pPr>
+              <w:pStyle w:val="a"/>
+            </w:pPr>
+            <w:r>
+              <w:t>S000002</w:t>
+            </w:r>
+          </w:p>
+        </w:tc>
+        <w:tc>
+          <w:p>
+            <w:pPr>
+              <w:pStyle w:val="a"/>
+            </w:pPr>
+            <w:r>
+              <w:t>1999-08-16</w:t>
+            </w:r>
+          </w:p>
+        </w:tc>
+        <w:tc>
+          <w:p>
+            <w:pPr>
+              <w:pStyle w:val="a"/>
+            </w:pPr>
+            <w:r>
+              <w:t>150</w:t>
+            </w:r>
+          </w:p>
+        </w:tc>
+        <w:tc>
+          <w:p>
+            <w:pPr>
+              <w:pStyle w:val="a"/>
+            </w:pPr>
+            <w:r>
+              <w:t>150</w:t>
+            </w:r>
+          </w:p>
+        </w:tc>
+        <w:tc>
+          <w:p>
+            <w:pPr>
+              <w:pStyle w:val="a"/>
+            </w:pPr>
+            <w:r>
+              <w:t>NORPAC Net</w:t>
+            </w:r>
+          </w:p>
+        </w:tc>
+      </w:tr>
+      <w:tr>
+        <w:tc>
+          <w:p>
+            <w:pPr>
+              <w:pStyle w:val="a"/>
+            </w:pPr>
+            <w:r>
+              <w:t>C00000003</w:t>
+            </w:r>
+          </w:p>
+        </w:tc>
+        <w:tc>
+          <w:p>
+            <w:pPr>
+              <w:pStyle w:val="a"/>
+            </w:pPr>
+            <w:r>
+              <w:t>S000003</w:t>
+            </w:r>
+          </w:p>
+        </w:tc>
+        <w:tc>
+          <w:p>
+            <w:pPr>
+              <w:pStyle w:val="a"/>
+            </w:pPr>
+            <w:r>
+              <w:t>1999-08-16</w:t>
+            </w:r>
+          </w:p>
+        </w:tc>
+        <w:tc>
+          <w:p>
+            <w:pPr>
+              <w:pStyle w:val="a"/>
+            </w:pPr>
+            <w:r>
+              <w:t>124</w:t>
+            </w:r>
+          </w:p>
+        </w:tc>
+        <w:tc>
+          <w:p>
+            <w:pPr>
+              <w:pStyle w:val="a"/>
+            </w:pPr>
+            <w:r>
+              <w:t>150</w:t>
+            </w:r>
+          </w:p>
+        </w:tc>
+        <w:tc>
+          <w:p>
+            <w:pPr>
+              <w:pStyle w:val="a"/>
+            </w:pPr>
+            <w:r>
+              <w:t>NORPAC Net</w:t>
+            </w:r>
+          </w:p>
+        </w:tc>
+      </w:tr>
+      <w:tr>
+        <w:tc>
+          <w:p>
+            <w:pPr>
+              <w:pStyle w:val="a"/>
+            </w:pPr>
+            <w:r>
+              <w:t>C00000004</w:t>
+            </w:r>
+          </w:p>
+        </w:tc>
+        <w:tc>
+          <w:p>
+            <w:pPr>
+              <w:pStyle w:val="a"/>
+            </w:pPr>
+            <w:r>
+              <w:t>S000004</w:t>
+            </w:r>
+          </w:p>
+        </w:tc>
+        <w:tc>
+          <w:p>
+            <w:pPr>
+              <w:pStyle w:val="a"/>
+            </w:pPr>
+            <w:r>
+              <w:t>1999-08-16</w:t>
+            </w:r>
+          </w:p>
+        </w:tc>
+        <w:tc>
+          <w:p>
+            <w:pPr>
+              <w:pStyle w:val="a"/>
+            </w:pPr>
+            <w:r>
+              <w:t>132</w:t>
+            </w:r>
+          </w:p>
+        </w:tc>
+        <w:tc>
+          <w:p>
+            <w:pPr>
+              <w:pStyle w:val="a"/>
+            </w:pPr>
+            <w:r>
+              <w:t>150</w:t>
+            </w:r>
+          </w:p>
+        </w:tc>
+        <w:tc>
+          <w:p>
+            <w:pPr>
+              <w:pStyle w:val="a"/>
+            </w:pPr>
+            <w:r>
+              <w:t>NORPAC Net</w:t>
+            </w:r>
+          </w:p>
+        </w:tc>
+      </w:tr>
+      <w:tr>
+        <w:tc>
+          <w:p>
+            <w:pPr>
+              <w:pStyle w:val="a"/>
+            </w:pPr>
+            <w:r>
+              <w:t>C00000005</w:t>
+            </w:r>
+          </w:p>
+        </w:tc>
+        <w:tc>
+          <w:p>
+            <w:pPr>
+              <w:pStyle w:val="a"/>
+            </w:pPr>
+            <w:r>
+              <w:t>S000005</w:t>
+            </w:r>
+          </w:p>
+        </w:tc>
+        <w:tc>
+          <w:p>
+            <w:pPr>
+              <w:pStyle w:val="a"/>
+            </w:pPr>
+            <w:r>
+              <w:t>1999-08-18</w:t>
+            </w:r>
+          </w:p>
+        </w:tc>
+        <w:tc>
+          <w:p>
+            <w:pPr>
+              <w:pStyle w:val="a"/>
+            </w:pPr>
+            <w:r>
+              <w:t>75</w:t>
+            </w:r>
+          </w:p>
+        </w:tc>
+        <w:tc>
+          <w:p>
+            <w:pPr>
+              <w:pStyle w:val="a"/>
+            </w:pPr>
+            <w:r>
+              <w:t>150</w:t>
+            </w:r>
+          </w:p>
+        </w:tc>
+        <w:tc>
+          <w:p>
+            <w:pPr>
+              <w:pStyle w:val="a"/>
+            </w:pPr>
+            <w:r>
+              <w:t>NORPAC Net</w:t>
+            </w:r>
+          </w:p>
+        </w:tc>
+      </w:tr>
+      <w:tr>
+        <w:tc>
+          <w:p>
+            <w:pPr>
+              <w:pStyle w:val="a"/>
+            </w:pPr>
+            <w:r>
+              <w:t>C00000006</w:t>
+            </w:r>
+          </w:p>
+        </w:tc>
+        <w:tc>
+          <w:p>
+            <w:pPr>
+              <w:pStyle w:val="a"/>
+            </w:pPr>
+            <w:r>
+              <w:t>S000006</w:t>
+            </w:r>
+          </w:p>
+        </w:tc>
+        <w:tc>
+          <w:p>
+            <w:pPr>
+              <w:pStyle w:val="a"/>
+            </w:pPr>
+            <w:r>
+              <w:t>1999-08-18</w:t>
+            </w:r>
+          </w:p>
+        </w:tc>
+        <w:tc>
+          <w:p>
+            <w:pPr>
+              <w:pStyle w:val="a"/>
+            </w:pPr>
+            <w:r>
+              <w:t>68</w:t>
+            </w:r>
+          </w:p>
+        </w:tc>
+        <w:tc>
+          <w:p>
+            <w:pPr>
+              <w:pStyle w:val="a"/>
+            </w:pPr>
+            <w:r>
+              <w:t>150</w:t>
+            </w:r>
+          </w:p>
+        </w:tc>
+        <w:tc>
+          <w:p>
+            <w:pPr>
+              <w:pStyle w:val="a"/>
+            </w:pPr>
+            <w:r>
+              <w:t>NORPAC Net</w:t>
+            </w:r>
+          </w:p>
+        </w:tc>
+      </w:tr>
+    </w:tbl>
+    <w:bookmarkEnd w:id="23"/>
+    <w:bookmarkEnd w:id="24"/>
+    <w:bookmarkStart w:id="27" w:name="X675ff07a9198ce42e7c93521f83147310798167"/>
+    <w:p>
+      <w:pPr>
+        <w:pStyle w:val="1"/>
+      </w:pPr>
+      <w:r>
+        <w:rPr>
+          <w:rStyle w:val="SectionNumber"/>
+        </w:rPr>
+        <w:t xml:space="preserve">3</w:t>
+      </w:r>
+      <w:r>
+        <w:tab/>
+      </w:r>
+      <w:r>
+        <w:t xml:space="preserve">OpenCPU framework for internal web APIs of bio-database</w:t>
+      </w:r>
+    </w:p>
+    <w:bookmarkStart w:id="25" w:name="opencpu-server-configuration"/>
+    <w:p>
+      <w:pPr>
+        <w:pStyle w:val="2"/>
+      </w:pPr>
+      <w:r>
+        <w:rPr>
+          <w:rStyle w:val="SectionNumber"/>
+        </w:rPr>
+        <w:t xml:space="preserve">3.1</w:t>
+      </w:r>
+      <w:r>
+        <w:tab/>
+      </w:r>
+      <w:r>
+        <w:t xml:space="preserve">OpenCPU server configuration</w:t>
       </w:r>
     </w:p>
     <w:p>
       <w:pPr>
-        <w:pStyle w:val="SourceCode"/>
-      </w:pPr>
-      <w:r>
-        <w:rPr>
-          <w:rStyle w:val="VerbatimChar"/>
-        </w:rPr>
-        <w:t xml:space="preserve">## Warning in odbcDriverConnect(paste0("driver={SQL Server};server=",</w:t>
-      </w:r>
-      <w:r>
-        <w:br/>
-      </w:r>
-      <w:r>
-        <w:rPr>
-          <w:rStyle w:val="VerbatimChar"/>
-        </w:rPr>
-        <w:t xml:space="preserve">## sqlServerHost, : ODBC connection failed</w:t>
+        <w:pStyle w:val="FirstParagraph"/>
+      </w:pPr>
+      <w:r>
+        <w:t xml:space="preserve">This is a reference to table</w:t>
+      </w:r>
+      <w:r>
+        <w:t xml:space="preserve"> </w:t>
+      </w:r>
+      <w:hyperlink w:anchor="tab1">
+        <w:r xmlns:w="http://schemas.openxmlformats.org/wordprocessingml/2006/main" xmlns:wp="http://schemas.openxmlformats.org/drawingml/2006/wordprocessingDrawing" xmlns:r="http://schemas.openxmlformats.org/officeDocument/2006/relationships" xmlns:w14="http://schemas.microsoft.com/office/word/2010/wordml">
+          <w:rPr/>
+          <w:fldChar w:fldCharType="begin" w:dirty="true"/>
+        </w:r>
+        <w:r xmlns:w="http://schemas.openxmlformats.org/wordprocessingml/2006/main" xmlns:wp="http://schemas.openxmlformats.org/drawingml/2006/wordprocessingDrawing" xmlns:r="http://schemas.openxmlformats.org/officeDocument/2006/relationships" xmlns:w14="http://schemas.microsoft.com/office/word/2010/wordml">
+          <w:rPr/>
+          <w:instrText xml:space="preserve" w:dirty="true"> REF tab1 \h</w:instrText>
+        </w:r>
+        <w:r xmlns:w="http://schemas.openxmlformats.org/wordprocessingml/2006/main" xmlns:wp="http://schemas.openxmlformats.org/drawingml/2006/wordprocessingDrawing" xmlns:r="http://schemas.openxmlformats.org/officeDocument/2006/relationships" xmlns:w14="http://schemas.microsoft.com/office/word/2010/wordml">
+          <w:rPr/>
+          <w:fldChar w:fldCharType="end" w:dirty="true"/>
+        </w:r>
+      </w:hyperlink>
+      <w:r>
+        <w:t xml:space="preserve">.</w:t>
       </w:r>
     </w:p>
+    <w:p>
+      <w:pPr>
+        <w:pStyle w:val="TableCaption"/>
+      </w:pPr>
+      <w:r>
+        <w:t xml:space="preserve">Table</w:t>
+      </w:r>
+      <w:r>
+        <w:t xml:space="preserve"> </w:t>
+      </w:r>
+      <w:bookmarkStart w:id="0fa4dbfd-c7aa-46d5-8b48-db980a33bd0e" w:name="tab1"/>
+      <w:r xmlns:w="http://schemas.openxmlformats.org/wordprocessingml/2006/main" xmlns:wp="http://schemas.openxmlformats.org/drawingml/2006/wordprocessingDrawing" xmlns:r="http://schemas.openxmlformats.org/officeDocument/2006/relationships" xmlns:w14="http://schemas.microsoft.com/office/word/2010/wordml">
+        <w:rPr/>
+        <w:fldChar w:fldCharType="begin" w:dirty="true"/>
+      </w:r>
+      <w:r xmlns:w="http://schemas.openxmlformats.org/wordprocessingml/2006/main" xmlns:wp="http://schemas.openxmlformats.org/drawingml/2006/wordprocessingDrawing" xmlns:r="http://schemas.openxmlformats.org/officeDocument/2006/relationships" xmlns:w14="http://schemas.microsoft.com/office/word/2010/wordml">
+        <w:rPr/>
+        <w:instrText xml:space="preserve" w:dirty="true">STYLEREF 1 \s</w:instrText>
+      </w:r>
+      <w:r xmlns:w="http://schemas.openxmlformats.org/wordprocessingml/2006/main" xmlns:wp="http://schemas.openxmlformats.org/drawingml/2006/wordprocessingDrawing" xmlns:r="http://schemas.openxmlformats.org/officeDocument/2006/relationships" xmlns:w14="http://schemas.microsoft.com/office/word/2010/wordml">
+        <w:rPr/>
+        <w:fldChar w:fldCharType="end" w:dirty="true"/>
+      </w:r>
+      <w:r>
+        <w:t xml:space="preserve"/>
+      </w:r>
+      <w:r>
+        <w:rPr/>
+        <w:t xml:space="preserve"/>
+      </w:r>
+      <w:r xmlns:w="http://schemas.openxmlformats.org/wordprocessingml/2006/main" xmlns:wp="http://schemas.openxmlformats.org/drawingml/2006/wordprocessingDrawing" xmlns:r="http://schemas.openxmlformats.org/officeDocument/2006/relationships" xmlns:w14="http://schemas.microsoft.com/office/word/2010/wordml">
+        <w:rPr/>
+        <w:fldChar w:fldCharType="begin" w:dirty="true"/>
+      </w:r>
+      <w:r xmlns:w="http://schemas.openxmlformats.org/wordprocessingml/2006/main" xmlns:wp="http://schemas.openxmlformats.org/drawingml/2006/wordprocessingDrawing" xmlns:r="http://schemas.openxmlformats.org/officeDocument/2006/relationships" xmlns:w14="http://schemas.microsoft.com/office/word/2010/wordml">
+        <w:rPr/>
+        <w:instrText xml:space="preserve" w:dirty="true">SEQ table \* Arabic \r 1</w:instrText>
+      </w:r>
+      <w:r xmlns:w="http://schemas.openxmlformats.org/wordprocessingml/2006/main" xmlns:wp="http://schemas.openxmlformats.org/drawingml/2006/wordprocessingDrawing" xmlns:r="http://schemas.openxmlformats.org/officeDocument/2006/relationships" xmlns:w14="http://schemas.microsoft.com/office/word/2010/wordml">
+        <w:rPr/>
+        <w:fldChar w:fldCharType="end" w:dirty="true"/>
+      </w:r>
+      <w:r>
+        <w:t xml:space="preserve"/>
+      </w:r>
+      <w:bookmarkEnd w:id="0fa4dbfd-c7aa-46d5-8b48-db980a33bd0e"/>
+      <w:r>
+        <w:t xml:space="preserve"> </w:t>
+      </w:r>
+      <w:r>
+        <w:t xml:space="preserve">Dataset demo</w:t>
+      </w:r>
+    </w:p>
+    <w:tbl>
+      <w:tblPr>
+        <w:tblStyle w:val="Table"/>
+        <w:tblLayout w:type="autofit"/>
+        <w:jc w:val="center"/>
+        <w:tblLook w:firstRow="1" w:lastRow="0" w:firstColumn="0" w:lastColumn="0" w:noHBand="0" w:noVBand="1"/>
+      </w:tblPr>
+      <w:tr>
+        <w:trPr>
+          <w:tblHeader/>
+        </w:trPr>
+        <w:tc>
+          <w:p>
+            <w:pPr>
+              <w:pStyle w:val="a"/>
+            </w:pPr>
+            <w:r>
+              <w:t>mpg</w:t>
+            </w:r>
+          </w:p>
+        </w:tc>
+        <w:tc>
+          <w:p>
+            <w:pPr>
+              <w:pStyle w:val="a"/>
+            </w:pPr>
+            <w:r>
+              <w:t>cyl</w:t>
+            </w:r>
+          </w:p>
+        </w:tc>
+        <w:tc>
+          <w:p>
+            <w:pPr>
+              <w:pStyle w:val="a"/>
+            </w:pPr>
+            <w:r>
+              <w:t>disp</w:t>
+            </w:r>
+          </w:p>
+        </w:tc>
+        <w:tc>
+          <w:p>
+            <w:pPr>
+              <w:pStyle w:val="a"/>
+            </w:pPr>
+            <w:r>
+              <w:t>hp</w:t>
+            </w:r>
+          </w:p>
+        </w:tc>
+        <w:tc>
+          <w:p>
+            <w:pPr>
+              <w:pStyle w:val="a"/>
+            </w:pPr>
+            <w:r>
+              <w:t>drat</w:t>
+            </w:r>
+          </w:p>
+        </w:tc>
+      </w:tr>
+      <w:tr>
+        <w:tc>
+          <w:p>
+            <w:pPr>
+              <w:pStyle w:val="a"/>
+            </w:pPr>
+            <w:r>
+              <w:t>21.0</w:t>
+            </w:r>
+          </w:p>
+        </w:tc>
+        <w:tc>
+          <w:p>
+            <w:pPr>
+              <w:pStyle w:val="a"/>
+            </w:pPr>
+            <w:r>
+              <w:t>6</w:t>
+            </w:r>
+          </w:p>
+        </w:tc>
+        <w:tc>
+          <w:p>
+            <w:pPr>
+              <w:pStyle w:val="a"/>
+            </w:pPr>
+            <w:r>
+              <w:t>160</w:t>
+            </w:r>
+          </w:p>
+        </w:tc>
+        <w:tc>
+          <w:p>
+            <w:pPr>
+              <w:pStyle w:val="a"/>
+            </w:pPr>
+            <w:r>
+              <w:t>110</w:t>
+            </w:r>
+          </w:p>
+        </w:tc>
+        <w:tc>
+          <w:p>
+            <w:pPr>
+              <w:pStyle w:val="a"/>
+            </w:pPr>
+            <w:r>
+              <w:t>3.90</w:t>
+            </w:r>
+          </w:p>
+        </w:tc>
+      </w:tr>
+      <w:tr>
+        <w:tc>
+          <w:p>
+            <w:pPr>
+              <w:pStyle w:val="a"/>
+            </w:pPr>
+            <w:r>
+              <w:t>21.0</w:t>
+            </w:r>
+          </w:p>
+        </w:tc>
+        <w:tc>
+          <w:p>
+            <w:pPr>
+              <w:pStyle w:val="a"/>
+            </w:pPr>
+            <w:r>
+              <w:t>6</w:t>
+            </w:r>
+          </w:p>
+        </w:tc>
+        <w:tc>
+          <w:p>
+            <w:pPr>
+              <w:pStyle w:val="a"/>
+            </w:pPr>
+            <w:r>
+              <w:t>160</w:t>
+            </w:r>
+          </w:p>
+        </w:tc>
+        <w:tc>
+          <w:p>
+            <w:pPr>
+              <w:pStyle w:val="a"/>
+            </w:pPr>
+            <w:r>
+              <w:t>110</w:t>
+            </w:r>
+          </w:p>
+        </w:tc>
+        <w:tc>
+          <w:p>
+            <w:pPr>
+              <w:pStyle w:val="a"/>
+            </w:pPr>
+            <w:r>
+              <w:t>3.90</w:t>
+            </w:r>
+          </w:p>
+        </w:tc>
+      </w:tr>
+      <w:tr>
+        <w:tc>
+          <w:p>
+            <w:pPr>
+              <w:pStyle w:val="a"/>
+            </w:pPr>
+            <w:r>
+              <w:t>22.8</w:t>
+            </w:r>
+          </w:p>
+        </w:tc>
+        <w:tc>
+          <w:p>
+            <w:pPr>
+              <w:pStyle w:val="a"/>
+            </w:pPr>
+            <w:r>
+              <w:t>4</w:t>
+            </w:r>
+          </w:p>
+        </w:tc>
+        <w:tc>
+          <w:p>
+            <w:pPr>
+              <w:pStyle w:val="a"/>
+            </w:pPr>
+            <w:r>
+              <w:t>108</w:t>
+            </w:r>
+          </w:p>
+        </w:tc>
+        <w:tc>
+          <w:p>
+            <w:pPr>
+              <w:pStyle w:val="a"/>
+            </w:pPr>
+            <w:r>
+              <w:t>93</w:t>
+            </w:r>
+          </w:p>
+        </w:tc>
+        <w:tc>
+          <w:p>
+            <w:pPr>
+              <w:pStyle w:val="a"/>
+            </w:pPr>
+            <w:r>
+              <w:t>3.85</w:t>
+            </w:r>
+          </w:p>
+        </w:tc>
+      </w:tr>
+      <w:tr>
+        <w:tc>
+          <w:p>
+            <w:pPr>
+              <w:pStyle w:val="a"/>
+            </w:pPr>
+            <w:r>
+              <w:t>21.4</w:t>
+            </w:r>
+          </w:p>
+        </w:tc>
+        <w:tc>
+          <w:p>
+            <w:pPr>
+              <w:pStyle w:val="a"/>
+            </w:pPr>
+            <w:r>
+              <w:t>6</w:t>
+            </w:r>
+          </w:p>
+        </w:tc>
+        <w:tc>
+          <w:p>
+            <w:pPr>
+              <w:pStyle w:val="a"/>
+            </w:pPr>
+            <w:r>
+              <w:t>258</w:t>
+            </w:r>
+          </w:p>
+        </w:tc>
+        <w:tc>
+          <w:p>
+            <w:pPr>
+              <w:pStyle w:val="a"/>
+            </w:pPr>
+            <w:r>
+              <w:t>110</w:t>
+            </w:r>
+          </w:p>
+        </w:tc>
+        <w:tc>
+          <w:p>
+            <w:pPr>
+              <w:pStyle w:val="a"/>
+            </w:pPr>
+            <w:r>
+              <w:t>3.08</w:t>
+            </w:r>
+          </w:p>
+        </w:tc>
+      </w:tr>
+      <w:tr>
+        <w:tc>
+          <w:p>
+            <w:pPr>
+              <w:pStyle w:val="a"/>
+            </w:pPr>
+            <w:r>
+              <w:t>18.7</w:t>
+            </w:r>
+          </w:p>
+        </w:tc>
+        <w:tc>
+          <w:p>
+            <w:pPr>
+              <w:pStyle w:val="a"/>
+            </w:pPr>
+            <w:r>
+              <w:t>8</w:t>
+            </w:r>
+          </w:p>
+        </w:tc>
+        <w:tc>
+          <w:p>
+            <w:pPr>
+              <w:pStyle w:val="a"/>
+            </w:pPr>
+            <w:r>
+              <w:t>360</w:t>
+            </w:r>
+          </w:p>
+        </w:tc>
+        <w:tc>
+          <w:p>
+            <w:pPr>
+              <w:pStyle w:val="a"/>
+            </w:pPr>
+            <w:r>
+              <w:t>175</w:t>
+            </w:r>
+          </w:p>
+        </w:tc>
+        <w:tc>
+          <w:p>
+            <w:pPr>
+              <w:pStyle w:val="a"/>
+            </w:pPr>
+            <w:r>
+              <w:t>3.15</w:t>
+            </w:r>
+          </w:p>
+        </w:tc>
+      </w:tr>
+    </w:tbl>
     <w:bookmarkEnd w:id="25"/>
+    <w:bookmarkStart w:id="26" w:name="internal-api-package-odbapi"/>
+    <w:p>
+      <w:pPr>
+        <w:pStyle w:val="2"/>
+      </w:pPr>
+      <w:r>
+        <w:rPr>
+          <w:rStyle w:val="SectionNumber"/>
+        </w:rPr>
+        <w:t xml:space="preserve">3.2</w:t>
+      </w:r>
+      <w:r>
+        <w:tab/>
+      </w:r>
+      <w:r>
+        <w:t xml:space="preserve">Internal API package: odbapi</w:t>
+      </w:r>
+    </w:p>
     <w:bookmarkEnd w:id="26"/>
-    <w:sectPr>
-      <w:pgSz w:h="15840" w:w="12240"/>
-      <w:pgMar w:bottom="1440" w:footer="720" w:gutter="0" w:header="720" w:left="1800" w:right="1800" w:top="1440"/>
-      <w:cols w:space="720"/>
+    <w:bookmarkEnd w:id="27"/>
+    <w:sectPr xmlns:w="http://schemas.openxmlformats.org/wordprocessingml/2006/main">
+      <w:pgMar w:header="720" w:bottom="1800" w:top="1800" w:right="720" w:left="720" w:footer="720" w:gutter="720"/>
+      <w:pgSz w:h="16848" w:w="11952" w:orient="portrait"/>
+      <w:type w:val="continuous"/>
+      <w:cols/>
     </w:sectPr>
   </w:body>
 </w:document>
@@ -954,6 +2710,91 @@
       </w:pPr>
     </w:lvl>
   </w:abstractNum>
+  <w:abstractNum w:abstractNumId="99431">
+    <w:nsid w:val="A99431"/>
+    <w:multiLevelType w:val="multilevel"/>
+    <w:lvl w:ilvl="0">
+      <w:start w:val="1"/>
+      <w:numFmt w:val="decimal"/>
+      <w:lvlText w:val="(%1)"/>
+      <w:lvlJc w:val="left"/>
+      <w:pPr>
+        <w:ind w:left="720" w:hanging="480"/>
+      </w:pPr>
+    </w:lvl>
+    <w:lvl w:ilvl="1">
+      <w:start w:val="1"/>
+      <w:numFmt w:val="decimal"/>
+      <w:lvlText w:val="(%2)"/>
+      <w:lvlJc w:val="left"/>
+      <w:pPr>
+        <w:ind w:left="1440" w:hanging="480"/>
+      </w:pPr>
+    </w:lvl>
+    <w:lvl w:ilvl="2">
+      <w:start w:val="1"/>
+      <w:numFmt w:val="decimal"/>
+      <w:lvlText w:val="(%3)"/>
+      <w:lvlJc w:val="left"/>
+      <w:pPr>
+        <w:ind w:left="2160" w:hanging="480"/>
+      </w:pPr>
+    </w:lvl>
+    <w:lvl w:ilvl="3">
+      <w:start w:val="1"/>
+      <w:numFmt w:val="decimal"/>
+      <w:lvlText w:val="(%4)"/>
+      <w:lvlJc w:val="left"/>
+      <w:pPr>
+        <w:ind w:left="2880" w:hanging="480"/>
+      </w:pPr>
+    </w:lvl>
+    <w:lvl w:ilvl="4">
+      <w:start w:val="1"/>
+      <w:numFmt w:val="decimal"/>
+      <w:lvlText w:val="(%5)"/>
+      <w:lvlJc w:val="left"/>
+      <w:pPr>
+        <w:ind w:left="3600" w:hanging="480"/>
+      </w:pPr>
+    </w:lvl>
+    <w:lvl w:ilvl="5">
+      <w:start w:val="1"/>
+      <w:numFmt w:val="decimal"/>
+      <w:lvlText w:val="(%6)"/>
+      <w:lvlJc w:val="left"/>
+      <w:pPr>
+        <w:ind w:left="4320" w:hanging="480"/>
+      </w:pPr>
+    </w:lvl>
+    <w:lvl w:ilvl="6">
+      <w:start w:val="1"/>
+      <w:numFmt w:val="decimal"/>
+      <w:lvlText w:val="(%7)"/>
+      <w:lvlJc w:val="left"/>
+      <w:pPr>
+        <w:ind w:left="5040" w:hanging="480"/>
+      </w:pPr>
+    </w:lvl>
+    <w:lvl w:ilvl="7">
+      <w:start w:val="1"/>
+      <w:numFmt w:val="decimal"/>
+      <w:lvlText w:val="(%8)"/>
+      <w:lvlJc w:val="left"/>
+      <w:pPr>
+        <w:ind w:left="5760" w:hanging="480"/>
+      </w:pPr>
+    </w:lvl>
+    <w:lvl w:ilvl="8">
+      <w:start w:val="1"/>
+      <w:numFmt w:val="decimal"/>
+      <w:lvlText w:val="(%9)"/>
+      <w:lvlJc w:val="left"/>
+      <w:pPr>
+        <w:ind w:left="6480" w:hanging="480"/>
+      </w:pPr>
+    </w:lvl>
+  </w:abstractNum>
   <w:abstractNum w:abstractNumId="99411">
     <w:nsid w:val="A99411"/>
     <w:multiLevelType w:val="multilevel"/>
@@ -1046,6 +2887,36 @@
     <w:abstractNumId w:val="990"/>
   </w:num>
   <w:num w:numId="1001">
+    <w:abstractNumId w:val="99431"/>
+    <w:lvlOverride w:ilvl="0">
+      <w:startOverride w:val="1"/>
+    </w:lvlOverride>
+    <w:lvlOverride w:ilvl="1">
+      <w:startOverride w:val="1"/>
+    </w:lvlOverride>
+    <w:lvlOverride w:ilvl="2">
+      <w:startOverride w:val="1"/>
+    </w:lvlOverride>
+    <w:lvlOverride w:ilvl="3">
+      <w:startOverride w:val="1"/>
+    </w:lvlOverride>
+    <w:lvlOverride w:ilvl="4">
+      <w:startOverride w:val="1"/>
+    </w:lvlOverride>
+    <w:lvlOverride w:ilvl="5">
+      <w:startOverride w:val="1"/>
+    </w:lvlOverride>
+    <w:lvlOverride w:ilvl="6">
+      <w:startOverride w:val="1"/>
+    </w:lvlOverride>
+    <w:lvlOverride w:ilvl="7">
+      <w:startOverride w:val="1"/>
+    </w:lvlOverride>
+    <w:lvlOverride w:ilvl="8">
+      <w:startOverride w:val="1"/>
+    </w:lvlOverride>
+  </w:num>
+  <w:num w:numId="1002">
     <w:abstractNumId w:val="99411"/>
     <w:lvlOverride w:ilvl="0">
       <w:startOverride w:val="1"/>

</xml_diff>

<commit_message>
finish 1.1 Mutating a new bio-database on PostgreSQL
</commit_message>
<xml_diff>
--- a/API_doc/tech/introduction.docx
+++ b/API_doc/tech/introduction.docx
@@ -125,7 +125,7 @@
         <w:pStyle w:val="a7"/>
       </w:pPr>
       <w:r>
-        <w:t xml:space="preserve">2022-02-28</w:t>
+        <w:t xml:space="preserve">2022-03-02</w:t>
       </w:r>
     </w:p>
     <w:sdt>
@@ -337,7 +337,7 @@
       <w:r>
         <w:t xml:space="preserve"> </w:t>
       </w:r>
-      <w:bookmarkStart w:id="6d6e6790-d5ad-456b-8760-3e6c010d739a" w:name="fig-webapi"/>
+      <w:bookmarkStart w:id="cbb0cd30-800c-467b-9951-e553d73dc44f" w:name="fig-webapi"/>
       <w:r xmlns:w="http://schemas.openxmlformats.org/wordprocessingml/2006/main" xmlns:wp="http://schemas.openxmlformats.org/drawingml/2006/wordprocessingDrawing" xmlns:r="http://schemas.openxmlformats.org/officeDocument/2006/relationships" xmlns:w14="http://schemas.microsoft.com/office/word/2010/wordml">
         <w:rPr/>
         <w:fldChar w:fldCharType="begin" w:dirty="true"/>
@@ -372,7 +372,7 @@
       <w:r>
         <w:t xml:space="preserve"/>
       </w:r>
-      <w:bookmarkEnd w:id="6d6e6790-d5ad-456b-8760-3e6c010d739a"/>
+      <w:bookmarkEnd w:id="cbb0cd30-800c-467b-9951-e553d73dc44f"/>
       <w:r>
         <w:t xml:space="preserve"> </w:t>
       </w:r>
@@ -1130,7 +1130,13 @@
         <w:rPr>
           <w:rStyle w:val="NormalTok"/>
         </w:rPr>
-        <w:t xml:space="preserve">(ms_conn)</w:t>
+        <w:t xml:space="preserve">(ms_conn) </w:t>
+      </w:r>
+      <w:r>
+        <w:rPr>
+          <w:rStyle w:val="CommentTok"/>
+        </w:rPr>
+        <w:t xml:space="preserve"># Close database connection</w:t>
       </w:r>
     </w:p>
     <w:p>
@@ -1143,7 +1149,7 @@
       <w:r>
         <w:t xml:space="preserve"> </w:t>
       </w:r>
-      <w:bookmarkStart w:id="1443ffbf-840f-49ef-b9f9-5f081f24f8e5" w:name="taxa_data"/>
+      <w:bookmarkStart w:id="649e9e40-4b0f-4d6e-ac7d-70d4d145e4aa" w:name="taxa_data"/>
       <w:r xmlns:w="http://schemas.openxmlformats.org/wordprocessingml/2006/main" xmlns:wp="http://schemas.openxmlformats.org/drawingml/2006/wordprocessingDrawing" xmlns:r="http://schemas.openxmlformats.org/officeDocument/2006/relationships" xmlns:w14="http://schemas.microsoft.com/office/word/2010/wordml">
         <w:rPr/>
         <w:fldChar w:fldCharType="begin" w:dirty="true"/>
@@ -1178,7 +1184,7 @@
       <w:r>
         <w:t xml:space="preserve"/>
       </w:r>
-      <w:bookmarkEnd w:id="1443ffbf-840f-49ef-b9f9-5f081f24f8e5"/>
+      <w:bookmarkEnd w:id="649e9e40-4b0f-4d6e-ac7d-70d4d145e4aa"/>
       <w:r>
         <w:t xml:space="preserve"> </w:t>
       </w:r>
@@ -1571,7 +1577,7 @@
       <w:r>
         <w:t xml:space="preserve"> </w:t>
       </w:r>
-      <w:bookmarkStart w:id="edac2d00-67aa-4b0c-940c-f0d7bd534ffe" w:name="cast_site"/>
+      <w:bookmarkStart w:id="146686b6-84cf-4161-b8ba-df687f177ce2" w:name="cast_site"/>
       <w:r xmlns:w="http://schemas.openxmlformats.org/wordprocessingml/2006/main" xmlns:wp="http://schemas.openxmlformats.org/drawingml/2006/wordprocessingDrawing" xmlns:r="http://schemas.openxmlformats.org/officeDocument/2006/relationships" xmlns:w14="http://schemas.microsoft.com/office/word/2010/wordml">
         <w:rPr/>
         <w:fldChar w:fldCharType="begin" w:dirty="true"/>
@@ -1606,7 +1612,7 @@
       <w:r>
         <w:t xml:space="preserve"/>
       </w:r>
-      <w:bookmarkEnd w:id="edac2d00-67aa-4b0c-940c-f0d7bd534ffe"/>
+      <w:bookmarkEnd w:id="146686b6-84cf-4161-b8ba-df687f177ce2"/>
       <w:r>
         <w:t xml:space="preserve"> </w:t>
       </w:r>
@@ -2054,6 +2060,1175 @@
             </w:pPr>
             <w:r>
               <w:t>NORPAC Net</w:t>
+            </w:r>
+          </w:p>
+        </w:tc>
+      </w:tr>
+    </w:tbl>
+    <w:p>
+      <w:pPr>
+        <w:pStyle w:val="SourceCode"/>
+      </w:pPr>
+      <w:r>
+        <w:rPr>
+          <w:rStyle w:val="FunctionTok"/>
+        </w:rPr>
+        <w:t xml:space="preserve">library</w:t>
+      </w:r>
+      <w:r>
+        <w:rPr>
+          <w:rStyle w:val="NormalTok"/>
+        </w:rPr>
+        <w:t xml:space="preserve">(RPostgres) </w:t>
+      </w:r>
+      <w:r>
+        <w:rPr>
+          <w:rStyle w:val="CommentTok"/>
+        </w:rPr>
+        <w:t xml:space="preserve">#R (using Rcpp) Interface to PostgreSQL</w:t>
+      </w:r>
+      <w:r>
+        <w:br/>
+      </w:r>
+      <w:r>
+        <w:rPr>
+          <w:rStyle w:val="FunctionTok"/>
+        </w:rPr>
+        <w:t xml:space="preserve">library</w:t>
+      </w:r>
+      <w:r>
+        <w:rPr>
+          <w:rStyle w:val="NormalTok"/>
+        </w:rPr>
+        <w:t xml:space="preserve">(odbapi) </w:t>
+      </w:r>
+      <w:r>
+        <w:rPr>
+          <w:rStyle w:val="CommentTok"/>
+        </w:rPr>
+        <w:t xml:space="preserve">#internal API package, explained in </w:t>
+      </w:r>
+      <w:r>
+        <w:br/>
+      </w:r>
+      <w:r>
+        <w:rPr>
+          <w:rStyle w:val="CommentTok"/>
+        </w:rPr>
+        <w:t xml:space="preserve"># for example, if we get a new dataset with species Creseis conica, Abudefduf saxatilis, Labidocera gallensis, Metridia macrura, and Metridia asymmetrica  to import into bio-database.</w:t>
+      </w:r>
+      <w:r>
+        <w:br/>
+      </w:r>
+      <w:r>
+        <w:rPr>
+          <w:rStyle w:val="NormalTok"/>
+        </w:rPr>
+        <w:t xml:space="preserve">test_sp </w:t>
+      </w:r>
+      <w:r>
+        <w:rPr>
+          <w:rStyle w:val="OtherTok"/>
+        </w:rPr>
+        <w:t xml:space="preserve">&lt;-</w:t>
+      </w:r>
+      <w:r>
+        <w:rPr>
+          <w:rStyle w:val="NormalTok"/>
+        </w:rPr>
+        <w:t xml:space="preserve"> </w:t>
+      </w:r>
+      <w:r>
+        <w:rPr>
+          <w:rStyle w:val="FunctionTok"/>
+        </w:rPr>
+        <w:t xml:space="preserve">c</w:t>
+      </w:r>
+      <w:r>
+        <w:rPr>
+          <w:rStyle w:val="NormalTok"/>
+        </w:rPr>
+        <w:t xml:space="preserve">(</w:t>
+      </w:r>
+      <w:r>
+        <w:rPr>
+          <w:rStyle w:val="StringTok"/>
+        </w:rPr>
+        <w:t xml:space="preserve">"Creseis conica"</w:t>
+      </w:r>
+      <w:r>
+        <w:rPr>
+          <w:rStyle w:val="NormalTok"/>
+        </w:rPr>
+        <w:t xml:space="preserve">, </w:t>
+      </w:r>
+      <w:r>
+        <w:rPr>
+          <w:rStyle w:val="StringTok"/>
+        </w:rPr>
+        <w:t xml:space="preserve">"Abudefduf saxatilis"</w:t>
+      </w:r>
+      <w:r>
+        <w:rPr>
+          <w:rStyle w:val="NormalTok"/>
+        </w:rPr>
+        <w:t xml:space="preserve">, </w:t>
+      </w:r>
+      <w:r>
+        <w:br/>
+      </w:r>
+      <w:r>
+        <w:rPr>
+          <w:rStyle w:val="NormalTok"/>
+        </w:rPr>
+        <w:t xml:space="preserve">             </w:t>
+      </w:r>
+      <w:r>
+        <w:rPr>
+          <w:rStyle w:val="StringTok"/>
+        </w:rPr>
+        <w:t xml:space="preserve">"Labidocera gallensis"</w:t>
+      </w:r>
+      <w:r>
+        <w:rPr>
+          <w:rStyle w:val="NormalTok"/>
+        </w:rPr>
+        <w:t xml:space="preserve">, </w:t>
+      </w:r>
+      <w:r>
+        <w:rPr>
+          <w:rStyle w:val="StringTok"/>
+        </w:rPr>
+        <w:t xml:space="preserve">"Metridia macrura"</w:t>
+      </w:r>
+      <w:r>
+        <w:rPr>
+          <w:rStyle w:val="NormalTok"/>
+        </w:rPr>
+        <w:t xml:space="preserve">, </w:t>
+      </w:r>
+      <w:r>
+        <w:rPr>
+          <w:rStyle w:val="StringTok"/>
+        </w:rPr>
+        <w:t xml:space="preserve">"Metridia asymmetrica"</w:t>
+      </w:r>
+      <w:r>
+        <w:rPr>
+          <w:rStyle w:val="NormalTok"/>
+        </w:rPr>
+        <w:t xml:space="preserve">)</w:t>
+      </w:r>
+      <w:r>
+        <w:br/>
+      </w:r>
+      <w:r>
+        <w:br/>
+      </w:r>
+      <w:r>
+        <w:rPr>
+          <w:rStyle w:val="NormalTok"/>
+        </w:rPr>
+        <w:t xml:space="preserve">pconn </w:t>
+      </w:r>
+      <w:r>
+        <w:rPr>
+          <w:rStyle w:val="OtherTok"/>
+        </w:rPr>
+        <w:t xml:space="preserve">&lt;-</w:t>
+      </w:r>
+      <w:r>
+        <w:rPr>
+          <w:rStyle w:val="NormalTok"/>
+        </w:rPr>
+        <w:t xml:space="preserve"> </w:t>
+      </w:r>
+      <w:r>
+        <w:rPr>
+          <w:rStyle w:val="FunctionTok"/>
+        </w:rPr>
+        <w:t xml:space="preserve">dbConnect</w:t>
+      </w:r>
+      <w:r>
+        <w:rPr>
+          <w:rStyle w:val="NormalTok"/>
+        </w:rPr>
+        <w:t xml:space="preserve">(</w:t>
+      </w:r>
+      <w:r>
+        <w:rPr>
+          <w:rStyle w:val="AttributeTok"/>
+        </w:rPr>
+        <w:t xml:space="preserve">drv =</w:t>
+      </w:r>
+      <w:r>
+        <w:rPr>
+          <w:rStyle w:val="NormalTok"/>
+        </w:rPr>
+        <w:t xml:space="preserve"> RPostgres</w:t>
+      </w:r>
+      <w:r>
+        <w:rPr>
+          <w:rStyle w:val="SpecialCharTok"/>
+        </w:rPr>
+        <w:t xml:space="preserve">::</w:t>
+      </w:r>
+      <w:r>
+        <w:rPr>
+          <w:rStyle w:val="FunctionTok"/>
+        </w:rPr>
+        <w:t xml:space="preserve">Postgres</w:t>
+      </w:r>
+      <w:r>
+        <w:rPr>
+          <w:rStyle w:val="NormalTok"/>
+        </w:rPr>
+        <w:t xml:space="preserve">(),</w:t>
+      </w:r>
+      <w:r>
+        <w:br/>
+      </w:r>
+      <w:r>
+        <w:rPr>
+          <w:rStyle w:val="NormalTok"/>
+        </w:rPr>
+        <w:t xml:space="preserve">                   </w:t>
+      </w:r>
+      <w:r>
+        <w:rPr>
+          <w:rStyle w:val="AttributeTok"/>
+        </w:rPr>
+        <w:t xml:space="preserve">host =</w:t>
+      </w:r>
+      <w:r>
+        <w:rPr>
+          <w:rStyle w:val="NormalTok"/>
+        </w:rPr>
+        <w:t xml:space="preserve"> odbHost, </w:t>
+      </w:r>
+      <w:r>
+        <w:rPr>
+          <w:rStyle w:val="AttributeTok"/>
+        </w:rPr>
+        <w:t xml:space="preserve">port =</w:t>
+      </w:r>
+      <w:r>
+        <w:rPr>
+          <w:rStyle w:val="NormalTok"/>
+        </w:rPr>
+        <w:t xml:space="preserve"> odbPort, </w:t>
+      </w:r>
+      <w:r>
+        <w:rPr>
+          <w:rStyle w:val="AttributeTok"/>
+        </w:rPr>
+        <w:t xml:space="preserve">dbname =</w:t>
+      </w:r>
+      <w:r>
+        <w:rPr>
+          <w:rStyle w:val="NormalTok"/>
+        </w:rPr>
+        <w:t xml:space="preserve"> odbBioDB,</w:t>
+      </w:r>
+      <w:r>
+        <w:br/>
+      </w:r>
+      <w:r>
+        <w:rPr>
+          <w:rStyle w:val="NormalTok"/>
+        </w:rPr>
+        <w:t xml:space="preserve">                   </w:t>
+      </w:r>
+      <w:r>
+        <w:rPr>
+          <w:rStyle w:val="AttributeTok"/>
+        </w:rPr>
+        <w:t xml:space="preserve">user =</w:t>
+      </w:r>
+      <w:r>
+        <w:rPr>
+          <w:rStyle w:val="NormalTok"/>
+        </w:rPr>
+        <w:t xml:space="preserve"> odbUser, </w:t>
+      </w:r>
+      <w:r>
+        <w:rPr>
+          <w:rStyle w:val="AttributeTok"/>
+        </w:rPr>
+        <w:t xml:space="preserve">password =</w:t>
+      </w:r>
+      <w:r>
+        <w:rPr>
+          <w:rStyle w:val="NormalTok"/>
+        </w:rPr>
+        <w:t xml:space="preserve"> odbPass)</w:t>
+      </w:r>
+      <w:r>
+        <w:br/>
+      </w:r>
+      <w:r>
+        <w:rPr>
+          <w:rStyle w:val="NormalTok"/>
+        </w:rPr>
+        <w:t xml:space="preserve">taxonomy </w:t>
+      </w:r>
+      <w:r>
+        <w:rPr>
+          <w:rStyle w:val="OtherTok"/>
+        </w:rPr>
+        <w:t xml:space="preserve">&lt;-</w:t>
+      </w:r>
+      <w:r>
+        <w:rPr>
+          <w:rStyle w:val="NormalTok"/>
+        </w:rPr>
+        <w:t xml:space="preserve"> </w:t>
+      </w:r>
+      <w:r>
+        <w:rPr>
+          <w:rStyle w:val="FunctionTok"/>
+        </w:rPr>
+        <w:t xml:space="preserve">dbReadTable</w:t>
+      </w:r>
+      <w:r>
+        <w:rPr>
+          <w:rStyle w:val="NormalTok"/>
+        </w:rPr>
+        <w:t xml:space="preserve">(pconn, </w:t>
+      </w:r>
+      <w:r>
+        <w:rPr>
+          <w:rStyle w:val="AttributeTok"/>
+        </w:rPr>
+        <w:t xml:space="preserve">name=</w:t>
+      </w:r>
+      <w:r>
+        <w:rPr>
+          <w:rStyle w:val="StringTok"/>
+        </w:rPr>
+        <w:t xml:space="preserve">"taxon_group"</w:t>
+      </w:r>
+      <w:r>
+        <w:rPr>
+          <w:rStyle w:val="NormalTok"/>
+        </w:rPr>
+        <w:t xml:space="preserve">) </w:t>
+      </w:r>
+      <w:r>
+        <w:rPr>
+          <w:rStyle w:val="SpecialCharTok"/>
+        </w:rPr>
+        <w:t xml:space="preserve">%&gt;%</w:t>
+      </w:r>
+      <w:r>
+        <w:rPr>
+          <w:rStyle w:val="NormalTok"/>
+        </w:rPr>
+        <w:t xml:space="preserve"> </w:t>
+      </w:r>
+      <w:r>
+        <w:rPr>
+          <w:rStyle w:val="FunctionTok"/>
+        </w:rPr>
+        <w:t xml:space="preserve">setDT</w:t>
+      </w:r>
+      <w:r>
+        <w:rPr>
+          <w:rStyle w:val="NormalTok"/>
+        </w:rPr>
+        <w:t xml:space="preserve">() </w:t>
+      </w:r>
+      <w:r>
+        <w:rPr>
+          <w:rStyle w:val="CommentTok"/>
+        </w:rPr>
+        <w:t xml:space="preserve">#Got taxonomy in bio-database</w:t>
+      </w:r>
+      <w:r>
+        <w:br/>
+      </w:r>
+      <w:r>
+        <w:rPr>
+          <w:rStyle w:val="CommentTok"/>
+        </w:rPr>
+        <w:t xml:space="preserve"># getSciName will first retrieve query from existed taxonomy in "taxon_group" table of database.</w:t>
+      </w:r>
+      <w:r>
+        <w:br/>
+      </w:r>
+      <w:r>
+        <w:rPr>
+          <w:rStyle w:val="CommentTok"/>
+        </w:rPr>
+        <w:t xml:space="preserve"># For those scientific names not in bio-database, retrieve them by web API of WORMS, Fishbase, GBIF, etc.</w:t>
+      </w:r>
+      <w:r>
+        <w:br/>
+      </w:r>
+      <w:r>
+        <w:rPr>
+          <w:rStyle w:val="CommentTok"/>
+        </w:rPr>
+        <w:t xml:space="preserve"># Internally its magic is done through R pacage "taxize".</w:t>
+      </w:r>
+      <w:r>
+        <w:br/>
+      </w:r>
+      <w:r>
+        <w:rPr>
+          <w:rStyle w:val="NormalTok"/>
+        </w:rPr>
+        <w:t xml:space="preserve">new_taxa </w:t>
+      </w:r>
+      <w:r>
+        <w:rPr>
+          <w:rStyle w:val="OtherTok"/>
+        </w:rPr>
+        <w:t xml:space="preserve">&lt;-</w:t>
+      </w:r>
+      <w:r>
+        <w:rPr>
+          <w:rStyle w:val="NormalTok"/>
+        </w:rPr>
+        <w:t xml:space="preserve"> odbapi</w:t>
+      </w:r>
+      <w:r>
+        <w:rPr>
+          <w:rStyle w:val="SpecialCharTok"/>
+        </w:rPr>
+        <w:t xml:space="preserve">::</w:t>
+      </w:r>
+      <w:r>
+        <w:rPr>
+          <w:rStyle w:val="FunctionTok"/>
+        </w:rPr>
+        <w:t xml:space="preserve">getSciName</w:t>
+      </w:r>
+      <w:r>
+        <w:rPr>
+          <w:rStyle w:val="NormalTok"/>
+        </w:rPr>
+        <w:t xml:space="preserve">(</w:t>
+      </w:r>
+      <w:r>
+        <w:rPr>
+          <w:rStyle w:val="AttributeTok"/>
+        </w:rPr>
+        <w:t xml:space="preserve">dbuser =</w:t>
+      </w:r>
+      <w:r>
+        <w:rPr>
+          <w:rStyle w:val="NormalTok"/>
+        </w:rPr>
+        <w:t xml:space="preserve"> odbUser, </w:t>
+      </w:r>
+      <w:r>
+        <w:rPr>
+          <w:rStyle w:val="AttributeTok"/>
+        </w:rPr>
+        <w:t xml:space="preserve">dbhost =</w:t>
+      </w:r>
+      <w:r>
+        <w:rPr>
+          <w:rStyle w:val="NormalTok"/>
+        </w:rPr>
+        <w:t xml:space="preserve"> odbHost, </w:t>
+      </w:r>
+      <w:r>
+        <w:rPr>
+          <w:rStyle w:val="AttributeTok"/>
+        </w:rPr>
+        <w:t xml:space="preserve">dbname =</w:t>
+      </w:r>
+      <w:r>
+        <w:rPr>
+          <w:rStyle w:val="NormalTok"/>
+        </w:rPr>
+        <w:t xml:space="preserve"> odbBioDB,</w:t>
+      </w:r>
+      <w:r>
+        <w:br/>
+      </w:r>
+      <w:r>
+        <w:rPr>
+          <w:rStyle w:val="NormalTok"/>
+        </w:rPr>
+        <w:t xml:space="preserve">                               </w:t>
+      </w:r>
+      <w:r>
+        <w:rPr>
+          <w:rStyle w:val="AttributeTok"/>
+        </w:rPr>
+        <w:t xml:space="preserve">taxon =</w:t>
+      </w:r>
+      <w:r>
+        <w:rPr>
+          <w:rStyle w:val="NormalTok"/>
+        </w:rPr>
+        <w:t xml:space="preserve"> test_sp[</w:t>
+      </w:r>
+      <w:r>
+        <w:rPr>
+          <w:rStyle w:val="SpecialCharTok"/>
+        </w:rPr>
+        <w:t xml:space="preserve">!</w:t>
+      </w:r>
+      <w:r>
+        <w:rPr>
+          <w:rStyle w:val="NormalTok"/>
+        </w:rPr>
+        <w:t xml:space="preserve">test_sp </w:t>
+      </w:r>
+      <w:r>
+        <w:rPr>
+          <w:rStyle w:val="SpecialCharTok"/>
+        </w:rPr>
+        <w:t xml:space="preserve">%chin%</w:t>
+      </w:r>
+      <w:r>
+        <w:rPr>
+          <w:rStyle w:val="NormalTok"/>
+        </w:rPr>
+        <w:t xml:space="preserve"> taxonomy</w:t>
+      </w:r>
+      <w:r>
+        <w:rPr>
+          <w:rStyle w:val="SpecialCharTok"/>
+        </w:rPr>
+        <w:t xml:space="preserve">$</w:t>
+      </w:r>
+      <w:r>
+        <w:rPr>
+          <w:rStyle w:val="NormalTok"/>
+        </w:rPr>
+        <w:t xml:space="preserve">show_name],</w:t>
+      </w:r>
+      <w:r>
+        <w:br/>
+      </w:r>
+      <w:r>
+        <w:rPr>
+          <w:rStyle w:val="NormalTok"/>
+        </w:rPr>
+        <w:t xml:space="preserve">                               </w:t>
+      </w:r>
+      <w:r>
+        <w:rPr>
+          <w:rStyle w:val="CommentTok"/>
+        </w:rPr>
+        <w:t xml:space="preserve"># Only the latter three species are new to the taxon_group table. This check can be ignored.</w:t>
+      </w:r>
+      <w:r>
+        <w:br/>
+      </w:r>
+      <w:r>
+        <w:rPr>
+          <w:rStyle w:val="NormalTok"/>
+        </w:rPr>
+        <w:t xml:space="preserve">                               </w:t>
+      </w:r>
+      <w:r>
+        <w:rPr>
+          <w:rStyle w:val="AttributeTok"/>
+        </w:rPr>
+        <w:t xml:space="preserve">source =</w:t>
+      </w:r>
+      <w:r>
+        <w:rPr>
+          <w:rStyle w:val="NormalTok"/>
+        </w:rPr>
+        <w:t xml:space="preserve"> </w:t>
+      </w:r>
+      <w:r>
+        <w:rPr>
+          <w:rStyle w:val="FunctionTok"/>
+        </w:rPr>
+        <w:t xml:space="preserve">c</w:t>
+      </w:r>
+      <w:r>
+        <w:rPr>
+          <w:rStyle w:val="NormalTok"/>
+        </w:rPr>
+        <w:t xml:space="preserve">(</w:t>
+      </w:r>
+      <w:r>
+        <w:rPr>
+          <w:rStyle w:val="StringTok"/>
+        </w:rPr>
+        <w:t xml:space="preserve">"worms"</w:t>
+      </w:r>
+      <w:r>
+        <w:rPr>
+          <w:rStyle w:val="NormalTok"/>
+        </w:rPr>
+        <w:t xml:space="preserve">, </w:t>
+      </w:r>
+      <w:r>
+        <w:rPr>
+          <w:rStyle w:val="StringTok"/>
+        </w:rPr>
+        <w:t xml:space="preserve">"gbif"</w:t>
+      </w:r>
+      <w:r>
+        <w:rPr>
+          <w:rStyle w:val="NormalTok"/>
+        </w:rPr>
+        <w:t xml:space="preserve">)) </w:t>
+      </w:r>
+      <w:r>
+        <w:rPr>
+          <w:rStyle w:val="CommentTok"/>
+        </w:rPr>
+        <w:t xml:space="preserve"># Get taxonomy from international database by its web API</w:t>
+      </w:r>
+    </w:p>
+    <w:p>
+      <w:pPr>
+        <w:pStyle w:val="SourceCode"/>
+      </w:pPr>
+      <w:r>
+        <w:rPr>
+          <w:rStyle w:val="VerbatimChar"/>
+        </w:rPr>
+        <w:t xml:space="preserve">## [1] "connection to odbio database stage.."</w:t>
+      </w:r>
+      <w:r>
+        <w:br/>
+      </w:r>
+      <w:r>
+        <w:rPr>
+          <w:rStyle w:val="VerbatimChar"/>
+        </w:rPr>
+        <w:t xml:space="preserve">## [1] "fetch odbio taxon_group.."</w:t>
+      </w:r>
+      <w:r>
+        <w:br/>
+      </w:r>
+      <w:r>
+        <w:rPr>
+          <w:rStyle w:val="VerbatimChar"/>
+        </w:rPr>
+        <w:t xml:space="preserve">## [1] "3 taxonomic names need to be queryed in taxize db. Please wait and check the interactive prompt..."</w:t>
+      </w:r>
+      <w:r>
+        <w:br/>
+      </w:r>
+      <w:r>
+        <w:rPr>
+          <w:rStyle w:val="VerbatimChar"/>
+        </w:rPr>
+        <w:t xml:space="preserve">## ==  3 queries  ===============</w:t>
+      </w:r>
+      <w:r>
+        <w:br/>
+      </w:r>
+      <w:r>
+        <w:rPr>
+          <w:rStyle w:val="VerbatimChar"/>
+        </w:rPr>
+        <w:t xml:space="preserve">## Error : (400) Bad Request - Labidocera gallensis</w:t>
+      </w:r>
+      <w:r>
+        <w:br/>
+      </w:r>
+      <w:r>
+        <w:rPr>
+          <w:rStyle w:val="VerbatimChar"/>
+        </w:rPr>
+        <w:t xml:space="preserve">## [1] "Warning: source not connect: worms"</w:t>
+      </w:r>
+      <w:r>
+        <w:br/>
+      </w:r>
+      <w:r>
+        <w:rPr>
+          <w:rStyle w:val="VerbatimChar"/>
+        </w:rPr>
+        <w:t xml:space="preserve">## ==  3 queries  ===============</w:t>
+      </w:r>
+      <w:r>
+        <w:br/>
+      </w:r>
+      <w:r>
+        <w:rPr>
+          <w:rStyle w:val="VerbatimChar"/>
+        </w:rPr>
+        <w:t xml:space="preserve">## v  Found:  Labidocera gallensis</w:t>
+      </w:r>
+      <w:r>
+        <w:br/>
+      </w:r>
+      <w:r>
+        <w:rPr>
+          <w:rStyle w:val="VerbatimChar"/>
+        </w:rPr>
+        <w:t xml:space="preserve">## v  Found:  Metridia macrura</w:t>
+      </w:r>
+      <w:r>
+        <w:br/>
+      </w:r>
+      <w:r>
+        <w:rPr>
+          <w:rStyle w:val="VerbatimChar"/>
+        </w:rPr>
+        <w:t xml:space="preserve">## v  Found:  Metridia asymmetrica</w:t>
+      </w:r>
+      <w:r>
+        <w:br/>
+      </w:r>
+      <w:r>
+        <w:rPr>
+          <w:rStyle w:val="VerbatimChar"/>
+        </w:rPr>
+        <w:t xml:space="preserve">## ==  Results  =================</w:t>
+      </w:r>
+      <w:r>
+        <w:br/>
+      </w:r>
+      <w:r>
+        <w:rPr>
+          <w:rStyle w:val="VerbatimChar"/>
+        </w:rPr>
+        <w:t xml:space="preserve">## </w:t>
+      </w:r>
+      <w:r>
+        <w:br/>
+      </w:r>
+      <w:r>
+        <w:rPr>
+          <w:rStyle w:val="VerbatimChar"/>
+        </w:rPr>
+        <w:t xml:space="preserve">## * Total: 3 </w:t>
+      </w:r>
+      <w:r>
+        <w:br/>
+      </w:r>
+      <w:r>
+        <w:rPr>
+          <w:rStyle w:val="VerbatimChar"/>
+        </w:rPr>
+        <w:t xml:space="preserve">## * Found: 3 </w:t>
+      </w:r>
+      <w:r>
+        <w:br/>
+      </w:r>
+      <w:r>
+        <w:rPr>
+          <w:rStyle w:val="VerbatimChar"/>
+        </w:rPr>
+        <w:t xml:space="preserve">## * Not Found: 0</w:t>
+      </w:r>
+    </w:p>
+    <w:p>
+      <w:pPr>
+        <w:pStyle w:val="SourceCode"/>
+      </w:pPr>
+      <w:r>
+        <w:rPr>
+          <w:rStyle w:val="FunctionTok"/>
+        </w:rPr>
+        <w:t xml:space="preserve">dbDisconnect</w:t>
+      </w:r>
+      <w:r>
+        <w:rPr>
+          <w:rStyle w:val="NormalTok"/>
+        </w:rPr>
+        <w:t xml:space="preserve">(pconn) </w:t>
+      </w:r>
+      <w:r>
+        <w:rPr>
+          <w:rStyle w:val="CommentTok"/>
+        </w:rPr>
+        <w:t xml:space="preserve"># Close database connection</w:t>
+      </w:r>
+    </w:p>
+    <w:p>
+      <w:pPr>
+        <w:pStyle w:val="TableCaption"/>
+      </w:pPr>
+      <w:r>
+        <w:t xml:space="preserve">Table</w:t>
+      </w:r>
+      <w:r>
+        <w:t xml:space="preserve"> </w:t>
+      </w:r>
+      <w:bookmarkStart w:id="9336eecf-62e2-4803-af21-7d914a3a5ce9" w:name="taxonomy"/>
+      <w:r xmlns:w="http://schemas.openxmlformats.org/wordprocessingml/2006/main" xmlns:wp="http://schemas.openxmlformats.org/drawingml/2006/wordprocessingDrawing" xmlns:r="http://schemas.openxmlformats.org/officeDocument/2006/relationships" xmlns:w14="http://schemas.microsoft.com/office/word/2010/wordml">
+        <w:rPr/>
+        <w:fldChar w:fldCharType="begin" w:dirty="true"/>
+      </w:r>
+      <w:r xmlns:w="http://schemas.openxmlformats.org/wordprocessingml/2006/main" xmlns:wp="http://schemas.openxmlformats.org/drawingml/2006/wordprocessingDrawing" xmlns:r="http://schemas.openxmlformats.org/officeDocument/2006/relationships" xmlns:w14="http://schemas.microsoft.com/office/word/2010/wordml">
+        <w:rPr/>
+        <w:instrText xml:space="preserve" w:dirty="true">STYLEREF 1 \s</w:instrText>
+      </w:r>
+      <w:r xmlns:w="http://schemas.openxmlformats.org/wordprocessingml/2006/main" xmlns:wp="http://schemas.openxmlformats.org/drawingml/2006/wordprocessingDrawing" xmlns:r="http://schemas.openxmlformats.org/officeDocument/2006/relationships" xmlns:w14="http://schemas.microsoft.com/office/word/2010/wordml">
+        <w:rPr/>
+        <w:fldChar w:fldCharType="end" w:dirty="true"/>
+      </w:r>
+      <w:r>
+        <w:t xml:space="preserve"/>
+      </w:r>
+      <w:r>
+        <w:rPr/>
+        <w:t xml:space="preserve"/>
+      </w:r>
+      <w:r xmlns:w="http://schemas.openxmlformats.org/wordprocessingml/2006/main" xmlns:wp="http://schemas.openxmlformats.org/drawingml/2006/wordprocessingDrawing" xmlns:r="http://schemas.openxmlformats.org/officeDocument/2006/relationships" xmlns:w14="http://schemas.microsoft.com/office/word/2010/wordml">
+        <w:rPr/>
+        <w:fldChar w:fldCharType="begin" w:dirty="true"/>
+      </w:r>
+      <w:r xmlns:w="http://schemas.openxmlformats.org/wordprocessingml/2006/main" xmlns:wp="http://schemas.openxmlformats.org/drawingml/2006/wordprocessingDrawing" xmlns:r="http://schemas.openxmlformats.org/officeDocument/2006/relationships" xmlns:w14="http://schemas.microsoft.com/office/word/2010/wordml">
+        <w:rPr/>
+        <w:instrText xml:space="preserve" w:dirty="true">SEQ table \* Arabic \r 1</w:instrText>
+      </w:r>
+      <w:r xmlns:w="http://schemas.openxmlformats.org/wordprocessingml/2006/main" xmlns:wp="http://schemas.openxmlformats.org/drawingml/2006/wordprocessingDrawing" xmlns:r="http://schemas.openxmlformats.org/officeDocument/2006/relationships" xmlns:w14="http://schemas.microsoft.com/office/word/2010/wordml">
+        <w:rPr/>
+        <w:fldChar w:fldCharType="end" w:dirty="true"/>
+      </w:r>
+      <w:r>
+        <w:t xml:space="preserve"/>
+      </w:r>
+      <w:bookmarkEnd w:id="9336eecf-62e2-4803-af21-7d914a3a5ce9"/>
+      <w:r>
+        <w:t xml:space="preserve"> </w:t>
+      </w:r>
+      <w:r>
+        <w:t xml:space="preserve">Update table of taxonomy (parts) in bio-database</w:t>
+      </w:r>
+    </w:p>
+    <w:tbl>
+      <w:tblPr>
+        <w:tblStyle w:val="Table"/>
+        <w:tblLayout w:type="autofit"/>
+        <w:jc w:val="center"/>
+        <w:tblLook w:firstRow="1" w:lastRow="0" w:firstColumn="0" w:lastColumn="0" w:noHBand="0" w:noVBand="1"/>
+      </w:tblPr>
+      <w:tr>
+        <w:trPr>
+          <w:tblHeader/>
+        </w:trPr>
+        <w:tc>
+          <w:p>
+            <w:pPr>
+              <w:pStyle w:val="a"/>
+            </w:pPr>
+            <w:r>
+              <w:t>query</w:t>
+            </w:r>
+          </w:p>
+        </w:tc>
+        <w:tc>
+          <w:p>
+            <w:pPr>
+              <w:pStyle w:val="a"/>
+            </w:pPr>
+            <w:r>
+              <w:t>rank</w:t>
+            </w:r>
+          </w:p>
+        </w:tc>
+        <w:tc>
+          <w:p>
+            <w:pPr>
+              <w:pStyle w:val="a"/>
+            </w:pPr>
+            <w:r>
+              <w:t>taxon</w:t>
+            </w:r>
+          </w:p>
+        </w:tc>
+        <w:tc>
+          <w:p>
+            <w:pPr>
+              <w:pStyle w:val="a"/>
+            </w:pPr>
+            <w:r>
+              <w:t>class</w:t>
+            </w:r>
+          </w:p>
+        </w:tc>
+        <w:tc>
+          <w:p>
+            <w:pPr>
+              <w:pStyle w:val="a"/>
+            </w:pPr>
+            <w:r>
+              <w:t>order</w:t>
+            </w:r>
+          </w:p>
+        </w:tc>
+        <w:tc>
+          <w:p>
+            <w:pPr>
+              <w:pStyle w:val="a"/>
+            </w:pPr>
+            <w:r>
+              <w:t>family</w:t>
+            </w:r>
+          </w:p>
+        </w:tc>
+        <w:tc>
+          <w:p>
+            <w:pPr>
+              <w:pStyle w:val="a"/>
+            </w:pPr>
+            <w:r>
+              <w:t>genus</w:t>
+            </w:r>
+          </w:p>
+        </w:tc>
+        <w:tc>
+          <w:p>
+            <w:pPr>
+              <w:pStyle w:val="a"/>
+            </w:pPr>
+            <w:r>
+              <w:t>species</w:t>
+            </w:r>
+          </w:p>
+        </w:tc>
+      </w:tr>
+      <w:tr>
+        <w:tc>
+          <w:p>
+            <w:pPr>
+              <w:pStyle w:val="a"/>
+            </w:pPr>
+            <w:r>
+              <w:t>Labidocera gallensis</w:t>
+            </w:r>
+          </w:p>
+        </w:tc>
+        <w:tc>
+          <w:p>
+            <w:pPr>
+              <w:pStyle w:val="a"/>
+            </w:pPr>
+            <w:r>
+              <w:t>species</w:t>
+            </w:r>
+          </w:p>
+        </w:tc>
+        <w:tc>
+          <w:p>
+            <w:pPr>
+              <w:pStyle w:val="a"/>
+            </w:pPr>
+            <w:r>
+              <w:t>Labidocera gallensis</w:t>
+            </w:r>
+          </w:p>
+        </w:tc>
+        <w:tc>
+          <w:p>
+            <w:pPr>
+              <w:pStyle w:val="a"/>
+            </w:pPr>
+            <w:r>
+              <w:t>Hexanauplia</w:t>
+            </w:r>
+          </w:p>
+        </w:tc>
+        <w:tc>
+          <w:p>
+            <w:pPr>
+              <w:pStyle w:val="a"/>
+            </w:pPr>
+            <w:r>
+              <w:t>Calanoida</w:t>
+            </w:r>
+          </w:p>
+        </w:tc>
+        <w:tc>
+          <w:p>
+            <w:pPr>
+              <w:pStyle w:val="a"/>
+            </w:pPr>
+            <w:r>
+              <w:t>Pontellidae</w:t>
+            </w:r>
+          </w:p>
+        </w:tc>
+        <w:tc>
+          <w:p>
+            <w:pPr>
+              <w:pStyle w:val="a"/>
+            </w:pPr>
+            <w:r>
+              <w:t>Labidocera</w:t>
+            </w:r>
+          </w:p>
+        </w:tc>
+        <w:tc>
+          <w:p>
+            <w:pPr>
+              <w:pStyle w:val="a"/>
+            </w:pPr>
+            <w:r>
+              <w:t>Labidocera gallensis</w:t>
+            </w:r>
+          </w:p>
+        </w:tc>
+      </w:tr>
+      <w:tr>
+        <w:tc>
+          <w:p>
+            <w:pPr>
+              <w:pStyle w:val="a"/>
+            </w:pPr>
+            <w:r>
+              <w:t>Metridia macrura</w:t>
+            </w:r>
+          </w:p>
+        </w:tc>
+        <w:tc>
+          <w:p>
+            <w:pPr>
+              <w:pStyle w:val="a"/>
+            </w:pPr>
+            <w:r>
+              <w:t>species</w:t>
+            </w:r>
+          </w:p>
+        </w:tc>
+        <w:tc>
+          <w:p>
+            <w:pPr>
+              <w:pStyle w:val="a"/>
+            </w:pPr>
+            <w:r>
+              <w:t>Metridia macrura</w:t>
+            </w:r>
+          </w:p>
+        </w:tc>
+        <w:tc>
+          <w:p>
+            <w:pPr>
+              <w:pStyle w:val="a"/>
+            </w:pPr>
+            <w:r>
+              <w:t>Hexanauplia</w:t>
+            </w:r>
+          </w:p>
+        </w:tc>
+        <w:tc>
+          <w:p>
+            <w:pPr>
+              <w:pStyle w:val="a"/>
+            </w:pPr>
+            <w:r>
+              <w:t>Calanoida</w:t>
+            </w:r>
+          </w:p>
+        </w:tc>
+        <w:tc>
+          <w:p>
+            <w:pPr>
+              <w:pStyle w:val="a"/>
+            </w:pPr>
+            <w:r>
+              <w:t>Metridinidae</w:t>
+            </w:r>
+          </w:p>
+        </w:tc>
+        <w:tc>
+          <w:p>
+            <w:pPr>
+              <w:pStyle w:val="a"/>
+            </w:pPr>
+            <w:r>
+              <w:t>Metridia</w:t>
+            </w:r>
+          </w:p>
+        </w:tc>
+        <w:tc>
+          <w:p>
+            <w:pPr>
+              <w:pStyle w:val="a"/>
+            </w:pPr>
+            <w:r>
+              <w:t>Metridia macrura</w:t>
+            </w:r>
+          </w:p>
+        </w:tc>
+      </w:tr>
+      <w:tr>
+        <w:tc>
+          <w:p>
+            <w:pPr>
+              <w:pStyle w:val="a"/>
+            </w:pPr>
+            <w:r>
+              <w:t>Metridia asymmetrica</w:t>
+            </w:r>
+          </w:p>
+        </w:tc>
+        <w:tc>
+          <w:p>
+            <w:pPr>
+              <w:pStyle w:val="a"/>
+            </w:pPr>
+            <w:r>
+              <w:t>species</w:t>
+            </w:r>
+          </w:p>
+        </w:tc>
+        <w:tc>
+          <w:p>
+            <w:pPr>
+              <w:pStyle w:val="a"/>
+            </w:pPr>
+            <w:r>
+              <w:t>Metridia asymmetrica</w:t>
+            </w:r>
+          </w:p>
+        </w:tc>
+        <w:tc>
+          <w:p>
+            <w:pPr>
+              <w:pStyle w:val="a"/>
+            </w:pPr>
+            <w:r>
+              <w:t>Hexanauplia</w:t>
+            </w:r>
+          </w:p>
+        </w:tc>
+        <w:tc>
+          <w:p>
+            <w:pPr>
+              <w:pStyle w:val="a"/>
+            </w:pPr>
+            <w:r>
+              <w:t>Calanoida</w:t>
+            </w:r>
+          </w:p>
+        </w:tc>
+        <w:tc>
+          <w:p>
+            <w:pPr>
+              <w:pStyle w:val="a"/>
+            </w:pPr>
+            <w:r>
+              <w:t>Metridinidae</w:t>
+            </w:r>
+          </w:p>
+        </w:tc>
+        <w:tc>
+          <w:p>
+            <w:pPr>
+              <w:pStyle w:val="a"/>
+            </w:pPr>
+            <w:r>
+              <w:t>Metridia</w:t>
+            </w:r>
+          </w:p>
+        </w:tc>
+        <w:tc>
+          <w:p>
+            <w:pPr>
+              <w:pStyle w:val="a"/>
+            </w:pPr>
+            <w:r>
+              <w:t>Metridia asymmetrica</w:t>
             </w:r>
           </w:p>
         </w:tc>
@@ -2135,7 +3310,7 @@
       <w:r>
         <w:t xml:space="preserve"> </w:t>
       </w:r>
-      <w:bookmarkStart w:id="0fa4dbfd-c7aa-46d5-8b48-db980a33bd0e" w:name="tab1"/>
+      <w:bookmarkStart w:id="688fe8fe-3044-4e7b-bec8-7a4e07875109" w:name="tab1"/>
       <w:r xmlns:w="http://schemas.openxmlformats.org/wordprocessingml/2006/main" xmlns:wp="http://schemas.openxmlformats.org/drawingml/2006/wordprocessingDrawing" xmlns:r="http://schemas.openxmlformats.org/officeDocument/2006/relationships" xmlns:w14="http://schemas.microsoft.com/office/word/2010/wordml">
         <w:rPr/>
         <w:fldChar w:fldCharType="begin" w:dirty="true"/>
@@ -2170,7 +3345,7 @@
       <w:r>
         <w:t xml:space="preserve"/>
       </w:r>
-      <w:bookmarkEnd w:id="0fa4dbfd-c7aa-46d5-8b48-db980a33bd0e"/>
+      <w:bookmarkEnd w:id="688fe8fe-3044-4e7b-bec8-7a4e07875109"/>
       <w:r>
         <w:t xml:space="preserve"> </w:t>
       </w:r>

</xml_diff>

<commit_message>
start CH3, CH4 internal and public API/n2
</commit_message>
<xml_diff>
--- a/API_doc/tech/introduction.docx
+++ b/API_doc/tech/introduction.docx
@@ -125,7 +125,7 @@
         <w:pStyle w:val="a7"/>
       </w:pPr>
       <w:r>
-        <w:t xml:space="preserve">2022-03-02</w:t>
+        <w:t xml:space="preserve">2022-03-04</w:t>
       </w:r>
     </w:p>
     <w:sdt>
@@ -337,7 +337,7 @@
       <w:r>
         <w:t xml:space="preserve"> </w:t>
       </w:r>
-      <w:bookmarkStart w:id="cbb0cd30-800c-467b-9951-e553d73dc44f" w:name="fig-webapi"/>
+      <w:bookmarkStart w:id="254e4863-0fc7-4e0f-a085-b278de753649" w:name="fig-webapi"/>
       <w:r xmlns:w="http://schemas.openxmlformats.org/wordprocessingml/2006/main" xmlns:wp="http://schemas.openxmlformats.org/drawingml/2006/wordprocessingDrawing" xmlns:r="http://schemas.openxmlformats.org/officeDocument/2006/relationships" xmlns:w14="http://schemas.microsoft.com/office/word/2010/wordml">
         <w:rPr/>
         <w:fldChar w:fldCharType="begin" w:dirty="true"/>
@@ -372,7 +372,7 @@
       <w:r>
         <w:t xml:space="preserve"/>
       </w:r>
-      <w:bookmarkEnd w:id="cbb0cd30-800c-467b-9951-e553d73dc44f"/>
+      <w:bookmarkEnd w:id="254e4863-0fc7-4e0f-a085-b278de753649"/>
       <w:r>
         <w:t xml:space="preserve"> </w:t>
       </w:r>
@@ -451,7 +451,7 @@
     </w:p>
     <w:bookmarkEnd w:id="21"/>
     <w:bookmarkEnd w:id="22"/>
-    <w:bookmarkStart w:id="24" w:name="re-structuring-bio-database"/>
+    <w:bookmarkStart w:id="27" w:name="re-structuring-bio-database"/>
     <w:p>
       <w:pPr>
         <w:pStyle w:val="1"/>
@@ -1149,7 +1149,7 @@
       <w:r>
         <w:t xml:space="preserve"> </w:t>
       </w:r>
-      <w:bookmarkStart w:id="649e9e40-4b0f-4d6e-ac7d-70d4d145e4aa" w:name="taxa_data"/>
+      <w:bookmarkStart w:id="7d107cdb-20ed-4f4c-aa52-54ffbe7dc4f7" w:name="taxa_data"/>
       <w:r xmlns:w="http://schemas.openxmlformats.org/wordprocessingml/2006/main" xmlns:wp="http://schemas.openxmlformats.org/drawingml/2006/wordprocessingDrawing" xmlns:r="http://schemas.openxmlformats.org/officeDocument/2006/relationships" xmlns:w14="http://schemas.microsoft.com/office/word/2010/wordml">
         <w:rPr/>
         <w:fldChar w:fldCharType="begin" w:dirty="true"/>
@@ -1184,7 +1184,7 @@
       <w:r>
         <w:t xml:space="preserve"/>
       </w:r>
-      <w:bookmarkEnd w:id="649e9e40-4b0f-4d6e-ac7d-70d4d145e4aa"/>
+      <w:bookmarkEnd w:id="7d107cdb-20ed-4f4c-aa52-54ffbe7dc4f7"/>
       <w:r>
         <w:t xml:space="preserve"> </w:t>
       </w:r>
@@ -1577,7 +1577,7 @@
       <w:r>
         <w:t xml:space="preserve"> </w:t>
       </w:r>
-      <w:bookmarkStart w:id="146686b6-84cf-4161-b8ba-df687f177ce2" w:name="cast_site"/>
+      <w:bookmarkStart w:id="0774522b-6a39-410d-9455-954d2e22b235" w:name="cast_site"/>
       <w:r xmlns:w="http://schemas.openxmlformats.org/wordprocessingml/2006/main" xmlns:wp="http://schemas.openxmlformats.org/drawingml/2006/wordprocessingDrawing" xmlns:r="http://schemas.openxmlformats.org/officeDocument/2006/relationships" xmlns:w14="http://schemas.microsoft.com/office/word/2010/wordml">
         <w:rPr/>
         <w:fldChar w:fldCharType="begin" w:dirty="true"/>
@@ -1612,7 +1612,7 @@
       <w:r>
         <w:t xml:space="preserve"/>
       </w:r>
-      <w:bookmarkEnd w:id="146686b6-84cf-4161-b8ba-df687f177ce2"/>
+      <w:bookmarkEnd w:id="0774522b-6a39-410d-9455-954d2e22b235"/>
       <w:r>
         <w:t xml:space="preserve"> </w:t>
       </w:r>
@@ -2106,7 +2106,7 @@
         <w:rPr>
           <w:rStyle w:val="CommentTok"/>
         </w:rPr>
-        <w:t xml:space="preserve">#internal API package, explained in </w:t>
+        <w:t xml:space="preserve">#Internal API package, which is explained in </w:t>
       </w:r>
       <w:r>
         <w:br/>
@@ -2115,7 +2115,7 @@
         <w:rPr>
           <w:rStyle w:val="CommentTok"/>
         </w:rPr>
-        <w:t xml:space="preserve"># for example, if we get a new dataset with species Creseis conica, Abudefduf saxatilis, Labidocera gallensis, Metridia macrura, and Metridia asymmetrica  to import into bio-database.</w:t>
+        <w:t xml:space="preserve">#e.g., A dataset with species Creseis conica, Abudefduf saxatilis, Labidocera gallensis, Metridia macrura, and M. asymmetrica is ready to be imported.</w:t>
       </w:r>
       <w:r>
         <w:br/>
@@ -2368,6 +2368,15 @@
       </w:r>
       <w:r>
         <w:rPr>
+          <w:rStyle w:val="CommentTok"/>
+        </w:rPr>
+        <w:t xml:space="preserve">#Got taxonomy of bio-database on PostgreSQL</w:t>
+      </w:r>
+      <w:r>
+        <w:br/>
+      </w:r>
+      <w:r>
+        <w:rPr>
           <w:rStyle w:val="NormalTok"/>
         </w:rPr>
         <w:t xml:space="preserve">taxonomy </w:t>
@@ -2436,13 +2445,16 @@
         <w:rPr>
           <w:rStyle w:val="NormalTok"/>
         </w:rPr>
-        <w:t xml:space="preserve">() </w:t>
+        <w:t xml:space="preserve">()</w:t>
+      </w:r>
+      <w:r>
+        <w:br/>
       </w:r>
       <w:r>
         <w:rPr>
           <w:rStyle w:val="CommentTok"/>
         </w:rPr>
-        <w:t xml:space="preserve">#Got taxonomy in bio-database</w:t>
+        <w:t xml:space="preserve">#getSciName first retrieve query from existed taxonomy in "taxon_group" table.</w:t>
       </w:r>
       <w:r>
         <w:br/>
@@ -2451,235 +2463,211 @@
         <w:rPr>
           <w:rStyle w:val="CommentTok"/>
         </w:rPr>
-        <w:t xml:space="preserve"># getSciName will first retrieve query from existed taxonomy in "taxon_group" table of database.</w:t>
+        <w:t xml:space="preserve">#For those scientific names not in bio-database, retrieve them by web API of WORMS, GBIF, etc. Internally its magic is done through R package "taxize".</w:t>
       </w:r>
       <w:r>
         <w:br/>
       </w:r>
       <w:r>
         <w:rPr>
+          <w:rStyle w:val="NormalTok"/>
+        </w:rPr>
+        <w:t xml:space="preserve">new_taxa </w:t>
+      </w:r>
+      <w:r>
+        <w:rPr>
+          <w:rStyle w:val="OtherTok"/>
+        </w:rPr>
+        <w:t xml:space="preserve">&lt;-</w:t>
+      </w:r>
+      <w:r>
+        <w:rPr>
+          <w:rStyle w:val="NormalTok"/>
+        </w:rPr>
+        <w:t xml:space="preserve"> odbapi</w:t>
+      </w:r>
+      <w:r>
+        <w:rPr>
+          <w:rStyle w:val="SpecialCharTok"/>
+        </w:rPr>
+        <w:t xml:space="preserve">::</w:t>
+      </w:r>
+      <w:r>
+        <w:rPr>
+          <w:rStyle w:val="FunctionTok"/>
+        </w:rPr>
+        <w:t xml:space="preserve">getSciName</w:t>
+      </w:r>
+      <w:r>
+        <w:rPr>
+          <w:rStyle w:val="NormalTok"/>
+        </w:rPr>
+        <w:t xml:space="preserve">(</w:t>
+      </w:r>
+      <w:r>
+        <w:rPr>
+          <w:rStyle w:val="AttributeTok"/>
+        </w:rPr>
+        <w:t xml:space="preserve">dbuser =</w:t>
+      </w:r>
+      <w:r>
+        <w:rPr>
+          <w:rStyle w:val="NormalTok"/>
+        </w:rPr>
+        <w:t xml:space="preserve"> odbUser, </w:t>
+      </w:r>
+      <w:r>
+        <w:rPr>
+          <w:rStyle w:val="AttributeTok"/>
+        </w:rPr>
+        <w:t xml:space="preserve">dbhost =</w:t>
+      </w:r>
+      <w:r>
+        <w:rPr>
+          <w:rStyle w:val="NormalTok"/>
+        </w:rPr>
+        <w:t xml:space="preserve"> odbHost, </w:t>
+      </w:r>
+      <w:r>
+        <w:rPr>
+          <w:rStyle w:val="AttributeTok"/>
+        </w:rPr>
+        <w:t xml:space="preserve">dbname =</w:t>
+      </w:r>
+      <w:r>
+        <w:rPr>
+          <w:rStyle w:val="NormalTok"/>
+        </w:rPr>
+        <w:t xml:space="preserve"> odbBioDB,</w:t>
+      </w:r>
+      <w:r>
+        <w:br/>
+      </w:r>
+      <w:r>
+        <w:rPr>
+          <w:rStyle w:val="NormalTok"/>
+        </w:rPr>
+        <w:t xml:space="preserve">                               </w:t>
+      </w:r>
+      <w:r>
+        <w:rPr>
+          <w:rStyle w:val="AttributeTok"/>
+        </w:rPr>
+        <w:t xml:space="preserve">taxon =</w:t>
+      </w:r>
+      <w:r>
+        <w:rPr>
+          <w:rStyle w:val="NormalTok"/>
+        </w:rPr>
+        <w:t xml:space="preserve"> test_sp[</w:t>
+      </w:r>
+      <w:r>
+        <w:rPr>
+          <w:rStyle w:val="SpecialCharTok"/>
+        </w:rPr>
+        <w:t xml:space="preserve">!</w:t>
+      </w:r>
+      <w:r>
+        <w:rPr>
+          <w:rStyle w:val="NormalTok"/>
+        </w:rPr>
+        <w:t xml:space="preserve">test_sp </w:t>
+      </w:r>
+      <w:r>
+        <w:rPr>
+          <w:rStyle w:val="SpecialCharTok"/>
+        </w:rPr>
+        <w:t xml:space="preserve">%chin%</w:t>
+      </w:r>
+      <w:r>
+        <w:rPr>
+          <w:rStyle w:val="NormalTok"/>
+        </w:rPr>
+        <w:t xml:space="preserve"> taxonomy</w:t>
+      </w:r>
+      <w:r>
+        <w:rPr>
+          <w:rStyle w:val="SpecialCharTok"/>
+        </w:rPr>
+        <w:t xml:space="preserve">$</w:t>
+      </w:r>
+      <w:r>
+        <w:rPr>
+          <w:rStyle w:val="NormalTok"/>
+        </w:rPr>
+        <w:t xml:space="preserve">show_name],</w:t>
+      </w:r>
+      <w:r>
+        <w:br/>
+      </w:r>
+      <w:r>
+        <w:rPr>
           <w:rStyle w:val="CommentTok"/>
         </w:rPr>
-        <w:t xml:space="preserve"># For those scientific names not in bio-database, retrieve them by web API of WORMS, Fishbase, GBIF, etc.</w:t>
+        <w:t xml:space="preserve">#Only the latter three species are new to “taxon_group” table. This check can be ignored.</w:t>
       </w:r>
       <w:r>
         <w:br/>
       </w:r>
       <w:r>
         <w:rPr>
+          <w:rStyle w:val="NormalTok"/>
+        </w:rPr>
+        <w:t xml:space="preserve">                               </w:t>
+      </w:r>
+      <w:r>
+        <w:rPr>
+          <w:rStyle w:val="AttributeTok"/>
+        </w:rPr>
+        <w:t xml:space="preserve">source =</w:t>
+      </w:r>
+      <w:r>
+        <w:rPr>
+          <w:rStyle w:val="NormalTok"/>
+        </w:rPr>
+        <w:t xml:space="preserve"> </w:t>
+      </w:r>
+      <w:r>
+        <w:rPr>
+          <w:rStyle w:val="FunctionTok"/>
+        </w:rPr>
+        <w:t xml:space="preserve">c</w:t>
+      </w:r>
+      <w:r>
+        <w:rPr>
+          <w:rStyle w:val="NormalTok"/>
+        </w:rPr>
+        <w:t xml:space="preserve">(</w:t>
+      </w:r>
+      <w:r>
+        <w:rPr>
+          <w:rStyle w:val="StringTok"/>
+        </w:rPr>
+        <w:t xml:space="preserve">"worms"</w:t>
+      </w:r>
+      <w:r>
+        <w:rPr>
+          <w:rStyle w:val="NormalTok"/>
+        </w:rPr>
+        <w:t xml:space="preserve">, </w:t>
+      </w:r>
+      <w:r>
+        <w:rPr>
+          <w:rStyle w:val="StringTok"/>
+        </w:rPr>
+        <w:t xml:space="preserve">"gbif"</w:t>
+      </w:r>
+      <w:r>
+        <w:rPr>
+          <w:rStyle w:val="NormalTok"/>
+        </w:rPr>
+        <w:t xml:space="preserve">)) </w:t>
+      </w:r>
+      <w:r>
+        <w:rPr>
           <w:rStyle w:val="CommentTok"/>
         </w:rPr>
-        <w:t xml:space="preserve"># Internally its magic is done through R pacage "taxize".</w:t>
-      </w:r>
-      <w:r>
-        <w:br/>
-      </w:r>
-      <w:r>
-        <w:rPr>
-          <w:rStyle w:val="NormalTok"/>
-        </w:rPr>
-        <w:t xml:space="preserve">new_taxa </w:t>
-      </w:r>
-      <w:r>
-        <w:rPr>
-          <w:rStyle w:val="OtherTok"/>
-        </w:rPr>
-        <w:t xml:space="preserve">&lt;-</w:t>
-      </w:r>
-      <w:r>
-        <w:rPr>
-          <w:rStyle w:val="NormalTok"/>
-        </w:rPr>
-        <w:t xml:space="preserve"> odbapi</w:t>
-      </w:r>
-      <w:r>
-        <w:rPr>
-          <w:rStyle w:val="SpecialCharTok"/>
-        </w:rPr>
-        <w:t xml:space="preserve">::</w:t>
-      </w:r>
-      <w:r>
-        <w:rPr>
-          <w:rStyle w:val="FunctionTok"/>
-        </w:rPr>
-        <w:t xml:space="preserve">getSciName</w:t>
-      </w:r>
-      <w:r>
-        <w:rPr>
-          <w:rStyle w:val="NormalTok"/>
-        </w:rPr>
-        <w:t xml:space="preserve">(</w:t>
-      </w:r>
-      <w:r>
-        <w:rPr>
-          <w:rStyle w:val="AttributeTok"/>
-        </w:rPr>
-        <w:t xml:space="preserve">dbuser =</w:t>
-      </w:r>
-      <w:r>
-        <w:rPr>
-          <w:rStyle w:val="NormalTok"/>
-        </w:rPr>
-        <w:t xml:space="preserve"> odbUser, </w:t>
-      </w:r>
-      <w:r>
-        <w:rPr>
-          <w:rStyle w:val="AttributeTok"/>
-        </w:rPr>
-        <w:t xml:space="preserve">dbhost =</w:t>
-      </w:r>
-      <w:r>
-        <w:rPr>
-          <w:rStyle w:val="NormalTok"/>
-        </w:rPr>
-        <w:t xml:space="preserve"> odbHost, </w:t>
-      </w:r>
-      <w:r>
-        <w:rPr>
-          <w:rStyle w:val="AttributeTok"/>
-        </w:rPr>
-        <w:t xml:space="preserve">dbname =</w:t>
-      </w:r>
-      <w:r>
-        <w:rPr>
-          <w:rStyle w:val="NormalTok"/>
-        </w:rPr>
-        <w:t xml:space="preserve"> odbBioDB,</w:t>
-      </w:r>
-      <w:r>
-        <w:br/>
-      </w:r>
-      <w:r>
-        <w:rPr>
-          <w:rStyle w:val="NormalTok"/>
-        </w:rPr>
-        <w:t xml:space="preserve">                               </w:t>
-      </w:r>
-      <w:r>
-        <w:rPr>
-          <w:rStyle w:val="AttributeTok"/>
-        </w:rPr>
-        <w:t xml:space="preserve">taxon =</w:t>
-      </w:r>
-      <w:r>
-        <w:rPr>
-          <w:rStyle w:val="NormalTok"/>
-        </w:rPr>
-        <w:t xml:space="preserve"> test_sp[</w:t>
-      </w:r>
-      <w:r>
-        <w:rPr>
-          <w:rStyle w:val="SpecialCharTok"/>
-        </w:rPr>
-        <w:t xml:space="preserve">!</w:t>
-      </w:r>
-      <w:r>
-        <w:rPr>
-          <w:rStyle w:val="NormalTok"/>
-        </w:rPr>
-        <w:t xml:space="preserve">test_sp </w:t>
-      </w:r>
-      <w:r>
-        <w:rPr>
-          <w:rStyle w:val="SpecialCharTok"/>
-        </w:rPr>
-        <w:t xml:space="preserve">%chin%</w:t>
-      </w:r>
-      <w:r>
-        <w:rPr>
-          <w:rStyle w:val="NormalTok"/>
-        </w:rPr>
-        <w:t xml:space="preserve"> taxonomy</w:t>
-      </w:r>
-      <w:r>
-        <w:rPr>
-          <w:rStyle w:val="SpecialCharTok"/>
-        </w:rPr>
-        <w:t xml:space="preserve">$</w:t>
-      </w:r>
-      <w:r>
-        <w:rPr>
-          <w:rStyle w:val="NormalTok"/>
-        </w:rPr>
-        <w:t xml:space="preserve">show_name],</w:t>
-      </w:r>
-      <w:r>
-        <w:br/>
-      </w:r>
-      <w:r>
-        <w:rPr>
-          <w:rStyle w:val="NormalTok"/>
-        </w:rPr>
-        <w:t xml:space="preserve">                               </w:t>
-      </w:r>
-      <w:r>
-        <w:rPr>
-          <w:rStyle w:val="CommentTok"/>
-        </w:rPr>
-        <w:t xml:space="preserve"># Only the latter three species are new to the taxon_group table. This check can be ignored.</w:t>
-      </w:r>
-      <w:r>
-        <w:br/>
-      </w:r>
-      <w:r>
-        <w:rPr>
-          <w:rStyle w:val="NormalTok"/>
-        </w:rPr>
-        <w:t xml:space="preserve">                               </w:t>
-      </w:r>
-      <w:r>
-        <w:rPr>
-          <w:rStyle w:val="AttributeTok"/>
-        </w:rPr>
-        <w:t xml:space="preserve">source =</w:t>
-      </w:r>
-      <w:r>
-        <w:rPr>
-          <w:rStyle w:val="NormalTok"/>
-        </w:rPr>
-        <w:t xml:space="preserve"> </w:t>
-      </w:r>
-      <w:r>
-        <w:rPr>
-          <w:rStyle w:val="FunctionTok"/>
-        </w:rPr>
-        <w:t xml:space="preserve">c</w:t>
-      </w:r>
-      <w:r>
-        <w:rPr>
-          <w:rStyle w:val="NormalTok"/>
-        </w:rPr>
-        <w:t xml:space="preserve">(</w:t>
-      </w:r>
-      <w:r>
-        <w:rPr>
-          <w:rStyle w:val="StringTok"/>
-        </w:rPr>
-        <w:t xml:space="preserve">"worms"</w:t>
-      </w:r>
-      <w:r>
-        <w:rPr>
-          <w:rStyle w:val="NormalTok"/>
-        </w:rPr>
-        <w:t xml:space="preserve">, </w:t>
-      </w:r>
-      <w:r>
-        <w:rPr>
-          <w:rStyle w:val="StringTok"/>
-        </w:rPr>
-        <w:t xml:space="preserve">"gbif"</w:t>
-      </w:r>
-      <w:r>
-        <w:rPr>
-          <w:rStyle w:val="NormalTok"/>
-        </w:rPr>
-        <w:t xml:space="preserve">)) </w:t>
-      </w:r>
-      <w:r>
-        <w:rPr>
-          <w:rStyle w:val="CommentTok"/>
-        </w:rPr>
-        <w:t xml:space="preserve"># Get taxonomy from international database by its web API</w:t>
+        <w:t xml:space="preserve">#see Table 2.3</w:t>
       </w:r>
     </w:p>
     <w:p>
@@ -2821,29 +2809,6 @@
     </w:p>
     <w:p>
       <w:pPr>
-        <w:pStyle w:val="SourceCode"/>
-      </w:pPr>
-      <w:r>
-        <w:rPr>
-          <w:rStyle w:val="FunctionTok"/>
-        </w:rPr>
-        <w:t xml:space="preserve">dbDisconnect</w:t>
-      </w:r>
-      <w:r>
-        <w:rPr>
-          <w:rStyle w:val="NormalTok"/>
-        </w:rPr>
-        <w:t xml:space="preserve">(pconn) </w:t>
-      </w:r>
-      <w:r>
-        <w:rPr>
-          <w:rStyle w:val="CommentTok"/>
-        </w:rPr>
-        <w:t xml:space="preserve"># Close database connection</w:t>
-      </w:r>
-    </w:p>
-    <w:p>
-      <w:pPr>
         <w:pStyle w:val="TableCaption"/>
       </w:pPr>
       <w:r>
@@ -2852,7 +2817,7 @@
       <w:r>
         <w:t xml:space="preserve"> </w:t>
       </w:r>
-      <w:bookmarkStart w:id="9336eecf-62e2-4803-af21-7d914a3a5ce9" w:name="taxonomy"/>
+      <w:bookmarkStart w:id="c606f7d3-cd5d-4282-bd41-b2784fcb0fae" w:name="taxonomy"/>
       <w:r xmlns:w="http://schemas.openxmlformats.org/wordprocessingml/2006/main" xmlns:wp="http://schemas.openxmlformats.org/drawingml/2006/wordprocessingDrawing" xmlns:r="http://schemas.openxmlformats.org/officeDocument/2006/relationships" xmlns:w14="http://schemas.microsoft.com/office/word/2010/wordml">
         <w:rPr/>
         <w:fldChar w:fldCharType="begin" w:dirty="true"/>
@@ -2887,7 +2852,7 @@
       <w:r>
         <w:t xml:space="preserve"/>
       </w:r>
-      <w:bookmarkEnd w:id="9336eecf-62e2-4803-af21-7d914a3a5ce9"/>
+      <w:bookmarkEnd w:id="c606f7d3-cd5d-4282-bd41-b2784fcb0fae"/>
       <w:r>
         <w:t xml:space="preserve"> </w:t>
       </w:r>
@@ -3235,41 +3200,1100 @@
       </w:tr>
     </w:tbl>
     <w:bookmarkEnd w:id="23"/>
+    <w:bookmarkStart w:id="24" w:name="collaboration-with-larval-fish-database"/>
+    <w:p>
+      <w:pPr>
+        <w:pStyle w:val="2"/>
+      </w:pPr>
+      <w:r>
+        <w:rPr>
+          <w:rStyle w:val="SectionNumber"/>
+        </w:rPr>
+        <w:t xml:space="preserve">2.2</w:t>
+      </w:r>
+      <w:r>
+        <w:tab/>
+      </w:r>
+      <w:r>
+        <w:rPr>
+          <w:iCs/>
+          <w:i/>
+        </w:rPr>
+        <w:t xml:space="preserve">Collaboration with larval fish database</w:t>
+      </w:r>
+    </w:p>
+    <w:p>
+      <w:pPr>
+        <w:pStyle w:val="SourceCode"/>
+      </w:pPr>
+      <w:r>
+        <w:rPr>
+          <w:rStyle w:val="NormalTok"/>
+        </w:rPr>
+        <w:t xml:space="preserve">fconn </w:t>
+      </w:r>
+      <w:r>
+        <w:rPr>
+          <w:rStyle w:val="OtherTok"/>
+        </w:rPr>
+        <w:t xml:space="preserve">&lt;-</w:t>
+      </w:r>
+      <w:r>
+        <w:rPr>
+          <w:rStyle w:val="NormalTok"/>
+        </w:rPr>
+        <w:t xml:space="preserve"> </w:t>
+      </w:r>
+      <w:r>
+        <w:rPr>
+          <w:rStyle w:val="FunctionTok"/>
+        </w:rPr>
+        <w:t xml:space="preserve">dbConnect</w:t>
+      </w:r>
+      <w:r>
+        <w:rPr>
+          <w:rStyle w:val="NormalTok"/>
+        </w:rPr>
+        <w:t xml:space="preserve">(</w:t>
+      </w:r>
+      <w:r>
+        <w:rPr>
+          <w:rStyle w:val="AttributeTok"/>
+        </w:rPr>
+        <w:t xml:space="preserve">drv =</w:t>
+      </w:r>
+      <w:r>
+        <w:rPr>
+          <w:rStyle w:val="NormalTok"/>
+        </w:rPr>
+        <w:t xml:space="preserve"> RPostgres</w:t>
+      </w:r>
+      <w:r>
+        <w:rPr>
+          <w:rStyle w:val="SpecialCharTok"/>
+        </w:rPr>
+        <w:t xml:space="preserve">::</w:t>
+      </w:r>
+      <w:r>
+        <w:rPr>
+          <w:rStyle w:val="FunctionTok"/>
+        </w:rPr>
+        <w:t xml:space="preserve">Postgres</w:t>
+      </w:r>
+      <w:r>
+        <w:rPr>
+          <w:rStyle w:val="NormalTok"/>
+        </w:rPr>
+        <w:t xml:space="preserve">(),</w:t>
+      </w:r>
+      <w:r>
+        <w:br/>
+      </w:r>
+      <w:r>
+        <w:rPr>
+          <w:rStyle w:val="NormalTok"/>
+        </w:rPr>
+        <w:t xml:space="preserve">                   </w:t>
+      </w:r>
+      <w:r>
+        <w:rPr>
+          <w:rStyle w:val="AttributeTok"/>
+        </w:rPr>
+        <w:t xml:space="preserve">host =</w:t>
+      </w:r>
+      <w:r>
+        <w:rPr>
+          <w:rStyle w:val="NormalTok"/>
+        </w:rPr>
+        <w:t xml:space="preserve"> larvaHost, </w:t>
+      </w:r>
+      <w:r>
+        <w:rPr>
+          <w:rStyle w:val="AttributeTok"/>
+        </w:rPr>
+        <w:t xml:space="preserve">port =</w:t>
+      </w:r>
+      <w:r>
+        <w:rPr>
+          <w:rStyle w:val="NormalTok"/>
+        </w:rPr>
+        <w:t xml:space="preserve"> odbPort, </w:t>
+      </w:r>
+      <w:r>
+        <w:rPr>
+          <w:rStyle w:val="AttributeTok"/>
+        </w:rPr>
+        <w:t xml:space="preserve">dbname =</w:t>
+      </w:r>
+      <w:r>
+        <w:rPr>
+          <w:rStyle w:val="NormalTok"/>
+        </w:rPr>
+        <w:t xml:space="preserve"> larvaDB,</w:t>
+      </w:r>
+      <w:r>
+        <w:br/>
+      </w:r>
+      <w:r>
+        <w:rPr>
+          <w:rStyle w:val="NormalTok"/>
+        </w:rPr>
+        <w:t xml:space="preserve">                   </w:t>
+      </w:r>
+      <w:r>
+        <w:rPr>
+          <w:rStyle w:val="AttributeTok"/>
+        </w:rPr>
+        <w:t xml:space="preserve">user =</w:t>
+      </w:r>
+      <w:r>
+        <w:rPr>
+          <w:rStyle w:val="NormalTok"/>
+        </w:rPr>
+        <w:t xml:space="preserve"> odbUser, </w:t>
+      </w:r>
+      <w:r>
+        <w:rPr>
+          <w:rStyle w:val="AttributeTok"/>
+        </w:rPr>
+        <w:t xml:space="preserve">password =</w:t>
+      </w:r>
+      <w:r>
+        <w:rPr>
+          <w:rStyle w:val="NormalTok"/>
+        </w:rPr>
+        <w:t xml:space="preserve"> odbPass)</w:t>
+      </w:r>
+      <w:r>
+        <w:br/>
+      </w:r>
+      <w:r>
+        <w:rPr>
+          <w:rStyle w:val="CommentTok"/>
+        </w:rPr>
+        <w:t xml:space="preserve"># Similar schema to get the same tables from two different data source on PostgreSQL</w:t>
+      </w:r>
+      <w:r>
+        <w:br/>
+      </w:r>
+      <w:r>
+        <w:rPr>
+          <w:rStyle w:val="CommentTok"/>
+        </w:rPr>
+        <w:t xml:space="preserve"># Advantage: to design an integrated API to access them is more easier</w:t>
+      </w:r>
+      <w:r>
+        <w:br/>
+      </w:r>
+      <w:r>
+        <w:rPr>
+          <w:rStyle w:val="NormalTok"/>
+        </w:rPr>
+        <w:t xml:space="preserve">bio_site </w:t>
+      </w:r>
+      <w:r>
+        <w:rPr>
+          <w:rStyle w:val="OtherTok"/>
+        </w:rPr>
+        <w:t xml:space="preserve">&lt;-</w:t>
+      </w:r>
+      <w:r>
+        <w:rPr>
+          <w:rStyle w:val="NormalTok"/>
+        </w:rPr>
+        <w:t xml:space="preserve"> </w:t>
+      </w:r>
+      <w:r>
+        <w:rPr>
+          <w:rStyle w:val="FunctionTok"/>
+        </w:rPr>
+        <w:t xml:space="preserve">dbReadTable</w:t>
+      </w:r>
+      <w:r>
+        <w:rPr>
+          <w:rStyle w:val="NormalTok"/>
+        </w:rPr>
+        <w:t xml:space="preserve">(pconn, </w:t>
+      </w:r>
+      <w:r>
+        <w:rPr>
+          <w:rStyle w:val="AttributeTok"/>
+        </w:rPr>
+        <w:t xml:space="preserve">name=</w:t>
+      </w:r>
+      <w:r>
+        <w:rPr>
+          <w:rStyle w:val="StringTok"/>
+        </w:rPr>
+        <w:t xml:space="preserve">"cast_site"</w:t>
+      </w:r>
+      <w:r>
+        <w:rPr>
+          <w:rStyle w:val="NormalTok"/>
+        </w:rPr>
+        <w:t xml:space="preserve">) </w:t>
+      </w:r>
+      <w:r>
+        <w:rPr>
+          <w:rStyle w:val="SpecialCharTok"/>
+        </w:rPr>
+        <w:t xml:space="preserve">%&gt;%</w:t>
+      </w:r>
+      <w:r>
+        <w:rPr>
+          <w:rStyle w:val="NormalTok"/>
+        </w:rPr>
+        <w:t xml:space="preserve"> </w:t>
+      </w:r>
+      <w:r>
+        <w:rPr>
+          <w:rStyle w:val="FunctionTok"/>
+        </w:rPr>
+        <w:t xml:space="preserve">setDT</w:t>
+      </w:r>
+      <w:r>
+        <w:rPr>
+          <w:rStyle w:val="NormalTok"/>
+        </w:rPr>
+        <w:t xml:space="preserve">()</w:t>
+      </w:r>
+      <w:r>
+        <w:br/>
+      </w:r>
+      <w:r>
+        <w:rPr>
+          <w:rStyle w:val="NormalTok"/>
+        </w:rPr>
+        <w:t xml:space="preserve">larva_site </w:t>
+      </w:r>
+      <w:r>
+        <w:rPr>
+          <w:rStyle w:val="OtherTok"/>
+        </w:rPr>
+        <w:t xml:space="preserve">&lt;-</w:t>
+      </w:r>
+      <w:r>
+        <w:rPr>
+          <w:rStyle w:val="NormalTok"/>
+        </w:rPr>
+        <w:t xml:space="preserve"> </w:t>
+      </w:r>
+      <w:r>
+        <w:rPr>
+          <w:rStyle w:val="FunctionTok"/>
+        </w:rPr>
+        <w:t xml:space="preserve">dbReadTable</w:t>
+      </w:r>
+      <w:r>
+        <w:rPr>
+          <w:rStyle w:val="NormalTok"/>
+        </w:rPr>
+        <w:t xml:space="preserve">(fconn, </w:t>
+      </w:r>
+      <w:r>
+        <w:rPr>
+          <w:rStyle w:val="AttributeTok"/>
+        </w:rPr>
+        <w:t xml:space="preserve">name=</w:t>
+      </w:r>
+      <w:r>
+        <w:rPr>
+          <w:rStyle w:val="StringTok"/>
+        </w:rPr>
+        <w:t xml:space="preserve">"cast_site"</w:t>
+      </w:r>
+      <w:r>
+        <w:rPr>
+          <w:rStyle w:val="NormalTok"/>
+        </w:rPr>
+        <w:t xml:space="preserve">) </w:t>
+      </w:r>
+      <w:r>
+        <w:rPr>
+          <w:rStyle w:val="SpecialCharTok"/>
+        </w:rPr>
+        <w:t xml:space="preserve">%&gt;%</w:t>
+      </w:r>
+      <w:r>
+        <w:rPr>
+          <w:rStyle w:val="NormalTok"/>
+        </w:rPr>
+        <w:t xml:space="preserve"> </w:t>
+      </w:r>
+      <w:r>
+        <w:rPr>
+          <w:rStyle w:val="FunctionTok"/>
+        </w:rPr>
+        <w:t xml:space="preserve">setDT</w:t>
+      </w:r>
+      <w:r>
+        <w:rPr>
+          <w:rStyle w:val="NormalTok"/>
+        </w:rPr>
+        <w:t xml:space="preserve">()</w:t>
+      </w:r>
+      <w:r>
+        <w:br/>
+      </w:r>
+      <w:r>
+        <w:br/>
+      </w:r>
+      <w:r>
+        <w:rPr>
+          <w:rStyle w:val="FunctionTok"/>
+        </w:rPr>
+        <w:t xml:space="preserve">library</w:t>
+      </w:r>
+      <w:r>
+        <w:rPr>
+          <w:rStyle w:val="NormalTok"/>
+        </w:rPr>
+        <w:t xml:space="preserve">(sf) </w:t>
+      </w:r>
+      <w:r>
+        <w:rPr>
+          <w:rStyle w:val="CommentTok"/>
+        </w:rPr>
+        <w:t xml:space="preserve"># R package that handles geometries in GIS applications </w:t>
+      </w:r>
+      <w:r>
+        <w:br/>
+      </w:r>
+      <w:r>
+        <w:rPr>
+          <w:rStyle w:val="NormalTok"/>
+        </w:rPr>
+        <w:t xml:space="preserve">sites </w:t>
+      </w:r>
+      <w:r>
+        <w:rPr>
+          <w:rStyle w:val="OtherTok"/>
+        </w:rPr>
+        <w:t xml:space="preserve">&lt;-</w:t>
+      </w:r>
+      <w:r>
+        <w:rPr>
+          <w:rStyle w:val="NormalTok"/>
+        </w:rPr>
+        <w:t xml:space="preserve"> </w:t>
+      </w:r>
+      <w:r>
+        <w:rPr>
+          <w:rStyle w:val="FunctionTok"/>
+        </w:rPr>
+        <w:t xml:space="preserve">list</w:t>
+      </w:r>
+      <w:r>
+        <w:rPr>
+          <w:rStyle w:val="NormalTok"/>
+        </w:rPr>
+        <w:t xml:space="preserve">(bio_site[, </w:t>
+      </w:r>
+      <w:r>
+        <w:rPr>
+          <w:rStyle w:val="AttributeTok"/>
+        </w:rPr>
+        <w:t xml:space="preserve">source:=</w:t>
+      </w:r>
+      <w:r>
+        <w:rPr>
+          <w:rStyle w:val="StringTok"/>
+        </w:rPr>
+        <w:t xml:space="preserve">"ODB"</w:t>
+      </w:r>
+      <w:r>
+        <w:rPr>
+          <w:rStyle w:val="NormalTok"/>
+        </w:rPr>
+        <w:t xml:space="preserve">], larva_site[, </w:t>
+      </w:r>
+      <w:r>
+        <w:rPr>
+          <w:rStyle w:val="AttributeTok"/>
+        </w:rPr>
+        <w:t xml:space="preserve">source:=</w:t>
+      </w:r>
+      <w:r>
+        <w:rPr>
+          <w:rStyle w:val="StringTok"/>
+        </w:rPr>
+        <w:t xml:space="preserve">"CHIU"</w:t>
+      </w:r>
+      <w:r>
+        <w:rPr>
+          <w:rStyle w:val="NormalTok"/>
+        </w:rPr>
+        <w:t xml:space="preserve">]) </w:t>
+      </w:r>
+      <w:r>
+        <w:rPr>
+          <w:rStyle w:val="SpecialCharTok"/>
+        </w:rPr>
+        <w:t xml:space="preserve">%&gt;%</w:t>
+      </w:r>
+      <w:r>
+        <w:rPr>
+          <w:rStyle w:val="NormalTok"/>
+        </w:rPr>
+        <w:t xml:space="preserve"> </w:t>
+      </w:r>
+      <w:r>
+        <w:br/>
+      </w:r>
+      <w:r>
+        <w:rPr>
+          <w:rStyle w:val="NormalTok"/>
+        </w:rPr>
+        <w:t xml:space="preserve">  </w:t>
+      </w:r>
+      <w:r>
+        <w:rPr>
+          <w:rStyle w:val="FunctionTok"/>
+        </w:rPr>
+        <w:t xml:space="preserve">rbindlist</w:t>
+      </w:r>
+      <w:r>
+        <w:rPr>
+          <w:rStyle w:val="NormalTok"/>
+        </w:rPr>
+        <w:t xml:space="preserve">(</w:t>
+      </w:r>
+      <w:r>
+        <w:rPr>
+          <w:rStyle w:val="AttributeTok"/>
+        </w:rPr>
+        <w:t xml:space="preserve">use.names =</w:t>
+      </w:r>
+      <w:r>
+        <w:rPr>
+          <w:rStyle w:val="NormalTok"/>
+        </w:rPr>
+        <w:t xml:space="preserve"> </w:t>
+      </w:r>
+      <w:r>
+        <w:rPr>
+          <w:rStyle w:val="ConstantTok"/>
+        </w:rPr>
+        <w:t xml:space="preserve">TRUE</w:t>
+      </w:r>
+      <w:r>
+        <w:rPr>
+          <w:rStyle w:val="NormalTok"/>
+        </w:rPr>
+        <w:t xml:space="preserve">, </w:t>
+      </w:r>
+      <w:r>
+        <w:rPr>
+          <w:rStyle w:val="AttributeTok"/>
+        </w:rPr>
+        <w:t xml:space="preserve">fill =</w:t>
+      </w:r>
+      <w:r>
+        <w:rPr>
+          <w:rStyle w:val="NormalTok"/>
+        </w:rPr>
+        <w:t xml:space="preserve"> </w:t>
+      </w:r>
+      <w:r>
+        <w:rPr>
+          <w:rStyle w:val="ConstantTok"/>
+        </w:rPr>
+        <w:t xml:space="preserve">TRUE</w:t>
+      </w:r>
+      <w:r>
+        <w:rPr>
+          <w:rStyle w:val="NormalTok"/>
+        </w:rPr>
+        <w:t xml:space="preserve">) </w:t>
+      </w:r>
+      <w:r>
+        <w:rPr>
+          <w:rStyle w:val="SpecialCharTok"/>
+        </w:rPr>
+        <w:t xml:space="preserve">%&gt;%</w:t>
+      </w:r>
+      <w:r>
+        <w:rPr>
+          <w:rStyle w:val="NormalTok"/>
+        </w:rPr>
+        <w:t xml:space="preserve"> </w:t>
+      </w:r>
+      <w:r>
+        <w:br/>
+      </w:r>
+      <w:r>
+        <w:rPr>
+          <w:rStyle w:val="NormalTok"/>
+        </w:rPr>
+        <w:t xml:space="preserve">  .[, season </w:t>
+      </w:r>
+      <w:r>
+        <w:rPr>
+          <w:rStyle w:val="SpecialCharTok"/>
+        </w:rPr>
+        <w:t xml:space="preserve">:</w:t>
+      </w:r>
+      <w:r>
+        <w:rPr>
+          <w:rStyle w:val="ErrorTok"/>
+        </w:rPr>
+        <w:t xml:space="preserve">=</w:t>
+      </w:r>
+      <w:r>
+        <w:rPr>
+          <w:rStyle w:val="NormalTok"/>
+        </w:rPr>
+        <w:t xml:space="preserve"> odbapi</w:t>
+      </w:r>
+      <w:r>
+        <w:rPr>
+          <w:rStyle w:val="SpecialCharTok"/>
+        </w:rPr>
+        <w:t xml:space="preserve">::</w:t>
+      </w:r>
+      <w:r>
+        <w:rPr>
+          <w:rStyle w:val="FunctionTok"/>
+        </w:rPr>
+        <w:t xml:space="preserve">datex_season</w:t>
+      </w:r>
+      <w:r>
+        <w:rPr>
+          <w:rStyle w:val="NormalTok"/>
+        </w:rPr>
+        <w:t xml:space="preserve">(date)] </w:t>
+      </w:r>
+      <w:r>
+        <w:rPr>
+          <w:rStyle w:val="SpecialCharTok"/>
+        </w:rPr>
+        <w:t xml:space="preserve">%&gt;%</w:t>
+      </w:r>
+      <w:r>
+        <w:rPr>
+          <w:rStyle w:val="NormalTok"/>
+        </w:rPr>
+        <w:t xml:space="preserve"> </w:t>
+      </w:r>
+      <w:r>
+        <w:rPr>
+          <w:rStyle w:val="CommentTok"/>
+        </w:rPr>
+        <w:t xml:space="preserve"># Internal API: convert date to season</w:t>
+      </w:r>
+      <w:r>
+        <w:br/>
+      </w:r>
+      <w:r>
+        <w:rPr>
+          <w:rStyle w:val="NormalTok"/>
+        </w:rPr>
+        <w:t xml:space="preserve">  .[, season </w:t>
+      </w:r>
+      <w:r>
+        <w:rPr>
+          <w:rStyle w:val="SpecialCharTok"/>
+        </w:rPr>
+        <w:t xml:space="preserve">:</w:t>
+      </w:r>
+      <w:r>
+        <w:rPr>
+          <w:rStyle w:val="ErrorTok"/>
+        </w:rPr>
+        <w:t xml:space="preserve">=</w:t>
+      </w:r>
+      <w:r>
+        <w:rPr>
+          <w:rStyle w:val="NormalTok"/>
+        </w:rPr>
+        <w:t xml:space="preserve"> </w:t>
+      </w:r>
+      <w:r>
+        <w:rPr>
+          <w:rStyle w:val="FunctionTok"/>
+        </w:rPr>
+        <w:t xml:space="preserve">factor</w:t>
+      </w:r>
+      <w:r>
+        <w:rPr>
+          <w:rStyle w:val="NormalTok"/>
+        </w:rPr>
+        <w:t xml:space="preserve">(season, </w:t>
+      </w:r>
+      <w:r>
+        <w:rPr>
+          <w:rStyle w:val="AttributeTok"/>
+        </w:rPr>
+        <w:t xml:space="preserve">levels =</w:t>
+      </w:r>
+      <w:r>
+        <w:rPr>
+          <w:rStyle w:val="NormalTok"/>
+        </w:rPr>
+        <w:t xml:space="preserve"> </w:t>
+      </w:r>
+      <w:r>
+        <w:rPr>
+          <w:rStyle w:val="FunctionTok"/>
+        </w:rPr>
+        <w:t xml:space="preserve">c</w:t>
+      </w:r>
+      <w:r>
+        <w:rPr>
+          <w:rStyle w:val="NormalTok"/>
+        </w:rPr>
+        <w:t xml:space="preserve">(</w:t>
+      </w:r>
+      <w:r>
+        <w:rPr>
+          <w:rStyle w:val="DecValTok"/>
+        </w:rPr>
+        <w:t xml:space="preserve">0</w:t>
+      </w:r>
+      <w:r>
+        <w:rPr>
+          <w:rStyle w:val="NormalTok"/>
+        </w:rPr>
+        <w:t xml:space="preserve">,</w:t>
+      </w:r>
+      <w:r>
+        <w:rPr>
+          <w:rStyle w:val="DecValTok"/>
+        </w:rPr>
+        <w:t xml:space="preserve">1</w:t>
+      </w:r>
+      <w:r>
+        <w:rPr>
+          <w:rStyle w:val="NormalTok"/>
+        </w:rPr>
+        <w:t xml:space="preserve">,</w:t>
+      </w:r>
+      <w:r>
+        <w:rPr>
+          <w:rStyle w:val="DecValTok"/>
+        </w:rPr>
+        <w:t xml:space="preserve">2</w:t>
+      </w:r>
+      <w:r>
+        <w:rPr>
+          <w:rStyle w:val="NormalTok"/>
+        </w:rPr>
+        <w:t xml:space="preserve">,</w:t>
+      </w:r>
+      <w:r>
+        <w:rPr>
+          <w:rStyle w:val="DecValTok"/>
+        </w:rPr>
+        <w:t xml:space="preserve">3</w:t>
+      </w:r>
+      <w:r>
+        <w:rPr>
+          <w:rStyle w:val="NormalTok"/>
+        </w:rPr>
+        <w:t xml:space="preserve">),</w:t>
+      </w:r>
+      <w:r>
+        <w:br/>
+      </w:r>
+      <w:r>
+        <w:rPr>
+          <w:rStyle w:val="NormalTok"/>
+        </w:rPr>
+        <w:t xml:space="preserve">                       </w:t>
+      </w:r>
+      <w:r>
+        <w:rPr>
+          <w:rStyle w:val="AttributeTok"/>
+        </w:rPr>
+        <w:t xml:space="preserve">labels=</w:t>
+      </w:r>
+      <w:r>
+        <w:rPr>
+          <w:rStyle w:val="FunctionTok"/>
+        </w:rPr>
+        <w:t xml:space="preserve">c</w:t>
+      </w:r>
+      <w:r>
+        <w:rPr>
+          <w:rStyle w:val="NormalTok"/>
+        </w:rPr>
+        <w:t xml:space="preserve">(</w:t>
+      </w:r>
+      <w:r>
+        <w:rPr>
+          <w:rStyle w:val="StringTok"/>
+        </w:rPr>
+        <w:t xml:space="preserve">"Spring"</w:t>
+      </w:r>
+      <w:r>
+        <w:rPr>
+          <w:rStyle w:val="NormalTok"/>
+        </w:rPr>
+        <w:t xml:space="preserve">,</w:t>
+      </w:r>
+      <w:r>
+        <w:rPr>
+          <w:rStyle w:val="StringTok"/>
+        </w:rPr>
+        <w:t xml:space="preserve">"Summer"</w:t>
+      </w:r>
+      <w:r>
+        <w:rPr>
+          <w:rStyle w:val="NormalTok"/>
+        </w:rPr>
+        <w:t xml:space="preserve">,</w:t>
+      </w:r>
+      <w:r>
+        <w:rPr>
+          <w:rStyle w:val="StringTok"/>
+        </w:rPr>
+        <w:t xml:space="preserve">"Autumn"</w:t>
+      </w:r>
+      <w:r>
+        <w:rPr>
+          <w:rStyle w:val="NormalTok"/>
+        </w:rPr>
+        <w:t xml:space="preserve">,</w:t>
+      </w:r>
+      <w:r>
+        <w:rPr>
+          <w:rStyle w:val="StringTok"/>
+        </w:rPr>
+        <w:t xml:space="preserve">"Winter"</w:t>
+      </w:r>
+      <w:r>
+        <w:rPr>
+          <w:rStyle w:val="NormalTok"/>
+        </w:rPr>
+        <w:t xml:space="preserve">))] </w:t>
+      </w:r>
+      <w:r>
+        <w:rPr>
+          <w:rStyle w:val="SpecialCharTok"/>
+        </w:rPr>
+        <w:t xml:space="preserve">%&gt;%</w:t>
+      </w:r>
+      <w:r>
+        <w:br/>
+      </w:r>
+      <w:r>
+        <w:rPr>
+          <w:rStyle w:val="NormalTok"/>
+        </w:rPr>
+        <w:t xml:space="preserve">  </w:t>
+      </w:r>
+      <w:r>
+        <w:rPr>
+          <w:rStyle w:val="FunctionTok"/>
+        </w:rPr>
+        <w:t xml:space="preserve">st_as_sf</w:t>
+      </w:r>
+      <w:r>
+        <w:rPr>
+          <w:rStyle w:val="NormalTok"/>
+        </w:rPr>
+        <w:t xml:space="preserve">(</w:t>
+      </w:r>
+      <w:r>
+        <w:rPr>
+          <w:rStyle w:val="AttributeTok"/>
+        </w:rPr>
+        <w:t xml:space="preserve">coords =</w:t>
+      </w:r>
+      <w:r>
+        <w:rPr>
+          <w:rStyle w:val="NormalTok"/>
+        </w:rPr>
+        <w:t xml:space="preserve"> </w:t>
+      </w:r>
+      <w:r>
+        <w:rPr>
+          <w:rStyle w:val="FunctionTok"/>
+        </w:rPr>
+        <w:t xml:space="preserve">c</w:t>
+      </w:r>
+      <w:r>
+        <w:rPr>
+          <w:rStyle w:val="NormalTok"/>
+        </w:rPr>
+        <w:t xml:space="preserve">(</w:t>
+      </w:r>
+      <w:r>
+        <w:rPr>
+          <w:rStyle w:val="StringTok"/>
+        </w:rPr>
+        <w:t xml:space="preserve">"longitude"</w:t>
+      </w:r>
+      <w:r>
+        <w:rPr>
+          <w:rStyle w:val="NormalTok"/>
+        </w:rPr>
+        <w:t xml:space="preserve">, </w:t>
+      </w:r>
+      <w:r>
+        <w:rPr>
+          <w:rStyle w:val="StringTok"/>
+        </w:rPr>
+        <w:t xml:space="preserve">"latitude"</w:t>
+      </w:r>
+      <w:r>
+        <w:rPr>
+          <w:rStyle w:val="NormalTok"/>
+        </w:rPr>
+        <w:t xml:space="preserve">), </w:t>
+      </w:r>
+      <w:r>
+        <w:rPr>
+          <w:rStyle w:val="AttributeTok"/>
+        </w:rPr>
+        <w:t xml:space="preserve">crs =</w:t>
+      </w:r>
+      <w:r>
+        <w:rPr>
+          <w:rStyle w:val="NormalTok"/>
+        </w:rPr>
+        <w:t xml:space="preserve"> </w:t>
+      </w:r>
+      <w:r>
+        <w:rPr>
+          <w:rStyle w:val="DecValTok"/>
+        </w:rPr>
+        <w:t xml:space="preserve">4326</w:t>
+      </w:r>
+      <w:r>
+        <w:rPr>
+          <w:rStyle w:val="NormalTok"/>
+        </w:rPr>
+        <w:t xml:space="preserve">)</w:t>
+      </w:r>
+      <w:r>
+        <w:br/>
+      </w:r>
+      <w:r>
+        <w:rPr>
+          <w:rStyle w:val="NormalTok"/>
+        </w:rPr>
+        <w:t xml:space="preserve">bbox </w:t>
+      </w:r>
+      <w:r>
+        <w:rPr>
+          <w:rStyle w:val="OtherTok"/>
+        </w:rPr>
+        <w:t xml:space="preserve">&lt;-</w:t>
+      </w:r>
+      <w:r>
+        <w:rPr>
+          <w:rStyle w:val="NormalTok"/>
+        </w:rPr>
+        <w:t xml:space="preserve"> </w:t>
+      </w:r>
+      <w:r>
+        <w:rPr>
+          <w:rStyle w:val="FunctionTok"/>
+        </w:rPr>
+        <w:t xml:space="preserve">st_bbox</w:t>
+      </w:r>
+      <w:r>
+        <w:rPr>
+          <w:rStyle w:val="NormalTok"/>
+        </w:rPr>
+        <w:t xml:space="preserve">(sites) </w:t>
+      </w:r>
+      <w:r>
+        <w:rPr>
+          <w:rStyle w:val="CommentTok"/>
+        </w:rPr>
+        <w:t xml:space="preserve"># Bounding box, used in plotting Fig. 2.4</w:t>
+      </w:r>
+      <w:r>
+        <w:br/>
+      </w:r>
+      <w:r>
+        <w:rPr>
+          <w:rStyle w:val="FunctionTok"/>
+        </w:rPr>
+        <w:t xml:space="preserve">dbDisconnect</w:t>
+      </w:r>
+      <w:r>
+        <w:rPr>
+          <w:rStyle w:val="NormalTok"/>
+        </w:rPr>
+        <w:t xml:space="preserve">(pconn)    </w:t>
+      </w:r>
+      <w:r>
+        <w:rPr>
+          <w:rStyle w:val="CommentTok"/>
+        </w:rPr>
+        <w:t xml:space="preserve"># Close database connection</w:t>
+      </w:r>
+      <w:r>
+        <w:br/>
+      </w:r>
+      <w:r>
+        <w:rPr>
+          <w:rStyle w:val="FunctionTok"/>
+        </w:rPr>
+        <w:t xml:space="preserve">dbDisconnect</w:t>
+      </w:r>
+      <w:r>
+        <w:rPr>
+          <w:rStyle w:val="NormalTok"/>
+        </w:rPr>
+        <w:t xml:space="preserve">(fconn) </w:t>
+      </w:r>
+    </w:p>
+    <w:p>
+      <w:pPr>
+        <w:jc w:val="center"/>
+        <w:pStyle w:val="a"/>
+      </w:pPr>
+      <w:r>
+        <w:rPr/>
+        <w:drawing xmlns:r="http://schemas.openxmlformats.org/officeDocument/2006/relationships">
+          <wp:inline distT="0" distB="0" distL="0" distR="0">
+            <wp:extent cx="4572000" cy="3657600"/>
+            <wp:docPr id="3" name="" descr=""/>
+            <wp:cNvGraphicFramePr>
+              <a:graphicFrameLocks xmlns:a="http://schemas.openxmlformats.org/drawingml/2006/main" noChangeAspect="1"/>
+            </wp:cNvGraphicFramePr>
+            <a:graphic xmlns:a="http://schemas.openxmlformats.org/drawingml/2006/main">
+              <a:graphicData uri="http://schemas.openxmlformats.org/drawingml/2006/picture">
+                <pic:pic xmlns:pic="http://schemas.openxmlformats.org/drawingml/2006/picture">
+                  <pic:nvPicPr>
+                    <pic:cNvPr id="4" name=""/>
+                    <pic:cNvPicPr>
+                      <a:picLocks noChangeAspect="1" noChangeArrowheads="1"/>
+                    </pic:cNvPicPr>
+                  </pic:nvPicPr>
+                  <pic:blipFill>
+                    <a:blip r:embed="rId10"/>
+                    <a:srcRect/>
+                    <a:stretch>
+                      <a:fillRect/>
+                    </a:stretch>
+                  </pic:blipFill>
+                  <pic:spPr bwMode="auto">
+                    <a:xfrm>
+                      <a:off x="0" y="0"/>
+                      <a:ext cx="63500" cy="50800"/>
+                    </a:xfrm>
+                    <a:prstGeom prst="rect">
+                      <a:avLst/>
+                    </a:prstGeom>
+                    <a:noFill/>
+                  </pic:spPr>
+                </pic:pic>
+              </a:graphicData>
+            </a:graphic>
+          </wp:inline>
+        </w:drawing>
+      </w:r>
+    </w:p>
+    <w:p>
+      <w:pPr>
+        <w:pStyle w:val="ImageCaption"/>
+      </w:pPr>
+      <w:r>
+        <w:t xml:space="preserve">Fig.</w:t>
+      </w:r>
+      <w:r>
+        <w:t xml:space="preserve"> </w:t>
+      </w:r>
+      <w:bookmarkStart w:id="f8c6c5d0-0367-49dc-bc71-92ef7b1fa5e3" w:name="fig-distrib"/>
+      <w:r xmlns:w="http://schemas.openxmlformats.org/wordprocessingml/2006/main" xmlns:wp="http://schemas.openxmlformats.org/drawingml/2006/wordprocessingDrawing" xmlns:r="http://schemas.openxmlformats.org/officeDocument/2006/relationships" xmlns:w14="http://schemas.microsoft.com/office/word/2010/wordml">
+        <w:rPr/>
+        <w:fldChar w:fldCharType="begin" w:dirty="true"/>
+      </w:r>
+      <w:r xmlns:w="http://schemas.openxmlformats.org/wordprocessingml/2006/main" xmlns:wp="http://schemas.openxmlformats.org/drawingml/2006/wordprocessingDrawing" xmlns:r="http://schemas.openxmlformats.org/officeDocument/2006/relationships" xmlns:w14="http://schemas.microsoft.com/office/word/2010/wordml">
+        <w:rPr/>
+        <w:instrText xml:space="preserve" w:dirty="true">STYLEREF 1 \s</w:instrText>
+      </w:r>
+      <w:r xmlns:w="http://schemas.openxmlformats.org/wordprocessingml/2006/main" xmlns:wp="http://schemas.openxmlformats.org/drawingml/2006/wordprocessingDrawing" xmlns:r="http://schemas.openxmlformats.org/officeDocument/2006/relationships" xmlns:w14="http://schemas.microsoft.com/office/word/2010/wordml">
+        <w:rPr/>
+        <w:fldChar w:fldCharType="end" w:dirty="true"/>
+      </w:r>
+      <w:r>
+        <w:t xml:space="preserve">.</w:t>
+      </w:r>
+      <w:r>
+        <w:rPr/>
+        <w:t xml:space="preserve"/>
+      </w:r>
+      <w:r xmlns:w="http://schemas.openxmlformats.org/wordprocessingml/2006/main" xmlns:wp="http://schemas.openxmlformats.org/drawingml/2006/wordprocessingDrawing" xmlns:r="http://schemas.openxmlformats.org/officeDocument/2006/relationships" xmlns:w14="http://schemas.microsoft.com/office/word/2010/wordml">
+        <w:rPr/>
+        <w:fldChar w:fldCharType="begin" w:dirty="true"/>
+      </w:r>
+      <w:r xmlns:w="http://schemas.openxmlformats.org/wordprocessingml/2006/main" xmlns:wp="http://schemas.openxmlformats.org/drawingml/2006/wordprocessingDrawing" xmlns:r="http://schemas.openxmlformats.org/officeDocument/2006/relationships" xmlns:w14="http://schemas.microsoft.com/office/word/2010/wordml">
+        <w:rPr/>
+        <w:instrText xml:space="preserve" w:dirty="true">SEQ fig \* Arabic \r 1</w:instrText>
+      </w:r>
+      <w:r xmlns:w="http://schemas.openxmlformats.org/wordprocessingml/2006/main" xmlns:wp="http://schemas.openxmlformats.org/drawingml/2006/wordprocessingDrawing" xmlns:r="http://schemas.openxmlformats.org/officeDocument/2006/relationships" xmlns:w14="http://schemas.microsoft.com/office/word/2010/wordml">
+        <w:rPr/>
+        <w:fldChar w:fldCharType="end" w:dirty="true"/>
+      </w:r>
+      <w:r>
+        <w:t xml:space="preserve"/>
+      </w:r>
+      <w:bookmarkEnd w:id="f8c6c5d0-0367-49dc-bc71-92ef7b1fa5e3"/>
+      <w:r>
+        <w:t xml:space="preserve"> </w:t>
+      </w:r>
+      <w:r>
+        <w:t xml:space="preserve">Distribution of sampling sites in ODB bio-database</w:t>
+      </w:r>
+    </w:p>
     <w:bookmarkEnd w:id="24"/>
-    <w:bookmarkStart w:id="27" w:name="X675ff07a9198ce42e7c93521f83147310798167"/>
+    <w:bookmarkStart w:id="25" w:name="taxonomic-composition-of-bio-database"/>
     <w:p>
       <w:pPr>
-        <w:pStyle w:val="1"/>
+        <w:pStyle w:val="2"/>
       </w:pPr>
       <w:r>
         <w:rPr>
           <w:rStyle w:val="SectionNumber"/>
         </w:rPr>
-        <w:t xml:space="preserve">3</w:t>
+        <w:t xml:space="preserve">2.3</w:t>
       </w:r>
       <w:r>
         <w:tab/>
       </w:r>
       <w:r>
-        <w:t xml:space="preserve">OpenCPU framework for internal web APIs of bio-database</w:t>
+        <w:rPr>
+          <w:iCs/>
+          <w:i/>
+        </w:rPr>
+        <w:t xml:space="preserve">Taxonomic composition of bio-database</w:t>
       </w:r>
     </w:p>
-    <w:bookmarkStart w:id="25" w:name="opencpu-server-configuration"/>
     <w:p>
       <w:pPr>
+        <w:pStyle w:val="FirstParagraph"/>
+      </w:pPr>
+      <w:r>
+        <w:t xml:space="preserve">ODB bio-database collected a total of 137,819 records of abundance data, mostly zooplankton and larval fish, at 6700 sampling sites in 475 cruises. Fig. 2.5 shows the taxonomic composition in bio-database with the number of records and proportions. The largest proportion larval fish data, mainly comes from Dr. Chiu’s research, sums up to a 61,165 records with 673 species, 500 genera, and 190 families (Table 2.4).</w:t>
+      </w:r>
+    </w:p>
+    <w:bookmarkEnd w:id="25"/>
+    <w:bookmarkStart w:id="26" w:name="eco-environment-database-in-odb"/>
+    <w:p>
+      <w:pPr>
         <w:pStyle w:val="2"/>
       </w:pPr>
       <w:r>
         <w:rPr>
           <w:rStyle w:val="SectionNumber"/>
         </w:rPr>
-        <w:t xml:space="preserve">3.1</w:t>
+        <w:t xml:space="preserve">2.4</w:t>
       </w:r>
       <w:r>
         <w:tab/>
       </w:r>
       <w:r>
-        <w:t xml:space="preserve">OpenCPU server configuration</w:t>
+        <w:rPr>
+          <w:iCs/>
+          <w:i/>
+        </w:rPr>
+        <w:t xml:space="preserve">Eco-environment database in ODB</w:t>
       </w:r>
     </w:p>
     <w:p>
@@ -3310,7 +4334,7 @@
       <w:r>
         <w:t xml:space="preserve"> </w:t>
       </w:r>
-      <w:bookmarkStart w:id="688fe8fe-3044-4e7b-bec8-7a4e07875109" w:name="tab1"/>
+      <w:bookmarkStart w:id="73b4f9be-1836-4ddd-9557-a5f0ab8ca67d" w:name="tab1"/>
       <w:r xmlns:w="http://schemas.openxmlformats.org/wordprocessingml/2006/main" xmlns:wp="http://schemas.openxmlformats.org/drawingml/2006/wordprocessingDrawing" xmlns:r="http://schemas.openxmlformats.org/officeDocument/2006/relationships" xmlns:w14="http://schemas.microsoft.com/office/word/2010/wordml">
         <w:rPr/>
         <w:fldChar w:fldCharType="begin" w:dirty="true"/>
@@ -3345,7 +4369,7 @@
       <w:r>
         <w:t xml:space="preserve"/>
       </w:r>
-      <w:bookmarkEnd w:id="688fe8fe-3044-4e7b-bec8-7a4e07875109"/>
+      <w:bookmarkEnd w:id="73b4f9be-1836-4ddd-9557-a5f0ab8ca67d"/>
       <w:r>
         <w:t xml:space="preserve"> </w:t>
       </w:r>
@@ -3370,47 +4394,107 @@
               <w:pStyle w:val="a"/>
             </w:pPr>
             <w:r>
-              <w:t>mpg</w:t>
-            </w:r>
-          </w:p>
-        </w:tc>
-        <w:tc>
-          <w:p>
-            <w:pPr>
-              <w:pStyle w:val="a"/>
-            </w:pPr>
-            <w:r>
-              <w:t>cyl</w:t>
-            </w:r>
-          </w:p>
-        </w:tc>
-        <w:tc>
-          <w:p>
-            <w:pPr>
-              <w:pStyle w:val="a"/>
-            </w:pPr>
-            <w:r>
-              <w:t>disp</w:t>
-            </w:r>
-          </w:p>
-        </w:tc>
-        <w:tc>
-          <w:p>
-            <w:pPr>
-              <w:pStyle w:val="a"/>
-            </w:pPr>
-            <w:r>
-              <w:t>hp</w:t>
-            </w:r>
-          </w:p>
-        </w:tc>
-        <w:tc>
-          <w:p>
-            <w:pPr>
-              <w:pStyle w:val="a"/>
-            </w:pPr>
-            <w:r>
-              <w:t>drat</w:t>
+              <w:t>name</w:t>
+            </w:r>
+          </w:p>
+        </w:tc>
+        <w:tc>
+          <w:p>
+            <w:pPr>
+              <w:pStyle w:val="a"/>
+            </w:pPr>
+            <w:r>
+              <w:t>data source</w:t>
+            </w:r>
+          </w:p>
+        </w:tc>
+        <w:tc>
+          <w:p>
+            <w:pPr>
+              <w:pStyle w:val="a"/>
+            </w:pPr>
+            <w:r>
+              <w:t>description</w:t>
+            </w:r>
+          </w:p>
+        </w:tc>
+        <w:tc>
+          <w:p>
+            <w:pPr>
+              <w:pStyle w:val="a"/>
+            </w:pPr>
+            <w:r>
+              <w:t>URL</w:t>
+            </w:r>
+          </w:p>
+        </w:tc>
+        <w:tc>
+          <w:p>
+            <w:pPr>
+              <w:pStyle w:val="a"/>
+            </w:pPr>
+            <w:r>
+              <w:t>header</w:t>
+            </w:r>
+          </w:p>
+        </w:tc>
+        <w:tc>
+          <w:p>
+            <w:pPr>
+              <w:pStyle w:val="a"/>
+            </w:pPr>
+            <w:r>
+              <w:t>x resolution</w:t>
+            </w:r>
+          </w:p>
+        </w:tc>
+        <w:tc>
+          <w:p>
+            <w:pPr>
+              <w:pStyle w:val="a"/>
+            </w:pPr>
+            <w:r>
+              <w:t>y resolution</w:t>
+            </w:r>
+          </w:p>
+        </w:tc>
+        <w:tc>
+          <w:p>
+            <w:pPr>
+              <w:pStyle w:val="a"/>
+            </w:pPr>
+            <w:r>
+              <w:t>records</w:t>
+            </w:r>
+          </w:p>
+        </w:tc>
+        <w:tc>
+          <w:p>
+            <w:pPr>
+              <w:pStyle w:val="a"/>
+            </w:pPr>
+            <w:r>
+              <w:t>longitude</w:t>
+            </w:r>
+          </w:p>
+        </w:tc>
+        <w:tc>
+          <w:p>
+            <w:pPr>
+              <w:pStyle w:val="a"/>
+            </w:pPr>
+            <w:r>
+              <w:t>latitude</w:t>
+            </w:r>
+          </w:p>
+        </w:tc>
+        <w:tc>
+          <w:p>
+            <w:pPr>
+              <w:pStyle w:val="a"/>
+            </w:pPr>
+            <w:r>
+              <w:t>years</w:t>
             </w:r>
           </w:p>
         </w:tc>
@@ -3422,47 +4506,107 @@
               <w:pStyle w:val="a"/>
             </w:pPr>
             <w:r>
-              <w:t>21.0</w:t>
-            </w:r>
-          </w:p>
-        </w:tc>
-        <w:tc>
-          <w:p>
-            <w:pPr>
-              <w:pStyle w:val="a"/>
-            </w:pPr>
-            <w:r>
-              <w:t>6</w:t>
-            </w:r>
-          </w:p>
-        </w:tc>
-        <w:tc>
-          <w:p>
-            <w:pPr>
-              <w:pStyle w:val="a"/>
-            </w:pPr>
-            <w:r>
-              <w:t>160</w:t>
-            </w:r>
-          </w:p>
-        </w:tc>
-        <w:tc>
-          <w:p>
-            <w:pPr>
-              <w:pStyle w:val="a"/>
-            </w:pPr>
-            <w:r>
-              <w:t>110</w:t>
-            </w:r>
-          </w:p>
-        </w:tc>
-        <w:tc>
-          <w:p>
-            <w:pPr>
-              <w:pStyle w:val="a"/>
-            </w:pPr>
-            <w:r>
-              <w:t>3.90</w:t>
+              <w:t>nasa_nobm_v2017</w:t>
+            </w:r>
+          </w:p>
+        </w:tc>
+        <w:tc>
+          <w:p>
+            <w:pPr>
+              <w:pStyle w:val="a"/>
+            </w:pPr>
+            <w:r>
+              <w:t>NASA/Goddard Space Flight Center</w:t>
+            </w:r>
+          </w:p>
+        </w:tc>
+        <w:tc>
+          <w:p>
+            <w:pPr>
+              <w:pStyle w:val="a"/>
+            </w:pPr>
+            <w:r>
+              <w:t>NASA Ocean Biogeochemical Model (NOBM)</w:t>
+            </w:r>
+          </w:p>
+        </w:tc>
+        <w:tc>
+          <w:p>
+            <w:pPr>
+              <w:pStyle w:val="a"/>
+            </w:pPr>
+            <w:r>
+              <w:t>https://gmao.gsfc.nasa.gov/reanalysis/MERRA-NOBM</w:t>
+            </w:r>
+          </w:p>
+        </w:tc>
+        <w:tc>
+          <w:p>
+            <w:pPr>
+              <w:pStyle w:val="a"/>
+            </w:pPr>
+            <w:r>
+              <w:t>longitude, latitude, date, season, mixlayer, seaice, chl, nitrate, iron, chlorophyte, diatom, coccolith, cyanobacteria</w:t>
+            </w:r>
+          </w:p>
+        </w:tc>
+        <w:tc>
+          <w:p>
+            <w:pPr>
+              <w:pStyle w:val="a"/>
+            </w:pPr>
+            <w:r>
+              <w:t>1.25</w:t>
+            </w:r>
+          </w:p>
+        </w:tc>
+        <w:tc>
+          <w:p>
+            <w:pPr>
+              <w:pStyle w:val="a"/>
+            </w:pPr>
+            <w:r>
+              <w:t>0.667</w:t>
+            </w:r>
+          </w:p>
+        </w:tc>
+        <w:tc>
+          <w:p>
+            <w:pPr>
+              <w:pStyle w:val="a"/>
+            </w:pPr>
+            <w:r>
+              <w:t> 658800</w:t>
+            </w:r>
+          </w:p>
+        </w:tc>
+        <w:tc>
+          <w:p>
+            <w:pPr>
+              <w:pStyle w:val="a"/>
+            </w:pPr>
+            <w:r>
+              <w:t>88.75 - 150.00</w:t>
+            </w:r>
+          </w:p>
+        </w:tc>
+        <w:tc>
+          <w:p>
+            <w:pPr>
+              <w:pStyle w:val="a"/>
+            </w:pPr>
+            <w:r>
+              <w:t>0.00 - 40.00</w:t>
+            </w:r>
+          </w:p>
+        </w:tc>
+        <w:tc>
+          <w:p>
+            <w:pPr>
+              <w:pStyle w:val="a"/>
+            </w:pPr>
+            <w:r>
+              <w:t>1998 - 2015</w:t>
             </w:r>
           </w:p>
         </w:tc>
@@ -3474,47 +4618,107 @@
               <w:pStyle w:val="a"/>
             </w:pPr>
             <w:r>
-              <w:t>21.0</w:t>
-            </w:r>
-          </w:p>
-        </w:tc>
-        <w:tc>
-          <w:p>
-            <w:pPr>
-              <w:pStyle w:val="a"/>
-            </w:pPr>
-            <w:r>
-              <w:t>6</w:t>
-            </w:r>
-          </w:p>
-        </w:tc>
-        <w:tc>
-          <w:p>
-            <w:pPr>
-              <w:pStyle w:val="a"/>
-            </w:pPr>
-            <w:r>
-              <w:t>160</w:t>
-            </w:r>
-          </w:p>
-        </w:tc>
-        <w:tc>
-          <w:p>
-            <w:pPr>
-              <w:pStyle w:val="a"/>
-            </w:pPr>
-            <w:r>
-              <w:t>110</w:t>
-            </w:r>
-          </w:p>
-        </w:tc>
-        <w:tc>
-          <w:p>
-            <w:pPr>
-              <w:pStyle w:val="a"/>
-            </w:pPr>
-            <w:r>
-              <w:t>3.90</w:t>
+              <w:t>nasa_neo</w:t>
+            </w:r>
+          </w:p>
+        </w:tc>
+        <w:tc>
+          <w:p>
+            <w:pPr>
+              <w:pStyle w:val="a"/>
+            </w:pPr>
+            <w:r>
+              <w:t>NASA/Goddard Space Flight Center</w:t>
+            </w:r>
+          </w:p>
+        </w:tc>
+        <w:tc>
+          <w:p>
+            <w:pPr>
+              <w:pStyle w:val="a"/>
+            </w:pPr>
+            <w:r>
+              <w:t>NASA Earth Observations (NEO)</w:t>
+            </w:r>
+          </w:p>
+        </w:tc>
+        <w:tc>
+          <w:p>
+            <w:pPr>
+              <w:pStyle w:val="a"/>
+            </w:pPr>
+            <w:r>
+              <w:t>https://neo.gsfc.nasa.gov</w:t>
+            </w:r>
+          </w:p>
+        </w:tc>
+        <w:tc>
+          <w:p>
+            <w:pPr>
+              <w:pStyle w:val="a"/>
+            </w:pPr>
+            <w:r>
+              <w:t>longitude, latitude, date, season, sst, chl</w:t>
+            </w:r>
+          </w:p>
+        </w:tc>
+        <w:tc>
+          <w:p>
+            <w:pPr>
+              <w:pStyle w:val="a"/>
+            </w:pPr>
+            <w:r>
+              <w:t>0.10</w:t>
+            </w:r>
+          </w:p>
+        </w:tc>
+        <w:tc>
+          <w:p>
+            <w:pPr>
+              <w:pStyle w:val="a"/>
+            </w:pPr>
+            <w:r>
+              <w:t>0.100</w:t>
+            </w:r>
+          </w:p>
+        </w:tc>
+        <w:tc>
+          <w:p>
+            <w:pPr>
+              <w:pStyle w:val="a"/>
+            </w:pPr>
+            <w:r>
+              <w:t>30927976</w:t>
+            </w:r>
+          </w:p>
+        </w:tc>
+        <w:tc>
+          <w:p>
+            <w:pPr>
+              <w:pStyle w:val="a"/>
+            </w:pPr>
+            <w:r>
+              <w:t>90.10 - 150.00</w:t>
+            </w:r>
+          </w:p>
+        </w:tc>
+        <w:tc>
+          <w:p>
+            <w:pPr>
+              <w:pStyle w:val="a"/>
+            </w:pPr>
+            <w:r>
+              <w:t>0.00 - 40.00</w:t>
+            </w:r>
+          </w:p>
+        </w:tc>
+        <w:tc>
+          <w:p>
+            <w:pPr>
+              <w:pStyle w:val="a"/>
+            </w:pPr>
+            <w:r>
+              <w:t>2002 - 2018</w:t>
             </w:r>
           </w:p>
         </w:tc>
@@ -3526,47 +4730,107 @@
               <w:pStyle w:val="a"/>
             </w:pPr>
             <w:r>
-              <w:t>22.8</w:t>
-            </w:r>
-          </w:p>
-        </w:tc>
-        <w:tc>
-          <w:p>
-            <w:pPr>
-              <w:pStyle w:val="a"/>
-            </w:pPr>
-            <w:r>
-              <w:t>4</w:t>
-            </w:r>
-          </w:p>
-        </w:tc>
-        <w:tc>
-          <w:p>
-            <w:pPr>
-              <w:pStyle w:val="a"/>
-            </w:pPr>
-            <w:r>
-              <w:t>108</w:t>
-            </w:r>
-          </w:p>
-        </w:tc>
-        <w:tc>
-          <w:p>
-            <w:pPr>
-              <w:pStyle w:val="a"/>
-            </w:pPr>
-            <w:r>
-              <w:t>93</w:t>
-            </w:r>
-          </w:p>
-        </w:tc>
-        <w:tc>
-          <w:p>
-            <w:pPr>
-              <w:pStyle w:val="a"/>
-            </w:pPr>
-            <w:r>
-              <w:t>3.85</w:t>
+              <w:t>ncep_godas</w:t>
+            </w:r>
+          </w:p>
+        </w:tc>
+        <w:tc>
+          <w:p>
+            <w:pPr>
+              <w:pStyle w:val="a"/>
+            </w:pPr>
+            <w:r>
+              <w:t>NOAA/National Weather Service</w:t>
+            </w:r>
+          </w:p>
+        </w:tc>
+        <w:tc>
+          <w:p>
+            <w:pPr>
+              <w:pStyle w:val="a"/>
+            </w:pPr>
+            <w:r>
+              <w:t>NCEP Global Ocean Data Assimilation System (GODAS)</w:t>
+            </w:r>
+          </w:p>
+        </w:tc>
+        <w:tc>
+          <w:p>
+            <w:pPr>
+              <w:pStyle w:val="a"/>
+            </w:pPr>
+            <w:r>
+              <w:t>https://www.cpc.ncep.noaa.gov/products/GODAS</w:t>
+            </w:r>
+          </w:p>
+        </w:tc>
+        <w:tc>
+          <w:p>
+            <w:pPr>
+              <w:pStyle w:val="a"/>
+            </w:pPr>
+            <w:r>
+              <w:t>longitude, latitude, date, season, depth, salinity</w:t>
+            </w:r>
+          </w:p>
+        </w:tc>
+        <w:tc>
+          <w:p>
+            <w:pPr>
+              <w:pStyle w:val="a"/>
+            </w:pPr>
+            <w:r>
+              <w:t>1.00</w:t>
+            </w:r>
+          </w:p>
+        </w:tc>
+        <w:tc>
+          <w:p>
+            <w:pPr>
+              <w:pStyle w:val="a"/>
+            </w:pPr>
+            <w:r>
+              <w:t>0.333</w:t>
+            </w:r>
+          </w:p>
+        </w:tc>
+        <w:tc>
+          <w:p>
+            <w:pPr>
+              <w:pStyle w:val="a"/>
+            </w:pPr>
+            <w:r>
+              <w:t>99118656</w:t>
+            </w:r>
+          </w:p>
+        </w:tc>
+        <w:tc>
+          <w:p>
+            <w:pPr>
+              <w:pStyle w:val="a"/>
+            </w:pPr>
+            <w:r>
+              <w:t>89.50 - 150.50</w:t>
+            </w:r>
+          </w:p>
+        </w:tc>
+        <w:tc>
+          <w:p>
+            <w:pPr>
+              <w:pStyle w:val="a"/>
+            </w:pPr>
+            <w:r>
+              <w:t>-0.17 - 40.17</w:t>
+            </w:r>
+          </w:p>
+        </w:tc>
+        <w:tc>
+          <w:p>
+            <w:pPr>
+              <w:pStyle w:val="a"/>
+            </w:pPr>
+            <w:r>
+              <w:t>1980 - 2016</w:t>
             </w:r>
           </w:p>
         </w:tc>
@@ -3578,47 +4842,107 @@
               <w:pStyle w:val="a"/>
             </w:pPr>
             <w:r>
-              <w:t>21.4</w:t>
-            </w:r>
-          </w:p>
-        </w:tc>
-        <w:tc>
-          <w:p>
-            <w:pPr>
-              <w:pStyle w:val="a"/>
-            </w:pPr>
-            <w:r>
-              <w:t>6</w:t>
-            </w:r>
-          </w:p>
-        </w:tc>
-        <w:tc>
-          <w:p>
-            <w:pPr>
-              <w:pStyle w:val="a"/>
-            </w:pPr>
-            <w:r>
-              <w:t>258</w:t>
-            </w:r>
-          </w:p>
-        </w:tc>
-        <w:tc>
-          <w:p>
-            <w:pPr>
-              <w:pStyle w:val="a"/>
-            </w:pPr>
-            <w:r>
-              <w:t>110</w:t>
-            </w:r>
-          </w:p>
-        </w:tc>
-        <w:tc>
-          <w:p>
-            <w:pPr>
-              <w:pStyle w:val="a"/>
-            </w:pPr>
-            <w:r>
-              <w:t>3.08</w:t>
+              <w:t>noaa_woa_v2013</w:t>
+            </w:r>
+          </w:p>
+        </w:tc>
+        <w:tc>
+          <w:p>
+            <w:pPr>
+              <w:pStyle w:val="a"/>
+            </w:pPr>
+            <w:r>
+              <w:t>NOAA/National Centers for Environmental Information</w:t>
+            </w:r>
+          </w:p>
+        </w:tc>
+        <w:tc>
+          <w:p>
+            <w:pPr>
+              <w:pStyle w:val="a"/>
+            </w:pPr>
+            <w:r>
+              <w:t>WORLD OCEAN ATLAS 2013 version 2 (WOA13)</w:t>
+            </w:r>
+          </w:p>
+        </w:tc>
+        <w:tc>
+          <w:p>
+            <w:pPr>
+              <w:pStyle w:val="a"/>
+            </w:pPr>
+            <w:r>
+              <w:t>https://www.nodc.noaa.gov/OC5/woa13</w:t>
+            </w:r>
+          </w:p>
+        </w:tc>
+        <w:tc>
+          <w:p>
+            <w:pPr>
+              <w:pStyle w:val="a"/>
+            </w:pPr>
+            <w:r>
+              <w:t>longitude, latitude, month, season, depth, nitrate, phosphate, silicate</w:t>
+            </w:r>
+          </w:p>
+        </w:tc>
+        <w:tc>
+          <w:p>
+            <w:pPr>
+              <w:pStyle w:val="a"/>
+            </w:pPr>
+            <w:r>
+              <w:t>1.00</w:t>
+            </w:r>
+          </w:p>
+        </w:tc>
+        <w:tc>
+          <w:p>
+            <w:pPr>
+              <w:pStyle w:val="a"/>
+            </w:pPr>
+            <w:r>
+              <w:t>1.000</w:t>
+            </w:r>
+          </w:p>
+        </w:tc>
+        <w:tc>
+          <w:p>
+            <w:pPr>
+              <w:pStyle w:val="a"/>
+            </w:pPr>
+            <w:r>
+              <w:t> 116018</w:t>
+            </w:r>
+          </w:p>
+        </w:tc>
+        <w:tc>
+          <w:p>
+            <w:pPr>
+              <w:pStyle w:val="a"/>
+            </w:pPr>
+            <w:r>
+              <w:t>89.00 - 140.00</w:t>
+            </w:r>
+          </w:p>
+        </w:tc>
+        <w:tc>
+          <w:p>
+            <w:pPr>
+              <w:pStyle w:val="a"/>
+            </w:pPr>
+            <w:r>
+              <w:t>9.00 - 40.00</w:t>
+            </w:r>
+          </w:p>
+        </w:tc>
+        <w:tc>
+          <w:p>
+            <w:pPr>
+              <w:pStyle w:val="a"/>
+            </w:pPr>
+            <w:r>
+              <w:t>- 2012</w:t>
             </w:r>
           </w:p>
         </w:tc>
@@ -3630,73 +4954,515 @@
               <w:pStyle w:val="a"/>
             </w:pPr>
             <w:r>
-              <w:t>18.7</w:t>
-            </w:r>
-          </w:p>
-        </w:tc>
-        <w:tc>
-          <w:p>
-            <w:pPr>
-              <w:pStyle w:val="a"/>
-            </w:pPr>
-            <w:r>
-              <w:t>8</w:t>
-            </w:r>
-          </w:p>
-        </w:tc>
-        <w:tc>
-          <w:p>
-            <w:pPr>
-              <w:pStyle w:val="a"/>
-            </w:pPr>
-            <w:r>
-              <w:t>360</w:t>
-            </w:r>
-          </w:p>
-        </w:tc>
-        <w:tc>
-          <w:p>
-            <w:pPr>
-              <w:pStyle w:val="a"/>
-            </w:pPr>
-            <w:r>
-              <w:t>175</w:t>
-            </w:r>
-          </w:p>
-        </w:tc>
-        <w:tc>
-          <w:p>
-            <w:pPr>
-              <w:pStyle w:val="a"/>
-            </w:pPr>
-            <w:r>
-              <w:t>3.15</w:t>
+              <w:t>svp_pacific_v2017_025d</w:t>
+            </w:r>
+          </w:p>
+        </w:tc>
+        <w:tc>
+          <w:p>
+            <w:pPr>
+              <w:pStyle w:val="a"/>
+            </w:pPr>
+            <w:r>
+              <w:t>NOAA/Atlantic Oceanographic and Meteorological Laboratory (AOML)</w:t>
+            </w:r>
+          </w:p>
+        </w:tc>
+        <w:tc>
+          <w:p>
+            <w:pPr>
+              <w:pStyle w:val="a"/>
+            </w:pPr>
+            <w:r>
+              <w:t>Global Lagrangian Drifter Data</w:t>
+            </w:r>
+          </w:p>
+        </w:tc>
+        <w:tc>
+          <w:p>
+            <w:pPr>
+              <w:pStyle w:val="a"/>
+            </w:pPr>
+            <w:r>
+              <w:t>https://www.aoml.noaa.gov/phod/gdp</w:t>
+            </w:r>
+          </w:p>
+        </w:tc>
+        <w:tc>
+          <w:p>
+            <w:pPr>
+              <w:pStyle w:val="a"/>
+            </w:pPr>
+            <w:r>
+              <w:t>longitude, latitude, season, u, v</w:t>
+            </w:r>
+          </w:p>
+        </w:tc>
+        <w:tc>
+          <w:p>
+            <w:pPr>
+              <w:pStyle w:val="a"/>
+            </w:pPr>
+            <w:r>
+              <w:t>0.25</w:t>
+            </w:r>
+          </w:p>
+        </w:tc>
+        <w:tc>
+          <w:p>
+            <w:pPr>
+              <w:pStyle w:val="a"/>
+            </w:pPr>
+            <w:r>
+              <w:t>0.250</w:t>
+            </w:r>
+          </w:p>
+        </w:tc>
+        <w:tc>
+          <w:p>
+            <w:pPr>
+              <w:pStyle w:val="a"/>
+            </w:pPr>
+            <w:r>
+              <w:t>  58564</w:t>
+            </w:r>
+          </w:p>
+        </w:tc>
+        <w:tc>
+          <w:p>
+            <w:pPr>
+              <w:pStyle w:val="a"/>
+            </w:pPr>
+            <w:r>
+              <w:t>107.00 - 137.00</w:t>
+            </w:r>
+          </w:p>
+        </w:tc>
+        <w:tc>
+          <w:p>
+            <w:pPr>
+              <w:pStyle w:val="a"/>
+            </w:pPr>
+            <w:r>
+              <w:t>2.00 - 32.00</w:t>
+            </w:r>
+          </w:p>
+        </w:tc>
+        <w:tc>
+          <w:p>
+            <w:pPr>
+              <w:pStyle w:val="a"/>
+            </w:pPr>
+            <w:r>
+              <w:t>- 2012</w:t>
+            </w:r>
+          </w:p>
+        </w:tc>
+      </w:tr>
+      <w:tr>
+        <w:tc>
+          <w:p>
+            <w:pPr>
+              <w:pStyle w:val="a"/>
+            </w:pPr>
+            <w:r>
+              <w:t>ctd_odb</w:t>
+            </w:r>
+          </w:p>
+        </w:tc>
+        <w:tc>
+          <w:p>
+            <w:pPr>
+              <w:pStyle w:val="a"/>
+            </w:pPr>
+            <w:r>
+              <w:t>ODB, IONTU</w:t>
+            </w:r>
+          </w:p>
+        </w:tc>
+        <w:tc>
+          <w:p>
+            <w:pPr>
+              <w:pStyle w:val="a"/>
+            </w:pPr>
+            <w:r>
+              <w:t>Marine hydrographic data from Conductivity-Temperature-Depth Profiler (CTD)</w:t>
+            </w:r>
+          </w:p>
+        </w:tc>
+        <w:tc>
+          <w:p>
+            <w:pPr>
+              <w:pStyle w:val="a"/>
+            </w:pPr>
+            <w:r>
+              <w:t>https://www.odb.ntu.edu.tw</w:t>
+            </w:r>
+          </w:p>
+        </w:tc>
+        <w:tc>
+          <w:p>
+            <w:pPr>
+              <w:pStyle w:val="a"/>
+            </w:pPr>
+            <w:r>
+              <w:t>longitude, latitude, date, season, cruise, depth, temperature, salinity, fluorescence, transmission, oxygen</w:t>
+            </w:r>
+          </w:p>
+        </w:tc>
+        <w:tc>
+          <w:p>
+            <w:pPr>
+              <w:pStyle w:val="a"/>
+            </w:pPr>
+            <w:r>
+              <w:t> NA</w:t>
+            </w:r>
+          </w:p>
+        </w:tc>
+        <w:tc>
+          <w:p>
+            <w:pPr>
+              <w:pStyle w:val="a"/>
+            </w:pPr>
+            <w:r>
+              <w:t>  NA</w:t>
+            </w:r>
+          </w:p>
+        </w:tc>
+        <w:tc>
+          <w:p>
+            <w:pPr>
+              <w:pStyle w:val="a"/>
+            </w:pPr>
+            <w:r>
+              <w:t>15076533</w:t>
+            </w:r>
+          </w:p>
+        </w:tc>
+        <w:tc>
+          <w:p>
+            <w:pPr>
+              <w:pStyle w:val="a"/>
+            </w:pPr>
+            <w:r>
+              <w:t>105.10 - 156.17</w:t>
+            </w:r>
+          </w:p>
+        </w:tc>
+        <w:tc>
+          <w:p>
+            <w:pPr>
+              <w:pStyle w:val="a"/>
+            </w:pPr>
+            <w:r>
+              <w:t>1.98 - 32.75</w:t>
+            </w:r>
+          </w:p>
+        </w:tc>
+        <w:tc>
+          <w:p>
+            <w:pPr>
+              <w:pStyle w:val="a"/>
+            </w:pPr>
+            <w:r>
+              <w:t>1985 - 2017</w:t>
+            </w:r>
+          </w:p>
+        </w:tc>
+      </w:tr>
+      <w:tr>
+        <w:tc>
+          <w:p>
+            <w:pPr>
+              <w:pStyle w:val="a"/>
+            </w:pPr>
+            <w:r>
+              <w:t>depth_odb_v2011_025d</w:t>
+            </w:r>
+          </w:p>
+        </w:tc>
+        <w:tc>
+          <w:p>
+            <w:pPr>
+              <w:pStyle w:val="a"/>
+            </w:pPr>
+            <w:r>
+              <w:t>ODB, IONTU</w:t>
+            </w:r>
+          </w:p>
+        </w:tc>
+        <w:tc>
+          <w:p>
+            <w:pPr>
+              <w:pStyle w:val="a"/>
+            </w:pPr>
+            <w:r>
+              <w:t>Bathymetric data in 0.5-degree compiled by ODB</w:t>
+            </w:r>
+          </w:p>
+        </w:tc>
+        <w:tc>
+          <w:p>
+            <w:pPr>
+              <w:pStyle w:val="a"/>
+            </w:pPr>
+            <w:r>
+              <w:t>https://www.odb.ntu.edu.tw</w:t>
+            </w:r>
+          </w:p>
+        </w:tc>
+        <w:tc>
+          <w:p>
+            <w:pPr>
+              <w:pStyle w:val="a"/>
+            </w:pPr>
+            <w:r>
+              <w:t>longitude, latitude, sea_depth</w:t>
+            </w:r>
+          </w:p>
+        </w:tc>
+        <w:tc>
+          <w:p>
+            <w:pPr>
+              <w:pStyle w:val="a"/>
+            </w:pPr>
+            <w:r>
+              <w:t>0.25</w:t>
+            </w:r>
+          </w:p>
+        </w:tc>
+        <w:tc>
+          <w:p>
+            <w:pPr>
+              <w:pStyle w:val="a"/>
+            </w:pPr>
+            <w:r>
+              <w:t>0.250</w:t>
+            </w:r>
+          </w:p>
+        </w:tc>
+        <w:tc>
+          <w:p>
+            <w:pPr>
+              <w:pStyle w:val="a"/>
+            </w:pPr>
+            <w:r>
+              <w:t>  16093</w:t>
+            </w:r>
+          </w:p>
+        </w:tc>
+        <w:tc>
+          <w:p>
+            <w:pPr>
+              <w:pStyle w:val="a"/>
+            </w:pPr>
+            <w:r>
+              <w:t>105.00 - 135.00</w:t>
+            </w:r>
+          </w:p>
+        </w:tc>
+        <w:tc>
+          <w:p>
+            <w:pPr>
+              <w:pStyle w:val="a"/>
+            </w:pPr>
+            <w:r>
+              <w:t>2.00 - 35.00</w:t>
+            </w:r>
+          </w:p>
+        </w:tc>
+        <w:tc>
+          <w:p>
+            <w:pPr>
+              <w:pStyle w:val="a"/>
+            </w:pPr>
+            <w:r>
+              <w:t>- 2011</w:t>
+            </w:r>
+          </w:p>
+        </w:tc>
+      </w:tr>
+      <w:tr>
+        <w:tc>
+          <w:p>
+            <w:pPr>
+              <w:pStyle w:val="a"/>
+            </w:pPr>
+            <w:r>
+              <w:t>depth_odb_v2011_ea1000m</w:t>
+            </w:r>
+          </w:p>
+        </w:tc>
+        <w:tc>
+          <w:p>
+            <w:pPr>
+              <w:pStyle w:val="a"/>
+            </w:pPr>
+            <w:r>
+              <w:t>ODB, IONTU</w:t>
+            </w:r>
+          </w:p>
+        </w:tc>
+        <w:tc>
+          <w:p>
+            <w:pPr>
+              <w:pStyle w:val="a"/>
+            </w:pPr>
+            <w:r>
+              <w:t>Bathymetric data about 1000m-gridded compiled by ODB</w:t>
+            </w:r>
+          </w:p>
+        </w:tc>
+        <w:tc>
+          <w:p>
+            <w:pPr>
+              <w:pStyle w:val="a"/>
+            </w:pPr>
+            <w:r>
+              <w:t>https://www.odb.ntu.edu.tw</w:t>
+            </w:r>
+          </w:p>
+        </w:tc>
+        <w:tc>
+          <w:p>
+            <w:pPr>
+              <w:pStyle w:val="a"/>
+            </w:pPr>
+            <w:r>
+              <w:t>longitude, latitude, sea_depth</w:t>
+            </w:r>
+          </w:p>
+        </w:tc>
+        <w:tc>
+          <w:p>
+            <w:pPr>
+              <w:pStyle w:val="a"/>
+            </w:pPr>
+            <w:r>
+              <w:t>0.01</w:t>
+            </w:r>
+          </w:p>
+        </w:tc>
+        <w:tc>
+          <w:p>
+            <w:pPr>
+              <w:pStyle w:val="a"/>
+            </w:pPr>
+            <w:r>
+              <w:t>0.010</w:t>
+            </w:r>
+          </w:p>
+        </w:tc>
+        <w:tc>
+          <w:p>
+            <w:pPr>
+              <w:pStyle w:val="a"/>
+            </w:pPr>
+            <w:r>
+              <w:t>9906301</w:t>
+            </w:r>
+          </w:p>
+        </w:tc>
+        <w:tc>
+          <w:p>
+            <w:pPr>
+              <w:pStyle w:val="a"/>
+            </w:pPr>
+            <w:r>
+              <w:t>105.00 - 135.00</w:t>
+            </w:r>
+          </w:p>
+        </w:tc>
+        <w:tc>
+          <w:p>
+            <w:pPr>
+              <w:pStyle w:val="a"/>
+            </w:pPr>
+            <w:r>
+              <w:t>2.00 - 35.00</w:t>
+            </w:r>
+          </w:p>
+        </w:tc>
+        <w:tc>
+          <w:p>
+            <w:pPr>
+              <w:pStyle w:val="a"/>
+            </w:pPr>
+            <w:r>
+              <w:t>- 2011</w:t>
             </w:r>
           </w:p>
         </w:tc>
       </w:tr>
     </w:tbl>
-    <w:bookmarkEnd w:id="25"/>
-    <w:bookmarkStart w:id="26" w:name="internal-api-package-odbapi"/>
-    <w:p>
-      <w:pPr>
-        <w:pStyle w:val="2"/>
-      </w:pPr>
-      <w:r>
-        <w:rPr>
-          <w:rStyle w:val="SectionNumber"/>
-        </w:rPr>
-        <w:t xml:space="preserve">3.2</w:t>
-      </w:r>
-      <w:r>
-        <w:tab/>
-      </w:r>
-      <w:r>
-        <w:t xml:space="preserve">Internal API package: odbapi</w:t>
-      </w:r>
-    </w:p>
     <w:bookmarkEnd w:id="26"/>
     <w:bookmarkEnd w:id="27"/>
+    <w:bookmarkStart w:id="30" w:name="X675ff07a9198ce42e7c93521f83147310798167"/>
+    <w:p>
+      <w:pPr>
+        <w:pStyle w:val="1"/>
+      </w:pPr>
+      <w:r>
+        <w:rPr>
+          <w:rStyle w:val="SectionNumber"/>
+        </w:rPr>
+        <w:t xml:space="preserve">3</w:t>
+      </w:r>
+      <w:r>
+        <w:tab/>
+      </w:r>
+      <w:r>
+        <w:t xml:space="preserve">OpenCPU framework for internal web APIs of bio-database</w:t>
+      </w:r>
+    </w:p>
+    <w:bookmarkStart w:id="28" w:name="opencpu-server-configuration"/>
+    <w:p>
+      <w:pPr>
+        <w:pStyle w:val="2"/>
+      </w:pPr>
+      <w:r>
+        <w:rPr>
+          <w:rStyle w:val="SectionNumber"/>
+        </w:rPr>
+        <w:t xml:space="preserve">3.1</w:t>
+      </w:r>
+      <w:r>
+        <w:tab/>
+      </w:r>
+      <w:r>
+        <w:rPr>
+          <w:iCs/>
+          <w:i/>
+        </w:rPr>
+        <w:t xml:space="preserve">OpenCPU server configuration</w:t>
+      </w:r>
+    </w:p>
+    <w:bookmarkEnd w:id="28"/>
+    <w:bookmarkStart w:id="29" w:name="internal-api-package-odbapi"/>
+    <w:p>
+      <w:pPr>
+        <w:pStyle w:val="2"/>
+      </w:pPr>
+      <w:r>
+        <w:rPr>
+          <w:rStyle w:val="SectionNumber"/>
+        </w:rPr>
+        <w:t xml:space="preserve">3.2</w:t>
+      </w:r>
+      <w:r>
+        <w:tab/>
+      </w:r>
+      <w:r>
+        <w:rPr>
+          <w:iCs/>
+          <w:i/>
+        </w:rPr>
+        <w:t xml:space="preserve">Internal API package: odbapi</w:t>
+      </w:r>
+    </w:p>
+    <w:bookmarkEnd w:id="29"/>
+    <w:bookmarkEnd w:id="30"/>
     <w:sectPr xmlns:w="http://schemas.openxmlformats.org/wordprocessingml/2006/main">
       <w:pgMar w:header="720" w:bottom="1800" w:top="1800" w:right="720" w:left="720" w:footer="720" w:gutter="720"/>
       <w:pgSz w:h="16848" w:w="11952" w:orient="portrait"/>

</xml_diff>

<commit_message>
BioQuery website tech note to import config
</commit_message>
<xml_diff>
--- a/API_doc/tech/introduction.docx
+++ b/API_doc/tech/introduction.docx
@@ -337,7 +337,7 @@
       <w:r>
         <w:t xml:space="preserve"> </w:t>
       </w:r>
-      <w:bookmarkStart w:id="97bfb2f9-7a7a-468a-a8fe-9e21382253c9" w:name="fig-webapi"/>
+      <w:bookmarkStart w:id="65eedb2a-3d97-4f76-9594-4674ebf20584" w:name="fig-webapi"/>
       <w:r xmlns:w="http://schemas.openxmlformats.org/wordprocessingml/2006/main" xmlns:wp="http://schemas.openxmlformats.org/drawingml/2006/wordprocessingDrawing" xmlns:r="http://schemas.openxmlformats.org/officeDocument/2006/relationships" xmlns:w14="http://schemas.microsoft.com/office/word/2010/wordml">
         <w:rPr/>
         <w:fldChar w:fldCharType="begin" w:dirty="true"/>
@@ -372,7 +372,7 @@
       <w:r>
         <w:t xml:space="preserve"/>
       </w:r>
-      <w:bookmarkEnd w:id="97bfb2f9-7a7a-468a-a8fe-9e21382253c9"/>
+      <w:bookmarkEnd w:id="65eedb2a-3d97-4f76-9594-4674ebf20584"/>
       <w:r>
         <w:t xml:space="preserve"> </w:t>
       </w:r>
@@ -1149,7 +1149,7 @@
       <w:r>
         <w:t xml:space="preserve"> </w:t>
       </w:r>
-      <w:bookmarkStart w:id="bbee118c-ce3b-442c-b155-4f0ed5b84ae1" w:name="taxa_data"/>
+      <w:bookmarkStart w:id="099192f5-85ac-40b8-8e64-1681c2fae6a7" w:name="taxa_data"/>
       <w:r xmlns:w="http://schemas.openxmlformats.org/wordprocessingml/2006/main" xmlns:wp="http://schemas.openxmlformats.org/drawingml/2006/wordprocessingDrawing" xmlns:r="http://schemas.openxmlformats.org/officeDocument/2006/relationships" xmlns:w14="http://schemas.microsoft.com/office/word/2010/wordml">
         <w:rPr/>
         <w:fldChar w:fldCharType="begin" w:dirty="true"/>
@@ -1184,7 +1184,7 @@
       <w:r>
         <w:t xml:space="preserve"/>
       </w:r>
-      <w:bookmarkEnd w:id="bbee118c-ce3b-442c-b155-4f0ed5b84ae1"/>
+      <w:bookmarkEnd w:id="099192f5-85ac-40b8-8e64-1681c2fae6a7"/>
       <w:r>
         <w:t xml:space="preserve"> </w:t>
       </w:r>
@@ -1577,7 +1577,7 @@
       <w:r>
         <w:t xml:space="preserve"> </w:t>
       </w:r>
-      <w:bookmarkStart w:id="bca39f7b-b534-4f44-9bb7-65ed0fee5fa9" w:name="cast_site"/>
+      <w:bookmarkStart w:id="be066fba-9350-4a3e-bf4e-79a03543ab31" w:name="cast_site"/>
       <w:r xmlns:w="http://schemas.openxmlformats.org/wordprocessingml/2006/main" xmlns:wp="http://schemas.openxmlformats.org/drawingml/2006/wordprocessingDrawing" xmlns:r="http://schemas.openxmlformats.org/officeDocument/2006/relationships" xmlns:w14="http://schemas.microsoft.com/office/word/2010/wordml">
         <w:rPr/>
         <w:fldChar w:fldCharType="begin" w:dirty="true"/>
@@ -1612,7 +1612,7 @@
       <w:r>
         <w:t xml:space="preserve"/>
       </w:r>
-      <w:bookmarkEnd w:id="bca39f7b-b534-4f44-9bb7-65ed0fee5fa9"/>
+      <w:bookmarkEnd w:id="be066fba-9350-4a3e-bf4e-79a03543ab31"/>
       <w:r>
         <w:t xml:space="preserve"> </w:t>
       </w:r>
@@ -2817,7 +2817,7 @@
       <w:r>
         <w:t xml:space="preserve"> </w:t>
       </w:r>
-      <w:bookmarkStart w:id="94b6b792-466c-4081-9622-6aaf9c3a8430" w:name="taxonomy"/>
+      <w:bookmarkStart w:id="fcd9e336-5587-45be-9246-edb168417c1a" w:name="taxonomy"/>
       <w:r xmlns:w="http://schemas.openxmlformats.org/wordprocessingml/2006/main" xmlns:wp="http://schemas.openxmlformats.org/drawingml/2006/wordprocessingDrawing" xmlns:r="http://schemas.openxmlformats.org/officeDocument/2006/relationships" xmlns:w14="http://schemas.microsoft.com/office/word/2010/wordml">
         <w:rPr/>
         <w:fldChar w:fldCharType="begin" w:dirty="true"/>
@@ -2852,7 +2852,7 @@
       <w:r>
         <w:t xml:space="preserve"/>
       </w:r>
-      <w:bookmarkEnd w:id="94b6b792-466c-4081-9622-6aaf9c3a8430"/>
+      <w:bookmarkEnd w:id="fcd9e336-5587-45be-9246-edb168417c1a"/>
       <w:r>
         <w:t xml:space="preserve"> </w:t>
       </w:r>
@@ -4199,7 +4199,7 @@
       <w:r>
         <w:t xml:space="preserve"> </w:t>
       </w:r>
-      <w:bookmarkStart w:id="8f5dc363-a05a-45cd-9b6f-f88a684b80b5" w:name="fig-distrib"/>
+      <w:bookmarkStart w:id="cc191524-30eb-48b7-a6bb-32aa855d1636" w:name="fig-distrib"/>
       <w:r xmlns:w="http://schemas.openxmlformats.org/wordprocessingml/2006/main" xmlns:wp="http://schemas.openxmlformats.org/drawingml/2006/wordprocessingDrawing" xmlns:r="http://schemas.openxmlformats.org/officeDocument/2006/relationships" xmlns:w14="http://schemas.microsoft.com/office/word/2010/wordml">
         <w:rPr/>
         <w:fldChar w:fldCharType="begin" w:dirty="true"/>
@@ -4234,7 +4234,7 @@
       <w:r>
         <w:t xml:space="preserve"/>
       </w:r>
-      <w:bookmarkEnd w:id="8f5dc363-a05a-45cd-9b6f-f88a684b80b5"/>
+      <w:bookmarkEnd w:id="cc191524-30eb-48b7-a6bb-32aa855d1636"/>
       <w:r>
         <w:t xml:space="preserve"> </w:t>
       </w:r>
@@ -4334,7 +4334,7 @@
       <w:r>
         <w:t xml:space="preserve"> </w:t>
       </w:r>
-      <w:bookmarkStart w:id="8f5e5cd7-126a-4641-b079-64ac07273156" w:name="tab1"/>
+      <w:bookmarkStart w:id="20c7e031-395a-4407-a22d-b93f63c3e5ed" w:name="tab1"/>
       <w:r xmlns:w="http://schemas.openxmlformats.org/wordprocessingml/2006/main" xmlns:wp="http://schemas.openxmlformats.org/drawingml/2006/wordprocessingDrawing" xmlns:r="http://schemas.openxmlformats.org/officeDocument/2006/relationships" xmlns:w14="http://schemas.microsoft.com/office/word/2010/wordml">
         <w:rPr/>
         <w:fldChar w:fldCharType="begin" w:dirty="true"/>
@@ -4369,7 +4369,7 @@
       <w:r>
         <w:t xml:space="preserve"/>
       </w:r>
-      <w:bookmarkEnd w:id="8f5e5cd7-126a-4641-b079-64ac07273156"/>
+      <w:bookmarkEnd w:id="20c7e031-395a-4407-a22d-b93f63c3e5ed"/>
       <w:r>
         <w:t xml:space="preserve"> </w:t>
       </w:r>
@@ -7153,7 +7153,7 @@
         <w:rPr>
           <w:rStyle w:val="VerbatimChar"/>
         </w:rPr>
-        <w:t xml:space="preserve">## [1] "x0facf10b17bfb4"</w:t>
+        <w:t xml:space="preserve">## [1] "x07e61a23b36398"</w:t>
       </w:r>
     </w:p>
     <w:p>
@@ -8926,7 +8926,7 @@
         <w:rPr>
           <w:rStyle w:val="VerbatimChar"/>
         </w:rPr>
-        <w:t xml:space="preserve">##  grd_odbapi  47.7582  58.5363  77.16663  61.34715  69.6767 178.5297    50</w:t>
+        <w:t xml:space="preserve">##  grd_odbapi  48.7528  58.1418  72.58583  60.26375  65.0549 174.6703    50</w:t>
       </w:r>
       <w:r>
         <w:br/>
@@ -8935,7 +8935,7 @@
         <w:rPr>
           <w:rStyle w:val="VerbatimChar"/>
         </w:rPr>
-        <w:t xml:space="preserve">##     grd_cpp  48.4187  60.4455  81.75065  62.43385  70.3393 179.2449    50</w:t>
+        <w:t xml:space="preserve">##     grd_cpp  47.7122  58.5173  81.64049  61.44530  70.7724 180.0903    50</w:t>
       </w:r>
       <w:r>
         <w:br/>
@@ -8944,7 +8944,7 @@
         <w:rPr>
           <w:rStyle w:val="VerbatimChar"/>
         </w:rPr>
-        <w:t xml:space="preserve">##       grd_R 145.2124 155.3240 194.55008 159.81860 260.5772 277.3182    50</w:t>
+        <w:t xml:space="preserve">##       grd_R 143.6550 150.3150 183.14819 157.71670 249.9370 280.6614    50</w:t>
       </w:r>
     </w:p>
     <w:p>
@@ -9497,6 +9497,12 @@
         </w:rPr>
         <w:t xml:space="preserve">{r, child=c('larvalfish-regional-distribution.Rmd')} #</w:t>
       </w:r>
+      <w:r>
+        <w:t xml:space="preserve"> </w:t>
+      </w:r>
+      <w:r>
+        <w:t xml:space="preserve">#</w:t>
+      </w:r>
     </w:p>
     <w:bookmarkEnd w:id="31"/>
     <w:bookmarkStart w:id="33" w:name="X080d22e7b4b240aa468a18494174d75388288ab"/>
@@ -10356,6 +10362,313 @@
           <w:rStyle w:val="ConstantTok"/>
         </w:rPr>
         <w:t xml:space="preserve">FALSE</w:t>
+      </w:r>
+      <w:r>
+        <w:rPr>
+          <w:rStyle w:val="NormalTok"/>
+        </w:rPr>
+        <w:t xml:space="preserve">)</w:t>
+      </w:r>
+    </w:p>
+    <w:p>
+      <w:pPr>
+        <w:pStyle w:val="SourceCode"/>
+      </w:pPr>
+      <w:r>
+        <w:rPr>
+          <w:rStyle w:val="VerbatimChar"/>
+        </w:rPr>
+        <w:t xml:space="preserve">## [</w:t>
+      </w:r>
+      <w:r>
+        <w:br/>
+      </w:r>
+      <w:r>
+        <w:rPr>
+          <w:rStyle w:val="VerbatimChar"/>
+        </w:rPr>
+        <w:t xml:space="preserve">##   {</w:t>
+      </w:r>
+      <w:r>
+        <w:br/>
+      </w:r>
+      <w:r>
+        <w:rPr>
+          <w:rStyle w:val="VerbatimChar"/>
+        </w:rPr>
+        <w:t xml:space="preserve">##     "taxa_sel": "larval fish",</w:t>
+      </w:r>
+      <w:r>
+        <w:br/>
+      </w:r>
+      <w:r>
+        <w:rPr>
+          <w:rStyle w:val="VerbatimChar"/>
+        </w:rPr>
+        <w:t xml:space="preserve">##     "season_sel": "",</w:t>
+      </w:r>
+      <w:r>
+        <w:br/>
+      </w:r>
+      <w:r>
+        <w:rPr>
+          <w:rStyle w:val="VerbatimChar"/>
+        </w:rPr>
+        <w:t xml:space="preserve">##     "date": "1965-01-01,2019-01-15",</w:t>
+      </w:r>
+      <w:r>
+        <w:br/>
+      </w:r>
+      <w:r>
+        <w:rPr>
+          <w:rStyle w:val="VerbatimChar"/>
+        </w:rPr>
+        <w:t xml:space="preserve">##     "depth": "0,",</w:t>
+      </w:r>
+      <w:r>
+        <w:br/>
+      </w:r>
+      <w:r>
+        <w:rPr>
+          <w:rStyle w:val="VerbatimChar"/>
+        </w:rPr>
+        <w:t xml:space="preserve">##     "mesh": "200,1000",</w:t>
+      </w:r>
+      <w:r>
+        <w:br/>
+      </w:r>
+      <w:r>
+        <w:rPr>
+          <w:rStyle w:val="VerbatimChar"/>
+        </w:rPr>
+        <w:t xml:space="preserve">##     "grid": -1,</w:t>
+      </w:r>
+      <w:r>
+        <w:br/>
+      </w:r>
+      <w:r>
+        <w:rPr>
+          <w:rStyle w:val="VerbatimChar"/>
+        </w:rPr>
+        <w:t xml:space="preserve">##     "ana_level": "species",</w:t>
+      </w:r>
+      <w:r>
+        <w:br/>
+      </w:r>
+      <w:r>
+        <w:rPr>
+          <w:rStyle w:val="VerbatimChar"/>
+        </w:rPr>
+        <w:t xml:space="preserve">##     "abundance": 0,</w:t>
+      </w:r>
+      <w:r>
+        <w:br/>
+      </w:r>
+      <w:r>
+        <w:rPr>
+          <w:rStyle w:val="VerbatimChar"/>
+        </w:rPr>
+        <w:t xml:space="preserve">##     "unit": "perm3",</w:t>
+      </w:r>
+      <w:r>
+        <w:br/>
+      </w:r>
+      <w:r>
+        <w:rPr>
+          <w:rStyle w:val="VerbatimChar"/>
+        </w:rPr>
+        <w:t xml:space="preserve">##     "subset_xy": false,</w:t>
+      </w:r>
+      <w:r>
+        <w:br/>
+      </w:r>
+      <w:r>
+        <w:rPr>
+          <w:rStyle w:val="VerbatimChar"/>
+        </w:rPr>
+        <w:t xml:space="preserve">##     "lng_lat": "NA,NA",</w:t>
+      </w:r>
+      <w:r>
+        <w:br/>
+      </w:r>
+      <w:r>
+        <w:rPr>
+          <w:rStyle w:val="VerbatimChar"/>
+        </w:rPr>
+        <w:t xml:space="preserve">##     "poly": "POLYGON 18475 ((121.816406,121.816406,127.485352,127.485352,121.816406,25.76032,31.802893,31.802893,25.76032,25.76032));POLYGON 18529 ((119.179688,120.717773,121.420898,121.772461,120.19043,118.916016,119.179688,26.74561,26.549223,26.627818,25.284438,23.765237,23.80545,26.74561));POLYGON 18607 ((121.464844,123.991699,130.36377,130.627441,120.981445,120.717773,121.464844,23.584126,23.402765,21.902278,20.899871,21.166484,22.492257,23.584126));POLYGON 18858 ((118.850098,118.850098,120.783691,120.783691,118.850098,17.811456,22.857195,22.857195,17.811456,17.811456))"</w:t>
+      </w:r>
+      <w:r>
+        <w:br/>
+      </w:r>
+      <w:r>
+        <w:rPr>
+          <w:rStyle w:val="VerbatimChar"/>
+        </w:rPr>
+        <w:t xml:space="preserve">##   }</w:t>
+      </w:r>
+      <w:r>
+        <w:br/>
+      </w:r>
+      <w:r>
+        <w:rPr>
+          <w:rStyle w:val="VerbatimChar"/>
+        </w:rPr>
+        <w:t xml:space="preserve">## ]</w:t>
+      </w:r>
+    </w:p>
+    <w:p>
+      <w:pPr>
+        <w:pStyle w:val="SourceCode"/>
+      </w:pPr>
+      <w:r>
+        <w:rPr>
+          <w:rStyle w:val="NormalTok"/>
+        </w:rPr>
+        <w:t xml:space="preserve">g1 </w:t>
+      </w:r>
+      <w:r>
+        <w:rPr>
+          <w:rStyle w:val="OtherTok"/>
+        </w:rPr>
+        <w:t xml:space="preserve">&lt;-</w:t>
+      </w:r>
+      <w:r>
+        <w:rPr>
+          <w:rStyle w:val="NormalTok"/>
+        </w:rPr>
+        <w:t xml:space="preserve"> exapi</w:t>
+      </w:r>
+      <w:r>
+        <w:rPr>
+          <w:rStyle w:val="SpecialCharTok"/>
+        </w:rPr>
+        <w:t xml:space="preserve">::</w:t>
+      </w:r>
+      <w:r>
+        <w:rPr>
+          <w:rStyle w:val="FunctionTok"/>
+        </w:rPr>
+        <w:t xml:space="preserve">bioquery</w:t>
+      </w:r>
+      <w:r>
+        <w:rPr>
+          <w:rStyle w:val="NormalTok"/>
+        </w:rPr>
+        <w:t xml:space="preserve">(</w:t>
+      </w:r>
+      <w:r>
+        <w:rPr>
+          <w:rStyle w:val="AttributeTok"/>
+        </w:rPr>
+        <w:t xml:space="preserve">config =</w:t>
+      </w:r>
+      <w:r>
+        <w:rPr>
+          <w:rStyle w:val="NormalTok"/>
+        </w:rPr>
+        <w:t xml:space="preserve"> </w:t>
+      </w:r>
+      <w:r>
+        <w:rPr>
+          <w:rStyle w:val="StringTok"/>
+        </w:rPr>
+        <w:t xml:space="preserve">"data/query_config.json"</w:t>
+      </w:r>
+      <w:r>
+        <w:rPr>
+          <w:rStyle w:val="NormalTok"/>
+        </w:rPr>
+        <w:t xml:space="preserve">, </w:t>
+      </w:r>
+      <w:r>
+        <w:rPr>
+          <w:rStyle w:val="AttributeTok"/>
+        </w:rPr>
+        <w:t xml:space="preserve">return_type =</w:t>
+      </w:r>
+      <w:r>
+        <w:rPr>
+          <w:rStyle w:val="NormalTok"/>
+        </w:rPr>
+        <w:t xml:space="preserve"> </w:t>
+      </w:r>
+      <w:r>
+        <w:rPr>
+          <w:rStyle w:val="StringTok"/>
+        </w:rPr>
+        <w:t xml:space="preserve">"abundance_bubble"</w:t>
+      </w:r>
+      <w:r>
+        <w:rPr>
+          <w:rStyle w:val="NormalTok"/>
+        </w:rPr>
+        <w:t xml:space="preserve">, </w:t>
+      </w:r>
+      <w:r>
+        <w:rPr>
+          <w:rStyle w:val="AttributeTok"/>
+        </w:rPr>
+        <w:t xml:space="preserve">env_layer =</w:t>
+      </w:r>
+      <w:r>
+        <w:rPr>
+          <w:rStyle w:val="NormalTok"/>
+        </w:rPr>
+        <w:t xml:space="preserve"> </w:t>
+      </w:r>
+      <w:r>
+        <w:rPr>
+          <w:rStyle w:val="StringTok"/>
+        </w:rPr>
+        <w:t xml:space="preserve">"sst"</w:t>
+      </w:r>
+      <w:r>
+        <w:rPr>
+          <w:rStyle w:val="NormalTok"/>
+        </w:rPr>
+        <w:t xml:space="preserve">, </w:t>
+      </w:r>
+      <w:r>
+        <w:rPr>
+          <w:rStyle w:val="AttributeTok"/>
+        </w:rPr>
+        <w:t xml:space="preserve">envsrc =</w:t>
+      </w:r>
+      <w:r>
+        <w:rPr>
+          <w:rStyle w:val="NormalTok"/>
+        </w:rPr>
+        <w:t xml:space="preserve"> </w:t>
+      </w:r>
+      <w:r>
+        <w:rPr>
+          <w:rStyle w:val="StringTok"/>
+        </w:rPr>
+        <w:t xml:space="preserve">"nasa_neo"</w:t>
+      </w:r>
+      <w:r>
+        <w:rPr>
+          <w:rStyle w:val="NormalTok"/>
+        </w:rPr>
+        <w:t xml:space="preserve">, </w:t>
+      </w:r>
+      <w:r>
+        <w:rPr>
+          <w:rStyle w:val="AttributeTok"/>
+        </w:rPr>
+        <w:t xml:space="preserve">val_label =</w:t>
+      </w:r>
+      <w:r>
+        <w:rPr>
+          <w:rStyle w:val="NormalTok"/>
+        </w:rPr>
+        <w:t xml:space="preserve"> </w:t>
+      </w:r>
+      <w:r>
+        <w:rPr>
+          <w:rStyle w:val="StringTok"/>
+        </w:rPr>
+        <w:t xml:space="preserve">"Abundance"</w:t>
       </w:r>
       <w:r>
         <w:rPr>
@@ -11675,37 +11988,37 @@
         <w:rPr>
           <w:rStyle w:val="AttributeTok"/>
         </w:rPr>
-        <w:t xml:space="preserve">dbuser=</w:t>
-      </w:r>
-      <w:r>
-        <w:rPr>
-          <w:rStyle w:val="NormalTok"/>
-        </w:rPr>
-        <w:t xml:space="preserve">def_user,</w:t>
+        <w:t xml:space="preserve">dbuser =</w:t>
+      </w:r>
+      <w:r>
+        <w:rPr>
+          <w:rStyle w:val="NormalTok"/>
+        </w:rPr>
+        <w:t xml:space="preserve"> odbUser,</w:t>
       </w:r>
       <w:r>
         <w:rPr>
           <w:rStyle w:val="AttributeTok"/>
         </w:rPr>
-        <w:t xml:space="preserve">dbhost=</w:t>
-      </w:r>
-      <w:r>
-        <w:rPr>
-          <w:rStyle w:val="NormalTok"/>
-        </w:rPr>
-        <w:t xml:space="preserve">def_host,</w:t>
+        <w:t xml:space="preserve">dbhost =</w:t>
+      </w:r>
+      <w:r>
+        <w:rPr>
+          <w:rStyle w:val="NormalTok"/>
+        </w:rPr>
+        <w:t xml:space="preserve"> odbHost, </w:t>
       </w:r>
       <w:r>
         <w:rPr>
           <w:rStyle w:val="AttributeTok"/>
         </w:rPr>
-        <w:t xml:space="preserve">dbname=</w:t>
-      </w:r>
-      <w:r>
-        <w:rPr>
-          <w:rStyle w:val="NormalTok"/>
-        </w:rPr>
-        <w:t xml:space="preserve">def_biodb,</w:t>
+        <w:t xml:space="preserve">dbname =</w:t>
+      </w:r>
+      <w:r>
+        <w:rPr>
+          <w:rStyle w:val="NormalTok"/>
+        </w:rPr>
+        <w:t xml:space="preserve"> odbBioDB,</w:t>
       </w:r>
       <w:r>
         <w:br/>
@@ -11720,7 +12033,13 @@
         <w:rPr>
           <w:rStyle w:val="AttributeTok"/>
         </w:rPr>
-        <w:t xml:space="preserve">tblname=</w:t>
+        <w:t xml:space="preserve">tblname =</w:t>
+      </w:r>
+      <w:r>
+        <w:rPr>
+          <w:rStyle w:val="NormalTok"/>
+        </w:rPr>
+        <w:t xml:space="preserve"> </w:t>
       </w:r>
       <w:r>
         <w:rPr>
@@ -12057,24 +12376,6 @@
           <w:rStyle w:val="NormalTok"/>
         </w:rPr>
         <w:t xml:space="preserve">())</w:t>
-      </w:r>
-      <w:r>
-        <w:br/>
-      </w:r>
-      <w:r>
-        <w:rPr>
-          <w:rStyle w:val="NormalTok"/>
-        </w:rPr>
-        <w:t xml:space="preserve">  </w:t>
-      </w:r>
-      <w:r>
-        <w:br/>
-      </w:r>
-      <w:r>
-        <w:rPr>
-          <w:rStyle w:val="ErrorTok"/>
-        </w:rPr>
-        <w:t xml:space="preserve">}</w:t>
       </w:r>
       <w:r>
         <w:br/>

</xml_diff>